<commit_message>
Analysis methodology and feasibility study done
</commit_message>
<xml_diff>
--- a/Analysis/analysis.docx
+++ b/Analysis/analysis.docx
@@ -60,63 +60,1358 @@
         <w:rPr>
           <w:rFonts w:ascii="Arial" w:hAnsi="Arial" w:cs="Arial"/>
         </w:rPr>
-        <w:t xml:space="preserve"> I am choosing Survey for gathering requirement because of its capabilities for representing a huge number of population, low price and its convenient way of data gathering. The analysis is the most important phases because it transforms or converts the needs and standard level of requirements of the user into complete, measurable and testable requirements.</w:t>
-      </w:r>
+        <w:t xml:space="preserve"> I am choosing Survey for gathering requirement because of its capabilities for representing a huge number of population, low price and its convenient way of data gathering.</w:t>
+      </w:r>
+    </w:p>
+    <w:p>
+      <w:pPr>
+        <w:pStyle w:val="ListParagraph"/>
+        <w:spacing w:line="360" w:lineRule="auto"/>
+        <w:rPr>
+          <w:rFonts w:ascii="Arial" w:hAnsi="Arial" w:cs="Arial"/>
+        </w:rPr>
+      </w:pPr>
+    </w:p>
+    <w:p>
+      <w:pPr>
+        <w:pStyle w:val="ListParagraph"/>
+        <w:spacing w:line="360" w:lineRule="auto"/>
+        <w:rPr>
+          <w:rFonts w:ascii="Arial" w:hAnsi="Arial" w:cs="Arial"/>
+        </w:rPr>
+      </w:pPr>
+      <w:r>
+        <w:rPr>
+          <w:rFonts w:ascii="Arial" w:hAnsi="Arial" w:cs="Arial"/>
+        </w:rPr>
+        <w:t xml:space="preserve">The analysis is the most important phases </w:t>
+      </w:r>
+      <w:r>
+        <w:rPr>
+          <w:rFonts w:ascii="Arial" w:hAnsi="Arial" w:cs="Arial"/>
+        </w:rPr>
+        <w:t xml:space="preserve">in every project so as for my projects its importance is: </w:t>
+      </w:r>
+    </w:p>
+    <w:p>
+      <w:pPr>
+        <w:pStyle w:val="ListParagraph"/>
+        <w:numPr>
+          <w:ilvl w:val="0"/>
+          <w:numId w:val="7"/>
+        </w:numPr>
+        <w:spacing w:line="360" w:lineRule="auto"/>
+        <w:rPr>
+          <w:rFonts w:ascii="Arial" w:hAnsi="Arial" w:cs="Arial"/>
+        </w:rPr>
+      </w:pPr>
+      <w:r>
+        <w:rPr>
+          <w:rFonts w:ascii="Arial" w:hAnsi="Arial" w:cs="Arial"/>
+        </w:rPr>
+        <w:t xml:space="preserve">It helps to transform or converts the needs and standard level of requirements of the company into complete, measurable and testable requirements.  </w:t>
+      </w:r>
+    </w:p>
+    <w:p>
+      <w:pPr>
+        <w:pStyle w:val="ListParagraph"/>
+        <w:numPr>
+          <w:ilvl w:val="0"/>
+          <w:numId w:val="7"/>
+        </w:numPr>
+        <w:spacing w:line="360" w:lineRule="auto"/>
+        <w:rPr>
+          <w:rFonts w:ascii="Arial" w:hAnsi="Arial" w:cs="Arial"/>
+        </w:rPr>
+      </w:pPr>
+      <w:r>
+        <w:rPr>
+          <w:rFonts w:ascii="Arial" w:hAnsi="Arial" w:cs="Arial"/>
+        </w:rPr>
+        <w:t>Helps to study the feasibility of the projects by gathering the required information.</w:t>
+      </w:r>
+    </w:p>
+    <w:p>
+      <w:pPr>
+        <w:pStyle w:val="ListParagraph"/>
+        <w:numPr>
+          <w:ilvl w:val="0"/>
+          <w:numId w:val="7"/>
+        </w:numPr>
+        <w:spacing w:line="360" w:lineRule="auto"/>
+        <w:rPr>
+          <w:rFonts w:ascii="Arial" w:hAnsi="Arial" w:cs="Arial"/>
+        </w:rPr>
+      </w:pPr>
+      <w:r>
+        <w:rPr>
+          <w:rFonts w:ascii="Arial" w:hAnsi="Arial" w:cs="Arial"/>
+        </w:rPr>
+        <w:t xml:space="preserve">Helps to understand the problems faced by the company and user then searching alternative solutions to </w:t>
+      </w:r>
+      <w:proofErr w:type="gramStart"/>
+      <w:r>
+        <w:rPr>
+          <w:rFonts w:ascii="Arial" w:hAnsi="Arial" w:cs="Arial"/>
+        </w:rPr>
+        <w:t>overcomes</w:t>
+      </w:r>
+      <w:proofErr w:type="gramEnd"/>
+      <w:r>
+        <w:rPr>
+          <w:rFonts w:ascii="Arial" w:hAnsi="Arial" w:cs="Arial"/>
+        </w:rPr>
+        <w:t xml:space="preserve"> those problems.</w:t>
+      </w:r>
+    </w:p>
+    <w:p>
+      <w:pPr>
+        <w:pStyle w:val="ListParagraph"/>
+        <w:numPr>
+          <w:ilvl w:val="0"/>
+          <w:numId w:val="7"/>
+        </w:numPr>
+        <w:spacing w:line="360" w:lineRule="auto"/>
+        <w:rPr>
+          <w:rFonts w:ascii="Arial" w:hAnsi="Arial" w:cs="Arial"/>
+        </w:rPr>
+      </w:pPr>
+      <w:r>
+        <w:rPr>
+          <w:rFonts w:ascii="Arial" w:hAnsi="Arial" w:cs="Arial"/>
+        </w:rPr>
+        <w:t xml:space="preserve">It helps in the estimation of cost, time and skilled </w:t>
+      </w:r>
+      <w:proofErr w:type="gramStart"/>
+      <w:r>
+        <w:rPr>
+          <w:rFonts w:ascii="Arial" w:hAnsi="Arial" w:cs="Arial"/>
+        </w:rPr>
+        <w:t>manpower</w:t>
+      </w:r>
+      <w:proofErr w:type="gramEnd"/>
+      <w:r>
+        <w:rPr>
+          <w:rFonts w:ascii="Arial" w:hAnsi="Arial" w:cs="Arial"/>
+        </w:rPr>
+        <w:t xml:space="preserve"> that required for completing the project successfully.</w:t>
+      </w:r>
+    </w:p>
+    <w:p>
+      <w:pPr>
+        <w:pStyle w:val="ListParagraph"/>
+        <w:spacing w:line="360" w:lineRule="auto"/>
+        <w:ind w:left="1440"/>
+        <w:rPr>
+          <w:rFonts w:ascii="Arial" w:hAnsi="Arial" w:cs="Arial"/>
+        </w:rPr>
+      </w:pPr>
+    </w:p>
+    <w:p>
+      <w:pPr>
+        <w:pStyle w:val="Heading2"/>
+        <w:rPr>
+          <w:rFonts w:ascii="Arial" w:hAnsi="Arial" w:cs="Arial"/>
+          <w:sz w:val="28"/>
+          <w:szCs w:val="28"/>
+        </w:rPr>
+      </w:pPr>
+      <w:r>
+        <w:rPr>
+          <w:rFonts w:ascii="Arial" w:hAnsi="Arial" w:cs="Arial"/>
+          <w:sz w:val="28"/>
+          <w:szCs w:val="28"/>
+        </w:rPr>
+        <w:t>2.2 Analysis Methodology</w:t>
+      </w:r>
+    </w:p>
+    <w:p>
+      <w:pPr>
+        <w:pStyle w:val="ListParagraph"/>
+        <w:spacing w:line="360" w:lineRule="auto"/>
+        <w:rPr>
+          <w:rFonts w:ascii="Arial" w:hAnsi="Arial" w:cs="Arial"/>
+        </w:rPr>
+      </w:pPr>
+      <w:r>
+        <w:rPr>
+          <w:rFonts w:ascii="Arial" w:hAnsi="Arial" w:cs="Arial"/>
+        </w:rPr>
+        <w:t xml:space="preserve">There are different types of analysis methodology. But I have chosen </w:t>
+      </w:r>
+      <w:r>
+        <w:rPr>
+          <w:rFonts w:ascii="Arial" w:hAnsi="Arial" w:cs="Arial"/>
+          <w:b/>
+        </w:rPr>
+        <w:t>Hard Approach to Systems Analysis</w:t>
+      </w:r>
+      <w:r>
+        <w:rPr>
+          <w:rFonts w:ascii="Arial" w:hAnsi="Arial" w:cs="Arial"/>
+        </w:rPr>
+        <w:t xml:space="preserve"> and among it</w:t>
+      </w:r>
+      <w:r>
+        <w:rPr>
+          <w:rFonts w:ascii="Arial" w:hAnsi="Arial" w:cs="Arial"/>
+        </w:rPr>
+        <w:t xml:space="preserve">, I have chosen </w:t>
+      </w:r>
+      <w:r>
+        <w:rPr>
+          <w:rFonts w:ascii="Arial" w:hAnsi="Arial" w:cs="Arial"/>
+          <w:b/>
+        </w:rPr>
+        <w:t xml:space="preserve">Structured Systems Analysis and Design </w:t>
+      </w:r>
+      <w:proofErr w:type="gramStart"/>
+      <w:r>
+        <w:rPr>
+          <w:rFonts w:ascii="Arial" w:hAnsi="Arial" w:cs="Arial"/>
+          <w:b/>
+        </w:rPr>
+        <w:t>Methodology(</w:t>
+      </w:r>
+      <w:proofErr w:type="gramEnd"/>
+      <w:r>
+        <w:rPr>
+          <w:rFonts w:ascii="Arial" w:hAnsi="Arial" w:cs="Arial"/>
+          <w:b/>
+        </w:rPr>
+        <w:t>SSADM)</w:t>
+      </w:r>
+      <w:r>
+        <w:rPr>
+          <w:rFonts w:ascii="Arial" w:hAnsi="Arial" w:cs="Arial"/>
+        </w:rPr>
+        <w:t xml:space="preserve">. </w:t>
+      </w:r>
+    </w:p>
+    <w:p>
+      <w:pPr>
+        <w:pStyle w:val="ListParagraph"/>
+        <w:spacing w:line="360" w:lineRule="auto"/>
+        <w:rPr>
+          <w:rFonts w:ascii="Arial" w:hAnsi="Arial" w:cs="Arial"/>
+        </w:rPr>
+      </w:pPr>
+    </w:p>
+    <w:p>
+      <w:pPr>
+        <w:pStyle w:val="ListParagraph"/>
+        <w:spacing w:line="360" w:lineRule="auto"/>
+        <w:rPr>
+          <w:rFonts w:ascii="Arial" w:hAnsi="Arial" w:cs="Arial"/>
+        </w:rPr>
+      </w:pPr>
+      <w:r>
+        <w:rPr>
+          <w:rFonts w:ascii="Arial" w:hAnsi="Arial" w:cs="Arial"/>
+        </w:rPr>
+        <w:t>Some advantage of using SSADM is:</w:t>
+      </w:r>
+    </w:p>
+    <w:p>
+      <w:pPr>
+        <w:pStyle w:val="ListParagraph"/>
+        <w:numPr>
+          <w:ilvl w:val="0"/>
+          <w:numId w:val="3"/>
+        </w:numPr>
+        <w:spacing w:line="360" w:lineRule="auto"/>
+        <w:rPr>
+          <w:rFonts w:ascii="Arial" w:hAnsi="Arial" w:cs="Arial"/>
+        </w:rPr>
+      </w:pPr>
+      <w:r>
+        <w:rPr>
+          <w:rFonts w:ascii="Arial" w:hAnsi="Arial" w:cs="Arial"/>
+        </w:rPr>
+        <w:t xml:space="preserve">As it uses the waterfall model each step </w:t>
+      </w:r>
+      <w:proofErr w:type="gramStart"/>
+      <w:r>
+        <w:rPr>
+          <w:rFonts w:ascii="Arial" w:hAnsi="Arial" w:cs="Arial"/>
+        </w:rPr>
+        <w:t>were completed</w:t>
+      </w:r>
+      <w:proofErr w:type="gramEnd"/>
+      <w:r>
+        <w:rPr>
+          <w:rFonts w:ascii="Arial" w:hAnsi="Arial" w:cs="Arial"/>
+        </w:rPr>
+        <w:t xml:space="preserve"> before starting the next steps. Which ensure that every procedure related to every step are undertaken.</w:t>
+      </w:r>
+    </w:p>
+    <w:p>
+      <w:pPr>
+        <w:pStyle w:val="ListParagraph"/>
+        <w:numPr>
+          <w:ilvl w:val="0"/>
+          <w:numId w:val="3"/>
+        </w:numPr>
+        <w:spacing w:line="360" w:lineRule="auto"/>
+        <w:rPr>
+          <w:rFonts w:ascii="Arial" w:hAnsi="Arial" w:cs="Arial"/>
+        </w:rPr>
+      </w:pPr>
+      <w:r>
+        <w:rPr>
+          <w:rFonts w:ascii="Arial" w:hAnsi="Arial" w:cs="Arial"/>
+        </w:rPr>
+        <w:t>Progress of every step can be measured easily by the help of objectives defined for each step</w:t>
+      </w:r>
+    </w:p>
+    <w:p>
+      <w:pPr>
+        <w:pStyle w:val="ListParagraph"/>
+        <w:spacing w:line="360" w:lineRule="auto"/>
+        <w:ind w:left="1440"/>
+        <w:rPr>
+          <w:rFonts w:ascii="Arial" w:hAnsi="Arial" w:cs="Arial"/>
+        </w:rPr>
+      </w:pPr>
+    </w:p>
+    <w:p>
+      <w:pPr>
+        <w:pStyle w:val="ListParagraph"/>
+        <w:spacing w:line="360" w:lineRule="auto"/>
+        <w:ind w:left="1440"/>
+        <w:rPr>
+          <w:rFonts w:ascii="Arial" w:hAnsi="Arial" w:cs="Arial"/>
+        </w:rPr>
+      </w:pPr>
+    </w:p>
+    <w:p>
+      <w:pPr>
+        <w:pStyle w:val="ListParagraph"/>
+        <w:spacing w:line="360" w:lineRule="auto"/>
+        <w:ind w:left="1440"/>
+        <w:rPr>
+          <w:rFonts w:ascii="Arial" w:hAnsi="Arial" w:cs="Arial"/>
+        </w:rPr>
+      </w:pPr>
+    </w:p>
+    <w:p>
+      <w:pPr>
+        <w:pStyle w:val="ListParagraph"/>
+        <w:spacing w:line="360" w:lineRule="auto"/>
+        <w:ind w:left="1440"/>
+        <w:rPr>
+          <w:rFonts w:ascii="Arial" w:hAnsi="Arial" w:cs="Arial"/>
+        </w:rPr>
+      </w:pPr>
+    </w:p>
+    <w:p>
+      <w:pPr>
+        <w:pStyle w:val="ListParagraph"/>
+        <w:spacing w:line="360" w:lineRule="auto"/>
+        <w:rPr>
+          <w:rFonts w:ascii="Arial" w:hAnsi="Arial" w:cs="Arial"/>
+        </w:rPr>
+      </w:pPr>
+      <w:r>
+        <w:rPr>
+          <w:rFonts w:ascii="Arial" w:hAnsi="Arial" w:cs="Arial"/>
+        </w:rPr>
+        <w:lastRenderedPageBreak/>
+        <w:t>The disadvantage of using SSADM:</w:t>
+      </w:r>
+    </w:p>
+    <w:p>
+      <w:pPr>
+        <w:pStyle w:val="ListParagraph"/>
+        <w:numPr>
+          <w:ilvl w:val="0"/>
+          <w:numId w:val="5"/>
+        </w:numPr>
+        <w:spacing w:line="360" w:lineRule="auto"/>
+        <w:rPr>
+          <w:rFonts w:ascii="Arial" w:hAnsi="Arial" w:cs="Arial"/>
+        </w:rPr>
+      </w:pPr>
+      <w:r>
+        <w:rPr>
+          <w:rFonts w:ascii="Arial" w:hAnsi="Arial" w:cs="Arial"/>
+        </w:rPr>
+        <w:t xml:space="preserve">SSADM lacks flexibility because if the requirement is not gathered and identified correctly or need any changes later in the project, then it will cost highly to repeat the requirement stages or to return it may not be possible. </w:t>
+      </w:r>
+    </w:p>
+    <w:p>
+      <w:pPr>
+        <w:pStyle w:val="ListParagraph"/>
+        <w:numPr>
+          <w:ilvl w:val="0"/>
+          <w:numId w:val="5"/>
+        </w:numPr>
+        <w:spacing w:line="360" w:lineRule="auto"/>
+        <w:rPr>
+          <w:rFonts w:ascii="Arial" w:hAnsi="Arial" w:cs="Arial"/>
+        </w:rPr>
+      </w:pPr>
+      <w:r>
+        <w:rPr>
+          <w:rFonts w:ascii="Arial" w:hAnsi="Arial" w:cs="Arial"/>
+        </w:rPr>
+        <w:t>SSADM only focus on technical requirements so there is very limited involvement of the user.</w:t>
+      </w:r>
+    </w:p>
+    <w:p>
+      <w:pPr>
+        <w:pStyle w:val="ListParagraph"/>
+        <w:spacing w:line="360" w:lineRule="auto"/>
+        <w:rPr>
+          <w:rFonts w:ascii="Arial" w:hAnsi="Arial" w:cs="Arial"/>
+        </w:rPr>
+      </w:pPr>
+    </w:p>
+    <w:p>
+      <w:pPr>
+        <w:pStyle w:val="ListParagraph"/>
+        <w:spacing w:line="360" w:lineRule="auto"/>
+        <w:rPr>
+          <w:rFonts w:ascii="Arial" w:hAnsi="Arial" w:cs="Arial"/>
+        </w:rPr>
+      </w:pPr>
+      <w:r>
+        <w:rPr>
+          <w:rFonts w:ascii="Arial" w:hAnsi="Arial" w:cs="Arial"/>
+        </w:rPr>
+        <w:t xml:space="preserve">SSADM follow six steps and if all these steps </w:t>
+      </w:r>
+      <w:proofErr w:type="gramStart"/>
+      <w:r>
+        <w:rPr>
+          <w:rFonts w:ascii="Arial" w:hAnsi="Arial" w:cs="Arial"/>
+        </w:rPr>
+        <w:t>are done</w:t>
+      </w:r>
+      <w:proofErr w:type="gramEnd"/>
+      <w:r>
+        <w:rPr>
+          <w:rFonts w:ascii="Arial" w:hAnsi="Arial" w:cs="Arial"/>
+        </w:rPr>
+        <w:t xml:space="preserve"> thoroughly it can help to produce accurate information and well-documented system. The six steps are:</w:t>
+      </w:r>
+    </w:p>
+    <w:p>
+      <w:pPr>
+        <w:pStyle w:val="ListParagraph"/>
+        <w:numPr>
+          <w:ilvl w:val="0"/>
+          <w:numId w:val="6"/>
+        </w:numPr>
+        <w:spacing w:line="360" w:lineRule="auto"/>
+        <w:rPr>
+          <w:rFonts w:ascii="Arial" w:hAnsi="Arial" w:cs="Arial"/>
+        </w:rPr>
+      </w:pPr>
+      <w:r>
+        <w:rPr>
+          <w:rFonts w:ascii="Arial" w:hAnsi="Arial" w:cs="Arial"/>
+          <w:b/>
+        </w:rPr>
+        <w:t>Feasibility Study:</w:t>
+      </w:r>
+      <w:r>
+        <w:rPr>
+          <w:rFonts w:ascii="Arial" w:hAnsi="Arial" w:cs="Arial"/>
+        </w:rPr>
+        <w:t xml:space="preserve"> F</w:t>
+      </w:r>
+      <w:r>
+        <w:rPr>
+          <w:rFonts w:ascii="Arial" w:hAnsi="Arial" w:cs="Arial"/>
+        </w:rPr>
+        <w:t>easibility study decided and examines. If a project is socially, technically, and financially feasible or not.</w:t>
+      </w:r>
+    </w:p>
+    <w:p>
+      <w:pPr>
+        <w:pStyle w:val="ListParagraph"/>
+        <w:numPr>
+          <w:ilvl w:val="0"/>
+          <w:numId w:val="6"/>
+        </w:numPr>
+        <w:spacing w:line="360" w:lineRule="auto"/>
+        <w:rPr>
+          <w:rFonts w:ascii="Arial" w:hAnsi="Arial" w:cs="Arial"/>
+        </w:rPr>
+      </w:pPr>
+      <w:r>
+        <w:rPr>
+          <w:rFonts w:ascii="Arial" w:hAnsi="Arial" w:cs="Arial"/>
+          <w:b/>
+        </w:rPr>
+        <w:t>Analysis and Requirement Specification:</w:t>
+      </w:r>
+      <w:r>
+        <w:rPr>
+          <w:rFonts w:ascii="Arial" w:hAnsi="Arial" w:cs="Arial"/>
+        </w:rPr>
+        <w:t xml:space="preserve"> </w:t>
+      </w:r>
+      <w:r>
+        <w:rPr>
+          <w:rFonts w:ascii="Arial" w:hAnsi="Arial" w:cs="Arial"/>
+        </w:rPr>
+        <w:t xml:space="preserve">Software, hardware and other details requirements of the system </w:t>
+      </w:r>
+      <w:proofErr w:type="gramStart"/>
+      <w:r>
+        <w:rPr>
+          <w:rFonts w:ascii="Arial" w:hAnsi="Arial" w:cs="Arial"/>
+        </w:rPr>
+        <w:t>are analyzed</w:t>
+      </w:r>
+      <w:proofErr w:type="gramEnd"/>
+      <w:r>
+        <w:rPr>
+          <w:rFonts w:ascii="Arial" w:hAnsi="Arial" w:cs="Arial"/>
+        </w:rPr>
+        <w:t>. Business activity model is developed, define and investigate requirements and the logical views of the current system is obtained</w:t>
+      </w:r>
+    </w:p>
+    <w:p>
+      <w:pPr>
+        <w:pStyle w:val="ListParagraph"/>
+        <w:numPr>
+          <w:ilvl w:val="0"/>
+          <w:numId w:val="6"/>
+        </w:numPr>
+        <w:spacing w:line="360" w:lineRule="auto"/>
+        <w:rPr>
+          <w:rFonts w:ascii="Arial" w:hAnsi="Arial" w:cs="Arial"/>
+        </w:rPr>
+      </w:pPr>
+      <w:r>
+        <w:rPr>
+          <w:rFonts w:ascii="Arial" w:hAnsi="Arial" w:cs="Arial"/>
+          <w:b/>
+        </w:rPr>
+        <w:t>Design:</w:t>
+      </w:r>
+      <w:r>
+        <w:rPr>
+          <w:rFonts w:ascii="Arial" w:hAnsi="Arial" w:cs="Arial"/>
+        </w:rPr>
+        <w:t xml:space="preserve"> Design of all the aspect of the system like a behavioral, structural, user interface (UI) and database design </w:t>
+      </w:r>
+      <w:proofErr w:type="gramStart"/>
+      <w:r>
+        <w:rPr>
+          <w:rFonts w:ascii="Arial" w:hAnsi="Arial" w:cs="Arial"/>
+        </w:rPr>
+        <w:t>are done</w:t>
+      </w:r>
+      <w:proofErr w:type="gramEnd"/>
+      <w:r>
+        <w:rPr>
+          <w:rFonts w:ascii="Arial" w:hAnsi="Arial" w:cs="Arial"/>
+        </w:rPr>
+        <w:t>.</w:t>
+      </w:r>
+    </w:p>
+    <w:p>
+      <w:pPr>
+        <w:pStyle w:val="ListParagraph"/>
+        <w:numPr>
+          <w:ilvl w:val="0"/>
+          <w:numId w:val="6"/>
+        </w:numPr>
+        <w:spacing w:line="360" w:lineRule="auto"/>
+        <w:rPr>
+          <w:rFonts w:ascii="Arial" w:hAnsi="Arial" w:cs="Arial"/>
+        </w:rPr>
+      </w:pPr>
+      <w:r>
+        <w:rPr>
+          <w:rFonts w:ascii="Arial" w:hAnsi="Arial" w:cs="Arial"/>
+          <w:b/>
+        </w:rPr>
+        <w:t>Implementation:</w:t>
+      </w:r>
+      <w:r>
+        <w:rPr>
+          <w:rFonts w:ascii="Arial" w:hAnsi="Arial" w:cs="Arial"/>
+        </w:rPr>
+        <w:t xml:space="preserve"> Once the project is completed and the system is ready. Then </w:t>
+      </w:r>
+      <w:proofErr w:type="gramStart"/>
+      <w:r>
+        <w:rPr>
+          <w:rFonts w:ascii="Arial" w:hAnsi="Arial" w:cs="Arial"/>
+        </w:rPr>
+        <w:t>the system is deployed to the company either</w:t>
+      </w:r>
+      <w:proofErr w:type="gramEnd"/>
+      <w:r>
+        <w:rPr>
+          <w:rFonts w:ascii="Arial" w:hAnsi="Arial" w:cs="Arial"/>
+        </w:rPr>
+        <w:t xml:space="preserve"> directly or running with the existing system in parallel un</w:t>
+      </w:r>
+      <w:r>
+        <w:rPr>
+          <w:rFonts w:ascii="Arial" w:hAnsi="Arial" w:cs="Arial"/>
+        </w:rPr>
+        <w:t>til the new system is working</w:t>
+      </w:r>
+      <w:r>
+        <w:rPr>
+          <w:rFonts w:ascii="Arial" w:hAnsi="Arial" w:cs="Arial"/>
+        </w:rPr>
+        <w:t xml:space="preserve"> successfully.</w:t>
+      </w:r>
+    </w:p>
+    <w:p>
+      <w:pPr>
+        <w:pStyle w:val="ListParagraph"/>
+        <w:numPr>
+          <w:ilvl w:val="0"/>
+          <w:numId w:val="6"/>
+        </w:numPr>
+        <w:spacing w:line="360" w:lineRule="auto"/>
+        <w:rPr>
+          <w:rFonts w:ascii="Arial" w:hAnsi="Arial" w:cs="Arial"/>
+        </w:rPr>
+      </w:pPr>
+      <w:r>
+        <w:rPr>
+          <w:rFonts w:ascii="Arial" w:hAnsi="Arial" w:cs="Arial"/>
+          <w:b/>
+        </w:rPr>
+        <w:t>Testing:</w:t>
+      </w:r>
+      <w:r>
+        <w:rPr>
+          <w:rFonts w:ascii="Arial" w:hAnsi="Arial" w:cs="Arial"/>
+        </w:rPr>
+        <w:t xml:space="preserve"> Testing </w:t>
+      </w:r>
+      <w:proofErr w:type="gramStart"/>
+      <w:r>
+        <w:rPr>
+          <w:rFonts w:ascii="Arial" w:hAnsi="Arial" w:cs="Arial"/>
+        </w:rPr>
+        <w:t>is done</w:t>
+      </w:r>
+      <w:proofErr w:type="gramEnd"/>
+      <w:r>
+        <w:rPr>
+          <w:rFonts w:ascii="Arial" w:hAnsi="Arial" w:cs="Arial"/>
+        </w:rPr>
+        <w:t xml:space="preserve"> when the development of the system is finished. It ensures that whether or not the functionality integrated to the system is working or not and </w:t>
+      </w:r>
+      <w:proofErr w:type="gramStart"/>
+      <w:r>
+        <w:rPr>
+          <w:rFonts w:ascii="Arial" w:hAnsi="Arial" w:cs="Arial"/>
+        </w:rPr>
+        <w:t>it also</w:t>
+      </w:r>
+      <w:proofErr w:type="gramEnd"/>
+      <w:r>
+        <w:rPr>
+          <w:rFonts w:ascii="Arial" w:hAnsi="Arial" w:cs="Arial"/>
+        </w:rPr>
+        <w:t xml:space="preserve"> ensure if there are other errors.</w:t>
+      </w:r>
+    </w:p>
+    <w:p>
+      <w:pPr>
+        <w:pStyle w:val="ListParagraph"/>
+        <w:numPr>
+          <w:ilvl w:val="0"/>
+          <w:numId w:val="6"/>
+        </w:numPr>
+        <w:spacing w:line="360" w:lineRule="auto"/>
+        <w:rPr>
+          <w:rFonts w:ascii="Arial" w:hAnsi="Arial" w:cs="Arial"/>
+        </w:rPr>
+      </w:pPr>
+      <w:r>
+        <w:rPr>
+          <w:rFonts w:ascii="Arial" w:hAnsi="Arial" w:cs="Arial"/>
+          <w:b/>
+        </w:rPr>
+        <w:t>Documentation:</w:t>
+      </w:r>
+      <w:r>
+        <w:rPr>
+          <w:rFonts w:ascii="Arial" w:hAnsi="Arial" w:cs="Arial"/>
+        </w:rPr>
+        <w:t xml:space="preserve"> After the system is completed then it </w:t>
+      </w:r>
+      <w:proofErr w:type="gramStart"/>
+      <w:r>
+        <w:rPr>
+          <w:rFonts w:ascii="Arial" w:hAnsi="Arial" w:cs="Arial"/>
+        </w:rPr>
+        <w:t>is documented</w:t>
+      </w:r>
+      <w:proofErr w:type="gramEnd"/>
+      <w:r>
+        <w:rPr>
+          <w:rFonts w:ascii="Arial" w:hAnsi="Arial" w:cs="Arial"/>
+        </w:rPr>
+        <w:t xml:space="preserve"> mentioning all the works and things that were done during the development of the system.</w:t>
+      </w:r>
+    </w:p>
+    <w:p>
+      <w:pPr>
+        <w:pStyle w:val="ListParagraph"/>
+        <w:spacing w:line="360" w:lineRule="auto"/>
+        <w:rPr>
+          <w:rFonts w:ascii="Arial" w:hAnsi="Arial" w:cs="Arial"/>
+        </w:rPr>
+      </w:pPr>
+    </w:p>
+    <w:p>
+      <w:pPr>
+        <w:pStyle w:val="ListParagraph"/>
+        <w:spacing w:line="360" w:lineRule="auto"/>
+        <w:rPr>
+          <w:rFonts w:ascii="Arial" w:hAnsi="Arial" w:cs="Arial"/>
+        </w:rPr>
+      </w:pPr>
+    </w:p>
+    <w:p>
+      <w:pPr>
+        <w:pStyle w:val="ListParagraph"/>
+        <w:spacing w:line="360" w:lineRule="auto"/>
+        <w:rPr>
+          <w:rFonts w:ascii="Arial" w:hAnsi="Arial" w:cs="Arial"/>
+        </w:rPr>
+      </w:pPr>
+    </w:p>
+    <w:p>
+      <w:pPr>
+        <w:pStyle w:val="ListParagraph"/>
+        <w:spacing w:line="360" w:lineRule="auto"/>
+        <w:rPr>
+          <w:rFonts w:ascii="Arial" w:hAnsi="Arial" w:cs="Arial"/>
+        </w:rPr>
+      </w:pPr>
+    </w:p>
+    <w:p>
+      <w:pPr>
+        <w:pStyle w:val="ListParagraph"/>
+        <w:spacing w:line="360" w:lineRule="auto"/>
+        <w:rPr>
+          <w:rFonts w:ascii="Arial" w:hAnsi="Arial" w:cs="Arial"/>
+        </w:rPr>
+      </w:pPr>
+    </w:p>
+    <w:p>
+      <w:pPr>
+        <w:pStyle w:val="ListParagraph"/>
+        <w:spacing w:line="360" w:lineRule="auto"/>
+        <w:rPr>
+          <w:rFonts w:ascii="Arial" w:hAnsi="Arial" w:cs="Arial"/>
+        </w:rPr>
+      </w:pPr>
+    </w:p>
+    <w:p>
+      <w:pPr>
+        <w:pStyle w:val="ListParagraph"/>
+        <w:spacing w:line="360" w:lineRule="auto"/>
+        <w:rPr>
+          <w:rFonts w:ascii="Arial" w:hAnsi="Arial" w:cs="Arial"/>
+        </w:rPr>
+      </w:pPr>
+    </w:p>
+    <w:p>
+      <w:pPr>
+        <w:pStyle w:val="Heading2"/>
+        <w:rPr>
+          <w:rFonts w:ascii="Arial" w:hAnsi="Arial" w:cs="Arial"/>
+          <w:sz w:val="28"/>
+          <w:szCs w:val="28"/>
+        </w:rPr>
+      </w:pPr>
+      <w:r>
+        <w:rPr>
+          <w:rFonts w:ascii="Arial" w:hAnsi="Arial" w:cs="Arial"/>
+          <w:sz w:val="28"/>
+          <w:szCs w:val="28"/>
+        </w:rPr>
+        <w:lastRenderedPageBreak/>
+        <w:t>2.3 Feasibility Study</w:t>
+      </w:r>
+    </w:p>
+    <w:p>
+      <w:pPr>
+        <w:pStyle w:val="ListParagraph"/>
+        <w:spacing w:line="360" w:lineRule="auto"/>
+        <w:rPr>
+          <w:rFonts w:ascii="Arial" w:hAnsi="Arial" w:cs="Arial"/>
+        </w:rPr>
+      </w:pPr>
+      <w:r>
+        <w:rPr>
+          <w:rFonts w:ascii="Arial" w:hAnsi="Arial" w:cs="Arial"/>
+        </w:rPr>
+        <w:t xml:space="preserve">A feasibility study is a study that is used to measure or finds out whether the project is feasible in </w:t>
+      </w:r>
+      <w:proofErr w:type="gramStart"/>
+      <w:r>
+        <w:rPr>
+          <w:rFonts w:ascii="Arial" w:hAnsi="Arial" w:cs="Arial"/>
+        </w:rPr>
+        <w:t>all the</w:t>
+      </w:r>
+      <w:proofErr w:type="gramEnd"/>
+      <w:r>
+        <w:rPr>
+          <w:rFonts w:ascii="Arial" w:hAnsi="Arial" w:cs="Arial"/>
+        </w:rPr>
+        <w:t xml:space="preserve"> relevant factor before it has been developed. Some relevant factor that the feasibility stud</w:t>
+      </w:r>
+      <w:r>
+        <w:rPr>
+          <w:rFonts w:ascii="Arial" w:hAnsi="Arial" w:cs="Arial"/>
+        </w:rPr>
+        <w:t xml:space="preserve">y addressed is technical, cultural, economic, </w:t>
+      </w:r>
+      <w:proofErr w:type="gramStart"/>
+      <w:r>
+        <w:rPr>
+          <w:rFonts w:ascii="Arial" w:hAnsi="Arial" w:cs="Arial"/>
+        </w:rPr>
+        <w:t>operational</w:t>
+      </w:r>
+      <w:proofErr w:type="gramEnd"/>
+      <w:r>
+        <w:rPr>
+          <w:rFonts w:ascii="Arial" w:hAnsi="Arial" w:cs="Arial"/>
+        </w:rPr>
+        <w:t xml:space="preserve"> and schedule. </w:t>
+      </w:r>
+    </w:p>
+    <w:p>
+      <w:pPr>
+        <w:pStyle w:val="ListParagraph"/>
+        <w:spacing w:line="360" w:lineRule="auto"/>
+        <w:rPr>
+          <w:rFonts w:ascii="Arial" w:hAnsi="Arial" w:cs="Arial"/>
+        </w:rPr>
+      </w:pPr>
+    </w:p>
+    <w:p>
+      <w:pPr>
+        <w:pStyle w:val="ListParagraph"/>
+        <w:spacing w:line="360" w:lineRule="auto"/>
+        <w:rPr>
+          <w:rFonts w:ascii="Arial" w:hAnsi="Arial" w:cs="Arial"/>
+        </w:rPr>
+      </w:pPr>
+      <w:r>
+        <w:rPr>
+          <w:rFonts w:ascii="Arial" w:hAnsi="Arial" w:cs="Arial"/>
+        </w:rPr>
+        <w:t xml:space="preserve">Since it is part of the </w:t>
+      </w:r>
+      <w:r>
+        <w:rPr>
+          <w:rFonts w:ascii="Arial" w:hAnsi="Arial" w:cs="Arial"/>
+        </w:rPr>
+        <w:t>a</w:t>
+      </w:r>
+      <w:r>
+        <w:rPr>
+          <w:rFonts w:ascii="Arial" w:hAnsi="Arial" w:cs="Arial"/>
+        </w:rPr>
+        <w:t xml:space="preserve">nalysis it plays an important role </w:t>
+      </w:r>
+      <w:r>
+        <w:rPr>
+          <w:rFonts w:ascii="Arial" w:hAnsi="Arial" w:cs="Arial"/>
+        </w:rPr>
+        <w:t>in</w:t>
+      </w:r>
+      <w:r>
+        <w:rPr>
+          <w:rFonts w:ascii="Arial" w:hAnsi="Arial" w:cs="Arial"/>
+        </w:rPr>
+        <w:t xml:space="preserve"> </w:t>
+      </w:r>
+      <w:r>
+        <w:rPr>
+          <w:rFonts w:ascii="Arial" w:hAnsi="Arial" w:cs="Arial"/>
+        </w:rPr>
+        <w:t xml:space="preserve">completing the </w:t>
+      </w:r>
+      <w:r>
+        <w:rPr>
+          <w:rFonts w:ascii="Arial" w:hAnsi="Arial" w:cs="Arial"/>
+        </w:rPr>
+        <w:t xml:space="preserve">project successfully </w:t>
+      </w:r>
+      <w:r>
+        <w:rPr>
+          <w:rFonts w:ascii="Arial" w:hAnsi="Arial" w:cs="Arial"/>
+        </w:rPr>
+        <w:t xml:space="preserve">which are: </w:t>
+      </w:r>
+    </w:p>
+    <w:p>
+      <w:pPr>
+        <w:pStyle w:val="ListParagraph"/>
+        <w:numPr>
+          <w:ilvl w:val="0"/>
+          <w:numId w:val="10"/>
+        </w:numPr>
+        <w:spacing w:line="360" w:lineRule="auto"/>
+        <w:rPr>
+          <w:rFonts w:ascii="Arial" w:hAnsi="Arial" w:cs="Arial"/>
+        </w:rPr>
+      </w:pPr>
+      <w:r>
+        <w:rPr>
+          <w:rFonts w:ascii="Arial" w:hAnsi="Arial" w:cs="Arial"/>
+        </w:rPr>
+        <w:t>By</w:t>
+      </w:r>
+      <w:r>
+        <w:rPr>
+          <w:rFonts w:ascii="Arial" w:hAnsi="Arial" w:cs="Arial"/>
+        </w:rPr>
+        <w:t xml:space="preserve"> </w:t>
+      </w:r>
+      <w:r>
+        <w:rPr>
+          <w:rFonts w:ascii="Arial" w:hAnsi="Arial" w:cs="Arial"/>
+        </w:rPr>
+        <w:t>identif</w:t>
+      </w:r>
+      <w:r>
+        <w:rPr>
+          <w:rFonts w:ascii="Arial" w:hAnsi="Arial" w:cs="Arial"/>
+        </w:rPr>
+        <w:t xml:space="preserve">ying </w:t>
+      </w:r>
+      <w:r>
+        <w:rPr>
+          <w:rFonts w:ascii="Arial" w:hAnsi="Arial" w:cs="Arial"/>
+        </w:rPr>
+        <w:t xml:space="preserve">almost </w:t>
+      </w:r>
+      <w:proofErr w:type="gramStart"/>
+      <w:r>
+        <w:rPr>
+          <w:rFonts w:ascii="Arial" w:hAnsi="Arial" w:cs="Arial"/>
+        </w:rPr>
+        <w:t>all</w:t>
+      </w:r>
+      <w:proofErr w:type="gramEnd"/>
+      <w:r>
+        <w:rPr>
+          <w:rFonts w:ascii="Arial" w:hAnsi="Arial" w:cs="Arial"/>
+        </w:rPr>
+        <w:t xml:space="preserve"> the project related problems and provid</w:t>
+      </w:r>
+      <w:r>
+        <w:rPr>
+          <w:rFonts w:ascii="Arial" w:hAnsi="Arial" w:cs="Arial"/>
+        </w:rPr>
+        <w:t>ing</w:t>
+      </w:r>
+      <w:r>
+        <w:rPr>
+          <w:rFonts w:ascii="Arial" w:hAnsi="Arial" w:cs="Arial"/>
+        </w:rPr>
+        <w:t xml:space="preserve"> alternative solutions. </w:t>
+      </w:r>
+    </w:p>
+    <w:p>
+      <w:pPr>
+        <w:pStyle w:val="ListParagraph"/>
+        <w:numPr>
+          <w:ilvl w:val="0"/>
+          <w:numId w:val="10"/>
+        </w:numPr>
+        <w:spacing w:line="360" w:lineRule="auto"/>
+        <w:rPr>
+          <w:rFonts w:ascii="Arial" w:hAnsi="Arial" w:cs="Arial"/>
+        </w:rPr>
+      </w:pPr>
+      <w:r>
+        <w:rPr>
+          <w:rFonts w:ascii="Arial" w:hAnsi="Arial" w:cs="Arial"/>
+        </w:rPr>
+        <w:t xml:space="preserve">It also helps to know the level of acceptance of the project </w:t>
+      </w:r>
+      <w:r>
+        <w:rPr>
+          <w:rFonts w:ascii="Arial" w:hAnsi="Arial" w:cs="Arial"/>
+        </w:rPr>
+        <w:t xml:space="preserve">by the users </w:t>
+      </w:r>
+      <w:r>
+        <w:rPr>
+          <w:rFonts w:ascii="Arial" w:hAnsi="Arial" w:cs="Arial"/>
+        </w:rPr>
+        <w:t xml:space="preserve">before the project finished. </w:t>
+      </w:r>
+    </w:p>
+    <w:p>
+      <w:pPr>
+        <w:pStyle w:val="ListParagraph"/>
+        <w:numPr>
+          <w:ilvl w:val="0"/>
+          <w:numId w:val="10"/>
+        </w:numPr>
+        <w:spacing w:line="360" w:lineRule="auto"/>
+        <w:rPr>
+          <w:rFonts w:ascii="Arial" w:hAnsi="Arial" w:cs="Arial"/>
+        </w:rPr>
+      </w:pPr>
+      <w:r>
+        <w:rPr>
+          <w:rFonts w:ascii="Arial" w:hAnsi="Arial" w:cs="Arial"/>
+        </w:rPr>
+        <w:t>It also helps to know if it is worth to invest in the projects or not.</w:t>
+      </w:r>
+    </w:p>
+    <w:p>
+      <w:pPr>
+        <w:spacing w:line="360" w:lineRule="auto"/>
+        <w:rPr>
+          <w:rFonts w:ascii="Arial" w:hAnsi="Arial" w:cs="Arial"/>
+        </w:rPr>
+      </w:pPr>
+    </w:p>
+    <w:p>
+      <w:pPr>
+        <w:pStyle w:val="ListParagraph"/>
+        <w:spacing w:line="360" w:lineRule="auto"/>
+        <w:rPr>
+          <w:rFonts w:ascii="Arial" w:hAnsi="Arial" w:cs="Arial"/>
+        </w:rPr>
+      </w:pPr>
+      <w:r>
+        <w:rPr>
+          <w:rFonts w:ascii="Arial" w:hAnsi="Arial" w:cs="Arial"/>
+        </w:rPr>
+        <w:t>There are different types of the feasibility study. Some of them are:</w:t>
+      </w:r>
+    </w:p>
+    <w:p>
+      <w:pPr>
+        <w:pStyle w:val="ListParagraph"/>
+        <w:numPr>
+          <w:ilvl w:val="0"/>
+          <w:numId w:val="13"/>
+        </w:numPr>
+        <w:spacing w:line="360" w:lineRule="auto"/>
+        <w:rPr>
+          <w:rFonts w:ascii="Arial" w:hAnsi="Arial" w:cs="Arial"/>
+        </w:rPr>
+      </w:pPr>
+      <w:r>
+        <w:rPr>
+          <w:rFonts w:ascii="Arial" w:hAnsi="Arial" w:cs="Arial"/>
+          <w:b/>
+        </w:rPr>
+        <w:t>Technical Feasibility:</w:t>
+      </w:r>
+      <w:r>
+        <w:rPr>
+          <w:rFonts w:ascii="Arial" w:hAnsi="Arial" w:cs="Arial"/>
+        </w:rPr>
+        <w:t xml:space="preserve"> Technical feasibility is the study about whether the technical resources required to undertake the projects successfully are available or not. It also analyzed if the existing technologies in the company can execute</w:t>
+      </w:r>
+      <w:r>
+        <w:rPr>
+          <w:rFonts w:ascii="Arial" w:hAnsi="Arial" w:cs="Arial"/>
+        </w:rPr>
+        <w:t xml:space="preserve"> or support</w:t>
+      </w:r>
+      <w:r>
+        <w:rPr>
+          <w:rFonts w:ascii="Arial" w:hAnsi="Arial" w:cs="Arial"/>
+        </w:rPr>
+        <w:t xml:space="preserve"> the system after it </w:t>
+      </w:r>
+      <w:proofErr w:type="gramStart"/>
+      <w:r>
+        <w:rPr>
+          <w:rFonts w:ascii="Arial" w:hAnsi="Arial" w:cs="Arial"/>
+        </w:rPr>
+        <w:t>has been developed</w:t>
+      </w:r>
+      <w:proofErr w:type="gramEnd"/>
+      <w:r>
+        <w:rPr>
+          <w:rFonts w:ascii="Arial" w:hAnsi="Arial" w:cs="Arial"/>
+        </w:rPr>
+        <w:t>.</w:t>
+      </w:r>
+    </w:p>
+    <w:p>
+      <w:pPr>
+        <w:pStyle w:val="ListParagraph"/>
+        <w:spacing w:line="360" w:lineRule="auto"/>
+        <w:ind w:left="1440"/>
+        <w:rPr>
+          <w:rFonts w:ascii="Arial" w:hAnsi="Arial" w:cs="Arial"/>
+        </w:rPr>
+      </w:pPr>
+    </w:p>
+    <w:p>
+      <w:pPr>
+        <w:pStyle w:val="ListParagraph"/>
+        <w:numPr>
+          <w:ilvl w:val="0"/>
+          <w:numId w:val="13"/>
+        </w:numPr>
+        <w:spacing w:line="360" w:lineRule="auto"/>
+        <w:rPr>
+          <w:rFonts w:ascii="Arial" w:hAnsi="Arial" w:cs="Arial"/>
+        </w:rPr>
+      </w:pPr>
+      <w:proofErr w:type="gramStart"/>
+      <w:r>
+        <w:rPr>
+          <w:rFonts w:ascii="Arial" w:hAnsi="Arial" w:cs="Arial"/>
+          <w:b/>
+        </w:rPr>
+        <w:t>Cultural</w:t>
+      </w:r>
+      <w:r>
+        <w:rPr>
+          <w:rFonts w:ascii="Arial" w:hAnsi="Arial" w:cs="Arial"/>
+          <w:b/>
+        </w:rPr>
+        <w:t xml:space="preserve"> Feasibility:</w:t>
+      </w:r>
+      <w:r>
+        <w:rPr>
+          <w:rFonts w:ascii="Arial" w:hAnsi="Arial" w:cs="Arial"/>
+        </w:rPr>
+        <w:t xml:space="preserve"> This is one of the feasibility studies that help to know whether there will be a positive or negative impact of the project on both local and general culture.</w:t>
+      </w:r>
+      <w:proofErr w:type="gramEnd"/>
+    </w:p>
+    <w:p>
+      <w:pPr>
+        <w:pStyle w:val="ListParagraph"/>
+        <w:rPr>
+          <w:rFonts w:ascii="Arial" w:hAnsi="Arial" w:cs="Arial"/>
+        </w:rPr>
+      </w:pPr>
+    </w:p>
+    <w:p>
+      <w:pPr>
+        <w:pStyle w:val="ListParagraph"/>
+        <w:spacing w:line="360" w:lineRule="auto"/>
+        <w:ind w:left="1440"/>
+        <w:rPr>
+          <w:rFonts w:ascii="Arial" w:hAnsi="Arial" w:cs="Arial"/>
+        </w:rPr>
+      </w:pPr>
+    </w:p>
+    <w:p>
+      <w:pPr>
+        <w:pStyle w:val="ListParagraph"/>
+        <w:numPr>
+          <w:ilvl w:val="0"/>
+          <w:numId w:val="13"/>
+        </w:numPr>
+        <w:spacing w:line="360" w:lineRule="auto"/>
+        <w:rPr>
+          <w:rFonts w:ascii="Arial" w:hAnsi="Arial" w:cs="Arial"/>
+        </w:rPr>
+      </w:pPr>
+      <w:r>
+        <w:rPr>
+          <w:rFonts w:ascii="Arial" w:hAnsi="Arial" w:cs="Arial"/>
+          <w:b/>
+        </w:rPr>
+        <w:t>Economic Feasibility:</w:t>
+      </w:r>
+      <w:r>
+        <w:rPr>
+          <w:rFonts w:ascii="Arial" w:hAnsi="Arial" w:cs="Arial"/>
+        </w:rPr>
+        <w:t xml:space="preserve"> In this </w:t>
+      </w:r>
+      <w:proofErr w:type="gramStart"/>
+      <w:r>
+        <w:rPr>
+          <w:rFonts w:ascii="Arial" w:hAnsi="Arial" w:cs="Arial"/>
+        </w:rPr>
+        <w:t>feasibility</w:t>
+      </w:r>
+      <w:proofErr w:type="gramEnd"/>
+      <w:r>
+        <w:rPr>
+          <w:rFonts w:ascii="Arial" w:hAnsi="Arial" w:cs="Arial"/>
+        </w:rPr>
+        <w:t xml:space="preserve"> whether the project is economically feasible or not is measured or identified. That means do the profit gain from the new system exceeds or greater than that of the cost required to develop </w:t>
+      </w:r>
+      <w:r>
+        <w:rPr>
+          <w:rFonts w:ascii="Arial" w:hAnsi="Arial" w:cs="Arial"/>
+        </w:rPr>
+        <w:t xml:space="preserve">a </w:t>
+      </w:r>
+      <w:r>
+        <w:rPr>
+          <w:rFonts w:ascii="Arial" w:hAnsi="Arial" w:cs="Arial"/>
+        </w:rPr>
+        <w:t>new system.</w:t>
+      </w:r>
+    </w:p>
+    <w:p>
+      <w:pPr>
+        <w:pStyle w:val="ListParagraph"/>
+        <w:spacing w:line="360" w:lineRule="auto"/>
+        <w:ind w:left="1440"/>
+        <w:rPr>
+          <w:rFonts w:ascii="Arial" w:hAnsi="Arial" w:cs="Arial"/>
+        </w:rPr>
+      </w:pPr>
+    </w:p>
+    <w:p>
+      <w:pPr>
+        <w:pStyle w:val="ListParagraph"/>
+        <w:numPr>
+          <w:ilvl w:val="0"/>
+          <w:numId w:val="13"/>
+        </w:numPr>
+        <w:spacing w:line="360" w:lineRule="auto"/>
+        <w:rPr>
+          <w:rFonts w:ascii="Arial" w:hAnsi="Arial" w:cs="Arial"/>
+        </w:rPr>
+      </w:pPr>
+      <w:r>
+        <w:rPr>
+          <w:rFonts w:ascii="Arial" w:hAnsi="Arial" w:cs="Arial"/>
+          <w:b/>
+        </w:rPr>
+        <w:t>Operational Feasibility:</w:t>
+      </w:r>
+      <w:r>
+        <w:rPr>
+          <w:rFonts w:ascii="Arial" w:hAnsi="Arial" w:cs="Arial"/>
+        </w:rPr>
+        <w:t xml:space="preserve"> This feasibility study identifies certain problems, its importance in the project and alternative solution to solve. It also analyzed whether the developing system is easier for users than the existing system.</w:t>
+      </w:r>
+    </w:p>
+    <w:p>
+      <w:pPr>
+        <w:pStyle w:val="ListParagraph"/>
+        <w:rPr>
+          <w:rFonts w:ascii="Arial" w:hAnsi="Arial" w:cs="Arial"/>
+        </w:rPr>
+      </w:pPr>
+    </w:p>
+    <w:p>
+      <w:pPr>
+        <w:pStyle w:val="ListParagraph"/>
+        <w:spacing w:line="360" w:lineRule="auto"/>
+        <w:ind w:left="1440"/>
+        <w:rPr>
+          <w:rFonts w:ascii="Arial" w:hAnsi="Arial" w:cs="Arial"/>
+        </w:rPr>
+      </w:pPr>
       <w:bookmarkStart w:id="0" w:name="_GoBack"/>
       <w:bookmarkEnd w:id="0"/>
     </w:p>
     <w:p>
       <w:pPr>
-        <w:spacing w:line="276" w:lineRule="auto"/>
-        <w:rPr>
-          <w:rFonts w:ascii="Arial" w:hAnsi="Arial" w:cs="Arial"/>
-        </w:rPr>
-      </w:pPr>
-    </w:p>
-    <w:p>
-      <w:pPr>
-        <w:pStyle w:val="Heading2"/>
-        <w:rPr>
-          <w:rFonts w:ascii="Arial" w:hAnsi="Arial" w:cs="Arial"/>
-          <w:sz w:val="28"/>
-          <w:szCs w:val="28"/>
-        </w:rPr>
-      </w:pPr>
-      <w:r>
-        <w:rPr>
-          <w:rFonts w:ascii="Arial" w:hAnsi="Arial" w:cs="Arial"/>
-          <w:sz w:val="28"/>
-          <w:szCs w:val="28"/>
-        </w:rPr>
-        <w:t>2.2 Analysis Methodology</w:t>
-      </w:r>
-    </w:p>
-    <w:p>
-      <w:pPr>
         <w:pStyle w:val="ListParagraph"/>
         <w:numPr>
           <w:ilvl w:val="0"/>
-          <w:numId w:val="2"/>
+          <w:numId w:val="13"/>
         </w:numPr>
-      </w:pPr>
-    </w:p>
-    <w:p>
-      <w:pPr>
-        <w:pStyle w:val="Heading2"/>
-        <w:rPr>
-          <w:rFonts w:ascii="Arial" w:hAnsi="Arial" w:cs="Arial"/>
-          <w:sz w:val="28"/>
-          <w:szCs w:val="28"/>
-        </w:rPr>
-      </w:pPr>
-      <w:r>
-        <w:rPr>
-          <w:rFonts w:ascii="Arial" w:hAnsi="Arial" w:cs="Arial"/>
-          <w:sz w:val="28"/>
-          <w:szCs w:val="28"/>
-        </w:rPr>
-        <w:t>2.3 Feasibility Study</w:t>
-      </w:r>
+        <w:spacing w:line="360" w:lineRule="auto"/>
+        <w:rPr>
+          <w:rFonts w:ascii="Arial" w:hAnsi="Arial" w:cs="Arial"/>
+        </w:rPr>
+      </w:pPr>
+      <w:r>
+        <w:rPr>
+          <w:rFonts w:ascii="Arial" w:hAnsi="Arial" w:cs="Arial"/>
+          <w:b/>
+        </w:rPr>
+        <w:lastRenderedPageBreak/>
+        <w:t>Schedule Feasibility:</w:t>
+      </w:r>
+      <w:r>
+        <w:rPr>
+          <w:rFonts w:ascii="Arial" w:hAnsi="Arial" w:cs="Arial"/>
+        </w:rPr>
+        <w:t xml:space="preserve"> The most important feasibility study for the successful </w:t>
+      </w:r>
+      <w:proofErr w:type="gramStart"/>
+      <w:r>
+        <w:rPr>
+          <w:rFonts w:ascii="Arial" w:hAnsi="Arial" w:cs="Arial"/>
+        </w:rPr>
+        <w:t>completion</w:t>
+      </w:r>
+      <w:proofErr w:type="gramEnd"/>
+      <w:r>
+        <w:rPr>
+          <w:rFonts w:ascii="Arial" w:hAnsi="Arial" w:cs="Arial"/>
+        </w:rPr>
+        <w:t xml:space="preserve"> of the project. It allocates time for the different module development and measure if there is time available to do the project. It also determines </w:t>
+      </w:r>
+      <w:proofErr w:type="gramStart"/>
+      <w:r>
+        <w:rPr>
+          <w:rFonts w:ascii="Arial" w:hAnsi="Arial" w:cs="Arial"/>
+        </w:rPr>
+        <w:t>whether or not</w:t>
+      </w:r>
+      <w:proofErr w:type="gramEnd"/>
+      <w:r>
+        <w:rPr>
+          <w:rFonts w:ascii="Arial" w:hAnsi="Arial" w:cs="Arial"/>
+        </w:rPr>
+        <w:t xml:space="preserve"> the project can be completed within the given deadline.</w:t>
+      </w:r>
+    </w:p>
+    <w:p>
+      <w:pPr>
+        <w:spacing w:line="360" w:lineRule="auto"/>
+        <w:rPr>
+          <w:rFonts w:ascii="Arial" w:hAnsi="Arial" w:cs="Arial"/>
+        </w:rPr>
+      </w:pPr>
+    </w:p>
+    <w:p>
+      <w:pPr>
+        <w:pStyle w:val="ListParagraph"/>
+        <w:spacing w:line="360" w:lineRule="auto"/>
+        <w:ind w:left="1440"/>
+        <w:rPr>
+          <w:rFonts w:ascii="Arial" w:hAnsi="Arial" w:cs="Arial"/>
+        </w:rPr>
+      </w:pPr>
+    </w:p>
+    <w:p>
+      <w:pPr>
+        <w:pStyle w:val="ListParagraph"/>
+        <w:spacing w:line="360" w:lineRule="auto"/>
+        <w:rPr>
+          <w:rFonts w:ascii="Arial" w:hAnsi="Arial" w:cs="Arial"/>
+        </w:rPr>
+      </w:pPr>
+    </w:p>
+    <w:p>
+      <w:pPr>
+        <w:pStyle w:val="ListParagraph"/>
+        <w:spacing w:line="360" w:lineRule="auto"/>
+        <w:rPr>
+          <w:rFonts w:ascii="Arial" w:hAnsi="Arial" w:cs="Arial"/>
+        </w:rPr>
+      </w:pPr>
     </w:p>
     <w:sectPr>
       <w:headerReference w:type="default" r:id="rId7"/>
@@ -203,6 +1498,808 @@
 <file path=word/numbering.xml><?xml version="1.0" encoding="utf-8"?>
 <w:numbering xmlns:wpc="http://schemas.microsoft.com/office/word/2010/wordprocessingCanvas" xmlns:cx="http://schemas.microsoft.com/office/drawing/2014/chartex" xmlns:cx1="http://schemas.microsoft.com/office/drawing/2015/9/8/chartex" xmlns:mc="http://schemas.openxmlformats.org/markup-compatibility/2006" xmlns:o="urn:schemas-microsoft-com:office:office" xmlns:r="http://schemas.openxmlformats.org/officeDocument/2006/relationships" xmlns:m="http://schemas.openxmlformats.org/officeDocument/2006/math" xmlns:v="urn:schemas-microsoft-com:vml" xmlns:wp14="http://schemas.microsoft.com/office/word/2010/wordprocessingDrawing" xmlns:wp="http://schemas.openxmlformats.org/drawingml/2006/wordprocessingDrawing" xmlns:w10="urn:schemas-microsoft-com:office:word" xmlns:w="http://schemas.openxmlformats.org/wordprocessingml/2006/main" xmlns:w14="http://schemas.microsoft.com/office/word/2010/wordml" xmlns:w15="http://schemas.microsoft.com/office/word/2012/wordml" xmlns:w16se="http://schemas.microsoft.com/office/word/2015/wordml/symex" xmlns:wpg="http://schemas.microsoft.com/office/word/2010/wordprocessingGroup" xmlns:wpi="http://schemas.microsoft.com/office/word/2010/wordprocessingInk" xmlns:wne="http://schemas.microsoft.com/office/word/2006/wordml" xmlns:wps="http://schemas.microsoft.com/office/word/2010/wordprocessingShape" mc:Ignorable="w14 w15 w16se wp14">
   <w:abstractNum w:abstractNumId="0" w15:restartNumberingAfterBreak="0">
+    <w:nsid w:val="05C92C2A"/>
+    <w:multiLevelType w:val="hybridMultilevel"/>
+    <w:tmpl w:val="26A6164A"/>
+    <w:lvl w:ilvl="0" w:tplc="0409000B">
+      <w:start w:val="1"/>
+      <w:numFmt w:val="bullet"/>
+      <w:lvlText w:val=""/>
+      <w:lvlJc w:val="left"/>
+      <w:pPr>
+        <w:ind w:left="720" w:hanging="360"/>
+      </w:pPr>
+      <w:rPr>
+        <w:rFonts w:ascii="Wingdings" w:hAnsi="Wingdings" w:hint="default"/>
+      </w:rPr>
+    </w:lvl>
+    <w:lvl w:ilvl="1" w:tplc="04090003" w:tentative="1">
+      <w:start w:val="1"/>
+      <w:numFmt w:val="bullet"/>
+      <w:lvlText w:val="o"/>
+      <w:lvlJc w:val="left"/>
+      <w:pPr>
+        <w:ind w:left="1440" w:hanging="360"/>
+      </w:pPr>
+      <w:rPr>
+        <w:rFonts w:ascii="Courier New" w:hAnsi="Courier New" w:cs="Courier New" w:hint="default"/>
+      </w:rPr>
+    </w:lvl>
+    <w:lvl w:ilvl="2" w:tplc="04090005" w:tentative="1">
+      <w:start w:val="1"/>
+      <w:numFmt w:val="bullet"/>
+      <w:lvlText w:val=""/>
+      <w:lvlJc w:val="left"/>
+      <w:pPr>
+        <w:ind w:left="2160" w:hanging="360"/>
+      </w:pPr>
+      <w:rPr>
+        <w:rFonts w:ascii="Wingdings" w:hAnsi="Wingdings" w:hint="default"/>
+      </w:rPr>
+    </w:lvl>
+    <w:lvl w:ilvl="3" w:tplc="04090001" w:tentative="1">
+      <w:start w:val="1"/>
+      <w:numFmt w:val="bullet"/>
+      <w:lvlText w:val=""/>
+      <w:lvlJc w:val="left"/>
+      <w:pPr>
+        <w:ind w:left="2880" w:hanging="360"/>
+      </w:pPr>
+      <w:rPr>
+        <w:rFonts w:ascii="Symbol" w:hAnsi="Symbol" w:hint="default"/>
+      </w:rPr>
+    </w:lvl>
+    <w:lvl w:ilvl="4" w:tplc="04090003" w:tentative="1">
+      <w:start w:val="1"/>
+      <w:numFmt w:val="bullet"/>
+      <w:lvlText w:val="o"/>
+      <w:lvlJc w:val="left"/>
+      <w:pPr>
+        <w:ind w:left="3600" w:hanging="360"/>
+      </w:pPr>
+      <w:rPr>
+        <w:rFonts w:ascii="Courier New" w:hAnsi="Courier New" w:cs="Courier New" w:hint="default"/>
+      </w:rPr>
+    </w:lvl>
+    <w:lvl w:ilvl="5" w:tplc="04090005" w:tentative="1">
+      <w:start w:val="1"/>
+      <w:numFmt w:val="bullet"/>
+      <w:lvlText w:val=""/>
+      <w:lvlJc w:val="left"/>
+      <w:pPr>
+        <w:ind w:left="4320" w:hanging="360"/>
+      </w:pPr>
+      <w:rPr>
+        <w:rFonts w:ascii="Wingdings" w:hAnsi="Wingdings" w:hint="default"/>
+      </w:rPr>
+    </w:lvl>
+    <w:lvl w:ilvl="6" w:tplc="04090001" w:tentative="1">
+      <w:start w:val="1"/>
+      <w:numFmt w:val="bullet"/>
+      <w:lvlText w:val=""/>
+      <w:lvlJc w:val="left"/>
+      <w:pPr>
+        <w:ind w:left="5040" w:hanging="360"/>
+      </w:pPr>
+      <w:rPr>
+        <w:rFonts w:ascii="Symbol" w:hAnsi="Symbol" w:hint="default"/>
+      </w:rPr>
+    </w:lvl>
+    <w:lvl w:ilvl="7" w:tplc="04090003" w:tentative="1">
+      <w:start w:val="1"/>
+      <w:numFmt w:val="bullet"/>
+      <w:lvlText w:val="o"/>
+      <w:lvlJc w:val="left"/>
+      <w:pPr>
+        <w:ind w:left="5760" w:hanging="360"/>
+      </w:pPr>
+      <w:rPr>
+        <w:rFonts w:ascii="Courier New" w:hAnsi="Courier New" w:cs="Courier New" w:hint="default"/>
+      </w:rPr>
+    </w:lvl>
+    <w:lvl w:ilvl="8" w:tplc="04090005" w:tentative="1">
+      <w:start w:val="1"/>
+      <w:numFmt w:val="bullet"/>
+      <w:lvlText w:val=""/>
+      <w:lvlJc w:val="left"/>
+      <w:pPr>
+        <w:ind w:left="6480" w:hanging="360"/>
+      </w:pPr>
+      <w:rPr>
+        <w:rFonts w:ascii="Wingdings" w:hAnsi="Wingdings" w:hint="default"/>
+      </w:rPr>
+    </w:lvl>
+  </w:abstractNum>
+  <w:abstractNum w:abstractNumId="1" w15:restartNumberingAfterBreak="0">
+    <w:nsid w:val="1D120462"/>
+    <w:multiLevelType w:val="hybridMultilevel"/>
+    <w:tmpl w:val="A6D8513A"/>
+    <w:lvl w:ilvl="0" w:tplc="B0564FAE">
+      <w:start w:val="1"/>
+      <w:numFmt w:val="lowerRoman"/>
+      <w:lvlText w:val="%1."/>
+      <w:lvlJc w:val="right"/>
+      <w:pPr>
+        <w:ind w:left="1440" w:hanging="360"/>
+      </w:pPr>
+      <w:rPr>
+        <w:b/>
+      </w:rPr>
+    </w:lvl>
+    <w:lvl w:ilvl="1" w:tplc="04090019" w:tentative="1">
+      <w:start w:val="1"/>
+      <w:numFmt w:val="lowerLetter"/>
+      <w:lvlText w:val="%2."/>
+      <w:lvlJc w:val="left"/>
+      <w:pPr>
+        <w:ind w:left="2160" w:hanging="360"/>
+      </w:pPr>
+    </w:lvl>
+    <w:lvl w:ilvl="2" w:tplc="0409001B" w:tentative="1">
+      <w:start w:val="1"/>
+      <w:numFmt w:val="lowerRoman"/>
+      <w:lvlText w:val="%3."/>
+      <w:lvlJc w:val="right"/>
+      <w:pPr>
+        <w:ind w:left="2880" w:hanging="180"/>
+      </w:pPr>
+    </w:lvl>
+    <w:lvl w:ilvl="3" w:tplc="0409000F" w:tentative="1">
+      <w:start w:val="1"/>
+      <w:numFmt w:val="decimal"/>
+      <w:lvlText w:val="%4."/>
+      <w:lvlJc w:val="left"/>
+      <w:pPr>
+        <w:ind w:left="3600" w:hanging="360"/>
+      </w:pPr>
+    </w:lvl>
+    <w:lvl w:ilvl="4" w:tplc="04090019" w:tentative="1">
+      <w:start w:val="1"/>
+      <w:numFmt w:val="lowerLetter"/>
+      <w:lvlText w:val="%5."/>
+      <w:lvlJc w:val="left"/>
+      <w:pPr>
+        <w:ind w:left="4320" w:hanging="360"/>
+      </w:pPr>
+    </w:lvl>
+    <w:lvl w:ilvl="5" w:tplc="0409001B" w:tentative="1">
+      <w:start w:val="1"/>
+      <w:numFmt w:val="lowerRoman"/>
+      <w:lvlText w:val="%6."/>
+      <w:lvlJc w:val="right"/>
+      <w:pPr>
+        <w:ind w:left="5040" w:hanging="180"/>
+      </w:pPr>
+    </w:lvl>
+    <w:lvl w:ilvl="6" w:tplc="0409000F" w:tentative="1">
+      <w:start w:val="1"/>
+      <w:numFmt w:val="decimal"/>
+      <w:lvlText w:val="%7."/>
+      <w:lvlJc w:val="left"/>
+      <w:pPr>
+        <w:ind w:left="5760" w:hanging="360"/>
+      </w:pPr>
+    </w:lvl>
+    <w:lvl w:ilvl="7" w:tplc="04090019" w:tentative="1">
+      <w:start w:val="1"/>
+      <w:numFmt w:val="lowerLetter"/>
+      <w:lvlText w:val="%8."/>
+      <w:lvlJc w:val="left"/>
+      <w:pPr>
+        <w:ind w:left="6480" w:hanging="360"/>
+      </w:pPr>
+    </w:lvl>
+    <w:lvl w:ilvl="8" w:tplc="0409001B" w:tentative="1">
+      <w:start w:val="1"/>
+      <w:numFmt w:val="lowerRoman"/>
+      <w:lvlText w:val="%9."/>
+      <w:lvlJc w:val="right"/>
+      <w:pPr>
+        <w:ind w:left="7200" w:hanging="180"/>
+      </w:pPr>
+    </w:lvl>
+  </w:abstractNum>
+  <w:abstractNum w:abstractNumId="2" w15:restartNumberingAfterBreak="0">
+    <w:nsid w:val="1D712413"/>
+    <w:multiLevelType w:val="hybridMultilevel"/>
+    <w:tmpl w:val="37ECC95E"/>
+    <w:lvl w:ilvl="0" w:tplc="0409000B">
+      <w:start w:val="1"/>
+      <w:numFmt w:val="bullet"/>
+      <w:lvlText w:val=""/>
+      <w:lvlJc w:val="left"/>
+      <w:pPr>
+        <w:ind w:left="720" w:hanging="360"/>
+      </w:pPr>
+      <w:rPr>
+        <w:rFonts w:ascii="Wingdings" w:hAnsi="Wingdings" w:hint="default"/>
+      </w:rPr>
+    </w:lvl>
+    <w:lvl w:ilvl="1" w:tplc="04090003" w:tentative="1">
+      <w:start w:val="1"/>
+      <w:numFmt w:val="bullet"/>
+      <w:lvlText w:val="o"/>
+      <w:lvlJc w:val="left"/>
+      <w:pPr>
+        <w:ind w:left="1440" w:hanging="360"/>
+      </w:pPr>
+      <w:rPr>
+        <w:rFonts w:ascii="Courier New" w:hAnsi="Courier New" w:cs="Courier New" w:hint="default"/>
+      </w:rPr>
+    </w:lvl>
+    <w:lvl w:ilvl="2" w:tplc="04090005" w:tentative="1">
+      <w:start w:val="1"/>
+      <w:numFmt w:val="bullet"/>
+      <w:lvlText w:val=""/>
+      <w:lvlJc w:val="left"/>
+      <w:pPr>
+        <w:ind w:left="2160" w:hanging="360"/>
+      </w:pPr>
+      <w:rPr>
+        <w:rFonts w:ascii="Wingdings" w:hAnsi="Wingdings" w:hint="default"/>
+      </w:rPr>
+    </w:lvl>
+    <w:lvl w:ilvl="3" w:tplc="04090001" w:tentative="1">
+      <w:start w:val="1"/>
+      <w:numFmt w:val="bullet"/>
+      <w:lvlText w:val=""/>
+      <w:lvlJc w:val="left"/>
+      <w:pPr>
+        <w:ind w:left="2880" w:hanging="360"/>
+      </w:pPr>
+      <w:rPr>
+        <w:rFonts w:ascii="Symbol" w:hAnsi="Symbol" w:hint="default"/>
+      </w:rPr>
+    </w:lvl>
+    <w:lvl w:ilvl="4" w:tplc="04090003" w:tentative="1">
+      <w:start w:val="1"/>
+      <w:numFmt w:val="bullet"/>
+      <w:lvlText w:val="o"/>
+      <w:lvlJc w:val="left"/>
+      <w:pPr>
+        <w:ind w:left="3600" w:hanging="360"/>
+      </w:pPr>
+      <w:rPr>
+        <w:rFonts w:ascii="Courier New" w:hAnsi="Courier New" w:cs="Courier New" w:hint="default"/>
+      </w:rPr>
+    </w:lvl>
+    <w:lvl w:ilvl="5" w:tplc="04090005" w:tentative="1">
+      <w:start w:val="1"/>
+      <w:numFmt w:val="bullet"/>
+      <w:lvlText w:val=""/>
+      <w:lvlJc w:val="left"/>
+      <w:pPr>
+        <w:ind w:left="4320" w:hanging="360"/>
+      </w:pPr>
+      <w:rPr>
+        <w:rFonts w:ascii="Wingdings" w:hAnsi="Wingdings" w:hint="default"/>
+      </w:rPr>
+    </w:lvl>
+    <w:lvl w:ilvl="6" w:tplc="04090001" w:tentative="1">
+      <w:start w:val="1"/>
+      <w:numFmt w:val="bullet"/>
+      <w:lvlText w:val=""/>
+      <w:lvlJc w:val="left"/>
+      <w:pPr>
+        <w:ind w:left="5040" w:hanging="360"/>
+      </w:pPr>
+      <w:rPr>
+        <w:rFonts w:ascii="Symbol" w:hAnsi="Symbol" w:hint="default"/>
+      </w:rPr>
+    </w:lvl>
+    <w:lvl w:ilvl="7" w:tplc="04090003" w:tentative="1">
+      <w:start w:val="1"/>
+      <w:numFmt w:val="bullet"/>
+      <w:lvlText w:val="o"/>
+      <w:lvlJc w:val="left"/>
+      <w:pPr>
+        <w:ind w:left="5760" w:hanging="360"/>
+      </w:pPr>
+      <w:rPr>
+        <w:rFonts w:ascii="Courier New" w:hAnsi="Courier New" w:cs="Courier New" w:hint="default"/>
+      </w:rPr>
+    </w:lvl>
+    <w:lvl w:ilvl="8" w:tplc="04090005" w:tentative="1">
+      <w:start w:val="1"/>
+      <w:numFmt w:val="bullet"/>
+      <w:lvlText w:val=""/>
+      <w:lvlJc w:val="left"/>
+      <w:pPr>
+        <w:ind w:left="6480" w:hanging="360"/>
+      </w:pPr>
+      <w:rPr>
+        <w:rFonts w:ascii="Wingdings" w:hAnsi="Wingdings" w:hint="default"/>
+      </w:rPr>
+    </w:lvl>
+  </w:abstractNum>
+  <w:abstractNum w:abstractNumId="3" w15:restartNumberingAfterBreak="0">
+    <w:nsid w:val="1EE73E25"/>
+    <w:multiLevelType w:val="hybridMultilevel"/>
+    <w:tmpl w:val="B46E5086"/>
+    <w:lvl w:ilvl="0" w:tplc="0409001B">
+      <w:start w:val="1"/>
+      <w:numFmt w:val="lowerRoman"/>
+      <w:lvlText w:val="%1."/>
+      <w:lvlJc w:val="right"/>
+      <w:pPr>
+        <w:ind w:left="1440" w:hanging="360"/>
+      </w:pPr>
+    </w:lvl>
+    <w:lvl w:ilvl="1" w:tplc="04090019" w:tentative="1">
+      <w:start w:val="1"/>
+      <w:numFmt w:val="lowerLetter"/>
+      <w:lvlText w:val="%2."/>
+      <w:lvlJc w:val="left"/>
+      <w:pPr>
+        <w:ind w:left="2160" w:hanging="360"/>
+      </w:pPr>
+    </w:lvl>
+    <w:lvl w:ilvl="2" w:tplc="0409001B" w:tentative="1">
+      <w:start w:val="1"/>
+      <w:numFmt w:val="lowerRoman"/>
+      <w:lvlText w:val="%3."/>
+      <w:lvlJc w:val="right"/>
+      <w:pPr>
+        <w:ind w:left="2880" w:hanging="180"/>
+      </w:pPr>
+    </w:lvl>
+    <w:lvl w:ilvl="3" w:tplc="0409000F" w:tentative="1">
+      <w:start w:val="1"/>
+      <w:numFmt w:val="decimal"/>
+      <w:lvlText w:val="%4."/>
+      <w:lvlJc w:val="left"/>
+      <w:pPr>
+        <w:ind w:left="3600" w:hanging="360"/>
+      </w:pPr>
+    </w:lvl>
+    <w:lvl w:ilvl="4" w:tplc="04090019" w:tentative="1">
+      <w:start w:val="1"/>
+      <w:numFmt w:val="lowerLetter"/>
+      <w:lvlText w:val="%5."/>
+      <w:lvlJc w:val="left"/>
+      <w:pPr>
+        <w:ind w:left="4320" w:hanging="360"/>
+      </w:pPr>
+    </w:lvl>
+    <w:lvl w:ilvl="5" w:tplc="0409001B" w:tentative="1">
+      <w:start w:val="1"/>
+      <w:numFmt w:val="lowerRoman"/>
+      <w:lvlText w:val="%6."/>
+      <w:lvlJc w:val="right"/>
+      <w:pPr>
+        <w:ind w:left="5040" w:hanging="180"/>
+      </w:pPr>
+    </w:lvl>
+    <w:lvl w:ilvl="6" w:tplc="0409000F" w:tentative="1">
+      <w:start w:val="1"/>
+      <w:numFmt w:val="decimal"/>
+      <w:lvlText w:val="%7."/>
+      <w:lvlJc w:val="left"/>
+      <w:pPr>
+        <w:ind w:left="5760" w:hanging="360"/>
+      </w:pPr>
+    </w:lvl>
+    <w:lvl w:ilvl="7" w:tplc="04090019" w:tentative="1">
+      <w:start w:val="1"/>
+      <w:numFmt w:val="lowerLetter"/>
+      <w:lvlText w:val="%8."/>
+      <w:lvlJc w:val="left"/>
+      <w:pPr>
+        <w:ind w:left="6480" w:hanging="360"/>
+      </w:pPr>
+    </w:lvl>
+    <w:lvl w:ilvl="8" w:tplc="0409001B" w:tentative="1">
+      <w:start w:val="1"/>
+      <w:numFmt w:val="lowerRoman"/>
+      <w:lvlText w:val="%9."/>
+      <w:lvlJc w:val="right"/>
+      <w:pPr>
+        <w:ind w:left="7200" w:hanging="180"/>
+      </w:pPr>
+    </w:lvl>
+  </w:abstractNum>
+  <w:abstractNum w:abstractNumId="4" w15:restartNumberingAfterBreak="0">
+    <w:nsid w:val="2C02147F"/>
+    <w:multiLevelType w:val="hybridMultilevel"/>
+    <w:tmpl w:val="0460146A"/>
+    <w:lvl w:ilvl="0" w:tplc="0409000B">
+      <w:start w:val="1"/>
+      <w:numFmt w:val="bullet"/>
+      <w:lvlText w:val=""/>
+      <w:lvlJc w:val="left"/>
+      <w:pPr>
+        <w:ind w:left="720" w:hanging="360"/>
+      </w:pPr>
+      <w:rPr>
+        <w:rFonts w:ascii="Wingdings" w:hAnsi="Wingdings" w:hint="default"/>
+      </w:rPr>
+    </w:lvl>
+    <w:lvl w:ilvl="1" w:tplc="04090003" w:tentative="1">
+      <w:start w:val="1"/>
+      <w:numFmt w:val="bullet"/>
+      <w:lvlText w:val="o"/>
+      <w:lvlJc w:val="left"/>
+      <w:pPr>
+        <w:ind w:left="1440" w:hanging="360"/>
+      </w:pPr>
+      <w:rPr>
+        <w:rFonts w:ascii="Courier New" w:hAnsi="Courier New" w:cs="Courier New" w:hint="default"/>
+      </w:rPr>
+    </w:lvl>
+    <w:lvl w:ilvl="2" w:tplc="04090005" w:tentative="1">
+      <w:start w:val="1"/>
+      <w:numFmt w:val="bullet"/>
+      <w:lvlText w:val=""/>
+      <w:lvlJc w:val="left"/>
+      <w:pPr>
+        <w:ind w:left="2160" w:hanging="360"/>
+      </w:pPr>
+      <w:rPr>
+        <w:rFonts w:ascii="Wingdings" w:hAnsi="Wingdings" w:hint="default"/>
+      </w:rPr>
+    </w:lvl>
+    <w:lvl w:ilvl="3" w:tplc="04090001" w:tentative="1">
+      <w:start w:val="1"/>
+      <w:numFmt w:val="bullet"/>
+      <w:lvlText w:val=""/>
+      <w:lvlJc w:val="left"/>
+      <w:pPr>
+        <w:ind w:left="2880" w:hanging="360"/>
+      </w:pPr>
+      <w:rPr>
+        <w:rFonts w:ascii="Symbol" w:hAnsi="Symbol" w:hint="default"/>
+      </w:rPr>
+    </w:lvl>
+    <w:lvl w:ilvl="4" w:tplc="04090003" w:tentative="1">
+      <w:start w:val="1"/>
+      <w:numFmt w:val="bullet"/>
+      <w:lvlText w:val="o"/>
+      <w:lvlJc w:val="left"/>
+      <w:pPr>
+        <w:ind w:left="3600" w:hanging="360"/>
+      </w:pPr>
+      <w:rPr>
+        <w:rFonts w:ascii="Courier New" w:hAnsi="Courier New" w:cs="Courier New" w:hint="default"/>
+      </w:rPr>
+    </w:lvl>
+    <w:lvl w:ilvl="5" w:tplc="04090005" w:tentative="1">
+      <w:start w:val="1"/>
+      <w:numFmt w:val="bullet"/>
+      <w:lvlText w:val=""/>
+      <w:lvlJc w:val="left"/>
+      <w:pPr>
+        <w:ind w:left="4320" w:hanging="360"/>
+      </w:pPr>
+      <w:rPr>
+        <w:rFonts w:ascii="Wingdings" w:hAnsi="Wingdings" w:hint="default"/>
+      </w:rPr>
+    </w:lvl>
+    <w:lvl w:ilvl="6" w:tplc="04090001" w:tentative="1">
+      <w:start w:val="1"/>
+      <w:numFmt w:val="bullet"/>
+      <w:lvlText w:val=""/>
+      <w:lvlJc w:val="left"/>
+      <w:pPr>
+        <w:ind w:left="5040" w:hanging="360"/>
+      </w:pPr>
+      <w:rPr>
+        <w:rFonts w:ascii="Symbol" w:hAnsi="Symbol" w:hint="default"/>
+      </w:rPr>
+    </w:lvl>
+    <w:lvl w:ilvl="7" w:tplc="04090003" w:tentative="1">
+      <w:start w:val="1"/>
+      <w:numFmt w:val="bullet"/>
+      <w:lvlText w:val="o"/>
+      <w:lvlJc w:val="left"/>
+      <w:pPr>
+        <w:ind w:left="5760" w:hanging="360"/>
+      </w:pPr>
+      <w:rPr>
+        <w:rFonts w:ascii="Courier New" w:hAnsi="Courier New" w:cs="Courier New" w:hint="default"/>
+      </w:rPr>
+    </w:lvl>
+    <w:lvl w:ilvl="8" w:tplc="04090005" w:tentative="1">
+      <w:start w:val="1"/>
+      <w:numFmt w:val="bullet"/>
+      <w:lvlText w:val=""/>
+      <w:lvlJc w:val="left"/>
+      <w:pPr>
+        <w:ind w:left="6480" w:hanging="360"/>
+      </w:pPr>
+      <w:rPr>
+        <w:rFonts w:ascii="Wingdings" w:hAnsi="Wingdings" w:hint="default"/>
+      </w:rPr>
+    </w:lvl>
+  </w:abstractNum>
+  <w:abstractNum w:abstractNumId="5" w15:restartNumberingAfterBreak="0">
+    <w:nsid w:val="2C237598"/>
+    <w:multiLevelType w:val="hybridMultilevel"/>
+    <w:tmpl w:val="2114823E"/>
+    <w:lvl w:ilvl="0" w:tplc="04090001">
+      <w:start w:val="1"/>
+      <w:numFmt w:val="bullet"/>
+      <w:lvlText w:val=""/>
+      <w:lvlJc w:val="left"/>
+      <w:pPr>
+        <w:ind w:left="720" w:hanging="360"/>
+      </w:pPr>
+      <w:rPr>
+        <w:rFonts w:ascii="Symbol" w:hAnsi="Symbol" w:hint="default"/>
+      </w:rPr>
+    </w:lvl>
+    <w:lvl w:ilvl="1" w:tplc="04090003" w:tentative="1">
+      <w:start w:val="1"/>
+      <w:numFmt w:val="bullet"/>
+      <w:lvlText w:val="o"/>
+      <w:lvlJc w:val="left"/>
+      <w:pPr>
+        <w:ind w:left="1440" w:hanging="360"/>
+      </w:pPr>
+      <w:rPr>
+        <w:rFonts w:ascii="Courier New" w:hAnsi="Courier New" w:cs="Courier New" w:hint="default"/>
+      </w:rPr>
+    </w:lvl>
+    <w:lvl w:ilvl="2" w:tplc="04090005" w:tentative="1">
+      <w:start w:val="1"/>
+      <w:numFmt w:val="bullet"/>
+      <w:lvlText w:val=""/>
+      <w:lvlJc w:val="left"/>
+      <w:pPr>
+        <w:ind w:left="2160" w:hanging="360"/>
+      </w:pPr>
+      <w:rPr>
+        <w:rFonts w:ascii="Wingdings" w:hAnsi="Wingdings" w:hint="default"/>
+      </w:rPr>
+    </w:lvl>
+    <w:lvl w:ilvl="3" w:tplc="04090001" w:tentative="1">
+      <w:start w:val="1"/>
+      <w:numFmt w:val="bullet"/>
+      <w:lvlText w:val=""/>
+      <w:lvlJc w:val="left"/>
+      <w:pPr>
+        <w:ind w:left="2880" w:hanging="360"/>
+      </w:pPr>
+      <w:rPr>
+        <w:rFonts w:ascii="Symbol" w:hAnsi="Symbol" w:hint="default"/>
+      </w:rPr>
+    </w:lvl>
+    <w:lvl w:ilvl="4" w:tplc="04090003" w:tentative="1">
+      <w:start w:val="1"/>
+      <w:numFmt w:val="bullet"/>
+      <w:lvlText w:val="o"/>
+      <w:lvlJc w:val="left"/>
+      <w:pPr>
+        <w:ind w:left="3600" w:hanging="360"/>
+      </w:pPr>
+      <w:rPr>
+        <w:rFonts w:ascii="Courier New" w:hAnsi="Courier New" w:cs="Courier New" w:hint="default"/>
+      </w:rPr>
+    </w:lvl>
+    <w:lvl w:ilvl="5" w:tplc="04090005" w:tentative="1">
+      <w:start w:val="1"/>
+      <w:numFmt w:val="bullet"/>
+      <w:lvlText w:val=""/>
+      <w:lvlJc w:val="left"/>
+      <w:pPr>
+        <w:ind w:left="4320" w:hanging="360"/>
+      </w:pPr>
+      <w:rPr>
+        <w:rFonts w:ascii="Wingdings" w:hAnsi="Wingdings" w:hint="default"/>
+      </w:rPr>
+    </w:lvl>
+    <w:lvl w:ilvl="6" w:tplc="04090001" w:tentative="1">
+      <w:start w:val="1"/>
+      <w:numFmt w:val="bullet"/>
+      <w:lvlText w:val=""/>
+      <w:lvlJc w:val="left"/>
+      <w:pPr>
+        <w:ind w:left="5040" w:hanging="360"/>
+      </w:pPr>
+      <w:rPr>
+        <w:rFonts w:ascii="Symbol" w:hAnsi="Symbol" w:hint="default"/>
+      </w:rPr>
+    </w:lvl>
+    <w:lvl w:ilvl="7" w:tplc="04090003" w:tentative="1">
+      <w:start w:val="1"/>
+      <w:numFmt w:val="bullet"/>
+      <w:lvlText w:val="o"/>
+      <w:lvlJc w:val="left"/>
+      <w:pPr>
+        <w:ind w:left="5760" w:hanging="360"/>
+      </w:pPr>
+      <w:rPr>
+        <w:rFonts w:ascii="Courier New" w:hAnsi="Courier New" w:cs="Courier New" w:hint="default"/>
+      </w:rPr>
+    </w:lvl>
+    <w:lvl w:ilvl="8" w:tplc="04090005" w:tentative="1">
+      <w:start w:val="1"/>
+      <w:numFmt w:val="bullet"/>
+      <w:lvlText w:val=""/>
+      <w:lvlJc w:val="left"/>
+      <w:pPr>
+        <w:ind w:left="6480" w:hanging="360"/>
+      </w:pPr>
+      <w:rPr>
+        <w:rFonts w:ascii="Wingdings" w:hAnsi="Wingdings" w:hint="default"/>
+      </w:rPr>
+    </w:lvl>
+  </w:abstractNum>
+  <w:abstractNum w:abstractNumId="6" w15:restartNumberingAfterBreak="0">
+    <w:nsid w:val="2FDA0822"/>
+    <w:multiLevelType w:val="hybridMultilevel"/>
+    <w:tmpl w:val="45A09CE8"/>
+    <w:lvl w:ilvl="0" w:tplc="1F6498C4">
+      <w:start w:val="1"/>
+      <w:numFmt w:val="lowerRoman"/>
+      <w:lvlText w:val="%1."/>
+      <w:lvlJc w:val="right"/>
+      <w:pPr>
+        <w:ind w:left="1440" w:hanging="360"/>
+      </w:pPr>
+      <w:rPr>
+        <w:b/>
+      </w:rPr>
+    </w:lvl>
+    <w:lvl w:ilvl="1" w:tplc="04090019" w:tentative="1">
+      <w:start w:val="1"/>
+      <w:numFmt w:val="lowerLetter"/>
+      <w:lvlText w:val="%2."/>
+      <w:lvlJc w:val="left"/>
+      <w:pPr>
+        <w:ind w:left="2160" w:hanging="360"/>
+      </w:pPr>
+    </w:lvl>
+    <w:lvl w:ilvl="2" w:tplc="0409001B" w:tentative="1">
+      <w:start w:val="1"/>
+      <w:numFmt w:val="lowerRoman"/>
+      <w:lvlText w:val="%3."/>
+      <w:lvlJc w:val="right"/>
+      <w:pPr>
+        <w:ind w:left="2880" w:hanging="180"/>
+      </w:pPr>
+    </w:lvl>
+    <w:lvl w:ilvl="3" w:tplc="0409000F" w:tentative="1">
+      <w:start w:val="1"/>
+      <w:numFmt w:val="decimal"/>
+      <w:lvlText w:val="%4."/>
+      <w:lvlJc w:val="left"/>
+      <w:pPr>
+        <w:ind w:left="3600" w:hanging="360"/>
+      </w:pPr>
+    </w:lvl>
+    <w:lvl w:ilvl="4" w:tplc="04090019" w:tentative="1">
+      <w:start w:val="1"/>
+      <w:numFmt w:val="lowerLetter"/>
+      <w:lvlText w:val="%5."/>
+      <w:lvlJc w:val="left"/>
+      <w:pPr>
+        <w:ind w:left="4320" w:hanging="360"/>
+      </w:pPr>
+    </w:lvl>
+    <w:lvl w:ilvl="5" w:tplc="0409001B" w:tentative="1">
+      <w:start w:val="1"/>
+      <w:numFmt w:val="lowerRoman"/>
+      <w:lvlText w:val="%6."/>
+      <w:lvlJc w:val="right"/>
+      <w:pPr>
+        <w:ind w:left="5040" w:hanging="180"/>
+      </w:pPr>
+    </w:lvl>
+    <w:lvl w:ilvl="6" w:tplc="0409000F" w:tentative="1">
+      <w:start w:val="1"/>
+      <w:numFmt w:val="decimal"/>
+      <w:lvlText w:val="%7."/>
+      <w:lvlJc w:val="left"/>
+      <w:pPr>
+        <w:ind w:left="5760" w:hanging="360"/>
+      </w:pPr>
+    </w:lvl>
+    <w:lvl w:ilvl="7" w:tplc="04090019" w:tentative="1">
+      <w:start w:val="1"/>
+      <w:numFmt w:val="lowerLetter"/>
+      <w:lvlText w:val="%8."/>
+      <w:lvlJc w:val="left"/>
+      <w:pPr>
+        <w:ind w:left="6480" w:hanging="360"/>
+      </w:pPr>
+    </w:lvl>
+    <w:lvl w:ilvl="8" w:tplc="0409001B" w:tentative="1">
+      <w:start w:val="1"/>
+      <w:numFmt w:val="lowerRoman"/>
+      <w:lvlText w:val="%9."/>
+      <w:lvlJc w:val="right"/>
+      <w:pPr>
+        <w:ind w:left="7200" w:hanging="180"/>
+      </w:pPr>
+    </w:lvl>
+  </w:abstractNum>
+  <w:abstractNum w:abstractNumId="7" w15:restartNumberingAfterBreak="0">
+    <w:nsid w:val="31107B45"/>
+    <w:multiLevelType w:val="hybridMultilevel"/>
+    <w:tmpl w:val="AA7A90D6"/>
+    <w:lvl w:ilvl="0" w:tplc="0409001B">
+      <w:start w:val="1"/>
+      <w:numFmt w:val="lowerRoman"/>
+      <w:lvlText w:val="%1."/>
+      <w:lvlJc w:val="right"/>
+      <w:pPr>
+        <w:ind w:left="1440" w:hanging="360"/>
+      </w:pPr>
+    </w:lvl>
+    <w:lvl w:ilvl="1" w:tplc="04090019" w:tentative="1">
+      <w:start w:val="1"/>
+      <w:numFmt w:val="lowerLetter"/>
+      <w:lvlText w:val="%2."/>
+      <w:lvlJc w:val="left"/>
+      <w:pPr>
+        <w:ind w:left="2160" w:hanging="360"/>
+      </w:pPr>
+    </w:lvl>
+    <w:lvl w:ilvl="2" w:tplc="0409001B" w:tentative="1">
+      <w:start w:val="1"/>
+      <w:numFmt w:val="lowerRoman"/>
+      <w:lvlText w:val="%3."/>
+      <w:lvlJc w:val="right"/>
+      <w:pPr>
+        <w:ind w:left="2880" w:hanging="180"/>
+      </w:pPr>
+    </w:lvl>
+    <w:lvl w:ilvl="3" w:tplc="0409000F" w:tentative="1">
+      <w:start w:val="1"/>
+      <w:numFmt w:val="decimal"/>
+      <w:lvlText w:val="%4."/>
+      <w:lvlJc w:val="left"/>
+      <w:pPr>
+        <w:ind w:left="3600" w:hanging="360"/>
+      </w:pPr>
+    </w:lvl>
+    <w:lvl w:ilvl="4" w:tplc="04090019" w:tentative="1">
+      <w:start w:val="1"/>
+      <w:numFmt w:val="lowerLetter"/>
+      <w:lvlText w:val="%5."/>
+      <w:lvlJc w:val="left"/>
+      <w:pPr>
+        <w:ind w:left="4320" w:hanging="360"/>
+      </w:pPr>
+    </w:lvl>
+    <w:lvl w:ilvl="5" w:tplc="0409001B" w:tentative="1">
+      <w:start w:val="1"/>
+      <w:numFmt w:val="lowerRoman"/>
+      <w:lvlText w:val="%6."/>
+      <w:lvlJc w:val="right"/>
+      <w:pPr>
+        <w:ind w:left="5040" w:hanging="180"/>
+      </w:pPr>
+    </w:lvl>
+    <w:lvl w:ilvl="6" w:tplc="0409000F" w:tentative="1">
+      <w:start w:val="1"/>
+      <w:numFmt w:val="decimal"/>
+      <w:lvlText w:val="%7."/>
+      <w:lvlJc w:val="left"/>
+      <w:pPr>
+        <w:ind w:left="5760" w:hanging="360"/>
+      </w:pPr>
+    </w:lvl>
+    <w:lvl w:ilvl="7" w:tplc="04090019" w:tentative="1">
+      <w:start w:val="1"/>
+      <w:numFmt w:val="lowerLetter"/>
+      <w:lvlText w:val="%8."/>
+      <w:lvlJc w:val="left"/>
+      <w:pPr>
+        <w:ind w:left="6480" w:hanging="360"/>
+      </w:pPr>
+    </w:lvl>
+    <w:lvl w:ilvl="8" w:tplc="0409001B" w:tentative="1">
+      <w:start w:val="1"/>
+      <w:numFmt w:val="lowerRoman"/>
+      <w:lvlText w:val="%9."/>
+      <w:lvlJc w:val="right"/>
+      <w:pPr>
+        <w:ind w:left="7200" w:hanging="180"/>
+      </w:pPr>
+    </w:lvl>
+  </w:abstractNum>
+  <w:abstractNum w:abstractNumId="8" w15:restartNumberingAfterBreak="0">
     <w:nsid w:val="3C5831D1"/>
     <w:multiLevelType w:val="hybridMultilevel"/>
     <w:tmpl w:val="B2561A28"/>
@@ -315,7 +2412,7 @@
       </w:rPr>
     </w:lvl>
   </w:abstractNum>
-  <w:abstractNum w:abstractNumId="1" w15:restartNumberingAfterBreak="0">
+  <w:abstractNum w:abstractNumId="9" w15:restartNumberingAfterBreak="0">
     <w:nsid w:val="4584161B"/>
     <w:multiLevelType w:val="hybridMultilevel"/>
     <w:tmpl w:val="926A98A0"/>
@@ -428,10 +2525,304 @@
       </w:rPr>
     </w:lvl>
   </w:abstractNum>
+  <w:abstractNum w:abstractNumId="10" w15:restartNumberingAfterBreak="0">
+    <w:nsid w:val="56B703C9"/>
+    <w:multiLevelType w:val="hybridMultilevel"/>
+    <w:tmpl w:val="AB569F6A"/>
+    <w:lvl w:ilvl="0" w:tplc="0409001B">
+      <w:start w:val="1"/>
+      <w:numFmt w:val="lowerRoman"/>
+      <w:lvlText w:val="%1."/>
+      <w:lvlJc w:val="right"/>
+      <w:pPr>
+        <w:ind w:left="1440" w:hanging="360"/>
+      </w:pPr>
+    </w:lvl>
+    <w:lvl w:ilvl="1" w:tplc="04090019" w:tentative="1">
+      <w:start w:val="1"/>
+      <w:numFmt w:val="lowerLetter"/>
+      <w:lvlText w:val="%2."/>
+      <w:lvlJc w:val="left"/>
+      <w:pPr>
+        <w:ind w:left="2160" w:hanging="360"/>
+      </w:pPr>
+    </w:lvl>
+    <w:lvl w:ilvl="2" w:tplc="0409001B" w:tentative="1">
+      <w:start w:val="1"/>
+      <w:numFmt w:val="lowerRoman"/>
+      <w:lvlText w:val="%3."/>
+      <w:lvlJc w:val="right"/>
+      <w:pPr>
+        <w:ind w:left="2880" w:hanging="180"/>
+      </w:pPr>
+    </w:lvl>
+    <w:lvl w:ilvl="3" w:tplc="0409000F" w:tentative="1">
+      <w:start w:val="1"/>
+      <w:numFmt w:val="decimal"/>
+      <w:lvlText w:val="%4."/>
+      <w:lvlJc w:val="left"/>
+      <w:pPr>
+        <w:ind w:left="3600" w:hanging="360"/>
+      </w:pPr>
+    </w:lvl>
+    <w:lvl w:ilvl="4" w:tplc="04090019" w:tentative="1">
+      <w:start w:val="1"/>
+      <w:numFmt w:val="lowerLetter"/>
+      <w:lvlText w:val="%5."/>
+      <w:lvlJc w:val="left"/>
+      <w:pPr>
+        <w:ind w:left="4320" w:hanging="360"/>
+      </w:pPr>
+    </w:lvl>
+    <w:lvl w:ilvl="5" w:tplc="0409001B" w:tentative="1">
+      <w:start w:val="1"/>
+      <w:numFmt w:val="lowerRoman"/>
+      <w:lvlText w:val="%6."/>
+      <w:lvlJc w:val="right"/>
+      <w:pPr>
+        <w:ind w:left="5040" w:hanging="180"/>
+      </w:pPr>
+    </w:lvl>
+    <w:lvl w:ilvl="6" w:tplc="0409000F" w:tentative="1">
+      <w:start w:val="1"/>
+      <w:numFmt w:val="decimal"/>
+      <w:lvlText w:val="%7."/>
+      <w:lvlJc w:val="left"/>
+      <w:pPr>
+        <w:ind w:left="5760" w:hanging="360"/>
+      </w:pPr>
+    </w:lvl>
+    <w:lvl w:ilvl="7" w:tplc="04090019" w:tentative="1">
+      <w:start w:val="1"/>
+      <w:numFmt w:val="lowerLetter"/>
+      <w:lvlText w:val="%8."/>
+      <w:lvlJc w:val="left"/>
+      <w:pPr>
+        <w:ind w:left="6480" w:hanging="360"/>
+      </w:pPr>
+    </w:lvl>
+    <w:lvl w:ilvl="8" w:tplc="0409001B" w:tentative="1">
+      <w:start w:val="1"/>
+      <w:numFmt w:val="lowerRoman"/>
+      <w:lvlText w:val="%9."/>
+      <w:lvlJc w:val="right"/>
+      <w:pPr>
+        <w:ind w:left="7200" w:hanging="180"/>
+      </w:pPr>
+    </w:lvl>
+  </w:abstractNum>
+  <w:abstractNum w:abstractNumId="11" w15:restartNumberingAfterBreak="0">
+    <w:nsid w:val="5B8E21FF"/>
+    <w:multiLevelType w:val="hybridMultilevel"/>
+    <w:tmpl w:val="EEC21B68"/>
+    <w:lvl w:ilvl="0" w:tplc="04090017">
+      <w:start w:val="1"/>
+      <w:numFmt w:val="lowerLetter"/>
+      <w:lvlText w:val="%1)"/>
+      <w:lvlJc w:val="left"/>
+      <w:pPr>
+        <w:ind w:left="1440" w:hanging="360"/>
+      </w:pPr>
+    </w:lvl>
+    <w:lvl w:ilvl="1" w:tplc="04090019" w:tentative="1">
+      <w:start w:val="1"/>
+      <w:numFmt w:val="lowerLetter"/>
+      <w:lvlText w:val="%2."/>
+      <w:lvlJc w:val="left"/>
+      <w:pPr>
+        <w:ind w:left="2160" w:hanging="360"/>
+      </w:pPr>
+    </w:lvl>
+    <w:lvl w:ilvl="2" w:tplc="0409001B" w:tentative="1">
+      <w:start w:val="1"/>
+      <w:numFmt w:val="lowerRoman"/>
+      <w:lvlText w:val="%3."/>
+      <w:lvlJc w:val="right"/>
+      <w:pPr>
+        <w:ind w:left="2880" w:hanging="180"/>
+      </w:pPr>
+    </w:lvl>
+    <w:lvl w:ilvl="3" w:tplc="0409000F" w:tentative="1">
+      <w:start w:val="1"/>
+      <w:numFmt w:val="decimal"/>
+      <w:lvlText w:val="%4."/>
+      <w:lvlJc w:val="left"/>
+      <w:pPr>
+        <w:ind w:left="3600" w:hanging="360"/>
+      </w:pPr>
+    </w:lvl>
+    <w:lvl w:ilvl="4" w:tplc="04090019" w:tentative="1">
+      <w:start w:val="1"/>
+      <w:numFmt w:val="lowerLetter"/>
+      <w:lvlText w:val="%5."/>
+      <w:lvlJc w:val="left"/>
+      <w:pPr>
+        <w:ind w:left="4320" w:hanging="360"/>
+      </w:pPr>
+    </w:lvl>
+    <w:lvl w:ilvl="5" w:tplc="0409001B" w:tentative="1">
+      <w:start w:val="1"/>
+      <w:numFmt w:val="lowerRoman"/>
+      <w:lvlText w:val="%6."/>
+      <w:lvlJc w:val="right"/>
+      <w:pPr>
+        <w:ind w:left="5040" w:hanging="180"/>
+      </w:pPr>
+    </w:lvl>
+    <w:lvl w:ilvl="6" w:tplc="0409000F" w:tentative="1">
+      <w:start w:val="1"/>
+      <w:numFmt w:val="decimal"/>
+      <w:lvlText w:val="%7."/>
+      <w:lvlJc w:val="left"/>
+      <w:pPr>
+        <w:ind w:left="5760" w:hanging="360"/>
+      </w:pPr>
+    </w:lvl>
+    <w:lvl w:ilvl="7" w:tplc="04090019" w:tentative="1">
+      <w:start w:val="1"/>
+      <w:numFmt w:val="lowerLetter"/>
+      <w:lvlText w:val="%8."/>
+      <w:lvlJc w:val="left"/>
+      <w:pPr>
+        <w:ind w:left="6480" w:hanging="360"/>
+      </w:pPr>
+    </w:lvl>
+    <w:lvl w:ilvl="8" w:tplc="0409001B" w:tentative="1">
+      <w:start w:val="1"/>
+      <w:numFmt w:val="lowerRoman"/>
+      <w:lvlText w:val="%9."/>
+      <w:lvlJc w:val="right"/>
+      <w:pPr>
+        <w:ind w:left="7200" w:hanging="180"/>
+      </w:pPr>
+    </w:lvl>
+  </w:abstractNum>
+  <w:abstractNum w:abstractNumId="12" w15:restartNumberingAfterBreak="0">
+    <w:nsid w:val="62023069"/>
+    <w:multiLevelType w:val="hybridMultilevel"/>
+    <w:tmpl w:val="28D84412"/>
+    <w:lvl w:ilvl="0" w:tplc="BB844FB4">
+      <w:start w:val="1"/>
+      <w:numFmt w:val="lowerRoman"/>
+      <w:lvlText w:val="%1."/>
+      <w:lvlJc w:val="right"/>
+      <w:pPr>
+        <w:ind w:left="1440" w:hanging="360"/>
+      </w:pPr>
+      <w:rPr>
+        <w:b/>
+      </w:rPr>
+    </w:lvl>
+    <w:lvl w:ilvl="1" w:tplc="04090019" w:tentative="1">
+      <w:start w:val="1"/>
+      <w:numFmt w:val="lowerLetter"/>
+      <w:lvlText w:val="%2."/>
+      <w:lvlJc w:val="left"/>
+      <w:pPr>
+        <w:ind w:left="2160" w:hanging="360"/>
+      </w:pPr>
+    </w:lvl>
+    <w:lvl w:ilvl="2" w:tplc="0409001B" w:tentative="1">
+      <w:start w:val="1"/>
+      <w:numFmt w:val="lowerRoman"/>
+      <w:lvlText w:val="%3."/>
+      <w:lvlJc w:val="right"/>
+      <w:pPr>
+        <w:ind w:left="2880" w:hanging="180"/>
+      </w:pPr>
+    </w:lvl>
+    <w:lvl w:ilvl="3" w:tplc="0409000F" w:tentative="1">
+      <w:start w:val="1"/>
+      <w:numFmt w:val="decimal"/>
+      <w:lvlText w:val="%4."/>
+      <w:lvlJc w:val="left"/>
+      <w:pPr>
+        <w:ind w:left="3600" w:hanging="360"/>
+      </w:pPr>
+    </w:lvl>
+    <w:lvl w:ilvl="4" w:tplc="04090019" w:tentative="1">
+      <w:start w:val="1"/>
+      <w:numFmt w:val="lowerLetter"/>
+      <w:lvlText w:val="%5."/>
+      <w:lvlJc w:val="left"/>
+      <w:pPr>
+        <w:ind w:left="4320" w:hanging="360"/>
+      </w:pPr>
+    </w:lvl>
+    <w:lvl w:ilvl="5" w:tplc="0409001B" w:tentative="1">
+      <w:start w:val="1"/>
+      <w:numFmt w:val="lowerRoman"/>
+      <w:lvlText w:val="%6."/>
+      <w:lvlJc w:val="right"/>
+      <w:pPr>
+        <w:ind w:left="5040" w:hanging="180"/>
+      </w:pPr>
+    </w:lvl>
+    <w:lvl w:ilvl="6" w:tplc="0409000F" w:tentative="1">
+      <w:start w:val="1"/>
+      <w:numFmt w:val="decimal"/>
+      <w:lvlText w:val="%7."/>
+      <w:lvlJc w:val="left"/>
+      <w:pPr>
+        <w:ind w:left="5760" w:hanging="360"/>
+      </w:pPr>
+    </w:lvl>
+    <w:lvl w:ilvl="7" w:tplc="04090019" w:tentative="1">
+      <w:start w:val="1"/>
+      <w:numFmt w:val="lowerLetter"/>
+      <w:lvlText w:val="%8."/>
+      <w:lvlJc w:val="left"/>
+      <w:pPr>
+        <w:ind w:left="6480" w:hanging="360"/>
+      </w:pPr>
+    </w:lvl>
+    <w:lvl w:ilvl="8" w:tplc="0409001B" w:tentative="1">
+      <w:start w:val="1"/>
+      <w:numFmt w:val="lowerRoman"/>
+      <w:lvlText w:val="%9."/>
+      <w:lvlJc w:val="right"/>
+      <w:pPr>
+        <w:ind w:left="7200" w:hanging="180"/>
+      </w:pPr>
+    </w:lvl>
+  </w:abstractNum>
   <w:num w:numId="1">
+    <w:abstractNumId w:val="8"/>
+  </w:num>
+  <w:num w:numId="2">
+    <w:abstractNumId w:val="9"/>
+  </w:num>
+  <w:num w:numId="3">
+    <w:abstractNumId w:val="3"/>
+  </w:num>
+  <w:num w:numId="4">
+    <w:abstractNumId w:val="2"/>
+  </w:num>
+  <w:num w:numId="5">
+    <w:abstractNumId w:val="7"/>
+  </w:num>
+  <w:num w:numId="6">
+    <w:abstractNumId w:val="6"/>
+  </w:num>
+  <w:num w:numId="7">
+    <w:abstractNumId w:val="10"/>
+  </w:num>
+  <w:num w:numId="8">
+    <w:abstractNumId w:val="4"/>
+  </w:num>
+  <w:num w:numId="9">
     <w:abstractNumId w:val="0"/>
   </w:num>
-  <w:num w:numId="2">
+  <w:num w:numId="10">
+    <w:abstractNumId w:val="12"/>
+  </w:num>
+  <w:num w:numId="11">
+    <w:abstractNumId w:val="5"/>
+  </w:num>
+  <w:num w:numId="12">
+    <w:abstractNumId w:val="11"/>
+  </w:num>
+  <w:num w:numId="13">
     <w:abstractNumId w:val="1"/>
   </w:num>
 </w:numbering>

</xml_diff>

<commit_message>
MoSCoW prioritization and System Requirement Specification done
</commit_message>
<xml_diff>
--- a/Analysis/analysis.docx
+++ b/Analysis/analysis.docx
@@ -46,21 +46,7 @@
         <w:rPr>
           <w:rFonts w:ascii="Arial" w:hAnsi="Arial" w:cs="Arial"/>
         </w:rPr>
-        <w:t xml:space="preserve">The analysis is the process of requirement gathering for the successful completion of projects. All needs, requirement of the project are gathered, studied and analyzed for making the further process more efficient and easy. As for analysis, there are different techniques for gathering requirement. </w:t>
-      </w:r>
-      <w:proofErr w:type="gramStart"/>
-      <w:r>
-        <w:rPr>
-          <w:rFonts w:ascii="Arial" w:hAnsi="Arial" w:cs="Arial"/>
-        </w:rPr>
-        <w:t>But</w:t>
-      </w:r>
-      <w:proofErr w:type="gramEnd"/>
-      <w:r>
-        <w:rPr>
-          <w:rFonts w:ascii="Arial" w:hAnsi="Arial" w:cs="Arial"/>
-        </w:rPr>
-        <w:t xml:space="preserve"> I am choosing Survey for gathering requirement because of its capabilities for representing a huge number of population, low price and its convenient way of data gathering.</w:t>
+        <w:t>The analysis is the process of requirement gathering for the successful completion of projects. All needs, requirement of the project are gathered, studied and analyzed for making the further process more efficient and easy. As for analysis, there are different techniques for gathering requirement. But I am choosing Survey for gathering requirement because of its capabilities for representing a huge number of population, low price and its convenient way of data gathering.</w:t>
       </w:r>
     </w:p>
     <w:p>
@@ -147,21 +133,7 @@
         <w:rPr>
           <w:rFonts w:ascii="Arial" w:hAnsi="Arial" w:cs="Arial"/>
         </w:rPr>
-        <w:t xml:space="preserve">Helps to understand the problems faced by the company and user then searching alternative solutions to </w:t>
-      </w:r>
-      <w:proofErr w:type="gramStart"/>
-      <w:r>
-        <w:rPr>
-          <w:rFonts w:ascii="Arial" w:hAnsi="Arial" w:cs="Arial"/>
-        </w:rPr>
-        <w:t>overcomes</w:t>
-      </w:r>
-      <w:proofErr w:type="gramEnd"/>
-      <w:r>
-        <w:rPr>
-          <w:rFonts w:ascii="Arial" w:hAnsi="Arial" w:cs="Arial"/>
-        </w:rPr>
-        <w:t xml:space="preserve"> those problems.</w:t>
+        <w:t>Helps to understand the problems faced by the company and user then searching alternative solutions to overcomes those problems.</w:t>
       </w:r>
     </w:p>
     <w:p>
@@ -180,21 +152,7 @@
         <w:rPr>
           <w:rFonts w:ascii="Arial" w:hAnsi="Arial" w:cs="Arial"/>
         </w:rPr>
-        <w:t xml:space="preserve">It helps in the estimation of cost, time and skilled </w:t>
-      </w:r>
-      <w:proofErr w:type="gramStart"/>
-      <w:r>
-        <w:rPr>
-          <w:rFonts w:ascii="Arial" w:hAnsi="Arial" w:cs="Arial"/>
-        </w:rPr>
-        <w:t>manpower</w:t>
-      </w:r>
-      <w:proofErr w:type="gramEnd"/>
-      <w:r>
-        <w:rPr>
-          <w:rFonts w:ascii="Arial" w:hAnsi="Arial" w:cs="Arial"/>
-        </w:rPr>
-        <w:t xml:space="preserve"> that required for completing the project successfully.</w:t>
+        <w:t>It helps in the estimation of cost, time and skilled manpower that required for completing the project successfully.</w:t>
       </w:r>
     </w:p>
     <w:p>
@@ -263,23 +221,7 @@
           <w:rFonts w:ascii="Arial" w:hAnsi="Arial" w:cs="Arial"/>
           <w:b/>
         </w:rPr>
-        <w:t xml:space="preserve">Structured Systems Analysis and Design </w:t>
-      </w:r>
-      <w:proofErr w:type="gramStart"/>
-      <w:r>
-        <w:rPr>
-          <w:rFonts w:ascii="Arial" w:hAnsi="Arial" w:cs="Arial"/>
-          <w:b/>
-        </w:rPr>
-        <w:t>Methodology(</w:t>
-      </w:r>
-      <w:proofErr w:type="gramEnd"/>
-      <w:r>
-        <w:rPr>
-          <w:rFonts w:ascii="Arial" w:hAnsi="Arial" w:cs="Arial"/>
-          <w:b/>
-        </w:rPr>
-        <w:t>SSADM)</w:t>
+        <w:t>Structured Systems Analysis and Design Methodology(SSADM)</w:t>
       </w:r>
       <w:r>
         <w:rPr>
@@ -291,21 +233,7 @@
         <w:rPr>
           <w:rFonts w:ascii="Arial" w:hAnsi="Arial" w:cs="Arial"/>
         </w:rPr>
-        <w:t xml:space="preserve"> SSADM divides the developing project into stages, module, </w:t>
-      </w:r>
-      <w:proofErr w:type="gramStart"/>
-      <w:r>
-        <w:rPr>
-          <w:rFonts w:ascii="Arial" w:hAnsi="Arial" w:cs="Arial"/>
-        </w:rPr>
-        <w:t>steps</w:t>
-      </w:r>
-      <w:proofErr w:type="gramEnd"/>
-      <w:r>
-        <w:rPr>
-          <w:rFonts w:ascii="Arial" w:hAnsi="Arial" w:cs="Arial"/>
-        </w:rPr>
-        <w:t xml:space="preserve"> and provides a framework for describing projects in a way that can be managed.</w:t>
+        <w:t xml:space="preserve"> SSADM divides the developing project into stages, module, steps and provides a framework for describing projects in a way that can be managed.</w:t>
       </w:r>
     </w:p>
     <w:p>
@@ -329,21 +257,7 @@
         <w:rPr>
           <w:rFonts w:ascii="Arial" w:hAnsi="Arial" w:cs="Arial"/>
         </w:rPr>
-        <w:t xml:space="preserve">SSADM follow six steps and if all these steps </w:t>
-      </w:r>
-      <w:proofErr w:type="gramStart"/>
-      <w:r>
-        <w:rPr>
-          <w:rFonts w:ascii="Arial" w:hAnsi="Arial" w:cs="Arial"/>
-        </w:rPr>
-        <w:t>are done</w:t>
-      </w:r>
-      <w:proofErr w:type="gramEnd"/>
-      <w:r>
-        <w:rPr>
-          <w:rFonts w:ascii="Arial" w:hAnsi="Arial" w:cs="Arial"/>
-        </w:rPr>
-        <w:t xml:space="preserve"> thoroughly it can help to produce accurate information and well-documented system. The six steps are:</w:t>
+        <w:t>SSADM follow six steps and if all these steps are done thoroughly it can help to produce accurate information and well-documented system. The six steps are:</w:t>
       </w:r>
     </w:p>
     <w:p>
@@ -407,21 +321,7 @@
         <w:rPr>
           <w:rFonts w:ascii="Arial" w:hAnsi="Arial" w:cs="Arial"/>
         </w:rPr>
-        <w:t xml:space="preserve">Software, hardware and other details requirements of the system </w:t>
-      </w:r>
-      <w:proofErr w:type="gramStart"/>
-      <w:r>
-        <w:rPr>
-          <w:rFonts w:ascii="Arial" w:hAnsi="Arial" w:cs="Arial"/>
-        </w:rPr>
-        <w:t>are analyzed</w:t>
-      </w:r>
-      <w:proofErr w:type="gramEnd"/>
-      <w:r>
-        <w:rPr>
-          <w:rFonts w:ascii="Arial" w:hAnsi="Arial" w:cs="Arial"/>
-        </w:rPr>
-        <w:t xml:space="preserve">. Business activity model is </w:t>
+        <w:t xml:space="preserve">Software, hardware and other details requirements of the system are analyzed. Business activity model is </w:t>
       </w:r>
       <w:r>
         <w:rPr>
@@ -454,21 +354,7 @@
         <w:rPr>
           <w:rFonts w:ascii="Arial" w:hAnsi="Arial" w:cs="Arial"/>
         </w:rPr>
-        <w:t xml:space="preserve"> Design of all the aspect of the system like a behavioral, structural, user interface (UI) and database design </w:t>
-      </w:r>
-      <w:proofErr w:type="gramStart"/>
-      <w:r>
-        <w:rPr>
-          <w:rFonts w:ascii="Arial" w:hAnsi="Arial" w:cs="Arial"/>
-        </w:rPr>
-        <w:t>are done</w:t>
-      </w:r>
-      <w:proofErr w:type="gramEnd"/>
-      <w:r>
-        <w:rPr>
-          <w:rFonts w:ascii="Arial" w:hAnsi="Arial" w:cs="Arial"/>
-        </w:rPr>
-        <w:t>.</w:t>
+        <w:t xml:space="preserve"> Design of all the aspect of the system like a behavioral, structural, user interface (UI) and database design are done.</w:t>
       </w:r>
     </w:p>
     <w:p>
@@ -494,21 +380,7 @@
         <w:rPr>
           <w:rFonts w:ascii="Arial" w:hAnsi="Arial" w:cs="Arial"/>
         </w:rPr>
-        <w:t xml:space="preserve"> Once the project is completed and the system is ready. Then </w:t>
-      </w:r>
-      <w:proofErr w:type="gramStart"/>
-      <w:r>
-        <w:rPr>
-          <w:rFonts w:ascii="Arial" w:hAnsi="Arial" w:cs="Arial"/>
-        </w:rPr>
-        <w:t>the system is deployed to the company either</w:t>
-      </w:r>
-      <w:proofErr w:type="gramEnd"/>
-      <w:r>
-        <w:rPr>
-          <w:rFonts w:ascii="Arial" w:hAnsi="Arial" w:cs="Arial"/>
-        </w:rPr>
-        <w:t xml:space="preserve"> directly or running with the existing system in parallel un</w:t>
+        <w:t xml:space="preserve"> Once the project is completed and the system is ready. Then the system is deployed to the company either directly or running with the existing system in parallel un</w:t>
       </w:r>
       <w:r>
         <w:rPr>
@@ -546,35 +418,7 @@
         <w:rPr>
           <w:rFonts w:ascii="Arial" w:hAnsi="Arial" w:cs="Arial"/>
         </w:rPr>
-        <w:t xml:space="preserve"> Testing </w:t>
-      </w:r>
-      <w:proofErr w:type="gramStart"/>
-      <w:r>
-        <w:rPr>
-          <w:rFonts w:ascii="Arial" w:hAnsi="Arial" w:cs="Arial"/>
-        </w:rPr>
-        <w:t>is done</w:t>
-      </w:r>
-      <w:proofErr w:type="gramEnd"/>
-      <w:r>
-        <w:rPr>
-          <w:rFonts w:ascii="Arial" w:hAnsi="Arial" w:cs="Arial"/>
-        </w:rPr>
-        <w:t xml:space="preserve"> when the development of the system is finished. It ensures that whether or not the functionality integrated to the system is working or not and </w:t>
-      </w:r>
-      <w:proofErr w:type="gramStart"/>
-      <w:r>
-        <w:rPr>
-          <w:rFonts w:ascii="Arial" w:hAnsi="Arial" w:cs="Arial"/>
-        </w:rPr>
-        <w:t>it also</w:t>
-      </w:r>
-      <w:proofErr w:type="gramEnd"/>
-      <w:r>
-        <w:rPr>
-          <w:rFonts w:ascii="Arial" w:hAnsi="Arial" w:cs="Arial"/>
-        </w:rPr>
-        <w:t xml:space="preserve"> ensure if there are other errors.</w:t>
+        <w:t xml:space="preserve"> Testing is done when the development of the system is finished. It ensures that whether or not the functionality integrated to the system is working or not and it also ensure if there are other errors.</w:t>
       </w:r>
     </w:p>
     <w:p>
@@ -600,21 +444,7 @@
         <w:rPr>
           <w:rFonts w:ascii="Arial" w:hAnsi="Arial" w:cs="Arial"/>
         </w:rPr>
-        <w:t xml:space="preserve"> After the system is completed then it </w:t>
-      </w:r>
-      <w:proofErr w:type="gramStart"/>
-      <w:r>
-        <w:rPr>
-          <w:rFonts w:ascii="Arial" w:hAnsi="Arial" w:cs="Arial"/>
-        </w:rPr>
-        <w:t>is documented</w:t>
-      </w:r>
-      <w:proofErr w:type="gramEnd"/>
-      <w:r>
-        <w:rPr>
-          <w:rFonts w:ascii="Arial" w:hAnsi="Arial" w:cs="Arial"/>
-        </w:rPr>
-        <w:t xml:space="preserve"> mentioning all the works and things that were done during the development of the system.</w:t>
+        <w:t xml:space="preserve"> After the system is completed then it is documented mentioning all the works and things that were done during the development of the system.</w:t>
       </w:r>
     </w:p>
     <w:p>
@@ -725,21 +555,7 @@
         <w:rPr>
           <w:rFonts w:ascii="Arial" w:hAnsi="Arial" w:cs="Arial"/>
         </w:rPr>
-        <w:t xml:space="preserve">As it uses the waterfall model each step </w:t>
-      </w:r>
-      <w:proofErr w:type="gramStart"/>
-      <w:r>
-        <w:rPr>
-          <w:rFonts w:ascii="Arial" w:hAnsi="Arial" w:cs="Arial"/>
-        </w:rPr>
-        <w:t>were completed</w:t>
-      </w:r>
-      <w:proofErr w:type="gramEnd"/>
-      <w:r>
-        <w:rPr>
-          <w:rFonts w:ascii="Arial" w:hAnsi="Arial" w:cs="Arial"/>
-        </w:rPr>
-        <w:t xml:space="preserve"> before starting the next steps. Which ensure that every procedure related to every step are undertaken.</w:t>
+        <w:t>As it uses the waterfall model each step were completed before starting the next steps. Which ensure that every procedure related to every step are undertaken.</w:t>
       </w:r>
     </w:p>
     <w:p>
@@ -856,36 +672,14 @@
         <w:rPr>
           <w:rFonts w:ascii="Arial" w:hAnsi="Arial" w:cs="Arial"/>
         </w:rPr>
-        <w:t xml:space="preserve">A feasibility study is a study that is used to measure or finds out whether the project is feasible in </w:t>
-      </w:r>
-      <w:proofErr w:type="gramStart"/>
-      <w:r>
-        <w:rPr>
-          <w:rFonts w:ascii="Arial" w:hAnsi="Arial" w:cs="Arial"/>
-        </w:rPr>
-        <w:t>all the</w:t>
-      </w:r>
-      <w:proofErr w:type="gramEnd"/>
-      <w:r>
-        <w:rPr>
-          <w:rFonts w:ascii="Arial" w:hAnsi="Arial" w:cs="Arial"/>
-        </w:rPr>
-        <w:t xml:space="preserve"> relevant factor before it has been developed. Some relevant factor that the feasibility stud</w:t>
-      </w:r>
-      <w:r>
-        <w:rPr>
-          <w:rFonts w:ascii="Arial" w:hAnsi="Arial" w:cs="Arial"/>
-        </w:rPr>
-        <w:t xml:space="preserve">y addressed is technical, cultural, economic, </w:t>
-      </w:r>
-      <w:proofErr w:type="gramStart"/>
-      <w:r>
-        <w:rPr>
-          <w:rFonts w:ascii="Arial" w:hAnsi="Arial" w:cs="Arial"/>
-        </w:rPr>
-        <w:t>operational</w:t>
-      </w:r>
-      <w:proofErr w:type="gramEnd"/>
+        <w:t>A feasibility study is a study that is used to measure or finds out whether the project is feasible in all the relevant factor before it has been developed. Some relevant factor that the feasibility stud</w:t>
+      </w:r>
+      <w:r>
+        <w:rPr>
+          <w:rFonts w:ascii="Arial" w:hAnsi="Arial" w:cs="Arial"/>
+        </w:rPr>
+        <w:t>y addressed is technical, cultural, economic, operational</w:t>
+      </w:r>
       <w:r>
         <w:rPr>
           <w:rFonts w:ascii="Arial" w:hAnsi="Arial" w:cs="Arial"/>
@@ -999,21 +793,7 @@
         <w:rPr>
           <w:rFonts w:ascii="Arial" w:hAnsi="Arial" w:cs="Arial"/>
         </w:rPr>
-        <w:t xml:space="preserve">almost </w:t>
-      </w:r>
-      <w:proofErr w:type="gramStart"/>
-      <w:r>
-        <w:rPr>
-          <w:rFonts w:ascii="Arial" w:hAnsi="Arial" w:cs="Arial"/>
-        </w:rPr>
-        <w:t>all</w:t>
-      </w:r>
-      <w:proofErr w:type="gramEnd"/>
-      <w:r>
-        <w:rPr>
-          <w:rFonts w:ascii="Arial" w:hAnsi="Arial" w:cs="Arial"/>
-        </w:rPr>
-        <w:t xml:space="preserve"> the project related problems and provid</w:t>
+        <w:t>almost all the project related problems and provid</w:t>
       </w:r>
       <w:r>
         <w:rPr>
@@ -1136,21 +916,7 @@
         <w:rPr>
           <w:rFonts w:ascii="Arial" w:hAnsi="Arial" w:cs="Arial"/>
         </w:rPr>
-        <w:t xml:space="preserve"> the system after it </w:t>
-      </w:r>
-      <w:proofErr w:type="gramStart"/>
-      <w:r>
-        <w:rPr>
-          <w:rFonts w:ascii="Arial" w:hAnsi="Arial" w:cs="Arial"/>
-        </w:rPr>
-        <w:t>has been developed</w:t>
-      </w:r>
-      <w:proofErr w:type="gramEnd"/>
-      <w:r>
-        <w:rPr>
-          <w:rFonts w:ascii="Arial" w:hAnsi="Arial" w:cs="Arial"/>
-        </w:rPr>
-        <w:t>.</w:t>
+        <w:t xml:space="preserve"> the system after it has been developed.</w:t>
       </w:r>
     </w:p>
     <w:p>
@@ -1175,7 +941,6 @@
           <w:rFonts w:ascii="Arial" w:hAnsi="Arial" w:cs="Arial"/>
         </w:rPr>
       </w:pPr>
-      <w:proofErr w:type="gramStart"/>
       <w:r>
         <w:rPr>
           <w:rFonts w:ascii="Arial" w:hAnsi="Arial" w:cs="Arial"/>
@@ -1196,7 +961,6 @@
         </w:rPr>
         <w:t xml:space="preserve"> This is one of the feasibility studies that help to know whether there will be a positive or negative impact of the project on both local and general culture.</w:t>
       </w:r>
-      <w:proofErr w:type="gramEnd"/>
     </w:p>
     <w:p>
       <w:pPr>
@@ -1239,21 +1003,7 @@
         <w:rPr>
           <w:rFonts w:ascii="Arial" w:hAnsi="Arial" w:cs="Arial"/>
         </w:rPr>
-        <w:t xml:space="preserve"> In this </w:t>
-      </w:r>
-      <w:proofErr w:type="gramStart"/>
-      <w:r>
-        <w:rPr>
-          <w:rFonts w:ascii="Arial" w:hAnsi="Arial" w:cs="Arial"/>
-        </w:rPr>
-        <w:t>feasibility</w:t>
-      </w:r>
-      <w:proofErr w:type="gramEnd"/>
-      <w:r>
-        <w:rPr>
-          <w:rFonts w:ascii="Arial" w:hAnsi="Arial" w:cs="Arial"/>
-        </w:rPr>
-        <w:t xml:space="preserve"> whether the project is economically feasible or not is measured or identified. That means do the profit gain from the new system exceeds or greater than that of the cost required to develop </w:t>
+        <w:t xml:space="preserve"> In this feasibility whether the project is economically feasible or not is measured or identified. That means do the profit gain from the new system exceeds or greater than that of the cost required to develop </w:t>
       </w:r>
       <w:r>
         <w:rPr>
@@ -1346,21 +1096,7 @@
         <w:rPr>
           <w:rFonts w:ascii="Arial" w:hAnsi="Arial" w:cs="Arial"/>
         </w:rPr>
-        <w:t xml:space="preserve"> The most important feasibility study for the successful completion of the project. It allocates time for the different module development and measure if there is time available to do the project. It also determines </w:t>
-      </w:r>
-      <w:proofErr w:type="gramStart"/>
-      <w:r>
-        <w:rPr>
-          <w:rFonts w:ascii="Arial" w:hAnsi="Arial" w:cs="Arial"/>
-        </w:rPr>
-        <w:t>whether or not</w:t>
-      </w:r>
-      <w:proofErr w:type="gramEnd"/>
-      <w:r>
-        <w:rPr>
-          <w:rFonts w:ascii="Arial" w:hAnsi="Arial" w:cs="Arial"/>
-        </w:rPr>
-        <w:t xml:space="preserve"> the project can be completed within the given deadline.</w:t>
+        <w:t xml:space="preserve"> The most important feasibility study for the successful completion of the project. It allocates time for the different module development and measure if there is time available to do the project. It also determines whether or not the project can be completed within the given deadline.</w:t>
       </w:r>
     </w:p>
     <w:p>
@@ -1562,21 +1298,7 @@
               <w:rPr>
                 <w:rFonts w:ascii="Arial" w:hAnsi="Arial" w:cs="Arial"/>
               </w:rPr>
-              <w:t xml:space="preserve">User and admin both need to </w:t>
-            </w:r>
-            <w:proofErr w:type="gramStart"/>
-            <w:r>
-              <w:rPr>
-                <w:rFonts w:ascii="Arial" w:hAnsi="Arial" w:cs="Arial"/>
-              </w:rPr>
-              <w:t>be registered</w:t>
-            </w:r>
-            <w:proofErr w:type="gramEnd"/>
-            <w:r>
-              <w:rPr>
-                <w:rFonts w:ascii="Arial" w:hAnsi="Arial" w:cs="Arial"/>
-              </w:rPr>
-              <w:t xml:space="preserve"> in the system. Admin to operate and User to access the system.</w:t>
+              <w:t>User and admin both need to be registered in the system. Admin to operate and User to access the system.</w:t>
             </w:r>
           </w:p>
         </w:tc>
@@ -1679,21 +1401,7 @@
               <w:rPr>
                 <w:rFonts w:ascii="Arial" w:hAnsi="Arial" w:cs="Arial"/>
               </w:rPr>
-              <w:t xml:space="preserve">password </w:t>
-            </w:r>
-            <w:proofErr w:type="gramStart"/>
-            <w:r>
-              <w:rPr>
-                <w:rFonts w:ascii="Arial" w:hAnsi="Arial" w:cs="Arial"/>
-              </w:rPr>
-              <w:t>is checked</w:t>
-            </w:r>
-            <w:proofErr w:type="gramEnd"/>
-            <w:r>
-              <w:rPr>
-                <w:rFonts w:ascii="Arial" w:hAnsi="Arial" w:cs="Arial"/>
-              </w:rPr>
-              <w:t xml:space="preserve"> to allow or deny them to access them to the system.</w:t>
+              <w:t>password is checked to allow or deny them to access them to the system.</w:t>
             </w:r>
           </w:p>
         </w:tc>
@@ -2997,13 +2705,7 @@
               <w:rPr>
                 <w:rFonts w:ascii="Arial" w:hAnsi="Arial" w:cs="Arial"/>
               </w:rPr>
-              <w:t>. Admin can d</w:t>
-            </w:r>
-            <w:r>
-              <w:rPr>
-                <w:rFonts w:ascii="Arial" w:hAnsi="Arial" w:cs="Arial"/>
-              </w:rPr>
-              <w:t>elete the vehicle details from the system if that vehicle is not available</w:t>
+              <w:t>. Admin can delete the vehicle details from the system if that vehicle is not available</w:t>
             </w:r>
           </w:p>
         </w:tc>
@@ -3106,21 +2808,7 @@
               <w:rPr>
                 <w:rFonts w:ascii="Arial" w:hAnsi="Arial" w:cs="Arial"/>
               </w:rPr>
-              <w:t xml:space="preserve"> the order of </w:t>
-            </w:r>
-            <w:proofErr w:type="gramStart"/>
-            <w:r>
-              <w:rPr>
-                <w:rFonts w:ascii="Arial" w:hAnsi="Arial" w:cs="Arial"/>
-              </w:rPr>
-              <w:t>all the</w:t>
-            </w:r>
-            <w:proofErr w:type="gramEnd"/>
-            <w:r>
-              <w:rPr>
-                <w:rFonts w:ascii="Arial" w:hAnsi="Arial" w:cs="Arial"/>
-              </w:rPr>
-              <w:t xml:space="preserve"> customer and customer can only view their own order.</w:t>
+              <w:t xml:space="preserve"> the order of all the customer and customer can only view their own order.</w:t>
             </w:r>
           </w:p>
         </w:tc>
@@ -3327,16 +3015,8 @@
               <w:rPr>
                 <w:rFonts w:ascii="Arial" w:hAnsi="Arial" w:cs="Arial"/>
               </w:rPr>
-              <w:t xml:space="preserve">The report of product, order, send and delivery </w:t>
-            </w:r>
-            <w:proofErr w:type="gramStart"/>
-            <w:r>
-              <w:rPr>
-                <w:rFonts w:ascii="Arial" w:hAnsi="Arial" w:cs="Arial"/>
-              </w:rPr>
-              <w:t>is generated and viewed by the admin.</w:t>
-            </w:r>
-            <w:proofErr w:type="gramEnd"/>
+              <w:t>The report of product, order, send and delivery is generated and viewed by the admin.</w:t>
+            </w:r>
           </w:p>
         </w:tc>
         <w:tc>
@@ -3572,7 +3252,6 @@
           <w:rFonts w:ascii="Arial" w:hAnsi="Arial" w:cs="Arial"/>
         </w:rPr>
       </w:pPr>
-      <w:proofErr w:type="gramStart"/>
       <w:r>
         <w:rPr>
           <w:rFonts w:ascii="Arial" w:hAnsi="Arial" w:cs="Arial"/>
@@ -3585,7 +3264,6 @@
         </w:rPr>
         <w:t>al</w:t>
       </w:r>
-      <w:proofErr w:type="gramEnd"/>
       <w:r>
         <w:rPr>
           <w:rFonts w:ascii="Arial" w:hAnsi="Arial" w:cs="Arial"/>
@@ -4692,8 +4370,6 @@
           <w:rFonts w:ascii="Arial" w:hAnsi="Arial" w:cs="Arial"/>
         </w:rPr>
       </w:pPr>
-      <w:bookmarkStart w:id="0" w:name="_GoBack"/>
-      <w:bookmarkEnd w:id="0"/>
     </w:p>
     <w:p>
       <w:pPr>
@@ -4718,28 +4394,12 @@
           <w:rFonts w:ascii="Arial" w:hAnsi="Arial" w:cs="Arial"/>
         </w:rPr>
       </w:pPr>
-      <w:proofErr w:type="gramStart"/>
       <w:r>
         <w:rPr>
           <w:rFonts w:ascii="Arial" w:hAnsi="Arial" w:cs="Arial"/>
         </w:rPr>
         <w:lastRenderedPageBreak/>
-        <w:t xml:space="preserve">2.4.3 </w:t>
-      </w:r>
-      <w:proofErr w:type="spellStart"/>
-      <w:r>
-        <w:rPr>
-          <w:rFonts w:ascii="Arial" w:hAnsi="Arial" w:cs="Arial"/>
-        </w:rPr>
-        <w:t>MoSCoW</w:t>
-      </w:r>
-      <w:proofErr w:type="spellEnd"/>
-      <w:proofErr w:type="gramEnd"/>
-      <w:r>
-        <w:rPr>
-          <w:rFonts w:ascii="Arial" w:hAnsi="Arial" w:cs="Arial"/>
-        </w:rPr>
-        <w:t xml:space="preserve"> prioritization</w:t>
+        <w:t>2.4.3 MoSCoW prioritization</w:t>
       </w:r>
     </w:p>
     <w:p>
@@ -4750,33 +4410,11 @@
           <w:rFonts w:ascii="Arial" w:hAnsi="Arial" w:cs="Arial"/>
         </w:rPr>
       </w:pPr>
-      <w:proofErr w:type="spellStart"/>
-      <w:r>
-        <w:rPr>
-          <w:rFonts w:ascii="Arial" w:hAnsi="Arial" w:cs="Arial"/>
-        </w:rPr>
-        <w:t>MoSCoW</w:t>
-      </w:r>
-      <w:proofErr w:type="spellEnd"/>
-      <w:r>
-        <w:rPr>
-          <w:rFonts w:ascii="Arial" w:hAnsi="Arial" w:cs="Arial"/>
-        </w:rPr>
-        <w:t xml:space="preserve"> prioritization is a </w:t>
-      </w:r>
-      <w:proofErr w:type="gramStart"/>
-      <w:r>
-        <w:rPr>
-          <w:rFonts w:ascii="Arial" w:hAnsi="Arial" w:cs="Arial"/>
-        </w:rPr>
-        <w:t>technique which</w:t>
-      </w:r>
-      <w:proofErr w:type="gramEnd"/>
-      <w:r>
-        <w:rPr>
-          <w:rFonts w:ascii="Arial" w:hAnsi="Arial" w:cs="Arial"/>
-        </w:rPr>
-        <w:t xml:space="preserve"> is used to prioritiz</w:t>
+      <w:r>
+        <w:rPr>
+          <w:rFonts w:ascii="Arial" w:hAnsi="Arial" w:cs="Arial"/>
+        </w:rPr>
+        <w:t>MoSCoW prioritization is a technique which is used to prioritiz</w:t>
       </w:r>
       <w:r>
         <w:rPr>
@@ -4818,14 +4456,7 @@
         <w:rPr>
           <w:rFonts w:ascii="Arial" w:hAnsi="Arial" w:cs="Arial"/>
         </w:rPr>
-        <w:t xml:space="preserve"> means </w:t>
-      </w:r>
-      <w:proofErr w:type="gramStart"/>
-      <w:r>
-        <w:rPr>
-          <w:rFonts w:ascii="Arial" w:hAnsi="Arial" w:cs="Arial"/>
-        </w:rPr>
-        <w:t xml:space="preserve">every functionality </w:t>
+        <w:t xml:space="preserve"> means every functionality </w:t>
       </w:r>
       <w:r>
         <w:rPr>
@@ -4837,14 +4468,7 @@
         <w:rPr>
           <w:rFonts w:ascii="Arial" w:hAnsi="Arial" w:cs="Arial"/>
         </w:rPr>
-        <w:t>of the system are not</w:t>
-      </w:r>
-      <w:proofErr w:type="gramEnd"/>
-      <w:r>
-        <w:rPr>
-          <w:rFonts w:ascii="Arial" w:hAnsi="Arial" w:cs="Arial"/>
-        </w:rPr>
-        <w:t xml:space="preserve"> equally important, s</w:t>
+        <w:t>of the system are not equally important, s</w:t>
       </w:r>
       <w:r>
         <w:rPr>
@@ -4862,21 +4486,7 @@
         <w:rPr>
           <w:rFonts w:ascii="Arial" w:hAnsi="Arial" w:cs="Arial"/>
         </w:rPr>
-        <w:t xml:space="preserve">. </w:t>
-      </w:r>
-      <w:proofErr w:type="gramStart"/>
-      <w:r>
-        <w:rPr>
-          <w:rFonts w:ascii="Arial" w:hAnsi="Arial" w:cs="Arial"/>
-        </w:rPr>
-        <w:t>So</w:t>
-      </w:r>
-      <w:proofErr w:type="gramEnd"/>
-      <w:r>
-        <w:rPr>
-          <w:rFonts w:ascii="Arial" w:hAnsi="Arial" w:cs="Arial"/>
-        </w:rPr>
-        <w:t>,</w:t>
+        <w:t>. So,</w:t>
       </w:r>
       <w:r>
         <w:rPr>
@@ -4888,21 +4498,7 @@
         <w:rPr>
           <w:rFonts w:ascii="Arial" w:hAnsi="Arial" w:cs="Arial"/>
         </w:rPr>
-        <w:t xml:space="preserve"> the functionality I used </w:t>
-      </w:r>
-      <w:proofErr w:type="spellStart"/>
-      <w:r>
-        <w:rPr>
-          <w:rFonts w:ascii="Arial" w:hAnsi="Arial" w:cs="Arial"/>
-        </w:rPr>
-        <w:t>MoSCoW</w:t>
-      </w:r>
-      <w:proofErr w:type="spellEnd"/>
-      <w:r>
-        <w:rPr>
-          <w:rFonts w:ascii="Arial" w:hAnsi="Arial" w:cs="Arial"/>
-        </w:rPr>
-        <w:t xml:space="preserve"> which means </w:t>
+        <w:t xml:space="preserve"> the functionality I used MoSCoW which means </w:t>
       </w:r>
       <w:r>
         <w:rPr>
@@ -4949,21 +4545,7 @@
         <w:rPr>
           <w:rFonts w:ascii="Arial" w:hAnsi="Arial" w:cs="Arial"/>
         </w:rPr>
-        <w:t xml:space="preserve">Any functional and non-functional </w:t>
-      </w:r>
-      <w:proofErr w:type="gramStart"/>
-      <w:r>
-        <w:rPr>
-          <w:rFonts w:ascii="Arial" w:hAnsi="Arial" w:cs="Arial"/>
-        </w:rPr>
-        <w:t>requirement which</w:t>
-      </w:r>
-      <w:proofErr w:type="gramEnd"/>
-      <w:r>
-        <w:rPr>
-          <w:rFonts w:ascii="Arial" w:hAnsi="Arial" w:cs="Arial"/>
-        </w:rPr>
-        <w:t xml:space="preserve"> are guaranteed to implement and must be to make the system perform.</w:t>
+        <w:t>Any functional and non-functional requirement which are guaranteed to implement and must be to make the system perform.</w:t>
       </w:r>
     </w:p>
     <w:p>
@@ -5086,21 +4668,7 @@
         <w:rPr>
           <w:rFonts w:ascii="Arial" w:hAnsi="Arial" w:cs="Arial"/>
         </w:rPr>
-        <w:t xml:space="preserve">Any functional and non-functional </w:t>
-      </w:r>
-      <w:proofErr w:type="gramStart"/>
-      <w:r>
-        <w:rPr>
-          <w:rFonts w:ascii="Arial" w:hAnsi="Arial" w:cs="Arial"/>
-        </w:rPr>
-        <w:t>requirement which</w:t>
-      </w:r>
-      <w:proofErr w:type="gramEnd"/>
-      <w:r>
-        <w:rPr>
-          <w:rFonts w:ascii="Arial" w:hAnsi="Arial" w:cs="Arial"/>
-        </w:rPr>
-        <w:t xml:space="preserve"> are not included and prioritized in a specific version but can be include</w:t>
+        <w:t>Any functional and non-functional requirement which are not included and prioritized in a specific version but can be include</w:t>
       </w:r>
       <w:r>
         <w:rPr>
@@ -5205,14 +4773,12 @@
                 <w:rFonts w:ascii="Arial" w:hAnsi="Arial" w:cs="Arial"/>
               </w:rPr>
             </w:pPr>
-            <w:proofErr w:type="spellStart"/>
             <w:r>
               <w:rPr>
                 <w:rFonts w:ascii="Arial" w:hAnsi="Arial" w:cs="Arial"/>
               </w:rPr>
               <w:t>MoSCoW</w:t>
             </w:r>
-            <w:proofErr w:type="spellEnd"/>
           </w:p>
         </w:tc>
         <w:tc>
@@ -5233,6 +4799,12 @@
                 <w:rFonts w:ascii="Arial" w:hAnsi="Arial" w:cs="Arial"/>
               </w:rPr>
               <w:t>Description</w:t>
+            </w:r>
+            <w:r>
+              <w:rPr>
+                <w:rFonts w:ascii="Arial" w:hAnsi="Arial" w:cs="Arial"/>
+              </w:rPr>
+              <w:t>(why)</w:t>
             </w:r>
           </w:p>
         </w:tc>
@@ -5293,6 +4865,12 @@
                 <w:rFonts w:ascii="Arial" w:hAnsi="Arial" w:cs="Arial"/>
               </w:rPr>
             </w:pPr>
+            <w:r>
+              <w:rPr>
+                <w:rFonts w:ascii="Arial" w:hAnsi="Arial" w:cs="Arial"/>
+              </w:rPr>
+              <w:t>Must have</w:t>
+            </w:r>
           </w:p>
         </w:tc>
         <w:tc>
@@ -5308,6 +4886,12 @@
                 <w:rFonts w:ascii="Arial" w:hAnsi="Arial" w:cs="Arial"/>
               </w:rPr>
             </w:pPr>
+            <w:r>
+              <w:rPr>
+                <w:rFonts w:ascii="Arial" w:hAnsi="Arial" w:cs="Arial"/>
+              </w:rPr>
+              <w:t>To ensure and identify the person or company that they are who they claim to be making an order of good.</w:t>
+            </w:r>
           </w:p>
         </w:tc>
       </w:tr>
@@ -5367,6 +4951,12 @@
                 <w:rFonts w:ascii="Arial" w:hAnsi="Arial" w:cs="Arial"/>
               </w:rPr>
             </w:pPr>
+            <w:r>
+              <w:rPr>
+                <w:rFonts w:ascii="Arial" w:hAnsi="Arial" w:cs="Arial"/>
+              </w:rPr>
+              <w:t>Must have</w:t>
+            </w:r>
           </w:p>
         </w:tc>
         <w:tc>
@@ -5382,6 +4972,12 @@
                 <w:rFonts w:ascii="Arial" w:hAnsi="Arial" w:cs="Arial"/>
               </w:rPr>
             </w:pPr>
+            <w:r>
+              <w:rPr>
+                <w:rFonts w:ascii="Arial" w:hAnsi="Arial" w:cs="Arial"/>
+              </w:rPr>
+              <w:t xml:space="preserve">To maintain the security of the system from unauthorized access. </w:t>
+            </w:r>
           </w:p>
         </w:tc>
       </w:tr>
@@ -5441,6 +5037,12 @@
                 <w:rFonts w:ascii="Arial" w:hAnsi="Arial" w:cs="Arial"/>
               </w:rPr>
             </w:pPr>
+            <w:r>
+              <w:rPr>
+                <w:rFonts w:ascii="Arial" w:hAnsi="Arial" w:cs="Arial"/>
+              </w:rPr>
+              <w:t>Must have</w:t>
+            </w:r>
           </w:p>
         </w:tc>
         <w:tc>
@@ -5456,6 +5058,36 @@
                 <w:rFonts w:ascii="Arial" w:hAnsi="Arial" w:cs="Arial"/>
               </w:rPr>
             </w:pPr>
+            <w:r>
+              <w:rPr>
+                <w:rFonts w:ascii="Arial" w:hAnsi="Arial" w:cs="Arial"/>
+              </w:rPr>
+              <w:t xml:space="preserve">If by any reason users forget </w:t>
+            </w:r>
+            <w:r>
+              <w:rPr>
+                <w:rFonts w:ascii="Arial" w:hAnsi="Arial" w:cs="Arial"/>
+              </w:rPr>
+              <w:t xml:space="preserve">a </w:t>
+            </w:r>
+            <w:r>
+              <w:rPr>
+                <w:rFonts w:ascii="Arial" w:hAnsi="Arial" w:cs="Arial"/>
+              </w:rPr>
+              <w:t xml:space="preserve">password or someone knows </w:t>
+            </w:r>
+            <w:r>
+              <w:rPr>
+                <w:rFonts w:ascii="Arial" w:hAnsi="Arial" w:cs="Arial"/>
+              </w:rPr>
+              <w:t xml:space="preserve">the </w:t>
+            </w:r>
+            <w:r>
+              <w:rPr>
+                <w:rFonts w:ascii="Arial" w:hAnsi="Arial" w:cs="Arial"/>
+              </w:rPr>
+              <w:t>password then change password is required to mitigate those risk.</w:t>
+            </w:r>
           </w:p>
         </w:tc>
       </w:tr>
@@ -5477,6 +5109,7 @@
               <w:rPr>
                 <w:rFonts w:ascii="Arial" w:hAnsi="Arial" w:cs="Arial"/>
               </w:rPr>
+              <w:lastRenderedPageBreak/>
               <w:t>FR4</w:t>
             </w:r>
           </w:p>
@@ -5515,6 +5148,12 @@
                 <w:rFonts w:ascii="Arial" w:hAnsi="Arial" w:cs="Arial"/>
               </w:rPr>
             </w:pPr>
+            <w:r>
+              <w:rPr>
+                <w:rFonts w:ascii="Arial" w:hAnsi="Arial" w:cs="Arial"/>
+              </w:rPr>
+              <w:t>Should have</w:t>
+            </w:r>
           </w:p>
         </w:tc>
         <w:tc>
@@ -5530,6 +5169,12 @@
                 <w:rFonts w:ascii="Arial" w:hAnsi="Arial" w:cs="Arial"/>
               </w:rPr>
             </w:pPr>
+            <w:r>
+              <w:rPr>
+                <w:rFonts w:ascii="Arial" w:hAnsi="Arial" w:cs="Arial"/>
+              </w:rPr>
+              <w:t>Provides additional security during accessing some key functionality of the system.</w:t>
+            </w:r>
           </w:p>
         </w:tc>
       </w:tr>
@@ -5589,6 +5234,12 @@
                 <w:rFonts w:ascii="Arial" w:hAnsi="Arial" w:cs="Arial"/>
               </w:rPr>
             </w:pPr>
+            <w:r>
+              <w:rPr>
+                <w:rFonts w:ascii="Arial" w:hAnsi="Arial" w:cs="Arial"/>
+              </w:rPr>
+              <w:t>Must have</w:t>
+            </w:r>
           </w:p>
         </w:tc>
         <w:tc>
@@ -5604,6 +5255,36 @@
                 <w:rFonts w:ascii="Arial" w:hAnsi="Arial" w:cs="Arial"/>
               </w:rPr>
             </w:pPr>
+            <w:r>
+              <w:rPr>
+                <w:rFonts w:ascii="Arial" w:hAnsi="Arial" w:cs="Arial"/>
+              </w:rPr>
+              <w:t xml:space="preserve">To know information about the user who </w:t>
+            </w:r>
+            <w:r>
+              <w:rPr>
+                <w:rFonts w:ascii="Arial" w:hAnsi="Arial" w:cs="Arial"/>
+              </w:rPr>
+              <w:t>register</w:t>
+            </w:r>
+            <w:r>
+              <w:rPr>
+                <w:rFonts w:ascii="Arial" w:hAnsi="Arial" w:cs="Arial"/>
+              </w:rPr>
+              <w:t>e</w:t>
+            </w:r>
+            <w:r>
+              <w:rPr>
+                <w:rFonts w:ascii="Arial" w:hAnsi="Arial" w:cs="Arial"/>
+              </w:rPr>
+              <w:t>d and</w:t>
+            </w:r>
+            <w:r>
+              <w:rPr>
+                <w:rFonts w:ascii="Arial" w:hAnsi="Arial" w:cs="Arial"/>
+              </w:rPr>
+              <w:t xml:space="preserve"> logged in to the system.</w:t>
+            </w:r>
           </w:p>
         </w:tc>
       </w:tr>
@@ -5628,7 +5309,6 @@
               <w:rPr>
                 <w:rFonts w:ascii="Arial" w:hAnsi="Arial" w:cs="Arial"/>
               </w:rPr>
-              <w:lastRenderedPageBreak/>
               <w:t>FR6</w:t>
             </w:r>
           </w:p>
@@ -5667,6 +5347,12 @@
                 <w:rFonts w:ascii="Arial" w:hAnsi="Arial" w:cs="Arial"/>
               </w:rPr>
             </w:pPr>
+            <w:r>
+              <w:rPr>
+                <w:rFonts w:ascii="Arial" w:hAnsi="Arial" w:cs="Arial"/>
+              </w:rPr>
+              <w:t>Must have</w:t>
+            </w:r>
           </w:p>
         </w:tc>
         <w:tc>
@@ -5682,6 +5368,12 @@
                 <w:rFonts w:ascii="Arial" w:hAnsi="Arial" w:cs="Arial"/>
               </w:rPr>
             </w:pPr>
+            <w:r>
+              <w:rPr>
+                <w:rFonts w:ascii="Arial" w:hAnsi="Arial" w:cs="Arial"/>
+              </w:rPr>
+              <w:t>To remove unnecessary registered or logged in user from the system.</w:t>
+            </w:r>
           </w:p>
         </w:tc>
       </w:tr>
@@ -5741,6 +5433,18 @@
                 <w:rFonts w:ascii="Arial" w:hAnsi="Arial" w:cs="Arial"/>
               </w:rPr>
             </w:pPr>
+            <w:r>
+              <w:rPr>
+                <w:rFonts w:ascii="Arial" w:hAnsi="Arial" w:cs="Arial"/>
+              </w:rPr>
+              <w:t>should</w:t>
+            </w:r>
+            <w:r>
+              <w:rPr>
+                <w:rFonts w:ascii="Arial" w:hAnsi="Arial" w:cs="Arial"/>
+              </w:rPr>
+              <w:t xml:space="preserve"> have</w:t>
+            </w:r>
           </w:p>
         </w:tc>
         <w:tc>
@@ -5756,6 +5460,24 @@
                 <w:rFonts w:ascii="Arial" w:hAnsi="Arial" w:cs="Arial"/>
               </w:rPr>
             </w:pPr>
+            <w:r>
+              <w:rPr>
+                <w:rFonts w:ascii="Arial" w:hAnsi="Arial" w:cs="Arial"/>
+              </w:rPr>
+              <w:t>To provides an additional feature to the users. So that users can edit their information if anything change</w:t>
+            </w:r>
+            <w:r>
+              <w:rPr>
+                <w:rFonts w:ascii="Arial" w:hAnsi="Arial" w:cs="Arial"/>
+              </w:rPr>
+              <w:t>s</w:t>
+            </w:r>
+            <w:r>
+              <w:rPr>
+                <w:rFonts w:ascii="Arial" w:hAnsi="Arial" w:cs="Arial"/>
+              </w:rPr>
+              <w:t>.</w:t>
+            </w:r>
           </w:p>
         </w:tc>
       </w:tr>
@@ -5815,6 +5537,12 @@
                 <w:rFonts w:ascii="Arial" w:hAnsi="Arial" w:cs="Arial"/>
               </w:rPr>
             </w:pPr>
+            <w:r>
+              <w:rPr>
+                <w:rFonts w:ascii="Arial" w:hAnsi="Arial" w:cs="Arial"/>
+              </w:rPr>
+              <w:t>Must have</w:t>
+            </w:r>
           </w:p>
         </w:tc>
         <w:tc>
@@ -5830,6 +5558,12 @@
                 <w:rFonts w:ascii="Arial" w:hAnsi="Arial" w:cs="Arial"/>
               </w:rPr>
             </w:pPr>
+            <w:r>
+              <w:rPr>
+                <w:rFonts w:ascii="Arial" w:hAnsi="Arial" w:cs="Arial"/>
+              </w:rPr>
+              <w:t>Since the system is about ordering the local tiles online. Users must be able to order tiles online.</w:t>
+            </w:r>
           </w:p>
         </w:tc>
       </w:tr>
@@ -5889,6 +5623,12 @@
                 <w:rFonts w:ascii="Arial" w:hAnsi="Arial" w:cs="Arial"/>
               </w:rPr>
             </w:pPr>
+            <w:r>
+              <w:rPr>
+                <w:rFonts w:ascii="Arial" w:hAnsi="Arial" w:cs="Arial"/>
+              </w:rPr>
+              <w:t>Must have</w:t>
+            </w:r>
           </w:p>
         </w:tc>
         <w:tc>
@@ -5904,6 +5644,12 @@
                 <w:rFonts w:ascii="Arial" w:hAnsi="Arial" w:cs="Arial"/>
               </w:rPr>
             </w:pPr>
+            <w:r>
+              <w:rPr>
+                <w:rFonts w:ascii="Arial" w:hAnsi="Arial" w:cs="Arial"/>
+              </w:rPr>
+              <w:t>By any reason, if users order different then they can edit their order.</w:t>
+            </w:r>
           </w:p>
         </w:tc>
       </w:tr>
@@ -5969,6 +5715,12 @@
                 <w:rFonts w:ascii="Arial" w:hAnsi="Arial" w:cs="Arial"/>
               </w:rPr>
             </w:pPr>
+            <w:r>
+              <w:rPr>
+                <w:rFonts w:ascii="Arial" w:hAnsi="Arial" w:cs="Arial"/>
+              </w:rPr>
+              <w:t>Must have</w:t>
+            </w:r>
           </w:p>
         </w:tc>
         <w:tc>
@@ -5984,6 +5736,12 @@
                 <w:rFonts w:ascii="Arial" w:hAnsi="Arial" w:cs="Arial"/>
               </w:rPr>
             </w:pPr>
+            <w:r>
+              <w:rPr>
+                <w:rFonts w:ascii="Arial" w:hAnsi="Arial" w:cs="Arial"/>
+              </w:rPr>
+              <w:t>The system is about selling the tiles online. So the admin adds the details of tiles online that are available.</w:t>
+            </w:r>
           </w:p>
         </w:tc>
       </w:tr>
@@ -6049,6 +5807,12 @@
                 <w:rFonts w:ascii="Arial" w:hAnsi="Arial" w:cs="Arial"/>
               </w:rPr>
             </w:pPr>
+            <w:r>
+              <w:rPr>
+                <w:rFonts w:ascii="Arial" w:hAnsi="Arial" w:cs="Arial"/>
+              </w:rPr>
+              <w:t>Must have</w:t>
+            </w:r>
           </w:p>
         </w:tc>
         <w:tc>
@@ -6064,6 +5828,12 @@
                 <w:rFonts w:ascii="Arial" w:hAnsi="Arial" w:cs="Arial"/>
               </w:rPr>
             </w:pPr>
+            <w:r>
+              <w:rPr>
+                <w:rFonts w:ascii="Arial" w:hAnsi="Arial" w:cs="Arial"/>
+              </w:rPr>
+              <w:t>To see all the tiles details online at a time that are available in the company by the users or admin.</w:t>
+            </w:r>
           </w:p>
         </w:tc>
       </w:tr>
@@ -6129,6 +5899,12 @@
                 <w:rFonts w:ascii="Arial" w:hAnsi="Arial" w:cs="Arial"/>
               </w:rPr>
             </w:pPr>
+            <w:r>
+              <w:rPr>
+                <w:rFonts w:ascii="Arial" w:hAnsi="Arial" w:cs="Arial"/>
+              </w:rPr>
+              <w:t>Must have</w:t>
+            </w:r>
           </w:p>
         </w:tc>
         <w:tc>
@@ -6144,6 +5920,12 @@
                 <w:rFonts w:ascii="Arial" w:hAnsi="Arial" w:cs="Arial"/>
               </w:rPr>
             </w:pPr>
+            <w:r>
+              <w:rPr>
+                <w:rFonts w:ascii="Arial" w:hAnsi="Arial" w:cs="Arial"/>
+              </w:rPr>
+              <w:t>Admin must update the details of tiles from the system as per availability, non-availability and changes in the company.</w:t>
+            </w:r>
           </w:p>
         </w:tc>
       </w:tr>
@@ -6209,6 +5991,12 @@
                 <w:rFonts w:ascii="Arial" w:hAnsi="Arial" w:cs="Arial"/>
               </w:rPr>
             </w:pPr>
+            <w:r>
+              <w:rPr>
+                <w:rFonts w:ascii="Arial" w:hAnsi="Arial" w:cs="Arial"/>
+              </w:rPr>
+              <w:t>Must have</w:t>
+            </w:r>
           </w:p>
         </w:tc>
         <w:tc>
@@ -6224,6 +6012,12 @@
                 <w:rFonts w:ascii="Arial" w:hAnsi="Arial" w:cs="Arial"/>
               </w:rPr>
             </w:pPr>
+            <w:r>
+              <w:rPr>
+                <w:rFonts w:ascii="Arial" w:hAnsi="Arial" w:cs="Arial"/>
+              </w:rPr>
+              <w:t>To remove tiles details that are not currently available in the company.</w:t>
+            </w:r>
           </w:p>
         </w:tc>
       </w:tr>
@@ -6289,6 +6083,18 @@
                 <w:rFonts w:ascii="Arial" w:hAnsi="Arial" w:cs="Arial"/>
               </w:rPr>
             </w:pPr>
+            <w:r>
+              <w:rPr>
+                <w:rFonts w:ascii="Arial" w:hAnsi="Arial" w:cs="Arial"/>
+              </w:rPr>
+              <w:t xml:space="preserve">Must </w:t>
+            </w:r>
+            <w:r>
+              <w:rPr>
+                <w:rFonts w:ascii="Arial" w:hAnsi="Arial" w:cs="Arial"/>
+              </w:rPr>
+              <w:t>have</w:t>
+            </w:r>
           </w:p>
         </w:tc>
         <w:tc>
@@ -6381,6 +6187,20 @@
                 <w:rFonts w:ascii="Arial" w:hAnsi="Arial" w:cs="Arial"/>
               </w:rPr>
             </w:pPr>
+            <w:r>
+              <w:rPr>
+                <w:rFonts w:ascii="Arial" w:hAnsi="Arial" w:cs="Arial"/>
+              </w:rPr>
+              <w:t xml:space="preserve">Must </w:t>
+            </w:r>
+            <w:bookmarkStart w:id="0" w:name="_GoBack"/>
+            <w:bookmarkEnd w:id="0"/>
+            <w:r>
+              <w:rPr>
+                <w:rFonts w:ascii="Arial" w:hAnsi="Arial" w:cs="Arial"/>
+              </w:rPr>
+              <w:t>have</w:t>
+            </w:r>
           </w:p>
         </w:tc>
         <w:tc>
@@ -6461,6 +6281,12 @@
                 <w:rFonts w:ascii="Arial" w:hAnsi="Arial" w:cs="Arial"/>
               </w:rPr>
             </w:pPr>
+            <w:r>
+              <w:rPr>
+                <w:rFonts w:ascii="Arial" w:hAnsi="Arial" w:cs="Arial"/>
+              </w:rPr>
+              <w:t>Must have</w:t>
+            </w:r>
           </w:p>
         </w:tc>
         <w:tc>
@@ -6476,6 +6302,12 @@
                 <w:rFonts w:ascii="Arial" w:hAnsi="Arial" w:cs="Arial"/>
               </w:rPr>
             </w:pPr>
+            <w:r>
+              <w:rPr>
+                <w:rFonts w:ascii="Arial" w:hAnsi="Arial" w:cs="Arial"/>
+              </w:rPr>
+              <w:t xml:space="preserve">To know details of order made by different customers </w:t>
+            </w:r>
           </w:p>
         </w:tc>
       </w:tr>
@@ -6497,6 +6329,7 @@
               <w:rPr>
                 <w:rFonts w:ascii="Arial" w:hAnsi="Arial" w:cs="Arial"/>
               </w:rPr>
+              <w:lastRenderedPageBreak/>
               <w:t>FR17</w:t>
             </w:r>
           </w:p>
@@ -6535,6 +6368,12 @@
                 <w:rFonts w:ascii="Arial" w:hAnsi="Arial" w:cs="Arial"/>
               </w:rPr>
             </w:pPr>
+            <w:r>
+              <w:rPr>
+                <w:rFonts w:ascii="Arial" w:hAnsi="Arial" w:cs="Arial"/>
+              </w:rPr>
+              <w:t>Must have</w:t>
+            </w:r>
           </w:p>
         </w:tc>
         <w:tc>
@@ -6550,6 +6389,12 @@
                 <w:rFonts w:ascii="Arial" w:hAnsi="Arial" w:cs="Arial"/>
               </w:rPr>
             </w:pPr>
+            <w:r>
+              <w:rPr>
+                <w:rFonts w:ascii="Arial" w:hAnsi="Arial" w:cs="Arial"/>
+              </w:rPr>
+              <w:t>To send and deliver the order of the customers as per their orders in the right place and the right time</w:t>
+            </w:r>
           </w:p>
         </w:tc>
       </w:tr>
@@ -6609,6 +6454,12 @@
                 <w:rFonts w:ascii="Arial" w:hAnsi="Arial" w:cs="Arial"/>
               </w:rPr>
             </w:pPr>
+            <w:r>
+              <w:rPr>
+                <w:rFonts w:ascii="Arial" w:hAnsi="Arial" w:cs="Arial"/>
+              </w:rPr>
+              <w:t>Must have</w:t>
+            </w:r>
           </w:p>
         </w:tc>
         <w:tc>
@@ -6624,6 +6475,36 @@
                 <w:rFonts w:ascii="Arial" w:hAnsi="Arial" w:cs="Arial"/>
               </w:rPr>
             </w:pPr>
+            <w:r>
+              <w:rPr>
+                <w:rFonts w:ascii="Arial" w:hAnsi="Arial" w:cs="Arial"/>
+              </w:rPr>
+              <w:t>For the success o</w:t>
+            </w:r>
+            <w:r>
+              <w:rPr>
+                <w:rFonts w:ascii="Arial" w:hAnsi="Arial" w:cs="Arial"/>
+              </w:rPr>
+              <w:t xml:space="preserve">f the </w:t>
+            </w:r>
+            <w:r>
+              <w:rPr>
+                <w:rFonts w:ascii="Arial" w:hAnsi="Arial" w:cs="Arial"/>
+              </w:rPr>
+              <w:t xml:space="preserve">company every report of orders, add tiles, send and deliver tiles needs to be shown in </w:t>
+            </w:r>
+            <w:r>
+              <w:rPr>
+                <w:rFonts w:ascii="Arial" w:hAnsi="Arial" w:cs="Arial"/>
+              </w:rPr>
+              <w:t xml:space="preserve">the </w:t>
+            </w:r>
+            <w:r>
+              <w:rPr>
+                <w:rFonts w:ascii="Arial" w:hAnsi="Arial" w:cs="Arial"/>
+              </w:rPr>
+              <w:t>report.</w:t>
+            </w:r>
           </w:p>
         </w:tc>
       </w:tr>
@@ -6683,6 +6564,12 @@
                 <w:rFonts w:ascii="Arial" w:hAnsi="Arial" w:cs="Arial"/>
               </w:rPr>
             </w:pPr>
+            <w:r>
+              <w:rPr>
+                <w:rFonts w:ascii="Arial" w:hAnsi="Arial" w:cs="Arial"/>
+              </w:rPr>
+              <w:t>Must have</w:t>
+            </w:r>
           </w:p>
         </w:tc>
         <w:tc>
@@ -6698,6 +6585,12 @@
                 <w:rFonts w:ascii="Arial" w:hAnsi="Arial" w:cs="Arial"/>
               </w:rPr>
             </w:pPr>
+            <w:r>
+              <w:rPr>
+                <w:rFonts w:ascii="Arial" w:hAnsi="Arial" w:cs="Arial"/>
+              </w:rPr>
+              <w:t>To connect the system to the database. So that to can perform the business smoothly and successfully</w:t>
+            </w:r>
           </w:p>
         </w:tc>
       </w:tr>
@@ -6757,6 +6650,12 @@
                 <w:rFonts w:ascii="Arial" w:hAnsi="Arial" w:cs="Arial"/>
               </w:rPr>
             </w:pPr>
+            <w:r>
+              <w:rPr>
+                <w:rFonts w:ascii="Arial" w:hAnsi="Arial" w:cs="Arial"/>
+              </w:rPr>
+              <w:t>Must have</w:t>
+            </w:r>
           </w:p>
         </w:tc>
         <w:tc>
@@ -6772,6 +6671,12 @@
                 <w:rFonts w:ascii="Arial" w:hAnsi="Arial" w:cs="Arial"/>
               </w:rPr>
             </w:pPr>
+            <w:r>
+              <w:rPr>
+                <w:rFonts w:ascii="Arial" w:hAnsi="Arial" w:cs="Arial"/>
+              </w:rPr>
+              <w:t>Every personal privacy of the users is stored in the system. So, as to protect them logout is done.</w:t>
+            </w:r>
           </w:p>
         </w:tc>
       </w:tr>
@@ -6787,6 +6692,772 @@
     </w:p>
     <w:p>
       <w:pPr>
+        <w:spacing w:line="360" w:lineRule="auto"/>
+        <w:rPr>
+          <w:rFonts w:ascii="Arial" w:hAnsi="Arial" w:cs="Arial"/>
+        </w:rPr>
+      </w:pPr>
+    </w:p>
+    <w:p>
+      <w:pPr>
+        <w:spacing w:line="360" w:lineRule="auto"/>
+        <w:rPr>
+          <w:rFonts w:ascii="Arial" w:hAnsi="Arial" w:cs="Arial"/>
+        </w:rPr>
+      </w:pPr>
+    </w:p>
+    <w:p>
+      <w:pPr>
+        <w:spacing w:line="360" w:lineRule="auto"/>
+        <w:rPr>
+          <w:rFonts w:ascii="Arial" w:hAnsi="Arial" w:cs="Arial"/>
+        </w:rPr>
+      </w:pPr>
+      <w:r>
+        <w:rPr>
+          <w:rFonts w:ascii="Arial" w:hAnsi="Arial" w:cs="Arial"/>
+        </w:rPr>
+        <w:t>2.4.4 System Requirement Specification</w:t>
+      </w:r>
+    </w:p>
+    <w:p>
+      <w:pPr>
+        <w:pStyle w:val="ListParagraph"/>
+        <w:spacing w:line="360" w:lineRule="auto"/>
+        <w:rPr>
+          <w:rFonts w:ascii="Arial" w:hAnsi="Arial" w:cs="Arial"/>
+        </w:rPr>
+      </w:pPr>
+      <w:r>
+        <w:rPr>
+          <w:rFonts w:ascii="Arial" w:hAnsi="Arial" w:cs="Arial"/>
+        </w:rPr>
+        <w:t>A System Requirement Specification is a complete describe document of the system to be developed. Which include non-functional, functional and features of the system. System Requirement Specification also describes the user's interface, hardware</w:t>
+      </w:r>
+      <w:r>
+        <w:rPr>
+          <w:rFonts w:ascii="Arial" w:hAnsi="Arial" w:cs="Arial"/>
+        </w:rPr>
+        <w:t>,</w:t>
+      </w:r>
+      <w:r>
+        <w:rPr>
+          <w:rFonts w:ascii="Arial" w:hAnsi="Arial" w:cs="Arial"/>
+        </w:rPr>
+        <w:t xml:space="preserve"> and software requirements required to develop and run the system after being deployed in the real world.</w:t>
+      </w:r>
+    </w:p>
+    <w:p>
+      <w:pPr>
+        <w:pStyle w:val="ListParagraph"/>
+        <w:spacing w:line="360" w:lineRule="auto"/>
+        <w:rPr>
+          <w:rFonts w:ascii="Arial" w:hAnsi="Arial" w:cs="Arial"/>
+        </w:rPr>
+      </w:pPr>
+    </w:p>
+    <w:p>
+      <w:pPr>
+        <w:pStyle w:val="ListParagraph"/>
+        <w:spacing w:line="360" w:lineRule="auto"/>
+        <w:rPr>
+          <w:rFonts w:ascii="Arial" w:hAnsi="Arial" w:cs="Arial"/>
+        </w:rPr>
+      </w:pPr>
+      <w:r>
+        <w:rPr>
+          <w:rFonts w:ascii="Arial" w:hAnsi="Arial" w:cs="Arial"/>
+        </w:rPr>
+        <w:t>The software and hardware required for my projects are listed bellows:</w:t>
+      </w:r>
+      <w:r>
+        <w:rPr>
+          <w:rFonts w:ascii="Arial" w:hAnsi="Arial" w:cs="Arial"/>
+        </w:rPr>
+        <w:br/>
+        <w:t>Pre-project requirements: All the software and hardware required for completing the system from requirement gathering to deployment stages.</w:t>
+      </w:r>
+    </w:p>
+    <w:p>
+      <w:pPr>
+        <w:pStyle w:val="ListParagraph"/>
+        <w:spacing w:line="360" w:lineRule="auto"/>
+        <w:rPr>
+          <w:rFonts w:ascii="Arial" w:hAnsi="Arial" w:cs="Arial"/>
+        </w:rPr>
+      </w:pPr>
+    </w:p>
+    <w:tbl>
+      <w:tblPr>
+        <w:tblStyle w:val="TableGrid"/>
+        <w:tblW w:w="0" w:type="auto"/>
+        <w:tblInd w:w="720" w:type="dxa"/>
+        <w:tblLook w:val="04A0" w:firstRow="1" w:lastRow="0" w:firstColumn="1" w:lastColumn="0" w:noHBand="0" w:noVBand="1"/>
+      </w:tblPr>
+      <w:tblGrid>
+        <w:gridCol w:w="4317"/>
+        <w:gridCol w:w="4313"/>
+      </w:tblGrid>
+      <w:tr>
+        <w:tc>
+          <w:tcPr>
+            <w:tcW w:w="4317" w:type="dxa"/>
+          </w:tcPr>
+          <w:p>
+            <w:pPr>
+              <w:pStyle w:val="ListParagraph"/>
+              <w:spacing w:line="360" w:lineRule="auto"/>
+              <w:ind w:left="0"/>
+              <w:rPr>
+                <w:rFonts w:ascii="Arial" w:hAnsi="Arial" w:cs="Arial"/>
+              </w:rPr>
+            </w:pPr>
+            <w:r>
+              <w:rPr>
+                <w:rFonts w:ascii="Arial" w:hAnsi="Arial" w:cs="Arial"/>
+              </w:rPr>
+              <w:t>Hardware</w:t>
+            </w:r>
+          </w:p>
+        </w:tc>
+        <w:tc>
+          <w:tcPr>
+            <w:tcW w:w="4313" w:type="dxa"/>
+          </w:tcPr>
+          <w:p>
+            <w:pPr>
+              <w:pStyle w:val="ListParagraph"/>
+              <w:spacing w:line="360" w:lineRule="auto"/>
+              <w:ind w:left="0"/>
+              <w:rPr>
+                <w:rFonts w:ascii="Arial" w:hAnsi="Arial" w:cs="Arial"/>
+              </w:rPr>
+            </w:pPr>
+            <w:r>
+              <w:rPr>
+                <w:rFonts w:ascii="Arial" w:hAnsi="Arial" w:cs="Arial"/>
+              </w:rPr>
+              <w:t>Software</w:t>
+            </w:r>
+          </w:p>
+        </w:tc>
+      </w:tr>
+      <w:tr>
+        <w:tc>
+          <w:tcPr>
+            <w:tcW w:w="4317" w:type="dxa"/>
+          </w:tcPr>
+          <w:p>
+            <w:pPr>
+              <w:pStyle w:val="ListParagraph"/>
+              <w:numPr>
+                <w:ilvl w:val="0"/>
+                <w:numId w:val="21"/>
+              </w:numPr>
+              <w:spacing w:line="360" w:lineRule="auto"/>
+              <w:rPr>
+                <w:rFonts w:ascii="Arial" w:hAnsi="Arial" w:cs="Arial"/>
+              </w:rPr>
+            </w:pPr>
+            <w:r>
+              <w:rPr>
+                <w:rFonts w:ascii="Arial" w:hAnsi="Arial" w:cs="Arial"/>
+              </w:rPr>
+              <w:t>Laptop</w:t>
+            </w:r>
+          </w:p>
+        </w:tc>
+        <w:tc>
+          <w:tcPr>
+            <w:tcW w:w="4313" w:type="dxa"/>
+          </w:tcPr>
+          <w:p>
+            <w:pPr>
+              <w:pStyle w:val="ListParagraph"/>
+              <w:numPr>
+                <w:ilvl w:val="0"/>
+                <w:numId w:val="20"/>
+              </w:numPr>
+              <w:spacing w:line="360" w:lineRule="auto"/>
+              <w:rPr>
+                <w:rFonts w:ascii="Arial" w:hAnsi="Arial" w:cs="Arial"/>
+              </w:rPr>
+            </w:pPr>
+            <w:r>
+              <w:rPr>
+                <w:rFonts w:ascii="Arial" w:hAnsi="Arial" w:cs="Arial"/>
+              </w:rPr>
+              <w:t>Windows 10 Operating System</w:t>
+            </w:r>
+          </w:p>
+        </w:tc>
+      </w:tr>
+      <w:tr>
+        <w:tc>
+          <w:tcPr>
+            <w:tcW w:w="4317" w:type="dxa"/>
+          </w:tcPr>
+          <w:p>
+            <w:pPr>
+              <w:pStyle w:val="ListParagraph"/>
+              <w:numPr>
+                <w:ilvl w:val="0"/>
+                <w:numId w:val="21"/>
+              </w:numPr>
+              <w:spacing w:line="360" w:lineRule="auto"/>
+              <w:rPr>
+                <w:rFonts w:ascii="Arial" w:hAnsi="Arial" w:cs="Arial"/>
+              </w:rPr>
+            </w:pPr>
+            <w:r>
+              <w:rPr>
+                <w:rFonts w:ascii="Arial" w:hAnsi="Arial" w:cs="Arial"/>
+              </w:rPr>
+              <w:t>Processor i5 intel</w:t>
+            </w:r>
+          </w:p>
+        </w:tc>
+        <w:tc>
+          <w:tcPr>
+            <w:tcW w:w="4313" w:type="dxa"/>
+          </w:tcPr>
+          <w:p>
+            <w:pPr>
+              <w:pStyle w:val="ListParagraph"/>
+              <w:numPr>
+                <w:ilvl w:val="0"/>
+                <w:numId w:val="20"/>
+              </w:numPr>
+              <w:spacing w:line="360" w:lineRule="auto"/>
+              <w:rPr>
+                <w:rFonts w:ascii="Arial" w:hAnsi="Arial" w:cs="Arial"/>
+              </w:rPr>
+            </w:pPr>
+            <w:r>
+              <w:rPr>
+                <w:rFonts w:ascii="Arial" w:hAnsi="Arial" w:cs="Arial"/>
+              </w:rPr>
+              <w:t>Microsoft Word</w:t>
+            </w:r>
+          </w:p>
+        </w:tc>
+      </w:tr>
+      <w:tr>
+        <w:tc>
+          <w:tcPr>
+            <w:tcW w:w="4317" w:type="dxa"/>
+          </w:tcPr>
+          <w:p>
+            <w:pPr>
+              <w:pStyle w:val="ListParagraph"/>
+              <w:numPr>
+                <w:ilvl w:val="0"/>
+                <w:numId w:val="21"/>
+              </w:numPr>
+              <w:spacing w:line="360" w:lineRule="auto"/>
+              <w:rPr>
+                <w:rFonts w:ascii="Arial" w:hAnsi="Arial" w:cs="Arial"/>
+              </w:rPr>
+            </w:pPr>
+            <w:r>
+              <w:rPr>
+                <w:rFonts w:ascii="Arial" w:hAnsi="Arial" w:cs="Arial"/>
+              </w:rPr>
+              <w:t>Hard Disk 1TB</w:t>
+            </w:r>
+          </w:p>
+        </w:tc>
+        <w:tc>
+          <w:tcPr>
+            <w:tcW w:w="4313" w:type="dxa"/>
+          </w:tcPr>
+          <w:p>
+            <w:pPr>
+              <w:pStyle w:val="ListParagraph"/>
+              <w:numPr>
+                <w:ilvl w:val="0"/>
+                <w:numId w:val="20"/>
+              </w:numPr>
+              <w:spacing w:line="360" w:lineRule="auto"/>
+              <w:rPr>
+                <w:rFonts w:ascii="Arial" w:hAnsi="Arial" w:cs="Arial"/>
+              </w:rPr>
+            </w:pPr>
+            <w:r>
+              <w:rPr>
+                <w:rFonts w:ascii="Arial" w:hAnsi="Arial" w:cs="Arial"/>
+              </w:rPr>
+              <w:t>MySql</w:t>
+            </w:r>
+          </w:p>
+        </w:tc>
+      </w:tr>
+      <w:tr>
+        <w:tc>
+          <w:tcPr>
+            <w:tcW w:w="4317" w:type="dxa"/>
+          </w:tcPr>
+          <w:p>
+            <w:pPr>
+              <w:pStyle w:val="ListParagraph"/>
+              <w:numPr>
+                <w:ilvl w:val="0"/>
+                <w:numId w:val="21"/>
+              </w:numPr>
+              <w:spacing w:line="360" w:lineRule="auto"/>
+              <w:rPr>
+                <w:rFonts w:ascii="Arial" w:hAnsi="Arial" w:cs="Arial"/>
+              </w:rPr>
+            </w:pPr>
+            <w:r>
+              <w:rPr>
+                <w:rFonts w:ascii="Arial" w:hAnsi="Arial" w:cs="Arial"/>
+              </w:rPr>
+              <w:t>RAM (4GB)</w:t>
+            </w:r>
+          </w:p>
+        </w:tc>
+        <w:tc>
+          <w:tcPr>
+            <w:tcW w:w="4313" w:type="dxa"/>
+          </w:tcPr>
+          <w:p>
+            <w:pPr>
+              <w:pStyle w:val="ListParagraph"/>
+              <w:numPr>
+                <w:ilvl w:val="0"/>
+                <w:numId w:val="20"/>
+              </w:numPr>
+              <w:spacing w:line="360" w:lineRule="auto"/>
+              <w:rPr>
+                <w:rFonts w:ascii="Arial" w:hAnsi="Arial" w:cs="Arial"/>
+              </w:rPr>
+            </w:pPr>
+            <w:r>
+              <w:rPr>
+                <w:rFonts w:ascii="Arial" w:hAnsi="Arial" w:cs="Arial"/>
+              </w:rPr>
+              <w:t>Star UML</w:t>
+            </w:r>
+          </w:p>
+        </w:tc>
+      </w:tr>
+      <w:tr>
+        <w:tc>
+          <w:tcPr>
+            <w:tcW w:w="4317" w:type="dxa"/>
+          </w:tcPr>
+          <w:p>
+            <w:pPr>
+              <w:pStyle w:val="ListParagraph"/>
+              <w:spacing w:line="360" w:lineRule="auto"/>
+              <w:ind w:left="0"/>
+              <w:rPr>
+                <w:rFonts w:ascii="Arial" w:hAnsi="Arial" w:cs="Arial"/>
+              </w:rPr>
+            </w:pPr>
+          </w:p>
+        </w:tc>
+        <w:tc>
+          <w:tcPr>
+            <w:tcW w:w="4313" w:type="dxa"/>
+          </w:tcPr>
+          <w:p>
+            <w:pPr>
+              <w:pStyle w:val="ListParagraph"/>
+              <w:numPr>
+                <w:ilvl w:val="0"/>
+                <w:numId w:val="20"/>
+              </w:numPr>
+              <w:spacing w:line="360" w:lineRule="auto"/>
+              <w:rPr>
+                <w:rFonts w:ascii="Arial" w:hAnsi="Arial" w:cs="Arial"/>
+              </w:rPr>
+            </w:pPr>
+            <w:r>
+              <w:rPr>
+                <w:rFonts w:ascii="Arial" w:hAnsi="Arial" w:cs="Arial"/>
+              </w:rPr>
+              <w:t>JDK</w:t>
+            </w:r>
+          </w:p>
+        </w:tc>
+      </w:tr>
+      <w:tr>
+        <w:tc>
+          <w:tcPr>
+            <w:tcW w:w="4317" w:type="dxa"/>
+          </w:tcPr>
+          <w:p>
+            <w:pPr>
+              <w:pStyle w:val="ListParagraph"/>
+              <w:spacing w:line="360" w:lineRule="auto"/>
+              <w:ind w:left="0"/>
+              <w:rPr>
+                <w:rFonts w:ascii="Arial" w:hAnsi="Arial" w:cs="Arial"/>
+              </w:rPr>
+            </w:pPr>
+          </w:p>
+        </w:tc>
+        <w:tc>
+          <w:tcPr>
+            <w:tcW w:w="4313" w:type="dxa"/>
+          </w:tcPr>
+          <w:p>
+            <w:pPr>
+              <w:pStyle w:val="ListParagraph"/>
+              <w:numPr>
+                <w:ilvl w:val="0"/>
+                <w:numId w:val="20"/>
+              </w:numPr>
+              <w:spacing w:line="360" w:lineRule="auto"/>
+              <w:rPr>
+                <w:rFonts w:ascii="Arial" w:hAnsi="Arial" w:cs="Arial"/>
+              </w:rPr>
+            </w:pPr>
+            <w:r>
+              <w:rPr>
+                <w:rFonts w:ascii="Arial" w:hAnsi="Arial" w:cs="Arial"/>
+              </w:rPr>
+              <w:t>JVM</w:t>
+            </w:r>
+          </w:p>
+        </w:tc>
+      </w:tr>
+      <w:tr>
+        <w:tc>
+          <w:tcPr>
+            <w:tcW w:w="4317" w:type="dxa"/>
+          </w:tcPr>
+          <w:p>
+            <w:pPr>
+              <w:pStyle w:val="ListParagraph"/>
+              <w:spacing w:line="360" w:lineRule="auto"/>
+              <w:ind w:left="0"/>
+              <w:rPr>
+                <w:rFonts w:ascii="Arial" w:hAnsi="Arial" w:cs="Arial"/>
+              </w:rPr>
+            </w:pPr>
+          </w:p>
+        </w:tc>
+        <w:tc>
+          <w:tcPr>
+            <w:tcW w:w="4313" w:type="dxa"/>
+          </w:tcPr>
+          <w:p>
+            <w:pPr>
+              <w:pStyle w:val="ListParagraph"/>
+              <w:numPr>
+                <w:ilvl w:val="0"/>
+                <w:numId w:val="20"/>
+              </w:numPr>
+              <w:spacing w:line="360" w:lineRule="auto"/>
+              <w:rPr>
+                <w:rFonts w:ascii="Arial" w:hAnsi="Arial" w:cs="Arial"/>
+              </w:rPr>
+            </w:pPr>
+            <w:r>
+              <w:rPr>
+                <w:rFonts w:ascii="Arial" w:hAnsi="Arial" w:cs="Arial"/>
+              </w:rPr>
+              <w:t>Net Beans</w:t>
+            </w:r>
+          </w:p>
+        </w:tc>
+      </w:tr>
+    </w:tbl>
+    <w:p>
+      <w:pPr>
+        <w:pStyle w:val="ListParagraph"/>
+        <w:spacing w:line="360" w:lineRule="auto"/>
+        <w:rPr>
+          <w:rFonts w:ascii="Arial" w:hAnsi="Arial" w:cs="Arial"/>
+        </w:rPr>
+      </w:pPr>
+    </w:p>
+    <w:p>
+      <w:pPr>
+        <w:pStyle w:val="ListParagraph"/>
+        <w:spacing w:line="360" w:lineRule="auto"/>
+        <w:rPr>
+          <w:rFonts w:ascii="Arial" w:hAnsi="Arial" w:cs="Arial"/>
+        </w:rPr>
+      </w:pPr>
+    </w:p>
+    <w:p>
+      <w:pPr>
+        <w:pStyle w:val="ListParagraph"/>
+        <w:spacing w:line="360" w:lineRule="auto"/>
+        <w:rPr>
+          <w:rFonts w:ascii="Arial" w:hAnsi="Arial" w:cs="Arial"/>
+        </w:rPr>
+      </w:pPr>
+      <w:r>
+        <w:rPr>
+          <w:rFonts w:ascii="Arial" w:hAnsi="Arial" w:cs="Arial"/>
+        </w:rPr>
+        <w:t>Post Project Requirement: Hardware and Software which are required at least a minimum requirement to run the system in the users existing systems.</w:t>
+      </w:r>
+    </w:p>
+    <w:tbl>
+      <w:tblPr>
+        <w:tblStyle w:val="TableGrid"/>
+        <w:tblW w:w="0" w:type="auto"/>
+        <w:tblInd w:w="720" w:type="dxa"/>
+        <w:tblLook w:val="04A0" w:firstRow="1" w:lastRow="0" w:firstColumn="1" w:lastColumn="0" w:noHBand="0" w:noVBand="1"/>
+      </w:tblPr>
+      <w:tblGrid>
+        <w:gridCol w:w="4315"/>
+        <w:gridCol w:w="4315"/>
+      </w:tblGrid>
+      <w:tr>
+        <w:tc>
+          <w:tcPr>
+            <w:tcW w:w="4675" w:type="dxa"/>
+          </w:tcPr>
+          <w:p>
+            <w:pPr>
+              <w:pStyle w:val="ListParagraph"/>
+              <w:spacing w:line="360" w:lineRule="auto"/>
+              <w:ind w:left="0"/>
+              <w:rPr>
+                <w:rFonts w:ascii="Arial" w:hAnsi="Arial" w:cs="Arial"/>
+              </w:rPr>
+            </w:pPr>
+            <w:r>
+              <w:rPr>
+                <w:rFonts w:ascii="Arial" w:hAnsi="Arial" w:cs="Arial"/>
+              </w:rPr>
+              <w:t>Hardware</w:t>
+            </w:r>
+          </w:p>
+        </w:tc>
+        <w:tc>
+          <w:tcPr>
+            <w:tcW w:w="4675" w:type="dxa"/>
+          </w:tcPr>
+          <w:p>
+            <w:pPr>
+              <w:pStyle w:val="ListParagraph"/>
+              <w:spacing w:line="360" w:lineRule="auto"/>
+              <w:ind w:left="0"/>
+              <w:rPr>
+                <w:rFonts w:ascii="Arial" w:hAnsi="Arial" w:cs="Arial"/>
+              </w:rPr>
+            </w:pPr>
+            <w:r>
+              <w:rPr>
+                <w:rFonts w:ascii="Arial" w:hAnsi="Arial" w:cs="Arial"/>
+              </w:rPr>
+              <w:t>Software</w:t>
+            </w:r>
+          </w:p>
+        </w:tc>
+      </w:tr>
+      <w:tr>
+        <w:tc>
+          <w:tcPr>
+            <w:tcW w:w="4675" w:type="dxa"/>
+          </w:tcPr>
+          <w:p>
+            <w:pPr>
+              <w:pStyle w:val="ListParagraph"/>
+              <w:numPr>
+                <w:ilvl w:val="0"/>
+                <w:numId w:val="21"/>
+              </w:numPr>
+              <w:spacing w:line="360" w:lineRule="auto"/>
+              <w:rPr>
+                <w:rFonts w:ascii="Arial" w:hAnsi="Arial" w:cs="Arial"/>
+              </w:rPr>
+            </w:pPr>
+            <w:r>
+              <w:rPr>
+                <w:rFonts w:ascii="Arial" w:hAnsi="Arial" w:cs="Arial"/>
+              </w:rPr>
+              <w:t>Laptop, PCs</w:t>
+            </w:r>
+          </w:p>
+        </w:tc>
+        <w:tc>
+          <w:tcPr>
+            <w:tcW w:w="4675" w:type="dxa"/>
+          </w:tcPr>
+          <w:p>
+            <w:pPr>
+              <w:pStyle w:val="ListParagraph"/>
+              <w:numPr>
+                <w:ilvl w:val="0"/>
+                <w:numId w:val="21"/>
+              </w:numPr>
+              <w:spacing w:line="360" w:lineRule="auto"/>
+              <w:rPr>
+                <w:rFonts w:ascii="Arial" w:hAnsi="Arial" w:cs="Arial"/>
+              </w:rPr>
+            </w:pPr>
+            <w:r>
+              <w:rPr>
+                <w:rFonts w:ascii="Arial" w:hAnsi="Arial" w:cs="Arial"/>
+              </w:rPr>
+              <w:t>Operating System Windows 10, 8, 7.</w:t>
+            </w:r>
+          </w:p>
+        </w:tc>
+      </w:tr>
+      <w:tr>
+        <w:tc>
+          <w:tcPr>
+            <w:tcW w:w="4675" w:type="dxa"/>
+          </w:tcPr>
+          <w:p>
+            <w:pPr>
+              <w:pStyle w:val="ListParagraph"/>
+              <w:numPr>
+                <w:ilvl w:val="0"/>
+                <w:numId w:val="21"/>
+              </w:numPr>
+              <w:spacing w:line="360" w:lineRule="auto"/>
+              <w:rPr>
+                <w:rFonts w:ascii="Arial" w:hAnsi="Arial" w:cs="Arial"/>
+              </w:rPr>
+            </w:pPr>
+            <w:r>
+              <w:rPr>
+                <w:rFonts w:ascii="Arial" w:hAnsi="Arial" w:cs="Arial"/>
+              </w:rPr>
+              <w:t xml:space="preserve">Minimum processor i3 intel </w:t>
+            </w:r>
+          </w:p>
+        </w:tc>
+        <w:tc>
+          <w:tcPr>
+            <w:tcW w:w="4675" w:type="dxa"/>
+          </w:tcPr>
+          <w:p>
+            <w:pPr>
+              <w:pStyle w:val="ListParagraph"/>
+              <w:numPr>
+                <w:ilvl w:val="0"/>
+                <w:numId w:val="21"/>
+              </w:numPr>
+              <w:spacing w:line="360" w:lineRule="auto"/>
+              <w:rPr>
+                <w:rFonts w:ascii="Arial" w:hAnsi="Arial" w:cs="Arial"/>
+              </w:rPr>
+            </w:pPr>
+            <w:r>
+              <w:rPr>
+                <w:rFonts w:ascii="Arial" w:hAnsi="Arial" w:cs="Arial"/>
+              </w:rPr>
+              <w:t>Opera, Google Chrome, Mozilla Firefox</w:t>
+            </w:r>
+          </w:p>
+        </w:tc>
+      </w:tr>
+      <w:tr>
+        <w:tc>
+          <w:tcPr>
+            <w:tcW w:w="4675" w:type="dxa"/>
+          </w:tcPr>
+          <w:p>
+            <w:pPr>
+              <w:pStyle w:val="ListParagraph"/>
+              <w:numPr>
+                <w:ilvl w:val="0"/>
+                <w:numId w:val="21"/>
+              </w:numPr>
+              <w:spacing w:line="360" w:lineRule="auto"/>
+              <w:rPr>
+                <w:rFonts w:ascii="Arial" w:hAnsi="Arial" w:cs="Arial"/>
+              </w:rPr>
+            </w:pPr>
+            <w:r>
+              <w:rPr>
+                <w:rFonts w:ascii="Arial" w:hAnsi="Arial" w:cs="Arial"/>
+              </w:rPr>
+              <w:t>Minimum RAM (2GB)</w:t>
+            </w:r>
+          </w:p>
+        </w:tc>
+        <w:tc>
+          <w:tcPr>
+            <w:tcW w:w="4675" w:type="dxa"/>
+          </w:tcPr>
+          <w:p>
+            <w:pPr>
+              <w:pStyle w:val="ListParagraph"/>
+              <w:spacing w:line="360" w:lineRule="auto"/>
+              <w:ind w:left="0"/>
+              <w:rPr>
+                <w:rFonts w:ascii="Arial" w:hAnsi="Arial" w:cs="Arial"/>
+              </w:rPr>
+            </w:pPr>
+          </w:p>
+        </w:tc>
+      </w:tr>
+      <w:tr>
+        <w:tc>
+          <w:tcPr>
+            <w:tcW w:w="4675" w:type="dxa"/>
+          </w:tcPr>
+          <w:p>
+            <w:pPr>
+              <w:pStyle w:val="ListParagraph"/>
+              <w:numPr>
+                <w:ilvl w:val="0"/>
+                <w:numId w:val="21"/>
+              </w:numPr>
+              <w:spacing w:line="360" w:lineRule="auto"/>
+              <w:rPr>
+                <w:rFonts w:ascii="Arial" w:hAnsi="Arial" w:cs="Arial"/>
+              </w:rPr>
+            </w:pPr>
+            <w:r>
+              <w:rPr>
+                <w:rFonts w:ascii="Arial" w:hAnsi="Arial" w:cs="Arial"/>
+              </w:rPr>
+              <w:t>Minimum Hard Disk (500 GB)</w:t>
+            </w:r>
+          </w:p>
+        </w:tc>
+        <w:tc>
+          <w:tcPr>
+            <w:tcW w:w="4675" w:type="dxa"/>
+          </w:tcPr>
+          <w:p>
+            <w:pPr>
+              <w:pStyle w:val="ListParagraph"/>
+              <w:spacing w:line="360" w:lineRule="auto"/>
+              <w:ind w:left="0"/>
+              <w:rPr>
+                <w:rFonts w:ascii="Arial" w:hAnsi="Arial" w:cs="Arial"/>
+              </w:rPr>
+            </w:pPr>
+          </w:p>
+        </w:tc>
+      </w:tr>
+    </w:tbl>
+    <w:p>
+      <w:pPr>
+        <w:pStyle w:val="ListParagraph"/>
+        <w:spacing w:line="360" w:lineRule="auto"/>
+        <w:rPr>
+          <w:rFonts w:ascii="Arial" w:hAnsi="Arial" w:cs="Arial"/>
+        </w:rPr>
+      </w:pPr>
+    </w:p>
+    <w:p>
+      <w:pPr>
+        <w:pStyle w:val="ListParagraph"/>
+        <w:spacing w:line="360" w:lineRule="auto"/>
+        <w:rPr>
+          <w:rFonts w:ascii="Arial" w:hAnsi="Arial" w:cs="Arial"/>
+        </w:rPr>
+      </w:pPr>
+    </w:p>
+    <w:p>
+      <w:pPr>
+        <w:pStyle w:val="ListParagraph"/>
         <w:spacing w:line="360" w:lineRule="auto"/>
         <w:rPr>
           <w:rFonts w:ascii="Arial" w:hAnsi="Arial" w:cs="Arial"/>
@@ -7095,6 +7766,232 @@
     </w:lvl>
   </w:abstractNum>
   <w:abstractNum w:abstractNumId="2" w15:restartNumberingAfterBreak="0">
+    <w:nsid w:val="078A6621"/>
+    <w:multiLevelType w:val="hybridMultilevel"/>
+    <w:tmpl w:val="1100AA98"/>
+    <w:lvl w:ilvl="0" w:tplc="04090009">
+      <w:start w:val="1"/>
+      <w:numFmt w:val="bullet"/>
+      <w:lvlText w:val=""/>
+      <w:lvlJc w:val="left"/>
+      <w:pPr>
+        <w:ind w:left="720" w:hanging="360"/>
+      </w:pPr>
+      <w:rPr>
+        <w:rFonts w:ascii="Wingdings" w:hAnsi="Wingdings" w:hint="default"/>
+      </w:rPr>
+    </w:lvl>
+    <w:lvl w:ilvl="1" w:tplc="04090003" w:tentative="1">
+      <w:start w:val="1"/>
+      <w:numFmt w:val="bullet"/>
+      <w:lvlText w:val="o"/>
+      <w:lvlJc w:val="left"/>
+      <w:pPr>
+        <w:ind w:left="1440" w:hanging="360"/>
+      </w:pPr>
+      <w:rPr>
+        <w:rFonts w:ascii="Courier New" w:hAnsi="Courier New" w:cs="Courier New" w:hint="default"/>
+      </w:rPr>
+    </w:lvl>
+    <w:lvl w:ilvl="2" w:tplc="04090005" w:tentative="1">
+      <w:start w:val="1"/>
+      <w:numFmt w:val="bullet"/>
+      <w:lvlText w:val=""/>
+      <w:lvlJc w:val="left"/>
+      <w:pPr>
+        <w:ind w:left="2160" w:hanging="360"/>
+      </w:pPr>
+      <w:rPr>
+        <w:rFonts w:ascii="Wingdings" w:hAnsi="Wingdings" w:hint="default"/>
+      </w:rPr>
+    </w:lvl>
+    <w:lvl w:ilvl="3" w:tplc="04090001" w:tentative="1">
+      <w:start w:val="1"/>
+      <w:numFmt w:val="bullet"/>
+      <w:lvlText w:val=""/>
+      <w:lvlJc w:val="left"/>
+      <w:pPr>
+        <w:ind w:left="2880" w:hanging="360"/>
+      </w:pPr>
+      <w:rPr>
+        <w:rFonts w:ascii="Symbol" w:hAnsi="Symbol" w:hint="default"/>
+      </w:rPr>
+    </w:lvl>
+    <w:lvl w:ilvl="4" w:tplc="04090003" w:tentative="1">
+      <w:start w:val="1"/>
+      <w:numFmt w:val="bullet"/>
+      <w:lvlText w:val="o"/>
+      <w:lvlJc w:val="left"/>
+      <w:pPr>
+        <w:ind w:left="3600" w:hanging="360"/>
+      </w:pPr>
+      <w:rPr>
+        <w:rFonts w:ascii="Courier New" w:hAnsi="Courier New" w:cs="Courier New" w:hint="default"/>
+      </w:rPr>
+    </w:lvl>
+    <w:lvl w:ilvl="5" w:tplc="04090005" w:tentative="1">
+      <w:start w:val="1"/>
+      <w:numFmt w:val="bullet"/>
+      <w:lvlText w:val=""/>
+      <w:lvlJc w:val="left"/>
+      <w:pPr>
+        <w:ind w:left="4320" w:hanging="360"/>
+      </w:pPr>
+      <w:rPr>
+        <w:rFonts w:ascii="Wingdings" w:hAnsi="Wingdings" w:hint="default"/>
+      </w:rPr>
+    </w:lvl>
+    <w:lvl w:ilvl="6" w:tplc="04090001" w:tentative="1">
+      <w:start w:val="1"/>
+      <w:numFmt w:val="bullet"/>
+      <w:lvlText w:val=""/>
+      <w:lvlJc w:val="left"/>
+      <w:pPr>
+        <w:ind w:left="5040" w:hanging="360"/>
+      </w:pPr>
+      <w:rPr>
+        <w:rFonts w:ascii="Symbol" w:hAnsi="Symbol" w:hint="default"/>
+      </w:rPr>
+    </w:lvl>
+    <w:lvl w:ilvl="7" w:tplc="04090003" w:tentative="1">
+      <w:start w:val="1"/>
+      <w:numFmt w:val="bullet"/>
+      <w:lvlText w:val="o"/>
+      <w:lvlJc w:val="left"/>
+      <w:pPr>
+        <w:ind w:left="5760" w:hanging="360"/>
+      </w:pPr>
+      <w:rPr>
+        <w:rFonts w:ascii="Courier New" w:hAnsi="Courier New" w:cs="Courier New" w:hint="default"/>
+      </w:rPr>
+    </w:lvl>
+    <w:lvl w:ilvl="8" w:tplc="04090005" w:tentative="1">
+      <w:start w:val="1"/>
+      <w:numFmt w:val="bullet"/>
+      <w:lvlText w:val=""/>
+      <w:lvlJc w:val="left"/>
+      <w:pPr>
+        <w:ind w:left="6480" w:hanging="360"/>
+      </w:pPr>
+      <w:rPr>
+        <w:rFonts w:ascii="Wingdings" w:hAnsi="Wingdings" w:hint="default"/>
+      </w:rPr>
+    </w:lvl>
+  </w:abstractNum>
+  <w:abstractNum w:abstractNumId="3" w15:restartNumberingAfterBreak="0">
+    <w:nsid w:val="0894564B"/>
+    <w:multiLevelType w:val="hybridMultilevel"/>
+    <w:tmpl w:val="59E062CC"/>
+    <w:lvl w:ilvl="0" w:tplc="04090001">
+      <w:start w:val="1"/>
+      <w:numFmt w:val="bullet"/>
+      <w:lvlText w:val=""/>
+      <w:lvlJc w:val="left"/>
+      <w:pPr>
+        <w:ind w:left="720" w:hanging="360"/>
+      </w:pPr>
+      <w:rPr>
+        <w:rFonts w:ascii="Symbol" w:hAnsi="Symbol" w:hint="default"/>
+      </w:rPr>
+    </w:lvl>
+    <w:lvl w:ilvl="1" w:tplc="04090003" w:tentative="1">
+      <w:start w:val="1"/>
+      <w:numFmt w:val="bullet"/>
+      <w:lvlText w:val="o"/>
+      <w:lvlJc w:val="left"/>
+      <w:pPr>
+        <w:ind w:left="1440" w:hanging="360"/>
+      </w:pPr>
+      <w:rPr>
+        <w:rFonts w:ascii="Courier New" w:hAnsi="Courier New" w:cs="Courier New" w:hint="default"/>
+      </w:rPr>
+    </w:lvl>
+    <w:lvl w:ilvl="2" w:tplc="04090005" w:tentative="1">
+      <w:start w:val="1"/>
+      <w:numFmt w:val="bullet"/>
+      <w:lvlText w:val=""/>
+      <w:lvlJc w:val="left"/>
+      <w:pPr>
+        <w:ind w:left="2160" w:hanging="360"/>
+      </w:pPr>
+      <w:rPr>
+        <w:rFonts w:ascii="Wingdings" w:hAnsi="Wingdings" w:hint="default"/>
+      </w:rPr>
+    </w:lvl>
+    <w:lvl w:ilvl="3" w:tplc="04090001">
+      <w:start w:val="1"/>
+      <w:numFmt w:val="bullet"/>
+      <w:lvlText w:val=""/>
+      <w:lvlJc w:val="left"/>
+      <w:pPr>
+        <w:ind w:left="2880" w:hanging="360"/>
+      </w:pPr>
+      <w:rPr>
+        <w:rFonts w:ascii="Symbol" w:hAnsi="Symbol" w:hint="default"/>
+      </w:rPr>
+    </w:lvl>
+    <w:lvl w:ilvl="4" w:tplc="04090003" w:tentative="1">
+      <w:start w:val="1"/>
+      <w:numFmt w:val="bullet"/>
+      <w:lvlText w:val="o"/>
+      <w:lvlJc w:val="left"/>
+      <w:pPr>
+        <w:ind w:left="3600" w:hanging="360"/>
+      </w:pPr>
+      <w:rPr>
+        <w:rFonts w:ascii="Courier New" w:hAnsi="Courier New" w:cs="Courier New" w:hint="default"/>
+      </w:rPr>
+    </w:lvl>
+    <w:lvl w:ilvl="5" w:tplc="04090005" w:tentative="1">
+      <w:start w:val="1"/>
+      <w:numFmt w:val="bullet"/>
+      <w:lvlText w:val=""/>
+      <w:lvlJc w:val="left"/>
+      <w:pPr>
+        <w:ind w:left="4320" w:hanging="360"/>
+      </w:pPr>
+      <w:rPr>
+        <w:rFonts w:ascii="Wingdings" w:hAnsi="Wingdings" w:hint="default"/>
+      </w:rPr>
+    </w:lvl>
+    <w:lvl w:ilvl="6" w:tplc="04090001" w:tentative="1">
+      <w:start w:val="1"/>
+      <w:numFmt w:val="bullet"/>
+      <w:lvlText w:val=""/>
+      <w:lvlJc w:val="left"/>
+      <w:pPr>
+        <w:ind w:left="5040" w:hanging="360"/>
+      </w:pPr>
+      <w:rPr>
+        <w:rFonts w:ascii="Symbol" w:hAnsi="Symbol" w:hint="default"/>
+      </w:rPr>
+    </w:lvl>
+    <w:lvl w:ilvl="7" w:tplc="04090003" w:tentative="1">
+      <w:start w:val="1"/>
+      <w:numFmt w:val="bullet"/>
+      <w:lvlText w:val="o"/>
+      <w:lvlJc w:val="left"/>
+      <w:pPr>
+        <w:ind w:left="5760" w:hanging="360"/>
+      </w:pPr>
+      <w:rPr>
+        <w:rFonts w:ascii="Courier New" w:hAnsi="Courier New" w:cs="Courier New" w:hint="default"/>
+      </w:rPr>
+    </w:lvl>
+    <w:lvl w:ilvl="8" w:tplc="04090005" w:tentative="1">
+      <w:start w:val="1"/>
+      <w:numFmt w:val="bullet"/>
+      <w:lvlText w:val=""/>
+      <w:lvlJc w:val="left"/>
+      <w:pPr>
+        <w:ind w:left="6480" w:hanging="360"/>
+      </w:pPr>
+      <w:rPr>
+        <w:rFonts w:ascii="Wingdings" w:hAnsi="Wingdings" w:hint="default"/>
+      </w:rPr>
+    </w:lvl>
+  </w:abstractNum>
+  <w:abstractNum w:abstractNumId="4" w15:restartNumberingAfterBreak="0">
     <w:nsid w:val="1D120462"/>
     <w:multiLevelType w:val="hybridMultilevel"/>
     <w:tmpl w:val="A6D8513A"/>
@@ -7183,7 +8080,7 @@
       </w:pPr>
     </w:lvl>
   </w:abstractNum>
-  <w:abstractNum w:abstractNumId="3" w15:restartNumberingAfterBreak="0">
+  <w:abstractNum w:abstractNumId="5" w15:restartNumberingAfterBreak="0">
     <w:nsid w:val="1D712413"/>
     <w:multiLevelType w:val="hybridMultilevel"/>
     <w:tmpl w:val="37ECC95E"/>
@@ -7296,7 +8193,120 @@
       </w:rPr>
     </w:lvl>
   </w:abstractNum>
-  <w:abstractNum w:abstractNumId="4" w15:restartNumberingAfterBreak="0">
+  <w:abstractNum w:abstractNumId="6" w15:restartNumberingAfterBreak="0">
+    <w:nsid w:val="1DF3199F"/>
+    <w:multiLevelType w:val="hybridMultilevel"/>
+    <w:tmpl w:val="257E9940"/>
+    <w:lvl w:ilvl="0" w:tplc="04090001">
+      <w:start w:val="1"/>
+      <w:numFmt w:val="bullet"/>
+      <w:lvlText w:val=""/>
+      <w:lvlJc w:val="left"/>
+      <w:pPr>
+        <w:ind w:left="720" w:hanging="360"/>
+      </w:pPr>
+      <w:rPr>
+        <w:rFonts w:ascii="Symbol" w:hAnsi="Symbol" w:hint="default"/>
+      </w:rPr>
+    </w:lvl>
+    <w:lvl w:ilvl="1" w:tplc="04090003" w:tentative="1">
+      <w:start w:val="1"/>
+      <w:numFmt w:val="bullet"/>
+      <w:lvlText w:val="o"/>
+      <w:lvlJc w:val="left"/>
+      <w:pPr>
+        <w:ind w:left="1440" w:hanging="360"/>
+      </w:pPr>
+      <w:rPr>
+        <w:rFonts w:ascii="Courier New" w:hAnsi="Courier New" w:cs="Courier New" w:hint="default"/>
+      </w:rPr>
+    </w:lvl>
+    <w:lvl w:ilvl="2" w:tplc="04090005" w:tentative="1">
+      <w:start w:val="1"/>
+      <w:numFmt w:val="bullet"/>
+      <w:lvlText w:val=""/>
+      <w:lvlJc w:val="left"/>
+      <w:pPr>
+        <w:ind w:left="2160" w:hanging="360"/>
+      </w:pPr>
+      <w:rPr>
+        <w:rFonts w:ascii="Wingdings" w:hAnsi="Wingdings" w:hint="default"/>
+      </w:rPr>
+    </w:lvl>
+    <w:lvl w:ilvl="3" w:tplc="04090001" w:tentative="1">
+      <w:start w:val="1"/>
+      <w:numFmt w:val="bullet"/>
+      <w:lvlText w:val=""/>
+      <w:lvlJc w:val="left"/>
+      <w:pPr>
+        <w:ind w:left="2880" w:hanging="360"/>
+      </w:pPr>
+      <w:rPr>
+        <w:rFonts w:ascii="Symbol" w:hAnsi="Symbol" w:hint="default"/>
+      </w:rPr>
+    </w:lvl>
+    <w:lvl w:ilvl="4" w:tplc="04090003" w:tentative="1">
+      <w:start w:val="1"/>
+      <w:numFmt w:val="bullet"/>
+      <w:lvlText w:val="o"/>
+      <w:lvlJc w:val="left"/>
+      <w:pPr>
+        <w:ind w:left="3600" w:hanging="360"/>
+      </w:pPr>
+      <w:rPr>
+        <w:rFonts w:ascii="Courier New" w:hAnsi="Courier New" w:cs="Courier New" w:hint="default"/>
+      </w:rPr>
+    </w:lvl>
+    <w:lvl w:ilvl="5" w:tplc="04090005" w:tentative="1">
+      <w:start w:val="1"/>
+      <w:numFmt w:val="bullet"/>
+      <w:lvlText w:val=""/>
+      <w:lvlJc w:val="left"/>
+      <w:pPr>
+        <w:ind w:left="4320" w:hanging="360"/>
+      </w:pPr>
+      <w:rPr>
+        <w:rFonts w:ascii="Wingdings" w:hAnsi="Wingdings" w:hint="default"/>
+      </w:rPr>
+    </w:lvl>
+    <w:lvl w:ilvl="6" w:tplc="04090001" w:tentative="1">
+      <w:start w:val="1"/>
+      <w:numFmt w:val="bullet"/>
+      <w:lvlText w:val=""/>
+      <w:lvlJc w:val="left"/>
+      <w:pPr>
+        <w:ind w:left="5040" w:hanging="360"/>
+      </w:pPr>
+      <w:rPr>
+        <w:rFonts w:ascii="Symbol" w:hAnsi="Symbol" w:hint="default"/>
+      </w:rPr>
+    </w:lvl>
+    <w:lvl w:ilvl="7" w:tplc="04090003" w:tentative="1">
+      <w:start w:val="1"/>
+      <w:numFmt w:val="bullet"/>
+      <w:lvlText w:val="o"/>
+      <w:lvlJc w:val="left"/>
+      <w:pPr>
+        <w:ind w:left="5760" w:hanging="360"/>
+      </w:pPr>
+      <w:rPr>
+        <w:rFonts w:ascii="Courier New" w:hAnsi="Courier New" w:cs="Courier New" w:hint="default"/>
+      </w:rPr>
+    </w:lvl>
+    <w:lvl w:ilvl="8" w:tplc="04090005" w:tentative="1">
+      <w:start w:val="1"/>
+      <w:numFmt w:val="bullet"/>
+      <w:lvlText w:val=""/>
+      <w:lvlJc w:val="left"/>
+      <w:pPr>
+        <w:ind w:left="6480" w:hanging="360"/>
+      </w:pPr>
+      <w:rPr>
+        <w:rFonts w:ascii="Wingdings" w:hAnsi="Wingdings" w:hint="default"/>
+      </w:rPr>
+    </w:lvl>
+  </w:abstractNum>
+  <w:abstractNum w:abstractNumId="7" w15:restartNumberingAfterBreak="0">
     <w:nsid w:val="1EE73E25"/>
     <w:multiLevelType w:val="hybridMultilevel"/>
     <w:tmpl w:val="B46E5086"/>
@@ -7382,7 +8392,7 @@
       </w:pPr>
     </w:lvl>
   </w:abstractNum>
-  <w:abstractNum w:abstractNumId="5" w15:restartNumberingAfterBreak="0">
+  <w:abstractNum w:abstractNumId="8" w15:restartNumberingAfterBreak="0">
     <w:nsid w:val="2C02147F"/>
     <w:multiLevelType w:val="hybridMultilevel"/>
     <w:tmpl w:val="0460146A"/>
@@ -7495,7 +8505,7 @@
       </w:rPr>
     </w:lvl>
   </w:abstractNum>
-  <w:abstractNum w:abstractNumId="6" w15:restartNumberingAfterBreak="0">
+  <w:abstractNum w:abstractNumId="9" w15:restartNumberingAfterBreak="0">
     <w:nsid w:val="2C237598"/>
     <w:multiLevelType w:val="hybridMultilevel"/>
     <w:tmpl w:val="2114823E"/>
@@ -7608,7 +8618,7 @@
       </w:rPr>
     </w:lvl>
   </w:abstractNum>
-  <w:abstractNum w:abstractNumId="7" w15:restartNumberingAfterBreak="0">
+  <w:abstractNum w:abstractNumId="10" w15:restartNumberingAfterBreak="0">
     <w:nsid w:val="2FDA0822"/>
     <w:multiLevelType w:val="hybridMultilevel"/>
     <w:tmpl w:val="45A09CE8"/>
@@ -7697,7 +8707,7 @@
       </w:pPr>
     </w:lvl>
   </w:abstractNum>
-  <w:abstractNum w:abstractNumId="8" w15:restartNumberingAfterBreak="0">
+  <w:abstractNum w:abstractNumId="11" w15:restartNumberingAfterBreak="0">
     <w:nsid w:val="31107B45"/>
     <w:multiLevelType w:val="hybridMultilevel"/>
     <w:tmpl w:val="AA7A90D6"/>
@@ -7783,7 +8793,7 @@
       </w:pPr>
     </w:lvl>
   </w:abstractNum>
-  <w:abstractNum w:abstractNumId="9" w15:restartNumberingAfterBreak="0">
+  <w:abstractNum w:abstractNumId="12" w15:restartNumberingAfterBreak="0">
     <w:nsid w:val="3C5831D1"/>
     <w:multiLevelType w:val="hybridMultilevel"/>
     <w:tmpl w:val="B2561A28"/>
@@ -7896,7 +8906,7 @@
       </w:rPr>
     </w:lvl>
   </w:abstractNum>
-  <w:abstractNum w:abstractNumId="10" w15:restartNumberingAfterBreak="0">
+  <w:abstractNum w:abstractNumId="13" w15:restartNumberingAfterBreak="0">
     <w:nsid w:val="4584161B"/>
     <w:multiLevelType w:val="hybridMultilevel"/>
     <w:tmpl w:val="926A98A0"/>
@@ -8009,7 +9019,120 @@
       </w:rPr>
     </w:lvl>
   </w:abstractNum>
-  <w:abstractNum w:abstractNumId="11" w15:restartNumberingAfterBreak="0">
+  <w:abstractNum w:abstractNumId="14" w15:restartNumberingAfterBreak="0">
+    <w:nsid w:val="4B216C1B"/>
+    <w:multiLevelType w:val="hybridMultilevel"/>
+    <w:tmpl w:val="0C42BF5E"/>
+    <w:lvl w:ilvl="0" w:tplc="04090001">
+      <w:start w:val="1"/>
+      <w:numFmt w:val="bullet"/>
+      <w:lvlText w:val=""/>
+      <w:lvlJc w:val="left"/>
+      <w:pPr>
+        <w:ind w:left="720" w:hanging="360"/>
+      </w:pPr>
+      <w:rPr>
+        <w:rFonts w:ascii="Symbol" w:hAnsi="Symbol" w:hint="default"/>
+      </w:rPr>
+    </w:lvl>
+    <w:lvl w:ilvl="1" w:tplc="04090003" w:tentative="1">
+      <w:start w:val="1"/>
+      <w:numFmt w:val="bullet"/>
+      <w:lvlText w:val="o"/>
+      <w:lvlJc w:val="left"/>
+      <w:pPr>
+        <w:ind w:left="1440" w:hanging="360"/>
+      </w:pPr>
+      <w:rPr>
+        <w:rFonts w:ascii="Courier New" w:hAnsi="Courier New" w:cs="Courier New" w:hint="default"/>
+      </w:rPr>
+    </w:lvl>
+    <w:lvl w:ilvl="2" w:tplc="04090005" w:tentative="1">
+      <w:start w:val="1"/>
+      <w:numFmt w:val="bullet"/>
+      <w:lvlText w:val=""/>
+      <w:lvlJc w:val="left"/>
+      <w:pPr>
+        <w:ind w:left="2160" w:hanging="360"/>
+      </w:pPr>
+      <w:rPr>
+        <w:rFonts w:ascii="Wingdings" w:hAnsi="Wingdings" w:hint="default"/>
+      </w:rPr>
+    </w:lvl>
+    <w:lvl w:ilvl="3" w:tplc="04090001" w:tentative="1">
+      <w:start w:val="1"/>
+      <w:numFmt w:val="bullet"/>
+      <w:lvlText w:val=""/>
+      <w:lvlJc w:val="left"/>
+      <w:pPr>
+        <w:ind w:left="2880" w:hanging="360"/>
+      </w:pPr>
+      <w:rPr>
+        <w:rFonts w:ascii="Symbol" w:hAnsi="Symbol" w:hint="default"/>
+      </w:rPr>
+    </w:lvl>
+    <w:lvl w:ilvl="4" w:tplc="04090003" w:tentative="1">
+      <w:start w:val="1"/>
+      <w:numFmt w:val="bullet"/>
+      <w:lvlText w:val="o"/>
+      <w:lvlJc w:val="left"/>
+      <w:pPr>
+        <w:ind w:left="3600" w:hanging="360"/>
+      </w:pPr>
+      <w:rPr>
+        <w:rFonts w:ascii="Courier New" w:hAnsi="Courier New" w:cs="Courier New" w:hint="default"/>
+      </w:rPr>
+    </w:lvl>
+    <w:lvl w:ilvl="5" w:tplc="04090005" w:tentative="1">
+      <w:start w:val="1"/>
+      <w:numFmt w:val="bullet"/>
+      <w:lvlText w:val=""/>
+      <w:lvlJc w:val="left"/>
+      <w:pPr>
+        <w:ind w:left="4320" w:hanging="360"/>
+      </w:pPr>
+      <w:rPr>
+        <w:rFonts w:ascii="Wingdings" w:hAnsi="Wingdings" w:hint="default"/>
+      </w:rPr>
+    </w:lvl>
+    <w:lvl w:ilvl="6" w:tplc="04090001" w:tentative="1">
+      <w:start w:val="1"/>
+      <w:numFmt w:val="bullet"/>
+      <w:lvlText w:val=""/>
+      <w:lvlJc w:val="left"/>
+      <w:pPr>
+        <w:ind w:left="5040" w:hanging="360"/>
+      </w:pPr>
+      <w:rPr>
+        <w:rFonts w:ascii="Symbol" w:hAnsi="Symbol" w:hint="default"/>
+      </w:rPr>
+    </w:lvl>
+    <w:lvl w:ilvl="7" w:tplc="04090003" w:tentative="1">
+      <w:start w:val="1"/>
+      <w:numFmt w:val="bullet"/>
+      <w:lvlText w:val="o"/>
+      <w:lvlJc w:val="left"/>
+      <w:pPr>
+        <w:ind w:left="5760" w:hanging="360"/>
+      </w:pPr>
+      <w:rPr>
+        <w:rFonts w:ascii="Courier New" w:hAnsi="Courier New" w:cs="Courier New" w:hint="default"/>
+      </w:rPr>
+    </w:lvl>
+    <w:lvl w:ilvl="8" w:tplc="04090005" w:tentative="1">
+      <w:start w:val="1"/>
+      <w:numFmt w:val="bullet"/>
+      <w:lvlText w:val=""/>
+      <w:lvlJc w:val="left"/>
+      <w:pPr>
+        <w:ind w:left="6480" w:hanging="360"/>
+      </w:pPr>
+      <w:rPr>
+        <w:rFonts w:ascii="Wingdings" w:hAnsi="Wingdings" w:hint="default"/>
+      </w:rPr>
+    </w:lvl>
+  </w:abstractNum>
+  <w:abstractNum w:abstractNumId="15" w15:restartNumberingAfterBreak="0">
     <w:nsid w:val="500D4B35"/>
     <w:multiLevelType w:val="hybridMultilevel"/>
     <w:tmpl w:val="C7E424F6"/>
@@ -8095,7 +9218,7 @@
       </w:pPr>
     </w:lvl>
   </w:abstractNum>
-  <w:abstractNum w:abstractNumId="12" w15:restartNumberingAfterBreak="0">
+  <w:abstractNum w:abstractNumId="16" w15:restartNumberingAfterBreak="0">
     <w:nsid w:val="56B703C9"/>
     <w:multiLevelType w:val="hybridMultilevel"/>
     <w:tmpl w:val="AB569F6A"/>
@@ -8181,7 +9304,7 @@
       </w:pPr>
     </w:lvl>
   </w:abstractNum>
-  <w:abstractNum w:abstractNumId="13" w15:restartNumberingAfterBreak="0">
+  <w:abstractNum w:abstractNumId="17" w15:restartNumberingAfterBreak="0">
     <w:nsid w:val="56D906DC"/>
     <w:multiLevelType w:val="hybridMultilevel"/>
     <w:tmpl w:val="D174028C"/>
@@ -8294,7 +9417,7 @@
       </w:rPr>
     </w:lvl>
   </w:abstractNum>
-  <w:abstractNum w:abstractNumId="14" w15:restartNumberingAfterBreak="0">
+  <w:abstractNum w:abstractNumId="18" w15:restartNumberingAfterBreak="0">
     <w:nsid w:val="5B8E21FF"/>
     <w:multiLevelType w:val="hybridMultilevel"/>
     <w:tmpl w:val="EEC21B68"/>
@@ -8380,7 +9503,7 @@
       </w:pPr>
     </w:lvl>
   </w:abstractNum>
-  <w:abstractNum w:abstractNumId="15" w15:restartNumberingAfterBreak="0">
+  <w:abstractNum w:abstractNumId="19" w15:restartNumberingAfterBreak="0">
     <w:nsid w:val="62023069"/>
     <w:multiLevelType w:val="hybridMultilevel"/>
     <w:tmpl w:val="28D84412"/>
@@ -8469,7 +9592,7 @@
       </w:pPr>
     </w:lvl>
   </w:abstractNum>
-  <w:abstractNum w:abstractNumId="16" w15:restartNumberingAfterBreak="0">
+  <w:abstractNum w:abstractNumId="20" w15:restartNumberingAfterBreak="0">
     <w:nsid w:val="678779B7"/>
     <w:multiLevelType w:val="hybridMultilevel"/>
     <w:tmpl w:val="4594D208"/>
@@ -8556,55 +9679,67 @@
     </w:lvl>
   </w:abstractNum>
   <w:num w:numId="1">
-    <w:abstractNumId w:val="9"/>
+    <w:abstractNumId w:val="12"/>
   </w:num>
   <w:num w:numId="2">
+    <w:abstractNumId w:val="13"/>
+  </w:num>
+  <w:num w:numId="3">
+    <w:abstractNumId w:val="7"/>
+  </w:num>
+  <w:num w:numId="4">
+    <w:abstractNumId w:val="5"/>
+  </w:num>
+  <w:num w:numId="5">
+    <w:abstractNumId w:val="11"/>
+  </w:num>
+  <w:num w:numId="6">
     <w:abstractNumId w:val="10"/>
   </w:num>
-  <w:num w:numId="3">
-    <w:abstractNumId w:val="4"/>
-  </w:num>
-  <w:num w:numId="4">
-    <w:abstractNumId w:val="3"/>
-  </w:num>
-  <w:num w:numId="5">
-    <w:abstractNumId w:val="8"/>
-  </w:num>
-  <w:num w:numId="6">
-    <w:abstractNumId w:val="7"/>
-  </w:num>
   <w:num w:numId="7">
-    <w:abstractNumId w:val="12"/>
+    <w:abstractNumId w:val="16"/>
   </w:num>
   <w:num w:numId="8">
-    <w:abstractNumId w:val="5"/>
+    <w:abstractNumId w:val="8"/>
   </w:num>
   <w:num w:numId="9">
     <w:abstractNumId w:val="0"/>
   </w:num>
   <w:num w:numId="10">
-    <w:abstractNumId w:val="15"/>
+    <w:abstractNumId w:val="19"/>
   </w:num>
   <w:num w:numId="11">
-    <w:abstractNumId w:val="6"/>
+    <w:abstractNumId w:val="9"/>
   </w:num>
   <w:num w:numId="12">
-    <w:abstractNumId w:val="14"/>
+    <w:abstractNumId w:val="18"/>
   </w:num>
   <w:num w:numId="13">
-    <w:abstractNumId w:val="2"/>
+    <w:abstractNumId w:val="4"/>
   </w:num>
   <w:num w:numId="14">
-    <w:abstractNumId w:val="16"/>
+    <w:abstractNumId w:val="20"/>
   </w:num>
   <w:num w:numId="15">
-    <w:abstractNumId w:val="11"/>
+    <w:abstractNumId w:val="15"/>
   </w:num>
   <w:num w:numId="16">
     <w:abstractNumId w:val="1"/>
   </w:num>
   <w:num w:numId="17">
-    <w:abstractNumId w:val="13"/>
+    <w:abstractNumId w:val="17"/>
+  </w:num>
+  <w:num w:numId="18">
+    <w:abstractNumId w:val="14"/>
+  </w:num>
+  <w:num w:numId="19">
+    <w:abstractNumId w:val="6"/>
+  </w:num>
+  <w:num w:numId="20">
+    <w:abstractNumId w:val="3"/>
+  </w:num>
+  <w:num w:numId="21">
+    <w:abstractNumId w:val="2"/>
   </w:num>
 </w:numbering>
 </file>

</xml_diff>

<commit_message>
NLA and Initial class diagram done
</commit_message>
<xml_diff>
--- a/Analysis/analysis.docx
+++ b/Analysis/analysis.docx
@@ -464,6 +464,325 @@
           <w:rFonts w:ascii="Arial" w:hAnsi="Arial" w:cs="Arial"/>
         </w:rPr>
       </w:pPr>
+      <w:r>
+        <w:rPr>
+          <w:rFonts w:ascii="Arial" w:hAnsi="Arial" w:cs="Arial"/>
+        </w:rPr>
+        <w:t>DFD is a step while undertaking this methodology. So, A Data Flow Diagram is a technique of representing a flow of data of a system. DFD describes the processes or steps which are involved to transfer data to or from the system.</w:t>
+      </w:r>
+    </w:p>
+    <w:p>
+      <w:pPr>
+        <w:pStyle w:val="ListParagraph"/>
+        <w:spacing w:line="360" w:lineRule="auto"/>
+        <w:rPr>
+          <w:rFonts w:ascii="Arial" w:hAnsi="Arial" w:cs="Arial"/>
+        </w:rPr>
+      </w:pPr>
+    </w:p>
+    <w:p>
+      <w:pPr>
+        <w:pStyle w:val="ListParagraph"/>
+        <w:spacing w:line="360" w:lineRule="auto"/>
+        <w:rPr>
+          <w:rFonts w:ascii="Arial" w:hAnsi="Arial" w:cs="Arial"/>
+        </w:rPr>
+      </w:pPr>
+      <w:r>
+        <w:rPr>
+          <w:rFonts w:ascii="Arial" w:hAnsi="Arial" w:cs="Arial"/>
+          <w:noProof/>
+        </w:rPr>
+        <w:drawing>
+          <wp:inline distT="0" distB="0" distL="0" distR="0">
+            <wp:extent cx="5837062" cy="1134745"/>
+            <wp:effectExtent l="0" t="0" r="0" b="8255"/>
+            <wp:docPr id="2" name="Picture 2"/>
+            <wp:cNvGraphicFramePr>
+              <a:graphicFrameLocks xmlns:a="http://schemas.openxmlformats.org/drawingml/2006/main" noChangeAspect="1"/>
+            </wp:cNvGraphicFramePr>
+            <a:graphic xmlns:a="http://schemas.openxmlformats.org/drawingml/2006/main">
+              <a:graphicData uri="http://schemas.openxmlformats.org/drawingml/2006/picture">
+                <pic:pic xmlns:pic="http://schemas.openxmlformats.org/drawingml/2006/picture">
+                  <pic:nvPicPr>
+                    <pic:cNvPr id="2" name="ALL.PNG"/>
+                    <pic:cNvPicPr/>
+                  </pic:nvPicPr>
+                  <pic:blipFill>
+                    <a:blip r:embed="rId7">
+                      <a:extLst>
+                        <a:ext uri="{28A0092B-C50C-407E-A947-70E740481C1C}">
+                          <a14:useLocalDpi xmlns:a14="http://schemas.microsoft.com/office/drawing/2010/main" val="0"/>
+                        </a:ext>
+                      </a:extLst>
+                    </a:blip>
+                    <a:stretch>
+                      <a:fillRect/>
+                    </a:stretch>
+                  </pic:blipFill>
+                  <pic:spPr>
+                    <a:xfrm>
+                      <a:off x="0" y="0"/>
+                      <a:ext cx="5837062" cy="1134745"/>
+                    </a:xfrm>
+                    <a:prstGeom prst="rect">
+                      <a:avLst/>
+                    </a:prstGeom>
+                  </pic:spPr>
+                </pic:pic>
+              </a:graphicData>
+            </a:graphic>
+          </wp:inline>
+        </w:drawing>
+      </w:r>
+    </w:p>
+    <w:p>
+      <w:pPr>
+        <w:pStyle w:val="ListParagraph"/>
+        <w:spacing w:line="360" w:lineRule="auto"/>
+        <w:rPr>
+          <w:rFonts w:ascii="Arial" w:hAnsi="Arial" w:cs="Arial"/>
+        </w:rPr>
+      </w:pPr>
+      <w:r>
+        <w:rPr>
+          <w:rFonts w:ascii="Arial" w:hAnsi="Arial" w:cs="Arial"/>
+        </w:rPr>
+        <w:t xml:space="preserve">                                 Screenshot: DFD of Local Online Tiles Order</w:t>
+      </w:r>
+    </w:p>
+    <w:p>
+      <w:pPr>
+        <w:pStyle w:val="ListParagraph"/>
+        <w:spacing w:line="360" w:lineRule="auto"/>
+        <w:rPr>
+          <w:rFonts w:ascii="Arial" w:hAnsi="Arial" w:cs="Arial"/>
+        </w:rPr>
+      </w:pPr>
+    </w:p>
+    <w:p>
+      <w:pPr>
+        <w:pStyle w:val="ListParagraph"/>
+        <w:spacing w:line="360" w:lineRule="auto"/>
+        <w:rPr>
+          <w:rFonts w:ascii="Arial" w:hAnsi="Arial" w:cs="Arial"/>
+        </w:rPr>
+      </w:pPr>
+    </w:p>
+    <w:p>
+      <w:pPr>
+        <w:pStyle w:val="ListParagraph"/>
+        <w:spacing w:line="360" w:lineRule="auto"/>
+        <w:rPr>
+          <w:rFonts w:ascii="Arial" w:hAnsi="Arial" w:cs="Arial"/>
+        </w:rPr>
+      </w:pPr>
+      <w:r>
+        <w:rPr>
+          <w:rFonts w:ascii="Arial" w:hAnsi="Arial" w:cs="Arial"/>
+          <w:noProof/>
+        </w:rPr>
+        <w:lastRenderedPageBreak/>
+        <w:drawing>
+          <wp:inline distT="0" distB="0" distL="0" distR="0">
+            <wp:extent cx="5907677" cy="3679190"/>
+            <wp:effectExtent l="0" t="0" r="0" b="0"/>
+            <wp:docPr id="3" name="Picture 3"/>
+            <wp:cNvGraphicFramePr>
+              <a:graphicFrameLocks xmlns:a="http://schemas.openxmlformats.org/drawingml/2006/main" noChangeAspect="1"/>
+            </wp:cNvGraphicFramePr>
+            <a:graphic xmlns:a="http://schemas.openxmlformats.org/drawingml/2006/main">
+              <a:graphicData uri="http://schemas.openxmlformats.org/drawingml/2006/picture">
+                <pic:pic xmlns:pic="http://schemas.openxmlformats.org/drawingml/2006/picture">
+                  <pic:nvPicPr>
+                    <pic:cNvPr id="3" name="USER1.PNG"/>
+                    <pic:cNvPicPr/>
+                  </pic:nvPicPr>
+                  <pic:blipFill>
+                    <a:blip r:embed="rId8">
+                      <a:extLst>
+                        <a:ext uri="{28A0092B-C50C-407E-A947-70E740481C1C}">
+                          <a14:useLocalDpi xmlns:a14="http://schemas.microsoft.com/office/drawing/2010/main" val="0"/>
+                        </a:ext>
+                      </a:extLst>
+                    </a:blip>
+                    <a:stretch>
+                      <a:fillRect/>
+                    </a:stretch>
+                  </pic:blipFill>
+                  <pic:spPr>
+                    <a:xfrm>
+                      <a:off x="0" y="0"/>
+                      <a:ext cx="5907677" cy="3679190"/>
+                    </a:xfrm>
+                    <a:prstGeom prst="rect">
+                      <a:avLst/>
+                    </a:prstGeom>
+                  </pic:spPr>
+                </pic:pic>
+              </a:graphicData>
+            </a:graphic>
+          </wp:inline>
+        </w:drawing>
+      </w:r>
+    </w:p>
+    <w:p>
+      <w:pPr>
+        <w:pStyle w:val="ListParagraph"/>
+        <w:spacing w:line="360" w:lineRule="auto"/>
+        <w:rPr>
+          <w:rFonts w:ascii="Arial" w:hAnsi="Arial" w:cs="Arial"/>
+        </w:rPr>
+      </w:pPr>
+      <w:r>
+        <w:rPr>
+          <w:rFonts w:ascii="Arial" w:hAnsi="Arial" w:cs="Arial"/>
+        </w:rPr>
+        <w:t xml:space="preserve">                                         Screenshot: DFD of Customer Profiles</w:t>
+      </w:r>
+    </w:p>
+    <w:p>
+      <w:pPr>
+        <w:pStyle w:val="ListParagraph"/>
+        <w:spacing w:line="360" w:lineRule="auto"/>
+        <w:rPr>
+          <w:rFonts w:ascii="Arial" w:hAnsi="Arial" w:cs="Arial"/>
+        </w:rPr>
+      </w:pPr>
+      <w:r>
+        <w:rPr>
+          <w:rFonts w:ascii="Arial" w:hAnsi="Arial" w:cs="Arial"/>
+          <w:noProof/>
+        </w:rPr>
+        <w:drawing>
+          <wp:inline distT="0" distB="0" distL="0" distR="0">
+            <wp:extent cx="5943600" cy="3895524"/>
+            <wp:effectExtent l="0" t="0" r="0" b="0"/>
+            <wp:docPr id="4" name="Picture 4"/>
+            <wp:cNvGraphicFramePr>
+              <a:graphicFrameLocks xmlns:a="http://schemas.openxmlformats.org/drawingml/2006/main" noChangeAspect="1"/>
+            </wp:cNvGraphicFramePr>
+            <a:graphic xmlns:a="http://schemas.openxmlformats.org/drawingml/2006/main">
+              <a:graphicData uri="http://schemas.openxmlformats.org/drawingml/2006/picture">
+                <pic:pic xmlns:pic="http://schemas.openxmlformats.org/drawingml/2006/picture">
+                  <pic:nvPicPr>
+                    <pic:cNvPr id="4" name="USER.PNG"/>
+                    <pic:cNvPicPr/>
+                  </pic:nvPicPr>
+                  <pic:blipFill>
+                    <a:blip r:embed="rId9">
+                      <a:extLst>
+                        <a:ext uri="{28A0092B-C50C-407E-A947-70E740481C1C}">
+                          <a14:useLocalDpi xmlns:a14="http://schemas.microsoft.com/office/drawing/2010/main" val="0"/>
+                        </a:ext>
+                      </a:extLst>
+                    </a:blip>
+                    <a:stretch>
+                      <a:fillRect/>
+                    </a:stretch>
+                  </pic:blipFill>
+                  <pic:spPr>
+                    <a:xfrm>
+                      <a:off x="0" y="0"/>
+                      <a:ext cx="5943600" cy="3895524"/>
+                    </a:xfrm>
+                    <a:prstGeom prst="rect">
+                      <a:avLst/>
+                    </a:prstGeom>
+                  </pic:spPr>
+                </pic:pic>
+              </a:graphicData>
+            </a:graphic>
+          </wp:inline>
+        </w:drawing>
+      </w:r>
+    </w:p>
+    <w:p>
+      <w:pPr>
+        <w:pStyle w:val="ListParagraph"/>
+        <w:spacing w:line="360" w:lineRule="auto"/>
+        <w:rPr>
+          <w:rFonts w:ascii="Arial" w:hAnsi="Arial" w:cs="Arial"/>
+        </w:rPr>
+      </w:pPr>
+      <w:r>
+        <w:rPr>
+          <w:rFonts w:ascii="Arial" w:hAnsi="Arial" w:cs="Arial"/>
+        </w:rPr>
+        <w:t xml:space="preserve">                                               Screenshot: DFD of Customer Order</w:t>
+      </w:r>
+    </w:p>
+    <w:p>
+      <w:pPr>
+        <w:pStyle w:val="ListParagraph"/>
+        <w:spacing w:line="360" w:lineRule="auto"/>
+        <w:rPr>
+          <w:rFonts w:ascii="Arial" w:hAnsi="Arial" w:cs="Arial"/>
+        </w:rPr>
+      </w:pPr>
+      <w:r>
+        <w:rPr>
+          <w:rFonts w:ascii="Arial" w:hAnsi="Arial" w:cs="Arial"/>
+          <w:noProof/>
+        </w:rPr>
+        <w:lastRenderedPageBreak/>
+        <w:drawing>
+          <wp:inline distT="0" distB="0" distL="0" distR="0">
+            <wp:extent cx="5943600" cy="5121275"/>
+            <wp:effectExtent l="0" t="0" r="0" b="3175"/>
+            <wp:docPr id="5" name="Picture 5"/>
+            <wp:cNvGraphicFramePr>
+              <a:graphicFrameLocks xmlns:a="http://schemas.openxmlformats.org/drawingml/2006/main" noChangeAspect="1"/>
+            </wp:cNvGraphicFramePr>
+            <a:graphic xmlns:a="http://schemas.openxmlformats.org/drawingml/2006/main">
+              <a:graphicData uri="http://schemas.openxmlformats.org/drawingml/2006/picture">
+                <pic:pic xmlns:pic="http://schemas.openxmlformats.org/drawingml/2006/picture">
+                  <pic:nvPicPr>
+                    <pic:cNvPr id="5" name="ADMIN.PNG"/>
+                    <pic:cNvPicPr/>
+                  </pic:nvPicPr>
+                  <pic:blipFill>
+                    <a:blip r:embed="rId10">
+                      <a:extLst>
+                        <a:ext uri="{28A0092B-C50C-407E-A947-70E740481C1C}">
+                          <a14:useLocalDpi xmlns:a14="http://schemas.microsoft.com/office/drawing/2010/main" val="0"/>
+                        </a:ext>
+                      </a:extLst>
+                    </a:blip>
+                    <a:stretch>
+                      <a:fillRect/>
+                    </a:stretch>
+                  </pic:blipFill>
+                  <pic:spPr>
+                    <a:xfrm>
+                      <a:off x="0" y="0"/>
+                      <a:ext cx="5943600" cy="5121275"/>
+                    </a:xfrm>
+                    <a:prstGeom prst="rect">
+                      <a:avLst/>
+                    </a:prstGeom>
+                  </pic:spPr>
+                </pic:pic>
+              </a:graphicData>
+            </a:graphic>
+          </wp:inline>
+        </w:drawing>
+      </w:r>
+    </w:p>
+    <w:p>
+      <w:pPr>
+        <w:pStyle w:val="ListParagraph"/>
+        <w:spacing w:line="360" w:lineRule="auto"/>
+        <w:rPr>
+          <w:rFonts w:ascii="Arial" w:hAnsi="Arial" w:cs="Arial"/>
+        </w:rPr>
+      </w:pPr>
+      <w:r>
+        <w:rPr>
+          <w:rFonts w:ascii="Arial" w:hAnsi="Arial" w:cs="Arial"/>
+        </w:rPr>
+        <w:t xml:space="preserve">                                             Screenshot: DFD of Admin</w:t>
+      </w:r>
     </w:p>
     <w:p>
       <w:pPr>
@@ -656,7 +975,6 @@
           <w:sz w:val="28"/>
           <w:szCs w:val="28"/>
         </w:rPr>
-        <w:lastRenderedPageBreak/>
         <w:t>2.3 Feasibility Study</w:t>
       </w:r>
     </w:p>
@@ -1003,7 +1321,14 @@
         <w:rPr>
           <w:rFonts w:ascii="Arial" w:hAnsi="Arial" w:cs="Arial"/>
         </w:rPr>
-        <w:t xml:space="preserve"> In this feasibility whether the project is economically feasible or not is measured or identified. That means do the profit gain from the new system exceeds or greater than that of the cost required to develop </w:t>
+        <w:t xml:space="preserve"> In this feasibility whether the project is economically feasible or not is measured or identified. That means do the profit gain from the </w:t>
+      </w:r>
+      <w:r>
+        <w:rPr>
+          <w:rFonts w:ascii="Arial" w:hAnsi="Arial" w:cs="Arial"/>
+        </w:rPr>
+        <w:lastRenderedPageBreak/>
+        <w:t xml:space="preserve">new system exceeds or greater than that of the cost required to develop </w:t>
       </w:r>
       <w:r>
         <w:rPr>
@@ -1089,7 +1414,6 @@
           <w:rFonts w:ascii="Arial" w:hAnsi="Arial" w:cs="Arial"/>
           <w:b/>
         </w:rPr>
-        <w:lastRenderedPageBreak/>
         <w:t>Schedule Feasibility:</w:t>
       </w:r>
       <w:r>
@@ -1672,6 +1996,7 @@
               <w:rPr>
                 <w:rFonts w:ascii="Arial" w:hAnsi="Arial" w:cs="Arial"/>
               </w:rPr>
+              <w:lastRenderedPageBreak/>
               <w:t>FR5</w:t>
             </w:r>
           </w:p>
@@ -1981,7 +2306,6 @@
               <w:rPr>
                 <w:rFonts w:ascii="Arial" w:hAnsi="Arial" w:cs="Arial"/>
               </w:rPr>
-              <w:lastRenderedPageBreak/>
               <w:t>FR8</w:t>
             </w:r>
           </w:p>
@@ -2705,7 +3029,14 @@
               <w:rPr>
                 <w:rFonts w:ascii="Arial" w:hAnsi="Arial" w:cs="Arial"/>
               </w:rPr>
-              <w:t>. Admin can delete the vehicle details from the system if that vehicle is not available</w:t>
+              <w:t xml:space="preserve">. Admin can delete </w:t>
+            </w:r>
+            <w:r>
+              <w:rPr>
+                <w:rFonts w:ascii="Arial" w:hAnsi="Arial" w:cs="Arial"/>
+              </w:rPr>
+              <w:lastRenderedPageBreak/>
+              <w:t>the vehicle details from the system if that vehicle is not available</w:t>
             </w:r>
           </w:p>
         </w:tc>
@@ -2724,7 +3055,15 @@
               <w:rPr>
                 <w:rFonts w:ascii="Arial" w:hAnsi="Arial" w:cs="Arial"/>
               </w:rPr>
-              <w:t>To make easier for the customer to choose a vehicle</w:t>
+              <w:lastRenderedPageBreak/>
+              <w:t xml:space="preserve">To make easier for the customer to </w:t>
+            </w:r>
+            <w:r>
+              <w:rPr>
+                <w:rFonts w:ascii="Arial" w:hAnsi="Arial" w:cs="Arial"/>
+              </w:rPr>
+              <w:lastRenderedPageBreak/>
+              <w:t>choose a vehicle</w:t>
             </w:r>
           </w:p>
         </w:tc>
@@ -2976,7 +3315,6 @@
               <w:rPr>
                 <w:rFonts w:ascii="Arial" w:hAnsi="Arial" w:cs="Arial"/>
               </w:rPr>
-              <w:lastRenderedPageBreak/>
               <w:t>FR18</w:t>
             </w:r>
           </w:p>
@@ -3199,6 +3537,24 @@
                 <w:rFonts w:ascii="Arial" w:hAnsi="Arial" w:cs="Arial"/>
               </w:rPr>
             </w:pPr>
+            <w:r>
+              <w:rPr>
+                <w:rFonts w:ascii="Arial" w:hAnsi="Arial" w:cs="Arial"/>
+              </w:rPr>
+              <w:t>Both admin and customer can log</w:t>
+            </w:r>
+            <w:r>
+              <w:rPr>
+                <w:rFonts w:ascii="Arial" w:hAnsi="Arial" w:cs="Arial"/>
+              </w:rPr>
+              <w:t xml:space="preserve"> </w:t>
+            </w:r>
+            <w:r>
+              <w:rPr>
+                <w:rFonts w:ascii="Arial" w:hAnsi="Arial" w:cs="Arial"/>
+              </w:rPr>
+              <w:t>out their account once they used.</w:t>
+            </w:r>
           </w:p>
         </w:tc>
         <w:tc>
@@ -3212,6 +3568,36 @@
                 <w:rFonts w:ascii="Arial" w:hAnsi="Arial" w:cs="Arial"/>
               </w:rPr>
             </w:pPr>
+            <w:r>
+              <w:rPr>
+                <w:rFonts w:ascii="Arial" w:hAnsi="Arial" w:cs="Arial"/>
+              </w:rPr>
+              <w:t xml:space="preserve">To </w:t>
+            </w:r>
+            <w:r>
+              <w:rPr>
+                <w:rFonts w:ascii="Arial" w:hAnsi="Arial" w:cs="Arial"/>
+              </w:rPr>
+              <w:t xml:space="preserve">maintain </w:t>
+            </w:r>
+            <w:r>
+              <w:rPr>
+                <w:rFonts w:ascii="Arial" w:hAnsi="Arial" w:cs="Arial"/>
+              </w:rPr>
+              <w:t xml:space="preserve">the </w:t>
+            </w:r>
+            <w:r>
+              <w:rPr>
+                <w:rFonts w:ascii="Arial" w:hAnsi="Arial" w:cs="Arial"/>
+              </w:rPr>
+              <w:t>privacy of personal data.</w:t>
+            </w:r>
+            <w:r>
+              <w:rPr>
+                <w:rFonts w:ascii="Arial" w:hAnsi="Arial" w:cs="Arial"/>
+              </w:rPr>
+              <w:t xml:space="preserve"> </w:t>
+            </w:r>
           </w:p>
         </w:tc>
         <w:tc>
@@ -3579,6 +3965,7 @@
               <w:rPr>
                 <w:rFonts w:ascii="Arial" w:hAnsi="Arial" w:cs="Arial"/>
               </w:rPr>
+              <w:lastRenderedPageBreak/>
               <w:t>NFR3</w:t>
             </w:r>
           </w:p>
@@ -3785,7 +4172,6 @@
               <w:rPr>
                 <w:rFonts w:ascii="Arial" w:hAnsi="Arial" w:cs="Arial"/>
               </w:rPr>
-              <w:lastRenderedPageBreak/>
               <w:t>NFR5</w:t>
             </w:r>
           </w:p>
@@ -4184,6 +4570,19 @@
                 <w:rFonts w:ascii="Arial" w:hAnsi="Arial" w:cs="Arial"/>
               </w:rPr>
             </w:pPr>
+            <w:r>
+              <w:rPr>
+                <w:rFonts w:ascii="Arial" w:hAnsi="Arial" w:cs="Arial"/>
+              </w:rPr>
+              <w:t xml:space="preserve">Every product or the system that is going to be developed should be legal </w:t>
+            </w:r>
+            <w:r>
+              <w:rPr>
+                <w:rFonts w:ascii="Arial" w:hAnsi="Arial" w:cs="Arial"/>
+              </w:rPr>
+              <w:lastRenderedPageBreak/>
+              <w:t>according to the rules and regulation of that country.</w:t>
+            </w:r>
           </w:p>
         </w:tc>
         <w:tc>
@@ -4197,6 +4596,38 @@
                 <w:rFonts w:ascii="Arial" w:hAnsi="Arial" w:cs="Arial"/>
               </w:rPr>
             </w:pPr>
+            <w:r>
+              <w:rPr>
+                <w:rFonts w:ascii="Arial" w:hAnsi="Arial" w:cs="Arial"/>
+              </w:rPr>
+              <w:lastRenderedPageBreak/>
+              <w:t xml:space="preserve">To make use of </w:t>
+            </w:r>
+            <w:r>
+              <w:rPr>
+                <w:rFonts w:ascii="Arial" w:hAnsi="Arial" w:cs="Arial"/>
+              </w:rPr>
+              <w:t xml:space="preserve">legal </w:t>
+            </w:r>
+            <w:r>
+              <w:rPr>
+                <w:rFonts w:ascii="Arial" w:hAnsi="Arial" w:cs="Arial"/>
+              </w:rPr>
+              <w:t xml:space="preserve">security provided by the </w:t>
+            </w:r>
+            <w:r>
+              <w:rPr>
+                <w:rFonts w:ascii="Arial" w:hAnsi="Arial" w:cs="Arial"/>
+              </w:rPr>
+              <w:lastRenderedPageBreak/>
+              <w:t>government of that particular country</w:t>
+            </w:r>
+            <w:r>
+              <w:rPr>
+                <w:rFonts w:ascii="Arial" w:hAnsi="Arial" w:cs="Arial"/>
+              </w:rPr>
+              <w:t>.</w:t>
+            </w:r>
           </w:p>
         </w:tc>
         <w:tc>
@@ -4354,51 +4785,10 @@
           <w:rFonts w:ascii="Arial" w:hAnsi="Arial" w:cs="Arial"/>
         </w:rPr>
       </w:pPr>
-    </w:p>
-    <w:p>
-      <w:pPr>
-        <w:spacing w:line="360" w:lineRule="auto"/>
-        <w:rPr>
-          <w:rFonts w:ascii="Arial" w:hAnsi="Arial" w:cs="Arial"/>
-        </w:rPr>
-      </w:pPr>
-    </w:p>
-    <w:p>
-      <w:pPr>
-        <w:spacing w:line="360" w:lineRule="auto"/>
-        <w:rPr>
-          <w:rFonts w:ascii="Arial" w:hAnsi="Arial" w:cs="Arial"/>
-        </w:rPr>
-      </w:pPr>
-    </w:p>
-    <w:p>
-      <w:pPr>
-        <w:spacing w:line="360" w:lineRule="auto"/>
-        <w:rPr>
-          <w:rFonts w:ascii="Arial" w:hAnsi="Arial" w:cs="Arial"/>
-        </w:rPr>
-      </w:pPr>
-    </w:p>
-    <w:p>
-      <w:pPr>
-        <w:spacing w:line="360" w:lineRule="auto"/>
-        <w:rPr>
-          <w:rFonts w:ascii="Arial" w:hAnsi="Arial" w:cs="Arial"/>
-        </w:rPr>
-      </w:pPr>
-    </w:p>
-    <w:p>
-      <w:pPr>
-        <w:spacing w:line="360" w:lineRule="auto"/>
-        <w:rPr>
-          <w:rFonts w:ascii="Arial" w:hAnsi="Arial" w:cs="Arial"/>
-        </w:rPr>
-      </w:pPr>
-      <w:r>
-        <w:rPr>
-          <w:rFonts w:ascii="Arial" w:hAnsi="Arial" w:cs="Arial"/>
-        </w:rPr>
-        <w:lastRenderedPageBreak/>
+      <w:r>
+        <w:rPr>
+          <w:rFonts w:ascii="Arial" w:hAnsi="Arial" w:cs="Arial"/>
+        </w:rPr>
         <w:t>2.4.3 MoSCoW prioritization</w:t>
       </w:r>
     </w:p>
@@ -4654,6 +5044,13 @@
           <w:b/>
         </w:rPr>
         <w:t>Won’t have</w:t>
+      </w:r>
+      <w:r>
+        <w:rPr>
+          <w:rFonts w:ascii="Arial" w:hAnsi="Arial" w:cs="Arial"/>
+          <w:b/>
+        </w:rPr>
+        <w:t xml:space="preserve"> </w:t>
       </w:r>
     </w:p>
     <w:p>
@@ -4712,15 +5109,15 @@
         <w:tblLook w:val="04A0" w:firstRow="1" w:lastRow="0" w:firstColumn="1" w:lastColumn="0" w:noHBand="0" w:noVBand="1"/>
       </w:tblPr>
       <w:tblGrid>
-        <w:gridCol w:w="754"/>
-        <w:gridCol w:w="1390"/>
+        <w:gridCol w:w="913"/>
+        <w:gridCol w:w="1611"/>
         <w:gridCol w:w="1158"/>
-        <w:gridCol w:w="5328"/>
+        <w:gridCol w:w="4948"/>
       </w:tblGrid>
       <w:tr>
         <w:tc>
           <w:tcPr>
-            <w:tcW w:w="754" w:type="dxa"/>
+            <w:tcW w:w="913" w:type="dxa"/>
           </w:tcPr>
           <w:p>
             <w:pPr>
@@ -4735,6 +5132,7 @@
               <w:rPr>
                 <w:rFonts w:ascii="Arial" w:hAnsi="Arial" w:cs="Arial"/>
               </w:rPr>
+              <w:lastRenderedPageBreak/>
               <w:t>ID</w:t>
             </w:r>
           </w:p>
@@ -4783,7 +5181,7 @@
         </w:tc>
         <w:tc>
           <w:tcPr>
-            <w:tcW w:w="5328" w:type="dxa"/>
+            <w:tcW w:w="5169" w:type="dxa"/>
           </w:tcPr>
           <w:p>
             <w:pPr>
@@ -4812,7 +5210,7 @@
       <w:tr>
         <w:tc>
           <w:tcPr>
-            <w:tcW w:w="754" w:type="dxa"/>
+            <w:tcW w:w="913" w:type="dxa"/>
           </w:tcPr>
           <w:p>
             <w:pPr>
@@ -4875,7 +5273,7 @@
         </w:tc>
         <w:tc>
           <w:tcPr>
-            <w:tcW w:w="5328" w:type="dxa"/>
+            <w:tcW w:w="5169" w:type="dxa"/>
           </w:tcPr>
           <w:p>
             <w:pPr>
@@ -4898,7 +5296,7 @@
       <w:tr>
         <w:tc>
           <w:tcPr>
-            <w:tcW w:w="754" w:type="dxa"/>
+            <w:tcW w:w="913" w:type="dxa"/>
           </w:tcPr>
           <w:p>
             <w:pPr>
@@ -4961,7 +5359,7 @@
         </w:tc>
         <w:tc>
           <w:tcPr>
-            <w:tcW w:w="5328" w:type="dxa"/>
+            <w:tcW w:w="5169" w:type="dxa"/>
           </w:tcPr>
           <w:p>
             <w:pPr>
@@ -4984,7 +5382,7 @@
       <w:tr>
         <w:tc>
           <w:tcPr>
-            <w:tcW w:w="754" w:type="dxa"/>
+            <w:tcW w:w="913" w:type="dxa"/>
           </w:tcPr>
           <w:p>
             <w:pPr>
@@ -5047,7 +5445,7 @@
         </w:tc>
         <w:tc>
           <w:tcPr>
-            <w:tcW w:w="5328" w:type="dxa"/>
+            <w:tcW w:w="5169" w:type="dxa"/>
           </w:tcPr>
           <w:p>
             <w:pPr>
@@ -5094,7 +5492,7 @@
       <w:tr>
         <w:tc>
           <w:tcPr>
-            <w:tcW w:w="754" w:type="dxa"/>
+            <w:tcW w:w="913" w:type="dxa"/>
           </w:tcPr>
           <w:p>
             <w:pPr>
@@ -5109,7 +5507,6 @@
               <w:rPr>
                 <w:rFonts w:ascii="Arial" w:hAnsi="Arial" w:cs="Arial"/>
               </w:rPr>
-              <w:lastRenderedPageBreak/>
               <w:t>FR4</w:t>
             </w:r>
           </w:p>
@@ -5158,7 +5555,7 @@
         </w:tc>
         <w:tc>
           <w:tcPr>
-            <w:tcW w:w="5328" w:type="dxa"/>
+            <w:tcW w:w="5169" w:type="dxa"/>
           </w:tcPr>
           <w:p>
             <w:pPr>
@@ -5181,7 +5578,7 @@
       <w:tr>
         <w:tc>
           <w:tcPr>
-            <w:tcW w:w="754" w:type="dxa"/>
+            <w:tcW w:w="913" w:type="dxa"/>
           </w:tcPr>
           <w:p>
             <w:pPr>
@@ -5244,7 +5641,7 @@
         </w:tc>
         <w:tc>
           <w:tcPr>
-            <w:tcW w:w="5328" w:type="dxa"/>
+            <w:tcW w:w="5169" w:type="dxa"/>
           </w:tcPr>
           <w:p>
             <w:pPr>
@@ -5294,7 +5691,7 @@
         </w:trPr>
         <w:tc>
           <w:tcPr>
-            <w:tcW w:w="754" w:type="dxa"/>
+            <w:tcW w:w="913" w:type="dxa"/>
           </w:tcPr>
           <w:p>
             <w:pPr>
@@ -5357,7 +5754,7 @@
         </w:tc>
         <w:tc>
           <w:tcPr>
-            <w:tcW w:w="5328" w:type="dxa"/>
+            <w:tcW w:w="5169" w:type="dxa"/>
           </w:tcPr>
           <w:p>
             <w:pPr>
@@ -5380,7 +5777,7 @@
       <w:tr>
         <w:tc>
           <w:tcPr>
-            <w:tcW w:w="754" w:type="dxa"/>
+            <w:tcW w:w="913" w:type="dxa"/>
           </w:tcPr>
           <w:p>
             <w:pPr>
@@ -5449,7 +5846,7 @@
         </w:tc>
         <w:tc>
           <w:tcPr>
-            <w:tcW w:w="5328" w:type="dxa"/>
+            <w:tcW w:w="5169" w:type="dxa"/>
           </w:tcPr>
           <w:p>
             <w:pPr>
@@ -5484,7 +5881,7 @@
       <w:tr>
         <w:tc>
           <w:tcPr>
-            <w:tcW w:w="754" w:type="dxa"/>
+            <w:tcW w:w="913" w:type="dxa"/>
           </w:tcPr>
           <w:p>
             <w:pPr>
@@ -5547,7 +5944,7 @@
         </w:tc>
         <w:tc>
           <w:tcPr>
-            <w:tcW w:w="5328" w:type="dxa"/>
+            <w:tcW w:w="5169" w:type="dxa"/>
           </w:tcPr>
           <w:p>
             <w:pPr>
@@ -5570,7 +5967,7 @@
       <w:tr>
         <w:tc>
           <w:tcPr>
-            <w:tcW w:w="754" w:type="dxa"/>
+            <w:tcW w:w="913" w:type="dxa"/>
           </w:tcPr>
           <w:p>
             <w:pPr>
@@ -5633,7 +6030,7 @@
         </w:tc>
         <w:tc>
           <w:tcPr>
-            <w:tcW w:w="5328" w:type="dxa"/>
+            <w:tcW w:w="5169" w:type="dxa"/>
           </w:tcPr>
           <w:p>
             <w:pPr>
@@ -5656,7 +6053,7 @@
       <w:tr>
         <w:tc>
           <w:tcPr>
-            <w:tcW w:w="754" w:type="dxa"/>
+            <w:tcW w:w="913" w:type="dxa"/>
           </w:tcPr>
           <w:p>
             <w:pPr>
@@ -5725,7 +6122,7 @@
         </w:tc>
         <w:tc>
           <w:tcPr>
-            <w:tcW w:w="5328" w:type="dxa"/>
+            <w:tcW w:w="5169" w:type="dxa"/>
           </w:tcPr>
           <w:p>
             <w:pPr>
@@ -5748,7 +6145,7 @@
       <w:tr>
         <w:tc>
           <w:tcPr>
-            <w:tcW w:w="754" w:type="dxa"/>
+            <w:tcW w:w="913" w:type="dxa"/>
           </w:tcPr>
           <w:p>
             <w:pPr>
@@ -5817,7 +6214,7 @@
         </w:tc>
         <w:tc>
           <w:tcPr>
-            <w:tcW w:w="5328" w:type="dxa"/>
+            <w:tcW w:w="5169" w:type="dxa"/>
           </w:tcPr>
           <w:p>
             <w:pPr>
@@ -5840,7 +6237,7 @@
       <w:tr>
         <w:tc>
           <w:tcPr>
-            <w:tcW w:w="754" w:type="dxa"/>
+            <w:tcW w:w="913" w:type="dxa"/>
           </w:tcPr>
           <w:p>
             <w:pPr>
@@ -5909,7 +6306,7 @@
         </w:tc>
         <w:tc>
           <w:tcPr>
-            <w:tcW w:w="5328" w:type="dxa"/>
+            <w:tcW w:w="5169" w:type="dxa"/>
           </w:tcPr>
           <w:p>
             <w:pPr>
@@ -5932,7 +6329,7 @@
       <w:tr>
         <w:tc>
           <w:tcPr>
-            <w:tcW w:w="754" w:type="dxa"/>
+            <w:tcW w:w="913" w:type="dxa"/>
           </w:tcPr>
           <w:p>
             <w:pPr>
@@ -5947,6 +6344,7 @@
               <w:rPr>
                 <w:rFonts w:ascii="Arial" w:hAnsi="Arial" w:cs="Arial"/>
               </w:rPr>
+              <w:lastRenderedPageBreak/>
               <w:t>FR1</w:t>
             </w:r>
             <w:r>
@@ -6001,7 +6399,7 @@
         </w:tc>
         <w:tc>
           <w:tcPr>
-            <w:tcW w:w="5328" w:type="dxa"/>
+            <w:tcW w:w="5169" w:type="dxa"/>
           </w:tcPr>
           <w:p>
             <w:pPr>
@@ -6024,7 +6422,7 @@
       <w:tr>
         <w:tc>
           <w:tcPr>
-            <w:tcW w:w="754" w:type="dxa"/>
+            <w:tcW w:w="913" w:type="dxa"/>
           </w:tcPr>
           <w:p>
             <w:pPr>
@@ -6099,7 +6497,7 @@
         </w:tc>
         <w:tc>
           <w:tcPr>
-            <w:tcW w:w="5328" w:type="dxa"/>
+            <w:tcW w:w="5169" w:type="dxa"/>
           </w:tcPr>
           <w:p>
             <w:pPr>
@@ -6110,13 +6508,19 @@
                 <w:rFonts w:ascii="Arial" w:hAnsi="Arial" w:cs="Arial"/>
               </w:rPr>
             </w:pPr>
+            <w:r>
+              <w:rPr>
+                <w:rFonts w:ascii="Arial" w:hAnsi="Arial" w:cs="Arial"/>
+              </w:rPr>
+              <w:t xml:space="preserve">To provide promote business and provide extra facilities for the customers. So that they can easily dispatch their order as their needs. </w:t>
+            </w:r>
           </w:p>
         </w:tc>
       </w:tr>
       <w:tr>
         <w:tc>
           <w:tcPr>
-            <w:tcW w:w="754" w:type="dxa"/>
+            <w:tcW w:w="913" w:type="dxa"/>
           </w:tcPr>
           <w:p>
             <w:pPr>
@@ -6193,8 +6597,6 @@
               </w:rPr>
               <w:t xml:space="preserve">Must </w:t>
             </w:r>
-            <w:bookmarkStart w:id="0" w:name="_GoBack"/>
-            <w:bookmarkEnd w:id="0"/>
             <w:r>
               <w:rPr>
                 <w:rFonts w:ascii="Arial" w:hAnsi="Arial" w:cs="Arial"/>
@@ -6205,7 +6607,7 @@
         </w:tc>
         <w:tc>
           <w:tcPr>
-            <w:tcW w:w="5328" w:type="dxa"/>
+            <w:tcW w:w="5169" w:type="dxa"/>
           </w:tcPr>
           <w:p>
             <w:pPr>
@@ -6216,13 +6618,19 @@
                 <w:rFonts w:ascii="Arial" w:hAnsi="Arial" w:cs="Arial"/>
               </w:rPr>
             </w:pPr>
+            <w:r>
+              <w:rPr>
+                <w:rFonts w:ascii="Arial" w:hAnsi="Arial" w:cs="Arial"/>
+              </w:rPr>
+              <w:t>To show the available vehicle and delete those which are not available in the company this time.</w:t>
+            </w:r>
           </w:p>
         </w:tc>
       </w:tr>
       <w:tr>
         <w:tc>
           <w:tcPr>
-            <w:tcW w:w="754" w:type="dxa"/>
+            <w:tcW w:w="913" w:type="dxa"/>
           </w:tcPr>
           <w:p>
             <w:pPr>
@@ -6291,7 +6699,7 @@
         </w:tc>
         <w:tc>
           <w:tcPr>
-            <w:tcW w:w="5328" w:type="dxa"/>
+            <w:tcW w:w="5169" w:type="dxa"/>
           </w:tcPr>
           <w:p>
             <w:pPr>
@@ -6314,7 +6722,7 @@
       <w:tr>
         <w:tc>
           <w:tcPr>
-            <w:tcW w:w="754" w:type="dxa"/>
+            <w:tcW w:w="913" w:type="dxa"/>
           </w:tcPr>
           <w:p>
             <w:pPr>
@@ -6329,7 +6737,6 @@
               <w:rPr>
                 <w:rFonts w:ascii="Arial" w:hAnsi="Arial" w:cs="Arial"/>
               </w:rPr>
-              <w:lastRenderedPageBreak/>
               <w:t>FR17</w:t>
             </w:r>
           </w:p>
@@ -6378,7 +6785,7 @@
         </w:tc>
         <w:tc>
           <w:tcPr>
-            <w:tcW w:w="5328" w:type="dxa"/>
+            <w:tcW w:w="5169" w:type="dxa"/>
           </w:tcPr>
           <w:p>
             <w:pPr>
@@ -6401,7 +6808,7 @@
       <w:tr>
         <w:tc>
           <w:tcPr>
-            <w:tcW w:w="754" w:type="dxa"/>
+            <w:tcW w:w="913" w:type="dxa"/>
           </w:tcPr>
           <w:p>
             <w:pPr>
@@ -6464,7 +6871,7 @@
         </w:tc>
         <w:tc>
           <w:tcPr>
-            <w:tcW w:w="5328" w:type="dxa"/>
+            <w:tcW w:w="5169" w:type="dxa"/>
           </w:tcPr>
           <w:p>
             <w:pPr>
@@ -6511,7 +6918,7 @@
       <w:tr>
         <w:tc>
           <w:tcPr>
-            <w:tcW w:w="754" w:type="dxa"/>
+            <w:tcW w:w="913" w:type="dxa"/>
           </w:tcPr>
           <w:p>
             <w:pPr>
@@ -6574,7 +6981,7 @@
         </w:tc>
         <w:tc>
           <w:tcPr>
-            <w:tcW w:w="5328" w:type="dxa"/>
+            <w:tcW w:w="5169" w:type="dxa"/>
           </w:tcPr>
           <w:p>
             <w:pPr>
@@ -6597,7 +7004,7 @@
       <w:tr>
         <w:tc>
           <w:tcPr>
-            <w:tcW w:w="754" w:type="dxa"/>
+            <w:tcW w:w="913" w:type="dxa"/>
           </w:tcPr>
           <w:p>
             <w:pPr>
@@ -6660,7 +7067,7 @@
         </w:tc>
         <w:tc>
           <w:tcPr>
-            <w:tcW w:w="5328" w:type="dxa"/>
+            <w:tcW w:w="5169" w:type="dxa"/>
           </w:tcPr>
           <w:p>
             <w:pPr>
@@ -6675,7 +7082,904 @@
               <w:rPr>
                 <w:rFonts w:ascii="Arial" w:hAnsi="Arial" w:cs="Arial"/>
               </w:rPr>
-              <w:t>Every personal privacy of the users is stored in the system. So, as to protect them logout is done.</w:t>
+              <w:t>Every persona</w:t>
+            </w:r>
+            <w:r>
+              <w:rPr>
+                <w:rFonts w:ascii="Arial" w:hAnsi="Arial" w:cs="Arial"/>
+              </w:rPr>
+              <w:t>l privacy of the users is</w:t>
+            </w:r>
+            <w:r>
+              <w:rPr>
+                <w:rFonts w:ascii="Arial" w:hAnsi="Arial" w:cs="Arial"/>
+              </w:rPr>
+              <w:t xml:space="preserve"> in the system. So, as to protect them logout is done.</w:t>
+            </w:r>
+          </w:p>
+        </w:tc>
+      </w:tr>
+      <w:tr>
+        <w:tc>
+          <w:tcPr>
+            <w:tcW w:w="913" w:type="dxa"/>
+          </w:tcPr>
+          <w:p>
+            <w:pPr>
+              <w:pStyle w:val="ListParagraph"/>
+              <w:spacing w:line="360" w:lineRule="auto"/>
+              <w:ind w:left="0"/>
+              <w:rPr>
+                <w:rFonts w:ascii="Arial" w:hAnsi="Arial" w:cs="Arial"/>
+              </w:rPr>
+            </w:pPr>
+            <w:r>
+              <w:rPr>
+                <w:rFonts w:ascii="Arial" w:hAnsi="Arial" w:cs="Arial"/>
+              </w:rPr>
+              <w:t>NFR21</w:t>
+            </w:r>
+          </w:p>
+        </w:tc>
+        <w:tc>
+          <w:tcPr>
+            <w:tcW w:w="1390" w:type="dxa"/>
+          </w:tcPr>
+          <w:p>
+            <w:pPr>
+              <w:pStyle w:val="ListParagraph"/>
+              <w:spacing w:line="360" w:lineRule="auto"/>
+              <w:ind w:left="0"/>
+              <w:rPr>
+                <w:rFonts w:ascii="Arial" w:hAnsi="Arial" w:cs="Arial"/>
+              </w:rPr>
+            </w:pPr>
+            <w:r>
+              <w:rPr>
+                <w:rFonts w:ascii="Arial" w:hAnsi="Arial" w:cs="Arial"/>
+              </w:rPr>
+              <w:t xml:space="preserve">Performance </w:t>
+            </w:r>
+          </w:p>
+        </w:tc>
+        <w:tc>
+          <w:tcPr>
+            <w:tcW w:w="1158" w:type="dxa"/>
+          </w:tcPr>
+          <w:p>
+            <w:pPr>
+              <w:pStyle w:val="ListParagraph"/>
+              <w:spacing w:line="360" w:lineRule="auto"/>
+              <w:ind w:left="0"/>
+              <w:rPr>
+                <w:rFonts w:ascii="Arial" w:hAnsi="Arial" w:cs="Arial"/>
+              </w:rPr>
+            </w:pPr>
+            <w:r>
+              <w:rPr>
+                <w:rFonts w:ascii="Arial" w:hAnsi="Arial" w:cs="Arial"/>
+              </w:rPr>
+              <w:t>Should have</w:t>
+            </w:r>
+          </w:p>
+        </w:tc>
+        <w:tc>
+          <w:tcPr>
+            <w:tcW w:w="5169" w:type="dxa"/>
+          </w:tcPr>
+          <w:p>
+            <w:pPr>
+              <w:pStyle w:val="ListParagraph"/>
+              <w:spacing w:line="360" w:lineRule="auto"/>
+              <w:ind w:left="0"/>
+              <w:rPr>
+                <w:rFonts w:ascii="Arial" w:hAnsi="Arial" w:cs="Arial"/>
+              </w:rPr>
+            </w:pPr>
+            <w:r>
+              <w:rPr>
+                <w:rFonts w:ascii="Arial" w:hAnsi="Arial" w:cs="Arial"/>
+              </w:rPr>
+              <w:t>The performance of the system with the users should be fast. So as to satisfy customers.</w:t>
+            </w:r>
+          </w:p>
+        </w:tc>
+      </w:tr>
+      <w:tr>
+        <w:tc>
+          <w:tcPr>
+            <w:tcW w:w="913" w:type="dxa"/>
+          </w:tcPr>
+          <w:p>
+            <w:pPr>
+              <w:pStyle w:val="ListParagraph"/>
+              <w:spacing w:line="360" w:lineRule="auto"/>
+              <w:ind w:left="0"/>
+              <w:rPr>
+                <w:rFonts w:ascii="Arial" w:hAnsi="Arial" w:cs="Arial"/>
+              </w:rPr>
+            </w:pPr>
+            <w:r>
+              <w:rPr>
+                <w:rFonts w:ascii="Arial" w:hAnsi="Arial" w:cs="Arial"/>
+              </w:rPr>
+              <w:t>NFR22</w:t>
+            </w:r>
+          </w:p>
+        </w:tc>
+        <w:tc>
+          <w:tcPr>
+            <w:tcW w:w="1390" w:type="dxa"/>
+          </w:tcPr>
+          <w:p>
+            <w:pPr>
+              <w:pStyle w:val="ListParagraph"/>
+              <w:spacing w:line="360" w:lineRule="auto"/>
+              <w:ind w:left="0"/>
+              <w:rPr>
+                <w:rFonts w:ascii="Arial" w:hAnsi="Arial" w:cs="Arial"/>
+              </w:rPr>
+            </w:pPr>
+            <w:r>
+              <w:rPr>
+                <w:rFonts w:ascii="Arial" w:hAnsi="Arial" w:cs="Arial"/>
+              </w:rPr>
+              <w:t xml:space="preserve">Security </w:t>
+            </w:r>
+          </w:p>
+        </w:tc>
+        <w:tc>
+          <w:tcPr>
+            <w:tcW w:w="1158" w:type="dxa"/>
+          </w:tcPr>
+          <w:p>
+            <w:pPr>
+              <w:pStyle w:val="ListParagraph"/>
+              <w:spacing w:line="360" w:lineRule="auto"/>
+              <w:ind w:left="0"/>
+              <w:rPr>
+                <w:rFonts w:ascii="Arial" w:hAnsi="Arial" w:cs="Arial"/>
+              </w:rPr>
+            </w:pPr>
+            <w:r>
+              <w:rPr>
+                <w:rFonts w:ascii="Arial" w:hAnsi="Arial" w:cs="Arial"/>
+              </w:rPr>
+              <w:t>Must h</w:t>
+            </w:r>
+            <w:r>
+              <w:rPr>
+                <w:rFonts w:ascii="Arial" w:hAnsi="Arial" w:cs="Arial"/>
+              </w:rPr>
+              <w:t>ave</w:t>
+            </w:r>
+          </w:p>
+        </w:tc>
+        <w:tc>
+          <w:tcPr>
+            <w:tcW w:w="5169" w:type="dxa"/>
+          </w:tcPr>
+          <w:p>
+            <w:pPr>
+              <w:pStyle w:val="ListParagraph"/>
+              <w:spacing w:line="360" w:lineRule="auto"/>
+              <w:ind w:left="0"/>
+              <w:rPr>
+                <w:rFonts w:ascii="Arial" w:hAnsi="Arial" w:cs="Arial"/>
+              </w:rPr>
+            </w:pPr>
+            <w:r>
+              <w:rPr>
+                <w:rFonts w:ascii="Arial" w:hAnsi="Arial" w:cs="Arial"/>
+              </w:rPr>
+              <w:t>To protect the customer and the company personal information.</w:t>
+            </w:r>
+          </w:p>
+        </w:tc>
+      </w:tr>
+      <w:tr>
+        <w:tc>
+          <w:tcPr>
+            <w:tcW w:w="913" w:type="dxa"/>
+          </w:tcPr>
+          <w:p>
+            <w:pPr>
+              <w:pStyle w:val="ListParagraph"/>
+              <w:spacing w:line="360" w:lineRule="auto"/>
+              <w:ind w:left="0"/>
+              <w:rPr>
+                <w:rFonts w:ascii="Arial" w:hAnsi="Arial" w:cs="Arial"/>
+              </w:rPr>
+            </w:pPr>
+            <w:r>
+              <w:rPr>
+                <w:rFonts w:ascii="Arial" w:hAnsi="Arial" w:cs="Arial"/>
+              </w:rPr>
+              <w:t>NFR23</w:t>
+            </w:r>
+          </w:p>
+        </w:tc>
+        <w:tc>
+          <w:tcPr>
+            <w:tcW w:w="1390" w:type="dxa"/>
+          </w:tcPr>
+          <w:p>
+            <w:pPr>
+              <w:pStyle w:val="ListParagraph"/>
+              <w:spacing w:line="360" w:lineRule="auto"/>
+              <w:ind w:left="0"/>
+              <w:rPr>
+                <w:rFonts w:ascii="Arial" w:hAnsi="Arial" w:cs="Arial"/>
+              </w:rPr>
+            </w:pPr>
+            <w:r>
+              <w:rPr>
+                <w:rFonts w:ascii="Arial" w:hAnsi="Arial" w:cs="Arial"/>
+              </w:rPr>
+              <w:t xml:space="preserve">Availability </w:t>
+            </w:r>
+          </w:p>
+        </w:tc>
+        <w:tc>
+          <w:tcPr>
+            <w:tcW w:w="1158" w:type="dxa"/>
+          </w:tcPr>
+          <w:p>
+            <w:pPr>
+              <w:pStyle w:val="ListParagraph"/>
+              <w:spacing w:line="360" w:lineRule="auto"/>
+              <w:ind w:left="0"/>
+              <w:rPr>
+                <w:rFonts w:ascii="Arial" w:hAnsi="Arial" w:cs="Arial"/>
+              </w:rPr>
+            </w:pPr>
+            <w:r>
+              <w:rPr>
+                <w:rFonts w:ascii="Arial" w:hAnsi="Arial" w:cs="Arial"/>
+              </w:rPr>
+              <w:t>Must have</w:t>
+            </w:r>
+          </w:p>
+        </w:tc>
+        <w:tc>
+          <w:tcPr>
+            <w:tcW w:w="5169" w:type="dxa"/>
+          </w:tcPr>
+          <w:p>
+            <w:pPr>
+              <w:pStyle w:val="ListParagraph"/>
+              <w:spacing w:line="360" w:lineRule="auto"/>
+              <w:ind w:left="0"/>
+              <w:rPr>
+                <w:rFonts w:ascii="Arial" w:hAnsi="Arial" w:cs="Arial"/>
+              </w:rPr>
+            </w:pPr>
+            <w:r>
+              <w:rPr>
+                <w:rFonts w:ascii="Arial" w:hAnsi="Arial" w:cs="Arial"/>
+              </w:rPr>
+              <w:t>Both users and admin need to access their information at any time so availability is needed.</w:t>
+            </w:r>
+          </w:p>
+        </w:tc>
+      </w:tr>
+      <w:tr>
+        <w:tc>
+          <w:tcPr>
+            <w:tcW w:w="913" w:type="dxa"/>
+          </w:tcPr>
+          <w:p>
+            <w:pPr>
+              <w:pStyle w:val="ListParagraph"/>
+              <w:spacing w:line="360" w:lineRule="auto"/>
+              <w:ind w:left="0"/>
+              <w:rPr>
+                <w:rFonts w:ascii="Arial" w:hAnsi="Arial" w:cs="Arial"/>
+              </w:rPr>
+            </w:pPr>
+            <w:r>
+              <w:rPr>
+                <w:rFonts w:ascii="Arial" w:hAnsi="Arial" w:cs="Arial"/>
+              </w:rPr>
+              <w:t>NFR24</w:t>
+            </w:r>
+          </w:p>
+        </w:tc>
+        <w:tc>
+          <w:tcPr>
+            <w:tcW w:w="1390" w:type="dxa"/>
+          </w:tcPr>
+          <w:p>
+            <w:pPr>
+              <w:pStyle w:val="ListParagraph"/>
+              <w:spacing w:line="360" w:lineRule="auto"/>
+              <w:ind w:left="0"/>
+              <w:rPr>
+                <w:rFonts w:ascii="Arial" w:hAnsi="Arial" w:cs="Arial"/>
+              </w:rPr>
+            </w:pPr>
+            <w:r>
+              <w:rPr>
+                <w:rFonts w:ascii="Arial" w:hAnsi="Arial" w:cs="Arial"/>
+              </w:rPr>
+              <w:t xml:space="preserve">Scalability </w:t>
+            </w:r>
+          </w:p>
+        </w:tc>
+        <w:tc>
+          <w:tcPr>
+            <w:tcW w:w="1158" w:type="dxa"/>
+          </w:tcPr>
+          <w:p>
+            <w:pPr>
+              <w:pStyle w:val="ListParagraph"/>
+              <w:spacing w:line="360" w:lineRule="auto"/>
+              <w:ind w:left="0"/>
+              <w:rPr>
+                <w:rFonts w:ascii="Arial" w:hAnsi="Arial" w:cs="Arial"/>
+              </w:rPr>
+            </w:pPr>
+            <w:r>
+              <w:rPr>
+                <w:rFonts w:ascii="Arial" w:hAnsi="Arial" w:cs="Arial"/>
+              </w:rPr>
+              <w:t>Should have</w:t>
+            </w:r>
+          </w:p>
+        </w:tc>
+        <w:tc>
+          <w:tcPr>
+            <w:tcW w:w="5169" w:type="dxa"/>
+          </w:tcPr>
+          <w:p>
+            <w:pPr>
+              <w:pStyle w:val="ListParagraph"/>
+              <w:spacing w:line="360" w:lineRule="auto"/>
+              <w:ind w:left="0"/>
+              <w:rPr>
+                <w:rFonts w:ascii="Arial" w:hAnsi="Arial" w:cs="Arial"/>
+              </w:rPr>
+            </w:pPr>
+            <w:r>
+              <w:rPr>
+                <w:rFonts w:ascii="Arial" w:hAnsi="Arial" w:cs="Arial"/>
+              </w:rPr>
+              <w:t>The company or users requirement can grow in coming days so the system should be scalable</w:t>
+            </w:r>
+            <w:r>
+              <w:rPr>
+                <w:rFonts w:ascii="Arial" w:hAnsi="Arial" w:cs="Arial"/>
+              </w:rPr>
+              <w:t>.</w:t>
+            </w:r>
+          </w:p>
+        </w:tc>
+      </w:tr>
+      <w:tr>
+        <w:tc>
+          <w:tcPr>
+            <w:tcW w:w="913" w:type="dxa"/>
+          </w:tcPr>
+          <w:p>
+            <w:pPr>
+              <w:pStyle w:val="ListParagraph"/>
+              <w:spacing w:line="360" w:lineRule="auto"/>
+              <w:ind w:left="0"/>
+              <w:rPr>
+                <w:rFonts w:ascii="Arial" w:hAnsi="Arial" w:cs="Arial"/>
+              </w:rPr>
+            </w:pPr>
+            <w:r>
+              <w:rPr>
+                <w:rFonts w:ascii="Arial" w:hAnsi="Arial" w:cs="Arial"/>
+              </w:rPr>
+              <w:t>NFR25</w:t>
+            </w:r>
+          </w:p>
+        </w:tc>
+        <w:tc>
+          <w:tcPr>
+            <w:tcW w:w="1390" w:type="dxa"/>
+          </w:tcPr>
+          <w:p>
+            <w:pPr>
+              <w:pStyle w:val="ListParagraph"/>
+              <w:spacing w:line="360" w:lineRule="auto"/>
+              <w:ind w:left="0"/>
+              <w:rPr>
+                <w:rFonts w:ascii="Arial" w:hAnsi="Arial" w:cs="Arial"/>
+              </w:rPr>
+            </w:pPr>
+            <w:r>
+              <w:rPr>
+                <w:rFonts w:ascii="Arial" w:hAnsi="Arial" w:cs="Arial"/>
+              </w:rPr>
+              <w:t xml:space="preserve">Accountability </w:t>
+            </w:r>
+          </w:p>
+        </w:tc>
+        <w:tc>
+          <w:tcPr>
+            <w:tcW w:w="1158" w:type="dxa"/>
+          </w:tcPr>
+          <w:p>
+            <w:pPr>
+              <w:pStyle w:val="ListParagraph"/>
+              <w:spacing w:line="360" w:lineRule="auto"/>
+              <w:ind w:left="0"/>
+              <w:rPr>
+                <w:rFonts w:ascii="Arial" w:hAnsi="Arial" w:cs="Arial"/>
+              </w:rPr>
+            </w:pPr>
+            <w:r>
+              <w:rPr>
+                <w:rFonts w:ascii="Arial" w:hAnsi="Arial" w:cs="Arial"/>
+              </w:rPr>
+              <w:t>Must have</w:t>
+            </w:r>
+          </w:p>
+        </w:tc>
+        <w:tc>
+          <w:tcPr>
+            <w:tcW w:w="5169" w:type="dxa"/>
+          </w:tcPr>
+          <w:p>
+            <w:pPr>
+              <w:pStyle w:val="ListParagraph"/>
+              <w:spacing w:line="360" w:lineRule="auto"/>
+              <w:ind w:left="0"/>
+              <w:rPr>
+                <w:rFonts w:ascii="Arial" w:hAnsi="Arial" w:cs="Arial"/>
+              </w:rPr>
+            </w:pPr>
+            <w:r>
+              <w:rPr>
+                <w:rFonts w:ascii="Arial" w:hAnsi="Arial" w:cs="Arial"/>
+              </w:rPr>
+              <w:t>To secure the data from internal, external threats and leakages of data.</w:t>
+            </w:r>
+          </w:p>
+        </w:tc>
+      </w:tr>
+      <w:tr>
+        <w:tc>
+          <w:tcPr>
+            <w:tcW w:w="913" w:type="dxa"/>
+          </w:tcPr>
+          <w:p>
+            <w:pPr>
+              <w:pStyle w:val="ListParagraph"/>
+              <w:spacing w:line="360" w:lineRule="auto"/>
+              <w:ind w:left="0"/>
+              <w:rPr>
+                <w:rFonts w:ascii="Arial" w:hAnsi="Arial" w:cs="Arial"/>
+              </w:rPr>
+            </w:pPr>
+            <w:r>
+              <w:rPr>
+                <w:rFonts w:ascii="Arial" w:hAnsi="Arial" w:cs="Arial"/>
+              </w:rPr>
+              <w:t>NFR26</w:t>
+            </w:r>
+          </w:p>
+        </w:tc>
+        <w:tc>
+          <w:tcPr>
+            <w:tcW w:w="1390" w:type="dxa"/>
+          </w:tcPr>
+          <w:p>
+            <w:pPr>
+              <w:pStyle w:val="ListParagraph"/>
+              <w:spacing w:line="360" w:lineRule="auto"/>
+              <w:ind w:left="0"/>
+              <w:rPr>
+                <w:rFonts w:ascii="Arial" w:hAnsi="Arial" w:cs="Arial"/>
+              </w:rPr>
+            </w:pPr>
+            <w:r>
+              <w:rPr>
+                <w:rFonts w:ascii="Arial" w:hAnsi="Arial" w:cs="Arial"/>
+              </w:rPr>
+              <w:t xml:space="preserve">Confidentiality </w:t>
+            </w:r>
+          </w:p>
+        </w:tc>
+        <w:tc>
+          <w:tcPr>
+            <w:tcW w:w="1158" w:type="dxa"/>
+          </w:tcPr>
+          <w:p>
+            <w:pPr>
+              <w:pStyle w:val="ListParagraph"/>
+              <w:spacing w:line="360" w:lineRule="auto"/>
+              <w:ind w:left="0"/>
+              <w:rPr>
+                <w:rFonts w:ascii="Arial" w:hAnsi="Arial" w:cs="Arial"/>
+              </w:rPr>
+            </w:pPr>
+            <w:r>
+              <w:rPr>
+                <w:rFonts w:ascii="Arial" w:hAnsi="Arial" w:cs="Arial"/>
+              </w:rPr>
+              <w:t>Must have</w:t>
+            </w:r>
+          </w:p>
+        </w:tc>
+        <w:tc>
+          <w:tcPr>
+            <w:tcW w:w="5169" w:type="dxa"/>
+          </w:tcPr>
+          <w:p>
+            <w:pPr>
+              <w:pStyle w:val="ListParagraph"/>
+              <w:spacing w:line="360" w:lineRule="auto"/>
+              <w:ind w:left="0"/>
+              <w:rPr>
+                <w:rFonts w:ascii="Arial" w:hAnsi="Arial" w:cs="Arial"/>
+              </w:rPr>
+            </w:pPr>
+            <w:r>
+              <w:rPr>
+                <w:rFonts w:ascii="Arial" w:hAnsi="Arial" w:cs="Arial"/>
+              </w:rPr>
+              <w:t>To maintain the security of data from being disclosure.</w:t>
+            </w:r>
+          </w:p>
+        </w:tc>
+      </w:tr>
+      <w:tr>
+        <w:tc>
+          <w:tcPr>
+            <w:tcW w:w="913" w:type="dxa"/>
+          </w:tcPr>
+          <w:p>
+            <w:pPr>
+              <w:pStyle w:val="ListParagraph"/>
+              <w:spacing w:line="360" w:lineRule="auto"/>
+              <w:ind w:left="0"/>
+              <w:rPr>
+                <w:rFonts w:ascii="Arial" w:hAnsi="Arial" w:cs="Arial"/>
+              </w:rPr>
+            </w:pPr>
+            <w:r>
+              <w:rPr>
+                <w:rFonts w:ascii="Arial" w:hAnsi="Arial" w:cs="Arial"/>
+              </w:rPr>
+              <w:lastRenderedPageBreak/>
+              <w:t>NFR27</w:t>
+            </w:r>
+          </w:p>
+        </w:tc>
+        <w:tc>
+          <w:tcPr>
+            <w:tcW w:w="1390" w:type="dxa"/>
+          </w:tcPr>
+          <w:p>
+            <w:pPr>
+              <w:pStyle w:val="ListParagraph"/>
+              <w:spacing w:line="360" w:lineRule="auto"/>
+              <w:ind w:left="0"/>
+              <w:rPr>
+                <w:rFonts w:ascii="Arial" w:hAnsi="Arial" w:cs="Arial"/>
+              </w:rPr>
+            </w:pPr>
+            <w:r>
+              <w:rPr>
+                <w:rFonts w:ascii="Arial" w:hAnsi="Arial" w:cs="Arial"/>
+              </w:rPr>
+              <w:t xml:space="preserve">Maintainability </w:t>
+            </w:r>
+          </w:p>
+        </w:tc>
+        <w:tc>
+          <w:tcPr>
+            <w:tcW w:w="1158" w:type="dxa"/>
+          </w:tcPr>
+          <w:p>
+            <w:pPr>
+              <w:pStyle w:val="ListParagraph"/>
+              <w:spacing w:line="360" w:lineRule="auto"/>
+              <w:ind w:left="0"/>
+              <w:rPr>
+                <w:rFonts w:ascii="Arial" w:hAnsi="Arial" w:cs="Arial"/>
+              </w:rPr>
+            </w:pPr>
+            <w:r>
+              <w:rPr>
+                <w:rFonts w:ascii="Arial" w:hAnsi="Arial" w:cs="Arial"/>
+              </w:rPr>
+              <w:t>Should have</w:t>
+            </w:r>
+          </w:p>
+        </w:tc>
+        <w:tc>
+          <w:tcPr>
+            <w:tcW w:w="5169" w:type="dxa"/>
+          </w:tcPr>
+          <w:p>
+            <w:pPr>
+              <w:pStyle w:val="ListParagraph"/>
+              <w:spacing w:line="360" w:lineRule="auto"/>
+              <w:ind w:left="0"/>
+              <w:rPr>
+                <w:rFonts w:ascii="Arial" w:hAnsi="Arial" w:cs="Arial"/>
+              </w:rPr>
+            </w:pPr>
+            <w:r>
+              <w:rPr>
+                <w:rFonts w:ascii="Arial" w:hAnsi="Arial" w:cs="Arial"/>
+              </w:rPr>
+              <w:t>If any errors in coming days then the system should be maintainable.</w:t>
+            </w:r>
+          </w:p>
+        </w:tc>
+      </w:tr>
+      <w:tr>
+        <w:tc>
+          <w:tcPr>
+            <w:tcW w:w="913" w:type="dxa"/>
+          </w:tcPr>
+          <w:p>
+            <w:pPr>
+              <w:pStyle w:val="ListParagraph"/>
+              <w:spacing w:line="360" w:lineRule="auto"/>
+              <w:ind w:left="0"/>
+              <w:rPr>
+                <w:rFonts w:ascii="Arial" w:hAnsi="Arial" w:cs="Arial"/>
+              </w:rPr>
+            </w:pPr>
+            <w:r>
+              <w:rPr>
+                <w:rFonts w:ascii="Arial" w:hAnsi="Arial" w:cs="Arial"/>
+              </w:rPr>
+              <w:t>NFR28</w:t>
+            </w:r>
+          </w:p>
+        </w:tc>
+        <w:tc>
+          <w:tcPr>
+            <w:tcW w:w="1390" w:type="dxa"/>
+          </w:tcPr>
+          <w:p>
+            <w:pPr>
+              <w:pStyle w:val="ListParagraph"/>
+              <w:spacing w:line="360" w:lineRule="auto"/>
+              <w:ind w:left="0"/>
+              <w:rPr>
+                <w:rFonts w:ascii="Arial" w:hAnsi="Arial" w:cs="Arial"/>
+              </w:rPr>
+            </w:pPr>
+            <w:r>
+              <w:rPr>
+                <w:rFonts w:ascii="Arial" w:hAnsi="Arial" w:cs="Arial"/>
+              </w:rPr>
+              <w:t>Reliability</w:t>
+            </w:r>
+          </w:p>
+        </w:tc>
+        <w:tc>
+          <w:tcPr>
+            <w:tcW w:w="1158" w:type="dxa"/>
+          </w:tcPr>
+          <w:p>
+            <w:pPr>
+              <w:pStyle w:val="ListParagraph"/>
+              <w:spacing w:line="360" w:lineRule="auto"/>
+              <w:ind w:left="0"/>
+              <w:rPr>
+                <w:rFonts w:ascii="Arial" w:hAnsi="Arial" w:cs="Arial"/>
+              </w:rPr>
+            </w:pPr>
+            <w:r>
+              <w:rPr>
+                <w:rFonts w:ascii="Arial" w:hAnsi="Arial" w:cs="Arial"/>
+              </w:rPr>
+              <w:t>Must have</w:t>
+            </w:r>
+          </w:p>
+        </w:tc>
+        <w:tc>
+          <w:tcPr>
+            <w:tcW w:w="5169" w:type="dxa"/>
+          </w:tcPr>
+          <w:p>
+            <w:pPr>
+              <w:pStyle w:val="ListParagraph"/>
+              <w:spacing w:line="360" w:lineRule="auto"/>
+              <w:ind w:left="0"/>
+              <w:rPr>
+                <w:rFonts w:ascii="Arial" w:hAnsi="Arial" w:cs="Arial"/>
+              </w:rPr>
+            </w:pPr>
+            <w:r>
+              <w:rPr>
+                <w:rFonts w:ascii="Arial" w:hAnsi="Arial" w:cs="Arial"/>
+              </w:rPr>
+              <w:t>To increase trust among users or customers.</w:t>
+            </w:r>
+          </w:p>
+        </w:tc>
+      </w:tr>
+      <w:tr>
+        <w:tc>
+          <w:tcPr>
+            <w:tcW w:w="913" w:type="dxa"/>
+          </w:tcPr>
+          <w:p>
+            <w:pPr>
+              <w:pStyle w:val="ListParagraph"/>
+              <w:spacing w:line="360" w:lineRule="auto"/>
+              <w:ind w:left="0"/>
+              <w:rPr>
+                <w:rFonts w:ascii="Arial" w:hAnsi="Arial" w:cs="Arial"/>
+              </w:rPr>
+            </w:pPr>
+            <w:r>
+              <w:rPr>
+                <w:rFonts w:ascii="Arial" w:hAnsi="Arial" w:cs="Arial"/>
+              </w:rPr>
+              <w:t>NFR29</w:t>
+            </w:r>
+          </w:p>
+        </w:tc>
+        <w:tc>
+          <w:tcPr>
+            <w:tcW w:w="1390" w:type="dxa"/>
+          </w:tcPr>
+          <w:p>
+            <w:pPr>
+              <w:pStyle w:val="ListParagraph"/>
+              <w:spacing w:line="360" w:lineRule="auto"/>
+              <w:ind w:left="0"/>
+              <w:rPr>
+                <w:rFonts w:ascii="Arial" w:hAnsi="Arial" w:cs="Arial"/>
+              </w:rPr>
+            </w:pPr>
+            <w:r>
+              <w:rPr>
+                <w:rFonts w:ascii="Arial" w:hAnsi="Arial" w:cs="Arial"/>
+              </w:rPr>
+              <w:t xml:space="preserve">Legal </w:t>
+            </w:r>
+          </w:p>
+        </w:tc>
+        <w:tc>
+          <w:tcPr>
+            <w:tcW w:w="1158" w:type="dxa"/>
+          </w:tcPr>
+          <w:p>
+            <w:pPr>
+              <w:pStyle w:val="ListParagraph"/>
+              <w:spacing w:line="360" w:lineRule="auto"/>
+              <w:ind w:left="0"/>
+              <w:rPr>
+                <w:rFonts w:ascii="Arial" w:hAnsi="Arial" w:cs="Arial"/>
+              </w:rPr>
+            </w:pPr>
+            <w:r>
+              <w:rPr>
+                <w:rFonts w:ascii="Arial" w:hAnsi="Arial" w:cs="Arial"/>
+              </w:rPr>
+              <w:t>Must have</w:t>
+            </w:r>
+          </w:p>
+        </w:tc>
+        <w:tc>
+          <w:tcPr>
+            <w:tcW w:w="5169" w:type="dxa"/>
+          </w:tcPr>
+          <w:p>
+            <w:pPr>
+              <w:pStyle w:val="ListParagraph"/>
+              <w:spacing w:line="360" w:lineRule="auto"/>
+              <w:ind w:left="0"/>
+              <w:rPr>
+                <w:rFonts w:ascii="Arial" w:hAnsi="Arial" w:cs="Arial"/>
+              </w:rPr>
+            </w:pPr>
+            <w:r>
+              <w:rPr>
+                <w:rFonts w:ascii="Arial" w:hAnsi="Arial" w:cs="Arial"/>
+              </w:rPr>
+              <w:t>To protect the system legally.</w:t>
+            </w:r>
+          </w:p>
+        </w:tc>
+      </w:tr>
+      <w:tr>
+        <w:tc>
+          <w:tcPr>
+            <w:tcW w:w="913" w:type="dxa"/>
+          </w:tcPr>
+          <w:p>
+            <w:pPr>
+              <w:pStyle w:val="ListParagraph"/>
+              <w:spacing w:line="360" w:lineRule="auto"/>
+              <w:ind w:left="0"/>
+              <w:rPr>
+                <w:rFonts w:ascii="Arial" w:hAnsi="Arial" w:cs="Arial"/>
+              </w:rPr>
+            </w:pPr>
+            <w:r>
+              <w:rPr>
+                <w:rFonts w:ascii="Arial" w:hAnsi="Arial" w:cs="Arial"/>
+              </w:rPr>
+              <w:t>NFR30</w:t>
+            </w:r>
+          </w:p>
+        </w:tc>
+        <w:tc>
+          <w:tcPr>
+            <w:tcW w:w="1390" w:type="dxa"/>
+          </w:tcPr>
+          <w:p>
+            <w:pPr>
+              <w:pStyle w:val="ListParagraph"/>
+              <w:spacing w:line="360" w:lineRule="auto"/>
+              <w:ind w:left="0"/>
+              <w:rPr>
+                <w:rFonts w:ascii="Arial" w:hAnsi="Arial" w:cs="Arial"/>
+              </w:rPr>
+            </w:pPr>
+            <w:r>
+              <w:rPr>
+                <w:rFonts w:ascii="Arial" w:hAnsi="Arial" w:cs="Arial"/>
+              </w:rPr>
+              <w:t xml:space="preserve">Integrity </w:t>
+            </w:r>
+          </w:p>
+        </w:tc>
+        <w:tc>
+          <w:tcPr>
+            <w:tcW w:w="1158" w:type="dxa"/>
+          </w:tcPr>
+          <w:p>
+            <w:pPr>
+              <w:pStyle w:val="ListParagraph"/>
+              <w:spacing w:line="360" w:lineRule="auto"/>
+              <w:ind w:left="0"/>
+              <w:rPr>
+                <w:rFonts w:ascii="Arial" w:hAnsi="Arial" w:cs="Arial"/>
+              </w:rPr>
+            </w:pPr>
+            <w:r>
+              <w:rPr>
+                <w:rFonts w:ascii="Arial" w:hAnsi="Arial" w:cs="Arial"/>
+              </w:rPr>
+              <w:t>Must have</w:t>
+            </w:r>
+          </w:p>
+        </w:tc>
+        <w:tc>
+          <w:tcPr>
+            <w:tcW w:w="5169" w:type="dxa"/>
+          </w:tcPr>
+          <w:p>
+            <w:pPr>
+              <w:pStyle w:val="ListParagraph"/>
+              <w:spacing w:line="360" w:lineRule="auto"/>
+              <w:ind w:left="0"/>
+              <w:rPr>
+                <w:rFonts w:ascii="Arial" w:hAnsi="Arial" w:cs="Arial"/>
+              </w:rPr>
+            </w:pPr>
+            <w:r>
+              <w:rPr>
+                <w:rFonts w:ascii="Arial" w:hAnsi="Arial" w:cs="Arial"/>
+              </w:rPr>
+              <w:t xml:space="preserve">To increase and maintain </w:t>
+            </w:r>
+            <w:r>
+              <w:rPr>
+                <w:rFonts w:ascii="Arial" w:hAnsi="Arial" w:cs="Arial"/>
+              </w:rPr>
+              <w:t xml:space="preserve">the </w:t>
+            </w:r>
+            <w:r>
+              <w:rPr>
+                <w:rFonts w:ascii="Arial" w:hAnsi="Arial" w:cs="Arial"/>
+              </w:rPr>
+              <w:t>accuracy of sensitive information.</w:t>
             </w:r>
           </w:p>
         </w:tc>
@@ -6732,7 +8036,19 @@
         <w:rPr>
           <w:rFonts w:ascii="Arial" w:hAnsi="Arial" w:cs="Arial"/>
         </w:rPr>
-        <w:t>A System Requirement Specification is a complete describe document of the system to be developed. Which include non-functional, functional and features of the system. System Requirement Specification also describes the user's interface, hardware</w:t>
+        <w:t>A System Requirement Specification is a complete describe</w:t>
+      </w:r>
+      <w:r>
+        <w:rPr>
+          <w:rFonts w:ascii="Arial" w:hAnsi="Arial" w:cs="Arial"/>
+        </w:rPr>
+        <w:t>d</w:t>
+      </w:r>
+      <w:r>
+        <w:rPr>
+          <w:rFonts w:ascii="Arial" w:hAnsi="Arial" w:cs="Arial"/>
+        </w:rPr>
+        <w:t xml:space="preserve"> document of the system to be developed. Which include non-functional, functional and features of the system. System Requirement Specification also describes the user's interface, hardware</w:t>
       </w:r>
       <w:r>
         <w:rPr>
@@ -7196,6 +8512,7 @@
         <w:rPr>
           <w:rFonts w:ascii="Arial" w:hAnsi="Arial" w:cs="Arial"/>
         </w:rPr>
+        <w:lastRenderedPageBreak/>
         <w:t>Post Project Requirement: Hardware and Software which are required at least a minimum requirement to run the system in the users existing systems.</w:t>
       </w:r>
     </w:p>
@@ -7482,8 +8799,1428 @@
         </w:rPr>
       </w:pPr>
     </w:p>
+    <w:p>
+      <w:pPr>
+        <w:pStyle w:val="ListParagraph"/>
+        <w:spacing w:line="360" w:lineRule="auto"/>
+        <w:rPr>
+          <w:rFonts w:ascii="Arial" w:hAnsi="Arial" w:cs="Arial"/>
+        </w:rPr>
+      </w:pPr>
+    </w:p>
+    <w:p>
+      <w:pPr>
+        <w:pStyle w:val="ListParagraph"/>
+        <w:spacing w:line="360" w:lineRule="auto"/>
+        <w:rPr>
+          <w:rFonts w:ascii="Arial" w:hAnsi="Arial" w:cs="Arial"/>
+        </w:rPr>
+      </w:pPr>
+    </w:p>
+    <w:p>
+      <w:pPr>
+        <w:pStyle w:val="ListParagraph"/>
+        <w:spacing w:line="360" w:lineRule="auto"/>
+        <w:rPr>
+          <w:rFonts w:ascii="Arial" w:hAnsi="Arial" w:cs="Arial"/>
+        </w:rPr>
+      </w:pPr>
+    </w:p>
+    <w:p>
+      <w:pPr>
+        <w:pStyle w:val="ListParagraph"/>
+        <w:spacing w:line="360" w:lineRule="auto"/>
+        <w:rPr>
+          <w:rFonts w:ascii="Arial" w:hAnsi="Arial" w:cs="Arial"/>
+        </w:rPr>
+      </w:pPr>
+    </w:p>
+    <w:p>
+      <w:pPr>
+        <w:pStyle w:val="ListParagraph"/>
+        <w:spacing w:line="360" w:lineRule="auto"/>
+        <w:rPr>
+          <w:rFonts w:ascii="Arial" w:hAnsi="Arial" w:cs="Arial"/>
+        </w:rPr>
+      </w:pPr>
+    </w:p>
+    <w:p>
+      <w:pPr>
+        <w:pStyle w:val="ListParagraph"/>
+        <w:spacing w:line="360" w:lineRule="auto"/>
+        <w:rPr>
+          <w:rFonts w:ascii="Arial" w:hAnsi="Arial" w:cs="Arial"/>
+        </w:rPr>
+      </w:pPr>
+    </w:p>
+    <w:p>
+      <w:pPr>
+        <w:pStyle w:val="ListParagraph"/>
+        <w:spacing w:line="360" w:lineRule="auto"/>
+        <w:rPr>
+          <w:rFonts w:ascii="Arial" w:hAnsi="Arial" w:cs="Arial"/>
+        </w:rPr>
+      </w:pPr>
+    </w:p>
+    <w:p>
+      <w:pPr>
+        <w:pStyle w:val="ListParagraph"/>
+        <w:spacing w:line="360" w:lineRule="auto"/>
+        <w:rPr>
+          <w:rFonts w:ascii="Arial" w:hAnsi="Arial" w:cs="Arial"/>
+        </w:rPr>
+      </w:pPr>
+    </w:p>
+    <w:p>
+      <w:pPr>
+        <w:pStyle w:val="ListParagraph"/>
+        <w:spacing w:line="360" w:lineRule="auto"/>
+        <w:rPr>
+          <w:rFonts w:ascii="Arial" w:hAnsi="Arial" w:cs="Arial"/>
+        </w:rPr>
+      </w:pPr>
+    </w:p>
+    <w:p>
+      <w:pPr>
+        <w:pStyle w:val="ListParagraph"/>
+        <w:spacing w:line="360" w:lineRule="auto"/>
+        <w:rPr>
+          <w:rFonts w:ascii="Arial" w:hAnsi="Arial" w:cs="Arial"/>
+        </w:rPr>
+      </w:pPr>
+    </w:p>
+    <w:p>
+      <w:pPr>
+        <w:pStyle w:val="ListParagraph"/>
+        <w:spacing w:line="360" w:lineRule="auto"/>
+        <w:rPr>
+          <w:rFonts w:ascii="Arial" w:hAnsi="Arial" w:cs="Arial"/>
+        </w:rPr>
+      </w:pPr>
+    </w:p>
+    <w:p>
+      <w:pPr>
+        <w:pStyle w:val="ListParagraph"/>
+        <w:spacing w:line="360" w:lineRule="auto"/>
+        <w:rPr>
+          <w:rFonts w:ascii="Arial" w:hAnsi="Arial" w:cs="Arial"/>
+        </w:rPr>
+      </w:pPr>
+    </w:p>
+    <w:p>
+      <w:pPr>
+        <w:pStyle w:val="ListParagraph"/>
+        <w:spacing w:line="360" w:lineRule="auto"/>
+        <w:rPr>
+          <w:rFonts w:ascii="Arial" w:hAnsi="Arial" w:cs="Arial"/>
+        </w:rPr>
+      </w:pPr>
+    </w:p>
+    <w:p>
+      <w:pPr>
+        <w:pStyle w:val="ListParagraph"/>
+        <w:spacing w:line="360" w:lineRule="auto"/>
+        <w:rPr>
+          <w:rFonts w:ascii="Arial" w:hAnsi="Arial" w:cs="Arial"/>
+        </w:rPr>
+      </w:pPr>
+    </w:p>
+    <w:p>
+      <w:pPr>
+        <w:pStyle w:val="ListParagraph"/>
+        <w:spacing w:line="360" w:lineRule="auto"/>
+        <w:rPr>
+          <w:rFonts w:ascii="Arial" w:hAnsi="Arial" w:cs="Arial"/>
+        </w:rPr>
+      </w:pPr>
+    </w:p>
+    <w:p>
+      <w:pPr>
+        <w:pStyle w:val="ListParagraph"/>
+        <w:spacing w:line="360" w:lineRule="auto"/>
+        <w:rPr>
+          <w:rFonts w:ascii="Arial" w:hAnsi="Arial" w:cs="Arial"/>
+        </w:rPr>
+      </w:pPr>
+    </w:p>
+    <w:p>
+      <w:pPr>
+        <w:pStyle w:val="ListParagraph"/>
+        <w:spacing w:line="360" w:lineRule="auto"/>
+        <w:rPr>
+          <w:rFonts w:ascii="Arial" w:hAnsi="Arial" w:cs="Arial"/>
+        </w:rPr>
+      </w:pPr>
+    </w:p>
+    <w:p>
+      <w:pPr>
+        <w:pStyle w:val="ListParagraph"/>
+        <w:spacing w:line="360" w:lineRule="auto"/>
+        <w:rPr>
+          <w:rFonts w:ascii="Arial" w:hAnsi="Arial" w:cs="Arial"/>
+        </w:rPr>
+      </w:pPr>
+    </w:p>
+    <w:p>
+      <w:pPr>
+        <w:pStyle w:val="ListParagraph"/>
+        <w:spacing w:line="360" w:lineRule="auto"/>
+        <w:rPr>
+          <w:rFonts w:ascii="Arial" w:hAnsi="Arial" w:cs="Arial"/>
+        </w:rPr>
+      </w:pPr>
+    </w:p>
+    <w:p>
+      <w:pPr>
+        <w:spacing w:line="360" w:lineRule="auto"/>
+        <w:rPr>
+          <w:rFonts w:ascii="Arial" w:hAnsi="Arial" w:cs="Arial"/>
+        </w:rPr>
+      </w:pPr>
+      <w:r>
+        <w:rPr>
+          <w:rFonts w:ascii="Arial" w:hAnsi="Arial" w:cs="Arial"/>
+        </w:rPr>
+        <w:lastRenderedPageBreak/>
+        <w:t>2.5 Use Case Diagram</w:t>
+      </w:r>
+    </w:p>
+    <w:p>
+      <w:pPr>
+        <w:pStyle w:val="ListParagraph"/>
+        <w:spacing w:line="360" w:lineRule="auto"/>
+        <w:rPr>
+          <w:rFonts w:ascii="Arial" w:hAnsi="Arial" w:cs="Arial"/>
+        </w:rPr>
+      </w:pPr>
+      <w:r>
+        <w:rPr>
+          <w:rFonts w:ascii="Arial" w:hAnsi="Arial" w:cs="Arial"/>
+        </w:rPr>
+        <w:t>Use Case Diagram is a visual and textual representation of a user’s interaction with the different use-cases of a system. It also shows the relationship between the system, actor, and use-cases.</w:t>
+      </w:r>
+    </w:p>
+    <w:p>
+      <w:pPr>
+        <w:pStyle w:val="ListParagraph"/>
+        <w:spacing w:line="360" w:lineRule="auto"/>
+        <w:rPr>
+          <w:rFonts w:ascii="Arial" w:hAnsi="Arial" w:cs="Arial"/>
+        </w:rPr>
+      </w:pPr>
+    </w:p>
+    <w:p>
+      <w:pPr>
+        <w:pStyle w:val="ListParagraph"/>
+        <w:spacing w:line="360" w:lineRule="auto"/>
+        <w:rPr>
+          <w:rFonts w:ascii="Arial" w:hAnsi="Arial" w:cs="Arial"/>
+        </w:rPr>
+      </w:pPr>
+      <w:r>
+        <w:rPr>
+          <w:rFonts w:ascii="Arial" w:hAnsi="Arial" w:cs="Arial"/>
+        </w:rPr>
+        <w:t>To draw use case diagram different notation are used which are as follows:</w:t>
+      </w:r>
+    </w:p>
+    <w:p>
+      <w:pPr>
+        <w:pStyle w:val="ListParagraph"/>
+        <w:numPr>
+          <w:ilvl w:val="0"/>
+          <w:numId w:val="23"/>
+        </w:numPr>
+        <w:spacing w:line="360" w:lineRule="auto"/>
+        <w:rPr>
+          <w:rFonts w:ascii="Arial" w:hAnsi="Arial" w:cs="Arial"/>
+        </w:rPr>
+      </w:pPr>
+      <w:r>
+        <w:rPr>
+          <w:rFonts w:ascii="Arial" w:hAnsi="Arial" w:cs="Arial"/>
+          <w:b/>
+        </w:rPr>
+        <w:t>Actor:</w:t>
+      </w:r>
+      <w:r>
+        <w:rPr>
+          <w:rFonts w:ascii="Arial" w:hAnsi="Arial" w:cs="Arial"/>
+        </w:rPr>
+        <w:t xml:space="preserve"> A role played by the customer in the system with defined roles to interact with the use-cases in the system.</w:t>
+      </w:r>
+    </w:p>
+    <w:p>
+      <w:pPr>
+        <w:pStyle w:val="ListParagraph"/>
+        <w:numPr>
+          <w:ilvl w:val="0"/>
+          <w:numId w:val="23"/>
+        </w:numPr>
+        <w:spacing w:line="360" w:lineRule="auto"/>
+        <w:rPr>
+          <w:rFonts w:ascii="Arial" w:hAnsi="Arial" w:cs="Arial"/>
+        </w:rPr>
+      </w:pPr>
+      <w:r>
+        <w:rPr>
+          <w:rFonts w:ascii="Arial" w:hAnsi="Arial" w:cs="Arial"/>
+          <w:b/>
+        </w:rPr>
+        <w:t>Use Case:</w:t>
+      </w:r>
+      <w:r>
+        <w:rPr>
+          <w:rFonts w:ascii="Arial" w:hAnsi="Arial" w:cs="Arial"/>
+        </w:rPr>
+        <w:t xml:space="preserve"> Steps or functions of the system which represents a user goal and can be achieved by accessing the system.</w:t>
+      </w:r>
+    </w:p>
+    <w:p>
+      <w:pPr>
+        <w:pStyle w:val="ListParagraph"/>
+        <w:numPr>
+          <w:ilvl w:val="0"/>
+          <w:numId w:val="23"/>
+        </w:numPr>
+        <w:spacing w:line="360" w:lineRule="auto"/>
+        <w:rPr>
+          <w:rFonts w:ascii="Arial" w:hAnsi="Arial" w:cs="Arial"/>
+        </w:rPr>
+      </w:pPr>
+      <w:r>
+        <w:rPr>
+          <w:rFonts w:ascii="Arial" w:hAnsi="Arial" w:cs="Arial"/>
+          <w:b/>
+        </w:rPr>
+        <w:t>System:</w:t>
+      </w:r>
+      <w:r>
+        <w:rPr>
+          <w:rFonts w:ascii="Arial" w:hAnsi="Arial" w:cs="Arial"/>
+        </w:rPr>
+        <w:t xml:space="preserve"> Represent by a shape in which the system use cases are placed inside it.</w:t>
+      </w:r>
+    </w:p>
+    <w:p>
+      <w:pPr>
+        <w:pStyle w:val="ListParagraph"/>
+        <w:numPr>
+          <w:ilvl w:val="0"/>
+          <w:numId w:val="23"/>
+        </w:numPr>
+        <w:spacing w:line="360" w:lineRule="auto"/>
+        <w:rPr>
+          <w:rFonts w:ascii="Arial" w:hAnsi="Arial" w:cs="Arial"/>
+        </w:rPr>
+      </w:pPr>
+      <w:r>
+        <w:rPr>
+          <w:rFonts w:ascii="Arial" w:hAnsi="Arial" w:cs="Arial"/>
+          <w:b/>
+        </w:rPr>
+        <w:t>Relationship:</w:t>
+      </w:r>
+      <w:r>
+        <w:rPr>
+          <w:rFonts w:ascii="Arial" w:hAnsi="Arial" w:cs="Arial"/>
+        </w:rPr>
+        <w:t xml:space="preserve"> Notation that shows the relationship of use-cases between and among customers.</w:t>
+      </w:r>
+    </w:p>
+    <w:p>
+      <w:pPr>
+        <w:spacing w:line="360" w:lineRule="auto"/>
+        <w:rPr>
+          <w:rFonts w:ascii="Arial" w:hAnsi="Arial" w:cs="Arial"/>
+        </w:rPr>
+      </w:pPr>
+    </w:p>
+    <w:p>
+      <w:pPr>
+        <w:spacing w:line="360" w:lineRule="auto"/>
+        <w:rPr>
+          <w:rFonts w:ascii="Arial" w:hAnsi="Arial" w:cs="Arial"/>
+        </w:rPr>
+      </w:pPr>
+      <w:r>
+        <w:rPr>
+          <w:rFonts w:ascii="Arial" w:hAnsi="Arial" w:cs="Arial"/>
+          <w:noProof/>
+        </w:rPr>
+        <w:lastRenderedPageBreak/>
+        <w:drawing>
+          <wp:inline distT="0" distB="0" distL="0" distR="0">
+            <wp:extent cx="5687219" cy="5039428"/>
+            <wp:effectExtent l="0" t="0" r="8890" b="8890"/>
+            <wp:docPr id="6" name="Picture 6"/>
+            <wp:cNvGraphicFramePr>
+              <a:graphicFrameLocks xmlns:a="http://schemas.openxmlformats.org/drawingml/2006/main" noChangeAspect="1"/>
+            </wp:cNvGraphicFramePr>
+            <a:graphic xmlns:a="http://schemas.openxmlformats.org/drawingml/2006/main">
+              <a:graphicData uri="http://schemas.openxmlformats.org/drawingml/2006/picture">
+                <pic:pic xmlns:pic="http://schemas.openxmlformats.org/drawingml/2006/picture">
+                  <pic:nvPicPr>
+                    <pic:cNvPr id="6" name="admin.PNG"/>
+                    <pic:cNvPicPr/>
+                  </pic:nvPicPr>
+                  <pic:blipFill>
+                    <a:blip r:embed="rId11">
+                      <a:extLst>
+                        <a:ext uri="{28A0092B-C50C-407E-A947-70E740481C1C}">
+                          <a14:useLocalDpi xmlns:a14="http://schemas.microsoft.com/office/drawing/2010/main" val="0"/>
+                        </a:ext>
+                      </a:extLst>
+                    </a:blip>
+                    <a:stretch>
+                      <a:fillRect/>
+                    </a:stretch>
+                  </pic:blipFill>
+                  <pic:spPr>
+                    <a:xfrm>
+                      <a:off x="0" y="0"/>
+                      <a:ext cx="5687219" cy="5039428"/>
+                    </a:xfrm>
+                    <a:prstGeom prst="rect">
+                      <a:avLst/>
+                    </a:prstGeom>
+                  </pic:spPr>
+                </pic:pic>
+              </a:graphicData>
+            </a:graphic>
+          </wp:inline>
+        </w:drawing>
+      </w:r>
+    </w:p>
+    <w:p>
+      <w:pPr>
+        <w:spacing w:line="360" w:lineRule="auto"/>
+        <w:rPr>
+          <w:rFonts w:ascii="Arial" w:hAnsi="Arial" w:cs="Arial"/>
+        </w:rPr>
+      </w:pPr>
+      <w:r>
+        <w:rPr>
+          <w:rFonts w:ascii="Arial" w:hAnsi="Arial" w:cs="Arial"/>
+        </w:rPr>
+        <w:t xml:space="preserve">                                                   Screenshot: Use Case from </w:t>
+      </w:r>
+      <w:r>
+        <w:rPr>
+          <w:rFonts w:ascii="Arial" w:hAnsi="Arial" w:cs="Arial"/>
+        </w:rPr>
+        <w:t xml:space="preserve">the admin </w:t>
+      </w:r>
+    </w:p>
+    <w:p>
+      <w:pPr>
+        <w:pStyle w:val="ListParagraph"/>
+        <w:spacing w:line="360" w:lineRule="auto"/>
+        <w:rPr>
+          <w:rFonts w:ascii="Arial" w:hAnsi="Arial" w:cs="Arial"/>
+        </w:rPr>
+      </w:pPr>
+      <w:r>
+        <w:rPr>
+          <w:rFonts w:ascii="Arial" w:hAnsi="Arial" w:cs="Arial"/>
+        </w:rPr>
+        <w:t>Above use-case shows</w:t>
+      </w:r>
+      <w:r>
+        <w:rPr>
+          <w:rFonts w:ascii="Arial" w:hAnsi="Arial" w:cs="Arial"/>
+        </w:rPr>
+        <w:t xml:space="preserve"> the functionality that a</w:t>
+      </w:r>
+      <w:r>
+        <w:rPr>
+          <w:rFonts w:ascii="Arial" w:hAnsi="Arial" w:cs="Arial"/>
+        </w:rPr>
+        <w:t>ctor(Admin)</w:t>
+      </w:r>
+      <w:r>
+        <w:rPr>
+          <w:rFonts w:ascii="Arial" w:hAnsi="Arial" w:cs="Arial"/>
+        </w:rPr>
+        <w:t xml:space="preserve"> can access:</w:t>
+      </w:r>
+    </w:p>
+    <w:p>
+      <w:pPr>
+        <w:pStyle w:val="ListParagraph"/>
+        <w:numPr>
+          <w:ilvl w:val="0"/>
+          <w:numId w:val="25"/>
+        </w:numPr>
+        <w:spacing w:line="360" w:lineRule="auto"/>
+        <w:rPr>
+          <w:rFonts w:ascii="Arial" w:hAnsi="Arial" w:cs="Arial"/>
+        </w:rPr>
+      </w:pPr>
+      <w:r>
+        <w:rPr>
+          <w:rFonts w:ascii="Arial" w:hAnsi="Arial" w:cs="Arial"/>
+        </w:rPr>
+        <w:t xml:space="preserve">At first admin </w:t>
+      </w:r>
+      <w:r>
+        <w:rPr>
+          <w:rFonts w:ascii="Arial" w:hAnsi="Arial" w:cs="Arial"/>
+        </w:rPr>
+        <w:t xml:space="preserve">login to the system then can access the functionality of the system. </w:t>
+      </w:r>
+    </w:p>
+    <w:p>
+      <w:pPr>
+        <w:pStyle w:val="ListParagraph"/>
+        <w:numPr>
+          <w:ilvl w:val="0"/>
+          <w:numId w:val="25"/>
+        </w:numPr>
+        <w:spacing w:line="360" w:lineRule="auto"/>
+        <w:rPr>
+          <w:rFonts w:ascii="Arial" w:hAnsi="Arial" w:cs="Arial"/>
+        </w:rPr>
+      </w:pPr>
+      <w:r>
+        <w:rPr>
+          <w:rFonts w:ascii="Arial" w:hAnsi="Arial" w:cs="Arial"/>
+        </w:rPr>
+        <w:t>Admin view</w:t>
+      </w:r>
+      <w:r>
+        <w:rPr>
+          <w:rFonts w:ascii="Arial" w:hAnsi="Arial" w:cs="Arial"/>
+        </w:rPr>
+        <w:t>s</w:t>
+      </w:r>
+      <w:r>
+        <w:rPr>
+          <w:rFonts w:ascii="Arial" w:hAnsi="Arial" w:cs="Arial"/>
+        </w:rPr>
+        <w:t xml:space="preserve"> customers detailed information and can </w:t>
+      </w:r>
+      <w:r>
+        <w:rPr>
+          <w:rFonts w:ascii="Arial" w:hAnsi="Arial" w:cs="Arial"/>
+        </w:rPr>
+        <w:t xml:space="preserve">also </w:t>
+      </w:r>
+      <w:r>
+        <w:rPr>
+          <w:rFonts w:ascii="Arial" w:hAnsi="Arial" w:cs="Arial"/>
+        </w:rPr>
+        <w:t>delete the customer as per needs.</w:t>
+      </w:r>
+    </w:p>
+    <w:p>
+      <w:pPr>
+        <w:pStyle w:val="ListParagraph"/>
+        <w:numPr>
+          <w:ilvl w:val="0"/>
+          <w:numId w:val="25"/>
+        </w:numPr>
+        <w:spacing w:line="360" w:lineRule="auto"/>
+        <w:rPr>
+          <w:rFonts w:ascii="Arial" w:hAnsi="Arial" w:cs="Arial"/>
+        </w:rPr>
+      </w:pPr>
+      <w:r>
+        <w:rPr>
+          <w:rFonts w:ascii="Arial" w:hAnsi="Arial" w:cs="Arial"/>
+        </w:rPr>
+        <w:t xml:space="preserve">Tiles order by the customers </w:t>
+      </w:r>
+      <w:r>
+        <w:rPr>
+          <w:rFonts w:ascii="Arial" w:hAnsi="Arial" w:cs="Arial"/>
+        </w:rPr>
+        <w:t>is</w:t>
+      </w:r>
+      <w:r>
+        <w:rPr>
+          <w:rFonts w:ascii="Arial" w:hAnsi="Arial" w:cs="Arial"/>
+        </w:rPr>
+        <w:t xml:space="preserve"> also viewed by admin and dispatch orders as per informati</w:t>
+      </w:r>
+      <w:r>
+        <w:rPr>
+          <w:rFonts w:ascii="Arial" w:hAnsi="Arial" w:cs="Arial"/>
+        </w:rPr>
+        <w:t xml:space="preserve">on provided by </w:t>
+      </w:r>
+      <w:r>
+        <w:rPr>
+          <w:rFonts w:ascii="Arial" w:hAnsi="Arial" w:cs="Arial"/>
+        </w:rPr>
+        <w:t>customers.</w:t>
+      </w:r>
+    </w:p>
+    <w:p>
+      <w:pPr>
+        <w:pStyle w:val="ListParagraph"/>
+        <w:numPr>
+          <w:ilvl w:val="0"/>
+          <w:numId w:val="25"/>
+        </w:numPr>
+        <w:spacing w:line="360" w:lineRule="auto"/>
+        <w:rPr>
+          <w:rFonts w:ascii="Arial" w:hAnsi="Arial" w:cs="Arial"/>
+        </w:rPr>
+      </w:pPr>
+      <w:r>
+        <w:rPr>
+          <w:rFonts w:ascii="Arial" w:hAnsi="Arial" w:cs="Arial"/>
+        </w:rPr>
+        <w:t xml:space="preserve">Admin generates </w:t>
+      </w:r>
+      <w:r>
+        <w:rPr>
+          <w:rFonts w:ascii="Arial" w:hAnsi="Arial" w:cs="Arial"/>
+        </w:rPr>
+        <w:t xml:space="preserve">a </w:t>
+      </w:r>
+      <w:r>
+        <w:rPr>
+          <w:rFonts w:ascii="Arial" w:hAnsi="Arial" w:cs="Arial"/>
+        </w:rPr>
+        <w:t xml:space="preserve">report of orders and customers at the end of </w:t>
+      </w:r>
+      <w:r>
+        <w:rPr>
+          <w:rFonts w:ascii="Arial" w:hAnsi="Arial" w:cs="Arial"/>
+        </w:rPr>
+        <w:t xml:space="preserve">the </w:t>
+      </w:r>
+      <w:r>
+        <w:rPr>
+          <w:rFonts w:ascii="Arial" w:hAnsi="Arial" w:cs="Arial"/>
+        </w:rPr>
+        <w:t xml:space="preserve">day </w:t>
+      </w:r>
+      <w:r>
+        <w:rPr>
+          <w:rFonts w:ascii="Arial" w:hAnsi="Arial" w:cs="Arial"/>
+        </w:rPr>
+        <w:t>and L</w:t>
+      </w:r>
+      <w:r>
+        <w:rPr>
+          <w:rFonts w:ascii="Arial" w:hAnsi="Arial" w:cs="Arial"/>
+        </w:rPr>
+        <w:t>og</w:t>
+      </w:r>
+      <w:r>
+        <w:rPr>
+          <w:rFonts w:ascii="Arial" w:hAnsi="Arial" w:cs="Arial"/>
+        </w:rPr>
+        <w:t xml:space="preserve"> </w:t>
+      </w:r>
+      <w:r>
+        <w:rPr>
+          <w:rFonts w:ascii="Arial" w:hAnsi="Arial" w:cs="Arial"/>
+        </w:rPr>
+        <w:t>out the system to maintain security.</w:t>
+      </w:r>
+    </w:p>
+    <w:p>
+      <w:pPr>
+        <w:pStyle w:val="ListParagraph"/>
+        <w:spacing w:line="360" w:lineRule="auto"/>
+        <w:rPr>
+          <w:rFonts w:ascii="Arial" w:hAnsi="Arial" w:cs="Arial"/>
+        </w:rPr>
+      </w:pPr>
+    </w:p>
+    <w:p>
+      <w:pPr>
+        <w:pStyle w:val="ListParagraph"/>
+        <w:spacing w:line="360" w:lineRule="auto"/>
+        <w:rPr>
+          <w:rFonts w:ascii="Arial" w:hAnsi="Arial" w:cs="Arial"/>
+        </w:rPr>
+      </w:pPr>
+    </w:p>
+    <w:p>
+      <w:pPr>
+        <w:pStyle w:val="ListParagraph"/>
+        <w:spacing w:line="360" w:lineRule="auto"/>
+        <w:rPr>
+          <w:rFonts w:ascii="Arial" w:hAnsi="Arial" w:cs="Arial"/>
+        </w:rPr>
+      </w:pPr>
+    </w:p>
+    <w:p>
+      <w:pPr>
+        <w:pStyle w:val="ListParagraph"/>
+        <w:spacing w:line="360" w:lineRule="auto"/>
+        <w:rPr>
+          <w:rFonts w:ascii="Arial" w:hAnsi="Arial" w:cs="Arial"/>
+        </w:rPr>
+      </w:pPr>
+      <w:r>
+        <w:rPr>
+          <w:rFonts w:ascii="Arial" w:hAnsi="Arial" w:cs="Arial"/>
+          <w:noProof/>
+        </w:rPr>
+        <w:lastRenderedPageBreak/>
+        <w:drawing>
+          <wp:inline distT="0" distB="0" distL="0" distR="0">
+            <wp:extent cx="4467849" cy="5087060"/>
+            <wp:effectExtent l="0" t="0" r="9525" b="0"/>
+            <wp:docPr id="7" name="Picture 7"/>
+            <wp:cNvGraphicFramePr>
+              <a:graphicFrameLocks xmlns:a="http://schemas.openxmlformats.org/drawingml/2006/main" noChangeAspect="1"/>
+            </wp:cNvGraphicFramePr>
+            <a:graphic xmlns:a="http://schemas.openxmlformats.org/drawingml/2006/main">
+              <a:graphicData uri="http://schemas.openxmlformats.org/drawingml/2006/picture">
+                <pic:pic xmlns:pic="http://schemas.openxmlformats.org/drawingml/2006/picture">
+                  <pic:nvPicPr>
+                    <pic:cNvPr id="7" name="admin1.PNG"/>
+                    <pic:cNvPicPr/>
+                  </pic:nvPicPr>
+                  <pic:blipFill>
+                    <a:blip r:embed="rId12">
+                      <a:extLst>
+                        <a:ext uri="{28A0092B-C50C-407E-A947-70E740481C1C}">
+                          <a14:useLocalDpi xmlns:a14="http://schemas.microsoft.com/office/drawing/2010/main" val="0"/>
+                        </a:ext>
+                      </a:extLst>
+                    </a:blip>
+                    <a:stretch>
+                      <a:fillRect/>
+                    </a:stretch>
+                  </pic:blipFill>
+                  <pic:spPr>
+                    <a:xfrm>
+                      <a:off x="0" y="0"/>
+                      <a:ext cx="4467849" cy="5087060"/>
+                    </a:xfrm>
+                    <a:prstGeom prst="rect">
+                      <a:avLst/>
+                    </a:prstGeom>
+                  </pic:spPr>
+                </pic:pic>
+              </a:graphicData>
+            </a:graphic>
+          </wp:inline>
+        </w:drawing>
+      </w:r>
+    </w:p>
+    <w:p>
+      <w:pPr>
+        <w:pStyle w:val="ListParagraph"/>
+        <w:spacing w:line="360" w:lineRule="auto"/>
+        <w:rPr>
+          <w:rFonts w:ascii="Arial" w:hAnsi="Arial" w:cs="Arial"/>
+        </w:rPr>
+      </w:pPr>
+      <w:r>
+        <w:rPr>
+          <w:rFonts w:ascii="Arial" w:hAnsi="Arial" w:cs="Arial"/>
+        </w:rPr>
+        <w:t xml:space="preserve">                            Screenshot: Use Case of Admin </w:t>
+      </w:r>
+    </w:p>
+    <w:p>
+      <w:pPr>
+        <w:pStyle w:val="ListParagraph"/>
+        <w:spacing w:line="360" w:lineRule="auto"/>
+        <w:rPr>
+          <w:rFonts w:ascii="Arial" w:hAnsi="Arial" w:cs="Arial"/>
+        </w:rPr>
+      </w:pPr>
+      <w:r>
+        <w:rPr>
+          <w:rFonts w:ascii="Arial" w:hAnsi="Arial" w:cs="Arial"/>
+        </w:rPr>
+        <w:t xml:space="preserve">Above use case also show the functionality than </w:t>
+      </w:r>
+      <w:r>
+        <w:rPr>
+          <w:rFonts w:ascii="Arial" w:hAnsi="Arial" w:cs="Arial"/>
+        </w:rPr>
+        <w:t>a</w:t>
+      </w:r>
+      <w:r>
+        <w:rPr>
+          <w:rFonts w:ascii="Arial" w:hAnsi="Arial" w:cs="Arial"/>
+        </w:rPr>
+        <w:t>ctor(Admin) access:</w:t>
+      </w:r>
+    </w:p>
+    <w:p>
+      <w:pPr>
+        <w:pStyle w:val="ListParagraph"/>
+        <w:numPr>
+          <w:ilvl w:val="0"/>
+          <w:numId w:val="26"/>
+        </w:numPr>
+        <w:spacing w:line="360" w:lineRule="auto"/>
+        <w:rPr>
+          <w:rFonts w:ascii="Arial" w:hAnsi="Arial" w:cs="Arial"/>
+        </w:rPr>
+      </w:pPr>
+      <w:r>
+        <w:rPr>
+          <w:rFonts w:ascii="Arial" w:hAnsi="Arial" w:cs="Arial"/>
+        </w:rPr>
+        <w:t xml:space="preserve">To access this functionality also the admin </w:t>
+      </w:r>
+      <w:r>
+        <w:rPr>
+          <w:rFonts w:ascii="Arial" w:hAnsi="Arial" w:cs="Arial"/>
+        </w:rPr>
+        <w:t>first L</w:t>
+      </w:r>
+      <w:r>
+        <w:rPr>
+          <w:rFonts w:ascii="Arial" w:hAnsi="Arial" w:cs="Arial"/>
+        </w:rPr>
+        <w:t xml:space="preserve">ogin to </w:t>
+      </w:r>
+      <w:r>
+        <w:rPr>
+          <w:rFonts w:ascii="Arial" w:hAnsi="Arial" w:cs="Arial"/>
+        </w:rPr>
+        <w:t xml:space="preserve">the </w:t>
+      </w:r>
+      <w:r>
+        <w:rPr>
+          <w:rFonts w:ascii="Arial" w:hAnsi="Arial" w:cs="Arial"/>
+        </w:rPr>
+        <w:t>system.</w:t>
+      </w:r>
+    </w:p>
+    <w:p>
+      <w:pPr>
+        <w:pStyle w:val="ListParagraph"/>
+        <w:numPr>
+          <w:ilvl w:val="0"/>
+          <w:numId w:val="26"/>
+        </w:numPr>
+        <w:spacing w:line="360" w:lineRule="auto"/>
+        <w:rPr>
+          <w:rFonts w:ascii="Arial" w:hAnsi="Arial" w:cs="Arial"/>
+        </w:rPr>
+      </w:pPr>
+      <w:r>
+        <w:rPr>
+          <w:rFonts w:ascii="Arial" w:hAnsi="Arial" w:cs="Arial"/>
+        </w:rPr>
+        <w:t>Admin adds tiles detail at the starting of the day and deletes, update details at the end of the day.</w:t>
+      </w:r>
+    </w:p>
+    <w:p>
+      <w:pPr>
+        <w:pStyle w:val="ListParagraph"/>
+        <w:numPr>
+          <w:ilvl w:val="0"/>
+          <w:numId w:val="26"/>
+        </w:numPr>
+        <w:spacing w:line="360" w:lineRule="auto"/>
+        <w:rPr>
+          <w:rFonts w:ascii="Arial" w:hAnsi="Arial" w:cs="Arial"/>
+        </w:rPr>
+      </w:pPr>
+      <w:r>
+        <w:rPr>
+          <w:rFonts w:ascii="Arial" w:hAnsi="Arial" w:cs="Arial"/>
+        </w:rPr>
+        <w:t xml:space="preserve">Admin too adds new vehicle </w:t>
+      </w:r>
+      <w:r>
+        <w:rPr>
+          <w:rFonts w:ascii="Arial" w:hAnsi="Arial" w:cs="Arial"/>
+        </w:rPr>
+        <w:t xml:space="preserve">detail </w:t>
+      </w:r>
+      <w:r>
+        <w:rPr>
+          <w:rFonts w:ascii="Arial" w:hAnsi="Arial" w:cs="Arial"/>
+        </w:rPr>
+        <w:t>if needed to the business and delete if not available.</w:t>
+      </w:r>
+    </w:p>
+    <w:p>
+      <w:pPr>
+        <w:pStyle w:val="ListParagraph"/>
+        <w:spacing w:line="360" w:lineRule="auto"/>
+        <w:rPr>
+          <w:rFonts w:ascii="Arial" w:hAnsi="Arial" w:cs="Arial"/>
+        </w:rPr>
+      </w:pPr>
+    </w:p>
+    <w:p>
+      <w:pPr>
+        <w:pStyle w:val="ListParagraph"/>
+        <w:spacing w:line="360" w:lineRule="auto"/>
+        <w:rPr>
+          <w:rFonts w:ascii="Arial" w:hAnsi="Arial" w:cs="Arial"/>
+        </w:rPr>
+      </w:pPr>
+    </w:p>
+    <w:p>
+      <w:pPr>
+        <w:pStyle w:val="ListParagraph"/>
+        <w:spacing w:line="360" w:lineRule="auto"/>
+        <w:rPr>
+          <w:rFonts w:ascii="Arial" w:hAnsi="Arial" w:cs="Arial"/>
+        </w:rPr>
+      </w:pPr>
+    </w:p>
+    <w:p>
+      <w:pPr>
+        <w:pStyle w:val="ListParagraph"/>
+        <w:spacing w:line="360" w:lineRule="auto"/>
+        <w:rPr>
+          <w:rFonts w:ascii="Arial" w:hAnsi="Arial" w:cs="Arial"/>
+        </w:rPr>
+      </w:pPr>
+    </w:p>
+    <w:p>
+      <w:pPr>
+        <w:pStyle w:val="ListParagraph"/>
+        <w:spacing w:line="360" w:lineRule="auto"/>
+        <w:rPr>
+          <w:rFonts w:ascii="Arial" w:hAnsi="Arial" w:cs="Arial"/>
+        </w:rPr>
+      </w:pPr>
+    </w:p>
+    <w:p>
+      <w:pPr>
+        <w:pStyle w:val="ListParagraph"/>
+        <w:spacing w:line="360" w:lineRule="auto"/>
+        <w:rPr>
+          <w:rFonts w:ascii="Arial" w:hAnsi="Arial" w:cs="Arial"/>
+        </w:rPr>
+      </w:pPr>
+      <w:r>
+        <w:rPr>
+          <w:rFonts w:ascii="Arial" w:hAnsi="Arial" w:cs="Arial"/>
+          <w:noProof/>
+        </w:rPr>
+        <w:lastRenderedPageBreak/>
+        <w:drawing>
+          <wp:inline distT="0" distB="0" distL="0" distR="0">
+            <wp:extent cx="5347340" cy="4582164"/>
+            <wp:effectExtent l="0" t="0" r="5715" b="8890"/>
+            <wp:docPr id="8" name="Picture 8"/>
+            <wp:cNvGraphicFramePr>
+              <a:graphicFrameLocks xmlns:a="http://schemas.openxmlformats.org/drawingml/2006/main" noChangeAspect="1"/>
+            </wp:cNvGraphicFramePr>
+            <a:graphic xmlns:a="http://schemas.openxmlformats.org/drawingml/2006/main">
+              <a:graphicData uri="http://schemas.openxmlformats.org/drawingml/2006/picture">
+                <pic:pic xmlns:pic="http://schemas.openxmlformats.org/drawingml/2006/picture">
+                  <pic:nvPicPr>
+                    <pic:cNvPr id="8" name="user.PNG"/>
+                    <pic:cNvPicPr/>
+                  </pic:nvPicPr>
+                  <pic:blipFill>
+                    <a:blip r:embed="rId13">
+                      <a:extLst>
+                        <a:ext uri="{28A0092B-C50C-407E-A947-70E740481C1C}">
+                          <a14:useLocalDpi xmlns:a14="http://schemas.microsoft.com/office/drawing/2010/main" val="0"/>
+                        </a:ext>
+                      </a:extLst>
+                    </a:blip>
+                    <a:stretch>
+                      <a:fillRect/>
+                    </a:stretch>
+                  </pic:blipFill>
+                  <pic:spPr>
+                    <a:xfrm>
+                      <a:off x="0" y="0"/>
+                      <a:ext cx="5347340" cy="4582164"/>
+                    </a:xfrm>
+                    <a:prstGeom prst="rect">
+                      <a:avLst/>
+                    </a:prstGeom>
+                  </pic:spPr>
+                </pic:pic>
+              </a:graphicData>
+            </a:graphic>
+          </wp:inline>
+        </w:drawing>
+      </w:r>
+    </w:p>
+    <w:p>
+      <w:pPr>
+        <w:pStyle w:val="ListParagraph"/>
+        <w:spacing w:line="360" w:lineRule="auto"/>
+        <w:rPr>
+          <w:rFonts w:ascii="Arial" w:hAnsi="Arial" w:cs="Arial"/>
+        </w:rPr>
+      </w:pPr>
+      <w:r>
+        <w:rPr>
+          <w:rFonts w:ascii="Arial" w:hAnsi="Arial" w:cs="Arial"/>
+        </w:rPr>
+        <w:t xml:space="preserve">                                   Screenshot: Use Case of Customer </w:t>
+      </w:r>
+    </w:p>
+    <w:p>
+      <w:pPr>
+        <w:pStyle w:val="ListParagraph"/>
+        <w:spacing w:line="360" w:lineRule="auto"/>
+        <w:rPr>
+          <w:rFonts w:ascii="Arial" w:hAnsi="Arial" w:cs="Arial"/>
+        </w:rPr>
+      </w:pPr>
+    </w:p>
+    <w:p>
+      <w:pPr>
+        <w:pStyle w:val="ListParagraph"/>
+        <w:spacing w:line="360" w:lineRule="auto"/>
+        <w:rPr>
+          <w:rFonts w:ascii="Arial" w:hAnsi="Arial" w:cs="Arial"/>
+        </w:rPr>
+      </w:pPr>
+      <w:r>
+        <w:rPr>
+          <w:rFonts w:ascii="Arial" w:hAnsi="Arial" w:cs="Arial"/>
+        </w:rPr>
+        <w:t>The a</w:t>
+      </w:r>
+      <w:r>
+        <w:rPr>
+          <w:rFonts w:ascii="Arial" w:hAnsi="Arial" w:cs="Arial"/>
+        </w:rPr>
+        <w:t>bove use cas</w:t>
+      </w:r>
+      <w:r>
+        <w:rPr>
+          <w:rFonts w:ascii="Arial" w:hAnsi="Arial" w:cs="Arial"/>
+        </w:rPr>
+        <w:t>e show</w:t>
+      </w:r>
+      <w:r>
+        <w:rPr>
+          <w:rFonts w:ascii="Arial" w:hAnsi="Arial" w:cs="Arial"/>
+        </w:rPr>
+        <w:t>s</w:t>
+      </w:r>
+      <w:r>
+        <w:rPr>
+          <w:rFonts w:ascii="Arial" w:hAnsi="Arial" w:cs="Arial"/>
+        </w:rPr>
+        <w:t xml:space="preserve"> the functionality that a</w:t>
+      </w:r>
+      <w:r>
+        <w:rPr>
+          <w:rFonts w:ascii="Arial" w:hAnsi="Arial" w:cs="Arial"/>
+        </w:rPr>
+        <w:t>ctor(Customer) can access:</w:t>
+      </w:r>
+    </w:p>
+    <w:p>
+      <w:pPr>
+        <w:pStyle w:val="ListParagraph"/>
+        <w:numPr>
+          <w:ilvl w:val="0"/>
+          <w:numId w:val="27"/>
+        </w:numPr>
+        <w:spacing w:line="360" w:lineRule="auto"/>
+        <w:rPr>
+          <w:rFonts w:ascii="Arial" w:hAnsi="Arial" w:cs="Arial"/>
+        </w:rPr>
+      </w:pPr>
+      <w:r>
+        <w:rPr>
+          <w:rFonts w:ascii="Arial" w:hAnsi="Arial" w:cs="Arial"/>
+        </w:rPr>
+        <w:t>Customer first needs to register and then</w:t>
+      </w:r>
+      <w:r>
+        <w:rPr>
+          <w:rFonts w:ascii="Arial" w:hAnsi="Arial" w:cs="Arial"/>
+        </w:rPr>
+        <w:t xml:space="preserve"> log in</w:t>
+      </w:r>
+      <w:r>
+        <w:rPr>
+          <w:rFonts w:ascii="Arial" w:hAnsi="Arial" w:cs="Arial"/>
+        </w:rPr>
+        <w:t xml:space="preserve"> to access some key functionality.</w:t>
+      </w:r>
+    </w:p>
+    <w:p>
+      <w:pPr>
+        <w:pStyle w:val="ListParagraph"/>
+        <w:numPr>
+          <w:ilvl w:val="0"/>
+          <w:numId w:val="27"/>
+        </w:numPr>
+        <w:spacing w:line="360" w:lineRule="auto"/>
+        <w:rPr>
+          <w:rFonts w:ascii="Arial" w:hAnsi="Arial" w:cs="Arial"/>
+        </w:rPr>
+      </w:pPr>
+      <w:r>
+        <w:rPr>
+          <w:rFonts w:ascii="Arial" w:hAnsi="Arial" w:cs="Arial"/>
+        </w:rPr>
+        <w:t xml:space="preserve">Customer </w:t>
+      </w:r>
+      <w:r>
+        <w:rPr>
+          <w:rFonts w:ascii="Arial" w:hAnsi="Arial" w:cs="Arial"/>
+        </w:rPr>
+        <w:t xml:space="preserve">can </w:t>
+      </w:r>
+      <w:r>
+        <w:rPr>
+          <w:rFonts w:ascii="Arial" w:hAnsi="Arial" w:cs="Arial"/>
+        </w:rPr>
+        <w:t>view details of tiles available in</w:t>
+      </w:r>
+      <w:r>
+        <w:rPr>
+          <w:rFonts w:ascii="Arial" w:hAnsi="Arial" w:cs="Arial"/>
+        </w:rPr>
+        <w:t xml:space="preserve"> </w:t>
+      </w:r>
+      <w:r>
+        <w:rPr>
+          <w:rFonts w:ascii="Arial" w:hAnsi="Arial" w:cs="Arial"/>
+        </w:rPr>
+        <w:t>the</w:t>
+      </w:r>
+      <w:r>
+        <w:rPr>
+          <w:rFonts w:ascii="Arial" w:hAnsi="Arial" w:cs="Arial"/>
+        </w:rPr>
+        <w:t xml:space="preserve"> company.</w:t>
+      </w:r>
+    </w:p>
+    <w:p>
+      <w:pPr>
+        <w:pStyle w:val="ListParagraph"/>
+        <w:numPr>
+          <w:ilvl w:val="0"/>
+          <w:numId w:val="27"/>
+        </w:numPr>
+        <w:spacing w:line="360" w:lineRule="auto"/>
+        <w:rPr>
+          <w:rFonts w:ascii="Arial" w:hAnsi="Arial" w:cs="Arial"/>
+        </w:rPr>
+      </w:pPr>
+      <w:r>
+        <w:rPr>
+          <w:rFonts w:ascii="Arial" w:hAnsi="Arial" w:cs="Arial"/>
+        </w:rPr>
+        <w:t>They</w:t>
+      </w:r>
+      <w:r>
+        <w:rPr>
+          <w:rFonts w:ascii="Arial" w:hAnsi="Arial" w:cs="Arial"/>
+        </w:rPr>
+        <w:t xml:space="preserve"> can</w:t>
+      </w:r>
+      <w:r>
+        <w:rPr>
+          <w:rFonts w:ascii="Arial" w:hAnsi="Arial" w:cs="Arial"/>
+        </w:rPr>
+        <w:t xml:space="preserve"> place an order </w:t>
+      </w:r>
+      <w:r>
+        <w:rPr>
+          <w:rFonts w:ascii="Arial" w:hAnsi="Arial" w:cs="Arial"/>
+        </w:rPr>
+        <w:t xml:space="preserve">and </w:t>
+      </w:r>
+      <w:r>
+        <w:rPr>
+          <w:rFonts w:ascii="Arial" w:hAnsi="Arial" w:cs="Arial"/>
+        </w:rPr>
+        <w:t xml:space="preserve">select a </w:t>
+      </w:r>
+      <w:r>
+        <w:rPr>
+          <w:rFonts w:ascii="Arial" w:hAnsi="Arial" w:cs="Arial"/>
+        </w:rPr>
+        <w:t>suitable vehicle to transport their order</w:t>
+      </w:r>
+      <w:r>
+        <w:rPr>
+          <w:rFonts w:ascii="Arial" w:hAnsi="Arial" w:cs="Arial"/>
+        </w:rPr>
+        <w:t>.</w:t>
+      </w:r>
+    </w:p>
+    <w:p>
+      <w:pPr>
+        <w:pStyle w:val="ListParagraph"/>
+        <w:numPr>
+          <w:ilvl w:val="0"/>
+          <w:numId w:val="27"/>
+        </w:numPr>
+        <w:spacing w:line="360" w:lineRule="auto"/>
+        <w:rPr>
+          <w:rFonts w:ascii="Arial" w:hAnsi="Arial" w:cs="Arial"/>
+        </w:rPr>
+      </w:pPr>
+      <w:r>
+        <w:rPr>
+          <w:rFonts w:ascii="Arial" w:hAnsi="Arial" w:cs="Arial"/>
+        </w:rPr>
+        <w:t xml:space="preserve">They </w:t>
+      </w:r>
+      <w:r>
+        <w:rPr>
+          <w:rFonts w:ascii="Arial" w:hAnsi="Arial" w:cs="Arial"/>
+        </w:rPr>
+        <w:t xml:space="preserve">can </w:t>
+      </w:r>
+      <w:r>
+        <w:rPr>
+          <w:rFonts w:ascii="Arial" w:hAnsi="Arial" w:cs="Arial"/>
+        </w:rPr>
+        <w:t>edit and delete their orders, profiles as their needs.</w:t>
+      </w:r>
+    </w:p>
+    <w:p>
+      <w:pPr>
+        <w:pStyle w:val="ListParagraph"/>
+        <w:numPr>
+          <w:ilvl w:val="0"/>
+          <w:numId w:val="27"/>
+        </w:numPr>
+        <w:spacing w:line="360" w:lineRule="auto"/>
+        <w:rPr>
+          <w:rFonts w:ascii="Arial" w:hAnsi="Arial" w:cs="Arial"/>
+        </w:rPr>
+      </w:pPr>
+      <w:r>
+        <w:rPr>
+          <w:rFonts w:ascii="Arial" w:hAnsi="Arial" w:cs="Arial"/>
+        </w:rPr>
+        <w:t>Finally</w:t>
+      </w:r>
+      <w:r>
+        <w:rPr>
+          <w:rFonts w:ascii="Arial" w:hAnsi="Arial" w:cs="Arial"/>
+        </w:rPr>
+        <w:t>, customer Log</w:t>
+      </w:r>
+      <w:r>
+        <w:rPr>
+          <w:rFonts w:ascii="Arial" w:hAnsi="Arial" w:cs="Arial"/>
+        </w:rPr>
+        <w:t>out to the system to secure privacy.</w:t>
+      </w:r>
+    </w:p>
+    <w:p>
+      <w:pPr>
+        <w:pStyle w:val="ListParagraph"/>
+        <w:spacing w:line="360" w:lineRule="auto"/>
+        <w:rPr>
+          <w:rFonts w:ascii="Arial" w:hAnsi="Arial" w:cs="Arial"/>
+        </w:rPr>
+      </w:pPr>
+    </w:p>
+    <w:p>
+      <w:pPr>
+        <w:pStyle w:val="ListParagraph"/>
+        <w:spacing w:line="360" w:lineRule="auto"/>
+        <w:rPr>
+          <w:rFonts w:ascii="Arial" w:hAnsi="Arial" w:cs="Arial"/>
+        </w:rPr>
+      </w:pPr>
+    </w:p>
+    <w:p>
+      <w:pPr>
+        <w:spacing w:line="360" w:lineRule="auto"/>
+        <w:rPr>
+          <w:rFonts w:ascii="Arial" w:hAnsi="Arial" w:cs="Arial"/>
+        </w:rPr>
+      </w:pPr>
+    </w:p>
+    <w:p>
+      <w:pPr>
+        <w:spacing w:line="360" w:lineRule="auto"/>
+        <w:rPr>
+          <w:rFonts w:ascii="Arial" w:hAnsi="Arial" w:cs="Arial"/>
+        </w:rPr>
+      </w:pPr>
+    </w:p>
+    <w:p>
+      <w:pPr>
+        <w:spacing w:line="360" w:lineRule="auto"/>
+        <w:rPr>
+          <w:rFonts w:ascii="Arial" w:hAnsi="Arial" w:cs="Arial"/>
+        </w:rPr>
+      </w:pPr>
+    </w:p>
+    <w:p>
+      <w:pPr>
+        <w:spacing w:line="360" w:lineRule="auto"/>
+        <w:rPr>
+          <w:rFonts w:ascii="Arial" w:hAnsi="Arial" w:cs="Arial"/>
+        </w:rPr>
+      </w:pPr>
+      <w:r>
+        <w:rPr>
+          <w:rFonts w:ascii="Arial" w:hAnsi="Arial" w:cs="Arial"/>
+        </w:rPr>
+        <w:lastRenderedPageBreak/>
+        <w:t>2.6 Natural Language Analysis(NLA) and Initial class diagram</w:t>
+      </w:r>
+    </w:p>
+    <w:p>
+      <w:pPr>
+        <w:pStyle w:val="ListParagraph"/>
+        <w:spacing w:line="360" w:lineRule="auto"/>
+        <w:rPr>
+          <w:rFonts w:ascii="Arial" w:hAnsi="Arial" w:cs="Arial"/>
+        </w:rPr>
+      </w:pPr>
+      <w:r>
+        <w:rPr>
+          <w:rFonts w:ascii="Arial" w:hAnsi="Arial" w:cs="Arial"/>
+        </w:rPr>
+        <w:t>Shreesh Tiles Company is a small scale industry located in Galkot, Baglung. Till now all the works of the company is done manually and with phone calls. So the owners of the company now want to computerized whole systems.</w:t>
+      </w:r>
+    </w:p>
+    <w:p>
+      <w:pPr>
+        <w:pStyle w:val="ListParagraph"/>
+        <w:spacing w:line="360" w:lineRule="auto"/>
+        <w:rPr>
+          <w:rFonts w:ascii="Arial" w:hAnsi="Arial" w:cs="Arial"/>
+        </w:rPr>
+      </w:pPr>
+    </w:p>
+    <w:p>
+      <w:pPr>
+        <w:pStyle w:val="ListParagraph"/>
+        <w:spacing w:line="360" w:lineRule="auto"/>
+        <w:rPr>
+          <w:rFonts w:ascii="Arial" w:hAnsi="Arial" w:cs="Arial"/>
+        </w:rPr>
+      </w:pPr>
+      <w:r>
+        <w:rPr>
+          <w:rFonts w:ascii="Arial" w:hAnsi="Arial" w:cs="Arial"/>
+        </w:rPr>
+        <w:t xml:space="preserve">The company wants the system where there will be two users Admin and Customers. Admin or the owner of the company can add, update and delete details of products and vehicles. The owner also can see all the details of the customers and order place by customers then </w:t>
+      </w:r>
+      <w:r>
+        <w:rPr>
+          <w:rFonts w:ascii="Arial" w:hAnsi="Arial" w:cs="Arial"/>
+        </w:rPr>
+        <w:t xml:space="preserve">dispatch </w:t>
+      </w:r>
+      <w:r>
+        <w:rPr>
+          <w:rFonts w:ascii="Arial" w:hAnsi="Arial" w:cs="Arial"/>
+        </w:rPr>
+        <w:t xml:space="preserve">the </w:t>
+      </w:r>
+      <w:r>
+        <w:rPr>
+          <w:rFonts w:ascii="Arial" w:hAnsi="Arial" w:cs="Arial"/>
+        </w:rPr>
+        <w:t>order as information provided by the customers.</w:t>
+      </w:r>
+      <w:r>
+        <w:rPr>
+          <w:rFonts w:ascii="Arial" w:hAnsi="Arial" w:cs="Arial"/>
+        </w:rPr>
+        <w:t xml:space="preserve"> </w:t>
+      </w:r>
+      <w:r>
+        <w:rPr>
+          <w:rFonts w:ascii="Arial" w:hAnsi="Arial" w:cs="Arial"/>
+        </w:rPr>
+        <w:t>In the other side, customer can see all the details of tiles available in the company but need to register to place an order. Once they register and place an order they can edit or delete their profiles and order as their needs.</w:t>
+      </w:r>
+    </w:p>
+    <w:p>
+      <w:pPr>
+        <w:pStyle w:val="ListParagraph"/>
+        <w:spacing w:line="360" w:lineRule="auto"/>
+        <w:rPr>
+          <w:rFonts w:ascii="Arial" w:hAnsi="Arial" w:cs="Arial"/>
+        </w:rPr>
+      </w:pPr>
+    </w:p>
+    <w:p>
+      <w:pPr>
+        <w:pStyle w:val="ListParagraph"/>
+        <w:spacing w:line="360" w:lineRule="auto"/>
+        <w:rPr>
+          <w:rFonts w:ascii="Arial" w:hAnsi="Arial" w:cs="Arial"/>
+        </w:rPr>
+      </w:pPr>
+      <w:r>
+        <w:rPr>
+          <w:rFonts w:ascii="Arial" w:hAnsi="Arial" w:cs="Arial"/>
+        </w:rPr>
+        <w:t>Nouns(</w:t>
+      </w:r>
+      <w:r>
+        <w:rPr>
+          <w:rFonts w:ascii="Arial" w:hAnsi="Arial" w:cs="Arial"/>
+        </w:rPr>
+        <w:t>Candidate Class</w:t>
+      </w:r>
+      <w:r>
+        <w:rPr>
+          <w:rFonts w:ascii="Arial" w:hAnsi="Arial" w:cs="Arial"/>
+        </w:rPr>
+        <w:t>)</w:t>
+      </w:r>
+      <w:r>
+        <w:rPr>
+          <w:rFonts w:ascii="Arial" w:hAnsi="Arial" w:cs="Arial"/>
+        </w:rPr>
+        <w:t>: Customer, Product, Order, Vehicle, Admin</w:t>
+      </w:r>
+    </w:p>
+    <w:p>
+      <w:pPr>
+        <w:pStyle w:val="ListParagraph"/>
+        <w:spacing w:line="360" w:lineRule="auto"/>
+        <w:rPr>
+          <w:rFonts w:ascii="Arial" w:hAnsi="Arial" w:cs="Arial"/>
+        </w:rPr>
+      </w:pPr>
+      <w:r>
+        <w:rPr>
+          <w:rFonts w:ascii="Arial" w:hAnsi="Arial" w:cs="Arial"/>
+        </w:rPr>
+        <w:t>Verb(Method): Add, Update, Delete, Register</w:t>
+      </w:r>
+      <w:bookmarkStart w:id="0" w:name="_GoBack"/>
+      <w:bookmarkEnd w:id="0"/>
+    </w:p>
+    <w:p>
+      <w:pPr>
+        <w:spacing w:line="360" w:lineRule="auto"/>
+        <w:rPr>
+          <w:rFonts w:ascii="Arial" w:hAnsi="Arial" w:cs="Arial"/>
+        </w:rPr>
+      </w:pPr>
+    </w:p>
+    <w:p>
+      <w:pPr>
+        <w:spacing w:line="360" w:lineRule="auto"/>
+        <w:rPr>
+          <w:rFonts w:ascii="Arial" w:hAnsi="Arial" w:cs="Arial"/>
+        </w:rPr>
+      </w:pPr>
+    </w:p>
+    <w:p>
+      <w:pPr>
+        <w:spacing w:line="360" w:lineRule="auto"/>
+        <w:rPr>
+          <w:rFonts w:ascii="Arial" w:hAnsi="Arial" w:cs="Arial"/>
+        </w:rPr>
+      </w:pPr>
+    </w:p>
     <w:sectPr>
-      <w:headerReference w:type="default" r:id="rId7"/>
+      <w:headerReference w:type="default" r:id="rId14"/>
       <w:pgSz w:w="12240" w:h="15840"/>
       <w:pgMar w:top="1440" w:right="1440" w:bottom="1440" w:left="1440" w:header="720" w:footer="720" w:gutter="0"/>
       <w:cols w:space="720"/>
@@ -7879,6 +10616,119 @@
     </w:lvl>
   </w:abstractNum>
   <w:abstractNum w:abstractNumId="3" w15:restartNumberingAfterBreak="0">
+    <w:nsid w:val="07CA1093"/>
+    <w:multiLevelType w:val="hybridMultilevel"/>
+    <w:tmpl w:val="183ADE10"/>
+    <w:lvl w:ilvl="0" w:tplc="04090001">
+      <w:start w:val="1"/>
+      <w:numFmt w:val="bullet"/>
+      <w:lvlText w:val=""/>
+      <w:lvlJc w:val="left"/>
+      <w:pPr>
+        <w:ind w:left="1440" w:hanging="360"/>
+      </w:pPr>
+      <w:rPr>
+        <w:rFonts w:ascii="Symbol" w:hAnsi="Symbol" w:hint="default"/>
+      </w:rPr>
+    </w:lvl>
+    <w:lvl w:ilvl="1" w:tplc="04090003" w:tentative="1">
+      <w:start w:val="1"/>
+      <w:numFmt w:val="bullet"/>
+      <w:lvlText w:val="o"/>
+      <w:lvlJc w:val="left"/>
+      <w:pPr>
+        <w:ind w:left="2160" w:hanging="360"/>
+      </w:pPr>
+      <w:rPr>
+        <w:rFonts w:ascii="Courier New" w:hAnsi="Courier New" w:cs="Courier New" w:hint="default"/>
+      </w:rPr>
+    </w:lvl>
+    <w:lvl w:ilvl="2" w:tplc="04090005" w:tentative="1">
+      <w:start w:val="1"/>
+      <w:numFmt w:val="bullet"/>
+      <w:lvlText w:val=""/>
+      <w:lvlJc w:val="left"/>
+      <w:pPr>
+        <w:ind w:left="2880" w:hanging="360"/>
+      </w:pPr>
+      <w:rPr>
+        <w:rFonts w:ascii="Wingdings" w:hAnsi="Wingdings" w:hint="default"/>
+      </w:rPr>
+    </w:lvl>
+    <w:lvl w:ilvl="3" w:tplc="04090001" w:tentative="1">
+      <w:start w:val="1"/>
+      <w:numFmt w:val="bullet"/>
+      <w:lvlText w:val=""/>
+      <w:lvlJc w:val="left"/>
+      <w:pPr>
+        <w:ind w:left="3600" w:hanging="360"/>
+      </w:pPr>
+      <w:rPr>
+        <w:rFonts w:ascii="Symbol" w:hAnsi="Symbol" w:hint="default"/>
+      </w:rPr>
+    </w:lvl>
+    <w:lvl w:ilvl="4" w:tplc="04090003" w:tentative="1">
+      <w:start w:val="1"/>
+      <w:numFmt w:val="bullet"/>
+      <w:lvlText w:val="o"/>
+      <w:lvlJc w:val="left"/>
+      <w:pPr>
+        <w:ind w:left="4320" w:hanging="360"/>
+      </w:pPr>
+      <w:rPr>
+        <w:rFonts w:ascii="Courier New" w:hAnsi="Courier New" w:cs="Courier New" w:hint="default"/>
+      </w:rPr>
+    </w:lvl>
+    <w:lvl w:ilvl="5" w:tplc="04090005" w:tentative="1">
+      <w:start w:val="1"/>
+      <w:numFmt w:val="bullet"/>
+      <w:lvlText w:val=""/>
+      <w:lvlJc w:val="left"/>
+      <w:pPr>
+        <w:ind w:left="5040" w:hanging="360"/>
+      </w:pPr>
+      <w:rPr>
+        <w:rFonts w:ascii="Wingdings" w:hAnsi="Wingdings" w:hint="default"/>
+      </w:rPr>
+    </w:lvl>
+    <w:lvl w:ilvl="6" w:tplc="04090001" w:tentative="1">
+      <w:start w:val="1"/>
+      <w:numFmt w:val="bullet"/>
+      <w:lvlText w:val=""/>
+      <w:lvlJc w:val="left"/>
+      <w:pPr>
+        <w:ind w:left="5760" w:hanging="360"/>
+      </w:pPr>
+      <w:rPr>
+        <w:rFonts w:ascii="Symbol" w:hAnsi="Symbol" w:hint="default"/>
+      </w:rPr>
+    </w:lvl>
+    <w:lvl w:ilvl="7" w:tplc="04090003" w:tentative="1">
+      <w:start w:val="1"/>
+      <w:numFmt w:val="bullet"/>
+      <w:lvlText w:val="o"/>
+      <w:lvlJc w:val="left"/>
+      <w:pPr>
+        <w:ind w:left="6480" w:hanging="360"/>
+      </w:pPr>
+      <w:rPr>
+        <w:rFonts w:ascii="Courier New" w:hAnsi="Courier New" w:cs="Courier New" w:hint="default"/>
+      </w:rPr>
+    </w:lvl>
+    <w:lvl w:ilvl="8" w:tplc="04090005" w:tentative="1">
+      <w:start w:val="1"/>
+      <w:numFmt w:val="bullet"/>
+      <w:lvlText w:val=""/>
+      <w:lvlJc w:val="left"/>
+      <w:pPr>
+        <w:ind w:left="7200" w:hanging="360"/>
+      </w:pPr>
+      <w:rPr>
+        <w:rFonts w:ascii="Wingdings" w:hAnsi="Wingdings" w:hint="default"/>
+      </w:rPr>
+    </w:lvl>
+  </w:abstractNum>
+  <w:abstractNum w:abstractNumId="4" w15:restartNumberingAfterBreak="0">
     <w:nsid w:val="0894564B"/>
     <w:multiLevelType w:val="hybridMultilevel"/>
     <w:tmpl w:val="59E062CC"/>
@@ -7991,7 +10841,120 @@
       </w:rPr>
     </w:lvl>
   </w:abstractNum>
-  <w:abstractNum w:abstractNumId="4" w15:restartNumberingAfterBreak="0">
+  <w:abstractNum w:abstractNumId="5" w15:restartNumberingAfterBreak="0">
+    <w:nsid w:val="15534F98"/>
+    <w:multiLevelType w:val="hybridMultilevel"/>
+    <w:tmpl w:val="A0488F3A"/>
+    <w:lvl w:ilvl="0" w:tplc="04090001">
+      <w:start w:val="1"/>
+      <w:numFmt w:val="bullet"/>
+      <w:lvlText w:val=""/>
+      <w:lvlJc w:val="left"/>
+      <w:pPr>
+        <w:ind w:left="1440" w:hanging="360"/>
+      </w:pPr>
+      <w:rPr>
+        <w:rFonts w:ascii="Symbol" w:hAnsi="Symbol" w:hint="default"/>
+      </w:rPr>
+    </w:lvl>
+    <w:lvl w:ilvl="1" w:tplc="04090003" w:tentative="1">
+      <w:start w:val="1"/>
+      <w:numFmt w:val="bullet"/>
+      <w:lvlText w:val="o"/>
+      <w:lvlJc w:val="left"/>
+      <w:pPr>
+        <w:ind w:left="2160" w:hanging="360"/>
+      </w:pPr>
+      <w:rPr>
+        <w:rFonts w:ascii="Courier New" w:hAnsi="Courier New" w:cs="Courier New" w:hint="default"/>
+      </w:rPr>
+    </w:lvl>
+    <w:lvl w:ilvl="2" w:tplc="04090005" w:tentative="1">
+      <w:start w:val="1"/>
+      <w:numFmt w:val="bullet"/>
+      <w:lvlText w:val=""/>
+      <w:lvlJc w:val="left"/>
+      <w:pPr>
+        <w:ind w:left="2880" w:hanging="360"/>
+      </w:pPr>
+      <w:rPr>
+        <w:rFonts w:ascii="Wingdings" w:hAnsi="Wingdings" w:hint="default"/>
+      </w:rPr>
+    </w:lvl>
+    <w:lvl w:ilvl="3" w:tplc="04090001" w:tentative="1">
+      <w:start w:val="1"/>
+      <w:numFmt w:val="bullet"/>
+      <w:lvlText w:val=""/>
+      <w:lvlJc w:val="left"/>
+      <w:pPr>
+        <w:ind w:left="3600" w:hanging="360"/>
+      </w:pPr>
+      <w:rPr>
+        <w:rFonts w:ascii="Symbol" w:hAnsi="Symbol" w:hint="default"/>
+      </w:rPr>
+    </w:lvl>
+    <w:lvl w:ilvl="4" w:tplc="04090003" w:tentative="1">
+      <w:start w:val="1"/>
+      <w:numFmt w:val="bullet"/>
+      <w:lvlText w:val="o"/>
+      <w:lvlJc w:val="left"/>
+      <w:pPr>
+        <w:ind w:left="4320" w:hanging="360"/>
+      </w:pPr>
+      <w:rPr>
+        <w:rFonts w:ascii="Courier New" w:hAnsi="Courier New" w:cs="Courier New" w:hint="default"/>
+      </w:rPr>
+    </w:lvl>
+    <w:lvl w:ilvl="5" w:tplc="04090005" w:tentative="1">
+      <w:start w:val="1"/>
+      <w:numFmt w:val="bullet"/>
+      <w:lvlText w:val=""/>
+      <w:lvlJc w:val="left"/>
+      <w:pPr>
+        <w:ind w:left="5040" w:hanging="360"/>
+      </w:pPr>
+      <w:rPr>
+        <w:rFonts w:ascii="Wingdings" w:hAnsi="Wingdings" w:hint="default"/>
+      </w:rPr>
+    </w:lvl>
+    <w:lvl w:ilvl="6" w:tplc="04090001" w:tentative="1">
+      <w:start w:val="1"/>
+      <w:numFmt w:val="bullet"/>
+      <w:lvlText w:val=""/>
+      <w:lvlJc w:val="left"/>
+      <w:pPr>
+        <w:ind w:left="5760" w:hanging="360"/>
+      </w:pPr>
+      <w:rPr>
+        <w:rFonts w:ascii="Symbol" w:hAnsi="Symbol" w:hint="default"/>
+      </w:rPr>
+    </w:lvl>
+    <w:lvl w:ilvl="7" w:tplc="04090003" w:tentative="1">
+      <w:start w:val="1"/>
+      <w:numFmt w:val="bullet"/>
+      <w:lvlText w:val="o"/>
+      <w:lvlJc w:val="left"/>
+      <w:pPr>
+        <w:ind w:left="6480" w:hanging="360"/>
+      </w:pPr>
+      <w:rPr>
+        <w:rFonts w:ascii="Courier New" w:hAnsi="Courier New" w:cs="Courier New" w:hint="default"/>
+      </w:rPr>
+    </w:lvl>
+    <w:lvl w:ilvl="8" w:tplc="04090005" w:tentative="1">
+      <w:start w:val="1"/>
+      <w:numFmt w:val="bullet"/>
+      <w:lvlText w:val=""/>
+      <w:lvlJc w:val="left"/>
+      <w:pPr>
+        <w:ind w:left="7200" w:hanging="360"/>
+      </w:pPr>
+      <w:rPr>
+        <w:rFonts w:ascii="Wingdings" w:hAnsi="Wingdings" w:hint="default"/>
+      </w:rPr>
+    </w:lvl>
+  </w:abstractNum>
+  <w:abstractNum w:abstractNumId="6" w15:restartNumberingAfterBreak="0">
     <w:nsid w:val="1D120462"/>
     <w:multiLevelType w:val="hybridMultilevel"/>
     <w:tmpl w:val="A6D8513A"/>
@@ -8080,7 +11043,7 @@
       </w:pPr>
     </w:lvl>
   </w:abstractNum>
-  <w:abstractNum w:abstractNumId="5" w15:restartNumberingAfterBreak="0">
+  <w:abstractNum w:abstractNumId="7" w15:restartNumberingAfterBreak="0">
     <w:nsid w:val="1D712413"/>
     <w:multiLevelType w:val="hybridMultilevel"/>
     <w:tmpl w:val="37ECC95E"/>
@@ -8193,7 +11156,7 @@
       </w:rPr>
     </w:lvl>
   </w:abstractNum>
-  <w:abstractNum w:abstractNumId="6" w15:restartNumberingAfterBreak="0">
+  <w:abstractNum w:abstractNumId="8" w15:restartNumberingAfterBreak="0">
     <w:nsid w:val="1DF3199F"/>
     <w:multiLevelType w:val="hybridMultilevel"/>
     <w:tmpl w:val="257E9940"/>
@@ -8306,7 +11269,7 @@
       </w:rPr>
     </w:lvl>
   </w:abstractNum>
-  <w:abstractNum w:abstractNumId="7" w15:restartNumberingAfterBreak="0">
+  <w:abstractNum w:abstractNumId="9" w15:restartNumberingAfterBreak="0">
     <w:nsid w:val="1EE73E25"/>
     <w:multiLevelType w:val="hybridMultilevel"/>
     <w:tmpl w:val="B46E5086"/>
@@ -8392,7 +11355,120 @@
       </w:pPr>
     </w:lvl>
   </w:abstractNum>
-  <w:abstractNum w:abstractNumId="8" w15:restartNumberingAfterBreak="0">
+  <w:abstractNum w:abstractNumId="10" w15:restartNumberingAfterBreak="0">
+    <w:nsid w:val="2B0B7B08"/>
+    <w:multiLevelType w:val="hybridMultilevel"/>
+    <w:tmpl w:val="5610F5DA"/>
+    <w:lvl w:ilvl="0" w:tplc="0409000B">
+      <w:start w:val="1"/>
+      <w:numFmt w:val="bullet"/>
+      <w:lvlText w:val=""/>
+      <w:lvlJc w:val="left"/>
+      <w:pPr>
+        <w:ind w:left="1440" w:hanging="360"/>
+      </w:pPr>
+      <w:rPr>
+        <w:rFonts w:ascii="Wingdings" w:hAnsi="Wingdings" w:hint="default"/>
+      </w:rPr>
+    </w:lvl>
+    <w:lvl w:ilvl="1" w:tplc="04090003" w:tentative="1">
+      <w:start w:val="1"/>
+      <w:numFmt w:val="bullet"/>
+      <w:lvlText w:val="o"/>
+      <w:lvlJc w:val="left"/>
+      <w:pPr>
+        <w:ind w:left="2160" w:hanging="360"/>
+      </w:pPr>
+      <w:rPr>
+        <w:rFonts w:ascii="Courier New" w:hAnsi="Courier New" w:cs="Courier New" w:hint="default"/>
+      </w:rPr>
+    </w:lvl>
+    <w:lvl w:ilvl="2" w:tplc="04090005" w:tentative="1">
+      <w:start w:val="1"/>
+      <w:numFmt w:val="bullet"/>
+      <w:lvlText w:val=""/>
+      <w:lvlJc w:val="left"/>
+      <w:pPr>
+        <w:ind w:left="2880" w:hanging="360"/>
+      </w:pPr>
+      <w:rPr>
+        <w:rFonts w:ascii="Wingdings" w:hAnsi="Wingdings" w:hint="default"/>
+      </w:rPr>
+    </w:lvl>
+    <w:lvl w:ilvl="3" w:tplc="04090001" w:tentative="1">
+      <w:start w:val="1"/>
+      <w:numFmt w:val="bullet"/>
+      <w:lvlText w:val=""/>
+      <w:lvlJc w:val="left"/>
+      <w:pPr>
+        <w:ind w:left="3600" w:hanging="360"/>
+      </w:pPr>
+      <w:rPr>
+        <w:rFonts w:ascii="Symbol" w:hAnsi="Symbol" w:hint="default"/>
+      </w:rPr>
+    </w:lvl>
+    <w:lvl w:ilvl="4" w:tplc="04090003" w:tentative="1">
+      <w:start w:val="1"/>
+      <w:numFmt w:val="bullet"/>
+      <w:lvlText w:val="o"/>
+      <w:lvlJc w:val="left"/>
+      <w:pPr>
+        <w:ind w:left="4320" w:hanging="360"/>
+      </w:pPr>
+      <w:rPr>
+        <w:rFonts w:ascii="Courier New" w:hAnsi="Courier New" w:cs="Courier New" w:hint="default"/>
+      </w:rPr>
+    </w:lvl>
+    <w:lvl w:ilvl="5" w:tplc="04090005" w:tentative="1">
+      <w:start w:val="1"/>
+      <w:numFmt w:val="bullet"/>
+      <w:lvlText w:val=""/>
+      <w:lvlJc w:val="left"/>
+      <w:pPr>
+        <w:ind w:left="5040" w:hanging="360"/>
+      </w:pPr>
+      <w:rPr>
+        <w:rFonts w:ascii="Wingdings" w:hAnsi="Wingdings" w:hint="default"/>
+      </w:rPr>
+    </w:lvl>
+    <w:lvl w:ilvl="6" w:tplc="04090001" w:tentative="1">
+      <w:start w:val="1"/>
+      <w:numFmt w:val="bullet"/>
+      <w:lvlText w:val=""/>
+      <w:lvlJc w:val="left"/>
+      <w:pPr>
+        <w:ind w:left="5760" w:hanging="360"/>
+      </w:pPr>
+      <w:rPr>
+        <w:rFonts w:ascii="Symbol" w:hAnsi="Symbol" w:hint="default"/>
+      </w:rPr>
+    </w:lvl>
+    <w:lvl w:ilvl="7" w:tplc="04090003" w:tentative="1">
+      <w:start w:val="1"/>
+      <w:numFmt w:val="bullet"/>
+      <w:lvlText w:val="o"/>
+      <w:lvlJc w:val="left"/>
+      <w:pPr>
+        <w:ind w:left="6480" w:hanging="360"/>
+      </w:pPr>
+      <w:rPr>
+        <w:rFonts w:ascii="Courier New" w:hAnsi="Courier New" w:cs="Courier New" w:hint="default"/>
+      </w:rPr>
+    </w:lvl>
+    <w:lvl w:ilvl="8" w:tplc="04090005" w:tentative="1">
+      <w:start w:val="1"/>
+      <w:numFmt w:val="bullet"/>
+      <w:lvlText w:val=""/>
+      <w:lvlJc w:val="left"/>
+      <w:pPr>
+        <w:ind w:left="7200" w:hanging="360"/>
+      </w:pPr>
+      <w:rPr>
+        <w:rFonts w:ascii="Wingdings" w:hAnsi="Wingdings" w:hint="default"/>
+      </w:rPr>
+    </w:lvl>
+  </w:abstractNum>
+  <w:abstractNum w:abstractNumId="11" w15:restartNumberingAfterBreak="0">
     <w:nsid w:val="2C02147F"/>
     <w:multiLevelType w:val="hybridMultilevel"/>
     <w:tmpl w:val="0460146A"/>
@@ -8505,7 +11581,7 @@
       </w:rPr>
     </w:lvl>
   </w:abstractNum>
-  <w:abstractNum w:abstractNumId="9" w15:restartNumberingAfterBreak="0">
+  <w:abstractNum w:abstractNumId="12" w15:restartNumberingAfterBreak="0">
     <w:nsid w:val="2C237598"/>
     <w:multiLevelType w:val="hybridMultilevel"/>
     <w:tmpl w:val="2114823E"/>
@@ -8618,7 +11694,120 @@
       </w:rPr>
     </w:lvl>
   </w:abstractNum>
-  <w:abstractNum w:abstractNumId="10" w15:restartNumberingAfterBreak="0">
+  <w:abstractNum w:abstractNumId="13" w15:restartNumberingAfterBreak="0">
+    <w:nsid w:val="2F4D4760"/>
+    <w:multiLevelType w:val="hybridMultilevel"/>
+    <w:tmpl w:val="E1867D74"/>
+    <w:lvl w:ilvl="0" w:tplc="0409000B">
+      <w:start w:val="1"/>
+      <w:numFmt w:val="bullet"/>
+      <w:lvlText w:val=""/>
+      <w:lvlJc w:val="left"/>
+      <w:pPr>
+        <w:ind w:left="720" w:hanging="360"/>
+      </w:pPr>
+      <w:rPr>
+        <w:rFonts w:ascii="Wingdings" w:hAnsi="Wingdings" w:hint="default"/>
+      </w:rPr>
+    </w:lvl>
+    <w:lvl w:ilvl="1" w:tplc="04090003" w:tentative="1">
+      <w:start w:val="1"/>
+      <w:numFmt w:val="bullet"/>
+      <w:lvlText w:val="o"/>
+      <w:lvlJc w:val="left"/>
+      <w:pPr>
+        <w:ind w:left="1440" w:hanging="360"/>
+      </w:pPr>
+      <w:rPr>
+        <w:rFonts w:ascii="Courier New" w:hAnsi="Courier New" w:cs="Courier New" w:hint="default"/>
+      </w:rPr>
+    </w:lvl>
+    <w:lvl w:ilvl="2" w:tplc="04090005" w:tentative="1">
+      <w:start w:val="1"/>
+      <w:numFmt w:val="bullet"/>
+      <w:lvlText w:val=""/>
+      <w:lvlJc w:val="left"/>
+      <w:pPr>
+        <w:ind w:left="2160" w:hanging="360"/>
+      </w:pPr>
+      <w:rPr>
+        <w:rFonts w:ascii="Wingdings" w:hAnsi="Wingdings" w:hint="default"/>
+      </w:rPr>
+    </w:lvl>
+    <w:lvl w:ilvl="3" w:tplc="04090001" w:tentative="1">
+      <w:start w:val="1"/>
+      <w:numFmt w:val="bullet"/>
+      <w:lvlText w:val=""/>
+      <w:lvlJc w:val="left"/>
+      <w:pPr>
+        <w:ind w:left="2880" w:hanging="360"/>
+      </w:pPr>
+      <w:rPr>
+        <w:rFonts w:ascii="Symbol" w:hAnsi="Symbol" w:hint="default"/>
+      </w:rPr>
+    </w:lvl>
+    <w:lvl w:ilvl="4" w:tplc="04090003" w:tentative="1">
+      <w:start w:val="1"/>
+      <w:numFmt w:val="bullet"/>
+      <w:lvlText w:val="o"/>
+      <w:lvlJc w:val="left"/>
+      <w:pPr>
+        <w:ind w:left="3600" w:hanging="360"/>
+      </w:pPr>
+      <w:rPr>
+        <w:rFonts w:ascii="Courier New" w:hAnsi="Courier New" w:cs="Courier New" w:hint="default"/>
+      </w:rPr>
+    </w:lvl>
+    <w:lvl w:ilvl="5" w:tplc="04090005" w:tentative="1">
+      <w:start w:val="1"/>
+      <w:numFmt w:val="bullet"/>
+      <w:lvlText w:val=""/>
+      <w:lvlJc w:val="left"/>
+      <w:pPr>
+        <w:ind w:left="4320" w:hanging="360"/>
+      </w:pPr>
+      <w:rPr>
+        <w:rFonts w:ascii="Wingdings" w:hAnsi="Wingdings" w:hint="default"/>
+      </w:rPr>
+    </w:lvl>
+    <w:lvl w:ilvl="6" w:tplc="04090001" w:tentative="1">
+      <w:start w:val="1"/>
+      <w:numFmt w:val="bullet"/>
+      <w:lvlText w:val=""/>
+      <w:lvlJc w:val="left"/>
+      <w:pPr>
+        <w:ind w:left="5040" w:hanging="360"/>
+      </w:pPr>
+      <w:rPr>
+        <w:rFonts w:ascii="Symbol" w:hAnsi="Symbol" w:hint="default"/>
+      </w:rPr>
+    </w:lvl>
+    <w:lvl w:ilvl="7" w:tplc="04090003" w:tentative="1">
+      <w:start w:val="1"/>
+      <w:numFmt w:val="bullet"/>
+      <w:lvlText w:val="o"/>
+      <w:lvlJc w:val="left"/>
+      <w:pPr>
+        <w:ind w:left="5760" w:hanging="360"/>
+      </w:pPr>
+      <w:rPr>
+        <w:rFonts w:ascii="Courier New" w:hAnsi="Courier New" w:cs="Courier New" w:hint="default"/>
+      </w:rPr>
+    </w:lvl>
+    <w:lvl w:ilvl="8" w:tplc="04090005" w:tentative="1">
+      <w:start w:val="1"/>
+      <w:numFmt w:val="bullet"/>
+      <w:lvlText w:val=""/>
+      <w:lvlJc w:val="left"/>
+      <w:pPr>
+        <w:ind w:left="6480" w:hanging="360"/>
+      </w:pPr>
+      <w:rPr>
+        <w:rFonts w:ascii="Wingdings" w:hAnsi="Wingdings" w:hint="default"/>
+      </w:rPr>
+    </w:lvl>
+  </w:abstractNum>
+  <w:abstractNum w:abstractNumId="14" w15:restartNumberingAfterBreak="0">
     <w:nsid w:val="2FDA0822"/>
     <w:multiLevelType w:val="hybridMultilevel"/>
     <w:tmpl w:val="45A09CE8"/>
@@ -8707,7 +11896,7 @@
       </w:pPr>
     </w:lvl>
   </w:abstractNum>
-  <w:abstractNum w:abstractNumId="11" w15:restartNumberingAfterBreak="0">
+  <w:abstractNum w:abstractNumId="15" w15:restartNumberingAfterBreak="0">
     <w:nsid w:val="31107B45"/>
     <w:multiLevelType w:val="hybridMultilevel"/>
     <w:tmpl w:val="AA7A90D6"/>
@@ -8793,7 +11982,120 @@
       </w:pPr>
     </w:lvl>
   </w:abstractNum>
-  <w:abstractNum w:abstractNumId="12" w15:restartNumberingAfterBreak="0">
+  <w:abstractNum w:abstractNumId="16" w15:restartNumberingAfterBreak="0">
+    <w:nsid w:val="32E839D2"/>
+    <w:multiLevelType w:val="hybridMultilevel"/>
+    <w:tmpl w:val="C00C06EC"/>
+    <w:lvl w:ilvl="0" w:tplc="0409000B">
+      <w:start w:val="1"/>
+      <w:numFmt w:val="bullet"/>
+      <w:lvlText w:val=""/>
+      <w:lvlJc w:val="left"/>
+      <w:pPr>
+        <w:ind w:left="720" w:hanging="360"/>
+      </w:pPr>
+      <w:rPr>
+        <w:rFonts w:ascii="Wingdings" w:hAnsi="Wingdings" w:hint="default"/>
+      </w:rPr>
+    </w:lvl>
+    <w:lvl w:ilvl="1" w:tplc="04090003" w:tentative="1">
+      <w:start w:val="1"/>
+      <w:numFmt w:val="bullet"/>
+      <w:lvlText w:val="o"/>
+      <w:lvlJc w:val="left"/>
+      <w:pPr>
+        <w:ind w:left="1440" w:hanging="360"/>
+      </w:pPr>
+      <w:rPr>
+        <w:rFonts w:ascii="Courier New" w:hAnsi="Courier New" w:cs="Courier New" w:hint="default"/>
+      </w:rPr>
+    </w:lvl>
+    <w:lvl w:ilvl="2" w:tplc="04090005" w:tentative="1">
+      <w:start w:val="1"/>
+      <w:numFmt w:val="bullet"/>
+      <w:lvlText w:val=""/>
+      <w:lvlJc w:val="left"/>
+      <w:pPr>
+        <w:ind w:left="2160" w:hanging="360"/>
+      </w:pPr>
+      <w:rPr>
+        <w:rFonts w:ascii="Wingdings" w:hAnsi="Wingdings" w:hint="default"/>
+      </w:rPr>
+    </w:lvl>
+    <w:lvl w:ilvl="3" w:tplc="04090001" w:tentative="1">
+      <w:start w:val="1"/>
+      <w:numFmt w:val="bullet"/>
+      <w:lvlText w:val=""/>
+      <w:lvlJc w:val="left"/>
+      <w:pPr>
+        <w:ind w:left="2880" w:hanging="360"/>
+      </w:pPr>
+      <w:rPr>
+        <w:rFonts w:ascii="Symbol" w:hAnsi="Symbol" w:hint="default"/>
+      </w:rPr>
+    </w:lvl>
+    <w:lvl w:ilvl="4" w:tplc="04090003" w:tentative="1">
+      <w:start w:val="1"/>
+      <w:numFmt w:val="bullet"/>
+      <w:lvlText w:val="o"/>
+      <w:lvlJc w:val="left"/>
+      <w:pPr>
+        <w:ind w:left="3600" w:hanging="360"/>
+      </w:pPr>
+      <w:rPr>
+        <w:rFonts w:ascii="Courier New" w:hAnsi="Courier New" w:cs="Courier New" w:hint="default"/>
+      </w:rPr>
+    </w:lvl>
+    <w:lvl w:ilvl="5" w:tplc="04090005" w:tentative="1">
+      <w:start w:val="1"/>
+      <w:numFmt w:val="bullet"/>
+      <w:lvlText w:val=""/>
+      <w:lvlJc w:val="left"/>
+      <w:pPr>
+        <w:ind w:left="4320" w:hanging="360"/>
+      </w:pPr>
+      <w:rPr>
+        <w:rFonts w:ascii="Wingdings" w:hAnsi="Wingdings" w:hint="default"/>
+      </w:rPr>
+    </w:lvl>
+    <w:lvl w:ilvl="6" w:tplc="04090001" w:tentative="1">
+      <w:start w:val="1"/>
+      <w:numFmt w:val="bullet"/>
+      <w:lvlText w:val=""/>
+      <w:lvlJc w:val="left"/>
+      <w:pPr>
+        <w:ind w:left="5040" w:hanging="360"/>
+      </w:pPr>
+      <w:rPr>
+        <w:rFonts w:ascii="Symbol" w:hAnsi="Symbol" w:hint="default"/>
+      </w:rPr>
+    </w:lvl>
+    <w:lvl w:ilvl="7" w:tplc="04090003" w:tentative="1">
+      <w:start w:val="1"/>
+      <w:numFmt w:val="bullet"/>
+      <w:lvlText w:val="o"/>
+      <w:lvlJc w:val="left"/>
+      <w:pPr>
+        <w:ind w:left="5760" w:hanging="360"/>
+      </w:pPr>
+      <w:rPr>
+        <w:rFonts w:ascii="Courier New" w:hAnsi="Courier New" w:cs="Courier New" w:hint="default"/>
+      </w:rPr>
+    </w:lvl>
+    <w:lvl w:ilvl="8" w:tplc="04090005" w:tentative="1">
+      <w:start w:val="1"/>
+      <w:numFmt w:val="bullet"/>
+      <w:lvlText w:val=""/>
+      <w:lvlJc w:val="left"/>
+      <w:pPr>
+        <w:ind w:left="6480" w:hanging="360"/>
+      </w:pPr>
+      <w:rPr>
+        <w:rFonts w:ascii="Wingdings" w:hAnsi="Wingdings" w:hint="default"/>
+      </w:rPr>
+    </w:lvl>
+  </w:abstractNum>
+  <w:abstractNum w:abstractNumId="17" w15:restartNumberingAfterBreak="0">
     <w:nsid w:val="3C5831D1"/>
     <w:multiLevelType w:val="hybridMultilevel"/>
     <w:tmpl w:val="B2561A28"/>
@@ -8906,7 +12208,7 @@
       </w:rPr>
     </w:lvl>
   </w:abstractNum>
-  <w:abstractNum w:abstractNumId="13" w15:restartNumberingAfterBreak="0">
+  <w:abstractNum w:abstractNumId="18" w15:restartNumberingAfterBreak="0">
     <w:nsid w:val="4584161B"/>
     <w:multiLevelType w:val="hybridMultilevel"/>
     <w:tmpl w:val="926A98A0"/>
@@ -9019,7 +12321,7 @@
       </w:rPr>
     </w:lvl>
   </w:abstractNum>
-  <w:abstractNum w:abstractNumId="14" w15:restartNumberingAfterBreak="0">
+  <w:abstractNum w:abstractNumId="19" w15:restartNumberingAfterBreak="0">
     <w:nsid w:val="4B216C1B"/>
     <w:multiLevelType w:val="hybridMultilevel"/>
     <w:tmpl w:val="0C42BF5E"/>
@@ -9132,7 +12434,7 @@
       </w:rPr>
     </w:lvl>
   </w:abstractNum>
-  <w:abstractNum w:abstractNumId="15" w15:restartNumberingAfterBreak="0">
+  <w:abstractNum w:abstractNumId="20" w15:restartNumberingAfterBreak="0">
     <w:nsid w:val="500D4B35"/>
     <w:multiLevelType w:val="hybridMultilevel"/>
     <w:tmpl w:val="C7E424F6"/>
@@ -9218,7 +12520,7 @@
       </w:pPr>
     </w:lvl>
   </w:abstractNum>
-  <w:abstractNum w:abstractNumId="16" w15:restartNumberingAfterBreak="0">
+  <w:abstractNum w:abstractNumId="21" w15:restartNumberingAfterBreak="0">
     <w:nsid w:val="56B703C9"/>
     <w:multiLevelType w:val="hybridMultilevel"/>
     <w:tmpl w:val="AB569F6A"/>
@@ -9304,7 +12606,7 @@
       </w:pPr>
     </w:lvl>
   </w:abstractNum>
-  <w:abstractNum w:abstractNumId="17" w15:restartNumberingAfterBreak="0">
+  <w:abstractNum w:abstractNumId="22" w15:restartNumberingAfterBreak="0">
     <w:nsid w:val="56D906DC"/>
     <w:multiLevelType w:val="hybridMultilevel"/>
     <w:tmpl w:val="D174028C"/>
@@ -9417,7 +12719,7 @@
       </w:rPr>
     </w:lvl>
   </w:abstractNum>
-  <w:abstractNum w:abstractNumId="18" w15:restartNumberingAfterBreak="0">
+  <w:abstractNum w:abstractNumId="23" w15:restartNumberingAfterBreak="0">
     <w:nsid w:val="5B8E21FF"/>
     <w:multiLevelType w:val="hybridMultilevel"/>
     <w:tmpl w:val="EEC21B68"/>
@@ -9503,7 +12805,7 @@
       </w:pPr>
     </w:lvl>
   </w:abstractNum>
-  <w:abstractNum w:abstractNumId="19" w15:restartNumberingAfterBreak="0">
+  <w:abstractNum w:abstractNumId="24" w15:restartNumberingAfterBreak="0">
     <w:nsid w:val="62023069"/>
     <w:multiLevelType w:val="hybridMultilevel"/>
     <w:tmpl w:val="28D84412"/>
@@ -9592,7 +12894,7 @@
       </w:pPr>
     </w:lvl>
   </w:abstractNum>
-  <w:abstractNum w:abstractNumId="20" w15:restartNumberingAfterBreak="0">
+  <w:abstractNum w:abstractNumId="25" w15:restartNumberingAfterBreak="0">
     <w:nsid w:val="678779B7"/>
     <w:multiLevelType w:val="hybridMultilevel"/>
     <w:tmpl w:val="4594D208"/>
@@ -9678,68 +12980,431 @@
       </w:pPr>
     </w:lvl>
   </w:abstractNum>
+  <w:abstractNum w:abstractNumId="26" w15:restartNumberingAfterBreak="0">
+    <w:nsid w:val="767E23E3"/>
+    <w:multiLevelType w:val="hybridMultilevel"/>
+    <w:tmpl w:val="FB7A39F8"/>
+    <w:lvl w:ilvl="0" w:tplc="0409000B">
+      <w:start w:val="1"/>
+      <w:numFmt w:val="bullet"/>
+      <w:lvlText w:val=""/>
+      <w:lvlJc w:val="left"/>
+      <w:pPr>
+        <w:ind w:left="720" w:hanging="360"/>
+      </w:pPr>
+      <w:rPr>
+        <w:rFonts w:ascii="Wingdings" w:hAnsi="Wingdings" w:hint="default"/>
+      </w:rPr>
+    </w:lvl>
+    <w:lvl w:ilvl="1" w:tplc="04090003" w:tentative="1">
+      <w:start w:val="1"/>
+      <w:numFmt w:val="bullet"/>
+      <w:lvlText w:val="o"/>
+      <w:lvlJc w:val="left"/>
+      <w:pPr>
+        <w:ind w:left="1440" w:hanging="360"/>
+      </w:pPr>
+      <w:rPr>
+        <w:rFonts w:ascii="Courier New" w:hAnsi="Courier New" w:cs="Courier New" w:hint="default"/>
+      </w:rPr>
+    </w:lvl>
+    <w:lvl w:ilvl="2" w:tplc="04090005" w:tentative="1">
+      <w:start w:val="1"/>
+      <w:numFmt w:val="bullet"/>
+      <w:lvlText w:val=""/>
+      <w:lvlJc w:val="left"/>
+      <w:pPr>
+        <w:ind w:left="2160" w:hanging="360"/>
+      </w:pPr>
+      <w:rPr>
+        <w:rFonts w:ascii="Wingdings" w:hAnsi="Wingdings" w:hint="default"/>
+      </w:rPr>
+    </w:lvl>
+    <w:lvl w:ilvl="3" w:tplc="04090001" w:tentative="1">
+      <w:start w:val="1"/>
+      <w:numFmt w:val="bullet"/>
+      <w:lvlText w:val=""/>
+      <w:lvlJc w:val="left"/>
+      <w:pPr>
+        <w:ind w:left="2880" w:hanging="360"/>
+      </w:pPr>
+      <w:rPr>
+        <w:rFonts w:ascii="Symbol" w:hAnsi="Symbol" w:hint="default"/>
+      </w:rPr>
+    </w:lvl>
+    <w:lvl w:ilvl="4" w:tplc="04090003" w:tentative="1">
+      <w:start w:val="1"/>
+      <w:numFmt w:val="bullet"/>
+      <w:lvlText w:val="o"/>
+      <w:lvlJc w:val="left"/>
+      <w:pPr>
+        <w:ind w:left="3600" w:hanging="360"/>
+      </w:pPr>
+      <w:rPr>
+        <w:rFonts w:ascii="Courier New" w:hAnsi="Courier New" w:cs="Courier New" w:hint="default"/>
+      </w:rPr>
+    </w:lvl>
+    <w:lvl w:ilvl="5" w:tplc="04090005" w:tentative="1">
+      <w:start w:val="1"/>
+      <w:numFmt w:val="bullet"/>
+      <w:lvlText w:val=""/>
+      <w:lvlJc w:val="left"/>
+      <w:pPr>
+        <w:ind w:left="4320" w:hanging="360"/>
+      </w:pPr>
+      <w:rPr>
+        <w:rFonts w:ascii="Wingdings" w:hAnsi="Wingdings" w:hint="default"/>
+      </w:rPr>
+    </w:lvl>
+    <w:lvl w:ilvl="6" w:tplc="04090001" w:tentative="1">
+      <w:start w:val="1"/>
+      <w:numFmt w:val="bullet"/>
+      <w:lvlText w:val=""/>
+      <w:lvlJc w:val="left"/>
+      <w:pPr>
+        <w:ind w:left="5040" w:hanging="360"/>
+      </w:pPr>
+      <w:rPr>
+        <w:rFonts w:ascii="Symbol" w:hAnsi="Symbol" w:hint="default"/>
+      </w:rPr>
+    </w:lvl>
+    <w:lvl w:ilvl="7" w:tplc="04090003" w:tentative="1">
+      <w:start w:val="1"/>
+      <w:numFmt w:val="bullet"/>
+      <w:lvlText w:val="o"/>
+      <w:lvlJc w:val="left"/>
+      <w:pPr>
+        <w:ind w:left="5760" w:hanging="360"/>
+      </w:pPr>
+      <w:rPr>
+        <w:rFonts w:ascii="Courier New" w:hAnsi="Courier New" w:cs="Courier New" w:hint="default"/>
+      </w:rPr>
+    </w:lvl>
+    <w:lvl w:ilvl="8" w:tplc="04090005" w:tentative="1">
+      <w:start w:val="1"/>
+      <w:numFmt w:val="bullet"/>
+      <w:lvlText w:val=""/>
+      <w:lvlJc w:val="left"/>
+      <w:pPr>
+        <w:ind w:left="6480" w:hanging="360"/>
+      </w:pPr>
+      <w:rPr>
+        <w:rFonts w:ascii="Wingdings" w:hAnsi="Wingdings" w:hint="default"/>
+      </w:rPr>
+    </w:lvl>
+  </w:abstractNum>
+  <w:abstractNum w:abstractNumId="27" w15:restartNumberingAfterBreak="0">
+    <w:nsid w:val="79626C0B"/>
+    <w:multiLevelType w:val="hybridMultilevel"/>
+    <w:tmpl w:val="6A3E5946"/>
+    <w:lvl w:ilvl="0" w:tplc="04090001">
+      <w:start w:val="1"/>
+      <w:numFmt w:val="bullet"/>
+      <w:lvlText w:val=""/>
+      <w:lvlJc w:val="left"/>
+      <w:pPr>
+        <w:ind w:left="1440" w:hanging="360"/>
+      </w:pPr>
+      <w:rPr>
+        <w:rFonts w:ascii="Symbol" w:hAnsi="Symbol" w:hint="default"/>
+      </w:rPr>
+    </w:lvl>
+    <w:lvl w:ilvl="1" w:tplc="04090003" w:tentative="1">
+      <w:start w:val="1"/>
+      <w:numFmt w:val="bullet"/>
+      <w:lvlText w:val="o"/>
+      <w:lvlJc w:val="left"/>
+      <w:pPr>
+        <w:ind w:left="2160" w:hanging="360"/>
+      </w:pPr>
+      <w:rPr>
+        <w:rFonts w:ascii="Courier New" w:hAnsi="Courier New" w:cs="Courier New" w:hint="default"/>
+      </w:rPr>
+    </w:lvl>
+    <w:lvl w:ilvl="2" w:tplc="04090005" w:tentative="1">
+      <w:start w:val="1"/>
+      <w:numFmt w:val="bullet"/>
+      <w:lvlText w:val=""/>
+      <w:lvlJc w:val="left"/>
+      <w:pPr>
+        <w:ind w:left="2880" w:hanging="360"/>
+      </w:pPr>
+      <w:rPr>
+        <w:rFonts w:ascii="Wingdings" w:hAnsi="Wingdings" w:hint="default"/>
+      </w:rPr>
+    </w:lvl>
+    <w:lvl w:ilvl="3" w:tplc="04090001" w:tentative="1">
+      <w:start w:val="1"/>
+      <w:numFmt w:val="bullet"/>
+      <w:lvlText w:val=""/>
+      <w:lvlJc w:val="left"/>
+      <w:pPr>
+        <w:ind w:left="3600" w:hanging="360"/>
+      </w:pPr>
+      <w:rPr>
+        <w:rFonts w:ascii="Symbol" w:hAnsi="Symbol" w:hint="default"/>
+      </w:rPr>
+    </w:lvl>
+    <w:lvl w:ilvl="4" w:tplc="04090003" w:tentative="1">
+      <w:start w:val="1"/>
+      <w:numFmt w:val="bullet"/>
+      <w:lvlText w:val="o"/>
+      <w:lvlJc w:val="left"/>
+      <w:pPr>
+        <w:ind w:left="4320" w:hanging="360"/>
+      </w:pPr>
+      <w:rPr>
+        <w:rFonts w:ascii="Courier New" w:hAnsi="Courier New" w:cs="Courier New" w:hint="default"/>
+      </w:rPr>
+    </w:lvl>
+    <w:lvl w:ilvl="5" w:tplc="04090005" w:tentative="1">
+      <w:start w:val="1"/>
+      <w:numFmt w:val="bullet"/>
+      <w:lvlText w:val=""/>
+      <w:lvlJc w:val="left"/>
+      <w:pPr>
+        <w:ind w:left="5040" w:hanging="360"/>
+      </w:pPr>
+      <w:rPr>
+        <w:rFonts w:ascii="Wingdings" w:hAnsi="Wingdings" w:hint="default"/>
+      </w:rPr>
+    </w:lvl>
+    <w:lvl w:ilvl="6" w:tplc="04090001" w:tentative="1">
+      <w:start w:val="1"/>
+      <w:numFmt w:val="bullet"/>
+      <w:lvlText w:val=""/>
+      <w:lvlJc w:val="left"/>
+      <w:pPr>
+        <w:ind w:left="5760" w:hanging="360"/>
+      </w:pPr>
+      <w:rPr>
+        <w:rFonts w:ascii="Symbol" w:hAnsi="Symbol" w:hint="default"/>
+      </w:rPr>
+    </w:lvl>
+    <w:lvl w:ilvl="7" w:tplc="04090003" w:tentative="1">
+      <w:start w:val="1"/>
+      <w:numFmt w:val="bullet"/>
+      <w:lvlText w:val="o"/>
+      <w:lvlJc w:val="left"/>
+      <w:pPr>
+        <w:ind w:left="6480" w:hanging="360"/>
+      </w:pPr>
+      <w:rPr>
+        <w:rFonts w:ascii="Courier New" w:hAnsi="Courier New" w:cs="Courier New" w:hint="default"/>
+      </w:rPr>
+    </w:lvl>
+    <w:lvl w:ilvl="8" w:tplc="04090005" w:tentative="1">
+      <w:start w:val="1"/>
+      <w:numFmt w:val="bullet"/>
+      <w:lvlText w:val=""/>
+      <w:lvlJc w:val="left"/>
+      <w:pPr>
+        <w:ind w:left="7200" w:hanging="360"/>
+      </w:pPr>
+      <w:rPr>
+        <w:rFonts w:ascii="Wingdings" w:hAnsi="Wingdings" w:hint="default"/>
+      </w:rPr>
+    </w:lvl>
+  </w:abstractNum>
+  <w:abstractNum w:abstractNumId="28" w15:restartNumberingAfterBreak="0">
+    <w:nsid w:val="7DA90511"/>
+    <w:multiLevelType w:val="hybridMultilevel"/>
+    <w:tmpl w:val="367E0D32"/>
+    <w:lvl w:ilvl="0" w:tplc="04090001">
+      <w:start w:val="1"/>
+      <w:numFmt w:val="bullet"/>
+      <w:lvlText w:val=""/>
+      <w:lvlJc w:val="left"/>
+      <w:pPr>
+        <w:ind w:left="1440" w:hanging="360"/>
+      </w:pPr>
+      <w:rPr>
+        <w:rFonts w:ascii="Symbol" w:hAnsi="Symbol" w:hint="default"/>
+      </w:rPr>
+    </w:lvl>
+    <w:lvl w:ilvl="1" w:tplc="04090003" w:tentative="1">
+      <w:start w:val="1"/>
+      <w:numFmt w:val="bullet"/>
+      <w:lvlText w:val="o"/>
+      <w:lvlJc w:val="left"/>
+      <w:pPr>
+        <w:ind w:left="2160" w:hanging="360"/>
+      </w:pPr>
+      <w:rPr>
+        <w:rFonts w:ascii="Courier New" w:hAnsi="Courier New" w:cs="Courier New" w:hint="default"/>
+      </w:rPr>
+    </w:lvl>
+    <w:lvl w:ilvl="2" w:tplc="04090005" w:tentative="1">
+      <w:start w:val="1"/>
+      <w:numFmt w:val="bullet"/>
+      <w:lvlText w:val=""/>
+      <w:lvlJc w:val="left"/>
+      <w:pPr>
+        <w:ind w:left="2880" w:hanging="360"/>
+      </w:pPr>
+      <w:rPr>
+        <w:rFonts w:ascii="Wingdings" w:hAnsi="Wingdings" w:hint="default"/>
+      </w:rPr>
+    </w:lvl>
+    <w:lvl w:ilvl="3" w:tplc="04090001" w:tentative="1">
+      <w:start w:val="1"/>
+      <w:numFmt w:val="bullet"/>
+      <w:lvlText w:val=""/>
+      <w:lvlJc w:val="left"/>
+      <w:pPr>
+        <w:ind w:left="3600" w:hanging="360"/>
+      </w:pPr>
+      <w:rPr>
+        <w:rFonts w:ascii="Symbol" w:hAnsi="Symbol" w:hint="default"/>
+      </w:rPr>
+    </w:lvl>
+    <w:lvl w:ilvl="4" w:tplc="04090003" w:tentative="1">
+      <w:start w:val="1"/>
+      <w:numFmt w:val="bullet"/>
+      <w:lvlText w:val="o"/>
+      <w:lvlJc w:val="left"/>
+      <w:pPr>
+        <w:ind w:left="4320" w:hanging="360"/>
+      </w:pPr>
+      <w:rPr>
+        <w:rFonts w:ascii="Courier New" w:hAnsi="Courier New" w:cs="Courier New" w:hint="default"/>
+      </w:rPr>
+    </w:lvl>
+    <w:lvl w:ilvl="5" w:tplc="04090005" w:tentative="1">
+      <w:start w:val="1"/>
+      <w:numFmt w:val="bullet"/>
+      <w:lvlText w:val=""/>
+      <w:lvlJc w:val="left"/>
+      <w:pPr>
+        <w:ind w:left="5040" w:hanging="360"/>
+      </w:pPr>
+      <w:rPr>
+        <w:rFonts w:ascii="Wingdings" w:hAnsi="Wingdings" w:hint="default"/>
+      </w:rPr>
+    </w:lvl>
+    <w:lvl w:ilvl="6" w:tplc="04090001" w:tentative="1">
+      <w:start w:val="1"/>
+      <w:numFmt w:val="bullet"/>
+      <w:lvlText w:val=""/>
+      <w:lvlJc w:val="left"/>
+      <w:pPr>
+        <w:ind w:left="5760" w:hanging="360"/>
+      </w:pPr>
+      <w:rPr>
+        <w:rFonts w:ascii="Symbol" w:hAnsi="Symbol" w:hint="default"/>
+      </w:rPr>
+    </w:lvl>
+    <w:lvl w:ilvl="7" w:tplc="04090003" w:tentative="1">
+      <w:start w:val="1"/>
+      <w:numFmt w:val="bullet"/>
+      <w:lvlText w:val="o"/>
+      <w:lvlJc w:val="left"/>
+      <w:pPr>
+        <w:ind w:left="6480" w:hanging="360"/>
+      </w:pPr>
+      <w:rPr>
+        <w:rFonts w:ascii="Courier New" w:hAnsi="Courier New" w:cs="Courier New" w:hint="default"/>
+      </w:rPr>
+    </w:lvl>
+    <w:lvl w:ilvl="8" w:tplc="04090005" w:tentative="1">
+      <w:start w:val="1"/>
+      <w:numFmt w:val="bullet"/>
+      <w:lvlText w:val=""/>
+      <w:lvlJc w:val="left"/>
+      <w:pPr>
+        <w:ind w:left="7200" w:hanging="360"/>
+      </w:pPr>
+      <w:rPr>
+        <w:rFonts w:ascii="Wingdings" w:hAnsi="Wingdings" w:hint="default"/>
+      </w:rPr>
+    </w:lvl>
+  </w:abstractNum>
   <w:num w:numId="1">
-    <w:abstractNumId w:val="12"/>
+    <w:abstractNumId w:val="17"/>
   </w:num>
   <w:num w:numId="2">
-    <w:abstractNumId w:val="13"/>
+    <w:abstractNumId w:val="18"/>
   </w:num>
   <w:num w:numId="3">
+    <w:abstractNumId w:val="9"/>
+  </w:num>
+  <w:num w:numId="4">
     <w:abstractNumId w:val="7"/>
   </w:num>
-  <w:num w:numId="4">
-    <w:abstractNumId w:val="5"/>
-  </w:num>
   <w:num w:numId="5">
-    <w:abstractNumId w:val="11"/>
+    <w:abstractNumId w:val="15"/>
   </w:num>
   <w:num w:numId="6">
-    <w:abstractNumId w:val="10"/>
+    <w:abstractNumId w:val="14"/>
   </w:num>
   <w:num w:numId="7">
-    <w:abstractNumId w:val="16"/>
+    <w:abstractNumId w:val="21"/>
   </w:num>
   <w:num w:numId="8">
-    <w:abstractNumId w:val="8"/>
+    <w:abstractNumId w:val="11"/>
   </w:num>
   <w:num w:numId="9">
     <w:abstractNumId w:val="0"/>
   </w:num>
   <w:num w:numId="10">
-    <w:abstractNumId w:val="19"/>
+    <w:abstractNumId w:val="24"/>
   </w:num>
   <w:num w:numId="11">
-    <w:abstractNumId w:val="9"/>
+    <w:abstractNumId w:val="12"/>
   </w:num>
   <w:num w:numId="12">
-    <w:abstractNumId w:val="18"/>
+    <w:abstractNumId w:val="23"/>
   </w:num>
   <w:num w:numId="13">
-    <w:abstractNumId w:val="4"/>
+    <w:abstractNumId w:val="6"/>
   </w:num>
   <w:num w:numId="14">
-    <w:abstractNumId w:val="20"/>
+    <w:abstractNumId w:val="25"/>
   </w:num>
   <w:num w:numId="15">
-    <w:abstractNumId w:val="15"/>
+    <w:abstractNumId w:val="20"/>
   </w:num>
   <w:num w:numId="16">
     <w:abstractNumId w:val="1"/>
   </w:num>
   <w:num w:numId="17">
-    <w:abstractNumId w:val="17"/>
+    <w:abstractNumId w:val="22"/>
   </w:num>
   <w:num w:numId="18">
-    <w:abstractNumId w:val="14"/>
+    <w:abstractNumId w:val="19"/>
   </w:num>
   <w:num w:numId="19">
-    <w:abstractNumId w:val="6"/>
+    <w:abstractNumId w:val="8"/>
   </w:num>
   <w:num w:numId="20">
-    <w:abstractNumId w:val="3"/>
+    <w:abstractNumId w:val="4"/>
   </w:num>
   <w:num w:numId="21">
     <w:abstractNumId w:val="2"/>
+  </w:num>
+  <w:num w:numId="22">
+    <w:abstractNumId w:val="16"/>
+  </w:num>
+  <w:num w:numId="23">
+    <w:abstractNumId w:val="3"/>
+  </w:num>
+  <w:num w:numId="24">
+    <w:abstractNumId w:val="13"/>
+  </w:num>
+  <w:num w:numId="25">
+    <w:abstractNumId w:val="5"/>
+  </w:num>
+  <w:num w:numId="26">
+    <w:abstractNumId w:val="28"/>
+  </w:num>
+  <w:num w:numId="27">
+    <w:abstractNumId w:val="27"/>
+  </w:num>
+  <w:num w:numId="28">
+    <w:abstractNumId w:val="26"/>
+  </w:num>
+  <w:num w:numId="29">
+    <w:abstractNumId w:val="10"/>
   </w:num>
 </w:numbering>
 </file>

</xml_diff>

<commit_message>
intro and black box testing finished
</commit_message>
<xml_diff>
--- a/Analysis/analysis.docx
+++ b/Analysis/analysis.docx
@@ -70,21 +70,7 @@
         <w:rPr>
           <w:rFonts w:ascii="Arial" w:hAnsi="Arial" w:cs="Arial"/>
         </w:rPr>
-        <w:t xml:space="preserve">As for analysis, there are different techniques for gathering requirement. </w:t>
-      </w:r>
-      <w:proofErr w:type="gramStart"/>
-      <w:r>
-        <w:rPr>
-          <w:rFonts w:ascii="Arial" w:hAnsi="Arial" w:cs="Arial"/>
-        </w:rPr>
-        <w:t>But</w:t>
-      </w:r>
-      <w:proofErr w:type="gramEnd"/>
-      <w:r>
-        <w:rPr>
-          <w:rFonts w:ascii="Arial" w:hAnsi="Arial" w:cs="Arial"/>
-        </w:rPr>
-        <w:t xml:space="preserve"> for my project, I am choosing Survey for gathering requirement because of its capabilities for representing a huge number of population, low price and its convenient way of data gathering.</w:t>
+        <w:t>As for analysis, there are different techniques for gathering requirement. But for my project, I am choosing Survey for gathering requirement because of its capabilities for representing a huge number of population, low price and its convenient way of data gathering.</w:t>
       </w:r>
     </w:p>
     <w:p>
@@ -165,21 +151,7 @@
         <w:rPr>
           <w:rFonts w:ascii="Arial" w:hAnsi="Arial" w:cs="Arial"/>
         </w:rPr>
-        <w:t xml:space="preserve">Helps to understand the problems faced by the company and user then searching alternative solutions to </w:t>
-      </w:r>
-      <w:proofErr w:type="gramStart"/>
-      <w:r>
-        <w:rPr>
-          <w:rFonts w:ascii="Arial" w:hAnsi="Arial" w:cs="Arial"/>
-        </w:rPr>
-        <w:t>overcomes</w:t>
-      </w:r>
-      <w:proofErr w:type="gramEnd"/>
-      <w:r>
-        <w:rPr>
-          <w:rFonts w:ascii="Arial" w:hAnsi="Arial" w:cs="Arial"/>
-        </w:rPr>
-        <w:t xml:space="preserve"> those problems.</w:t>
+        <w:t>Helps to understand the problems faced by the company and user then searching alternative solutions to overcomes those problems.</w:t>
       </w:r>
     </w:p>
     <w:p>
@@ -198,21 +170,7 @@
         <w:rPr>
           <w:rFonts w:ascii="Arial" w:hAnsi="Arial" w:cs="Arial"/>
         </w:rPr>
-        <w:t xml:space="preserve">It helps in the estimation of cost, time and skilled </w:t>
-      </w:r>
-      <w:proofErr w:type="gramStart"/>
-      <w:r>
-        <w:rPr>
-          <w:rFonts w:ascii="Arial" w:hAnsi="Arial" w:cs="Arial"/>
-        </w:rPr>
-        <w:t>manpower</w:t>
-      </w:r>
-      <w:proofErr w:type="gramEnd"/>
-      <w:r>
-        <w:rPr>
-          <w:rFonts w:ascii="Arial" w:hAnsi="Arial" w:cs="Arial"/>
-        </w:rPr>
-        <w:t xml:space="preserve"> that required for completing the project successfully.</w:t>
+        <w:t>It helps in the estimation of cost, time and skilled manpower that required for completing the project successfully.</w:t>
       </w:r>
     </w:p>
     <w:p>
@@ -275,81 +233,37 @@
           <w:rFonts w:ascii="Arial" w:hAnsi="Arial" w:cs="Arial"/>
           <w:b/>
         </w:rPr>
-        <w:t xml:space="preserve">Structured Systems Analysis and Design </w:t>
-      </w:r>
-      <w:proofErr w:type="gramStart"/>
-      <w:r>
-        <w:rPr>
-          <w:rFonts w:ascii="Arial" w:hAnsi="Arial" w:cs="Arial"/>
-          <w:b/>
-        </w:rPr>
-        <w:t>Methodology(</w:t>
-      </w:r>
-      <w:proofErr w:type="gramEnd"/>
-      <w:r>
-        <w:rPr>
-          <w:rFonts w:ascii="Arial" w:hAnsi="Arial" w:cs="Arial"/>
-          <w:b/>
-        </w:rPr>
-        <w:t>SSADM)</w:t>
-      </w:r>
-      <w:r>
-        <w:rPr>
-          <w:rFonts w:ascii="Arial" w:hAnsi="Arial" w:cs="Arial"/>
-        </w:rPr>
-        <w:t xml:space="preserve">.  SSADM divides the developing project into stages, module, </w:t>
-      </w:r>
-      <w:proofErr w:type="gramStart"/>
-      <w:r>
-        <w:rPr>
-          <w:rFonts w:ascii="Arial" w:hAnsi="Arial" w:cs="Arial"/>
-        </w:rPr>
-        <w:t>steps</w:t>
-      </w:r>
-      <w:proofErr w:type="gramEnd"/>
-      <w:r>
-        <w:rPr>
-          <w:rFonts w:ascii="Arial" w:hAnsi="Arial" w:cs="Arial"/>
-        </w:rPr>
-        <w:t xml:space="preserve"> and provides a framework for describing projects in a way that can be managed.</w:t>
-      </w:r>
-    </w:p>
-    <w:p>
-      <w:pPr>
-        <w:pStyle w:val="ListParagraph"/>
-        <w:spacing w:line="360" w:lineRule="auto"/>
-        <w:rPr>
-          <w:rFonts w:ascii="Arial" w:hAnsi="Arial" w:cs="Arial"/>
-        </w:rPr>
-      </w:pPr>
-    </w:p>
-    <w:p>
-      <w:pPr>
-        <w:pStyle w:val="ListParagraph"/>
-        <w:spacing w:line="360" w:lineRule="auto"/>
-        <w:rPr>
-          <w:rFonts w:ascii="Arial" w:hAnsi="Arial" w:cs="Arial"/>
-        </w:rPr>
-      </w:pPr>
-      <w:r>
-        <w:rPr>
-          <w:rFonts w:ascii="Arial" w:hAnsi="Arial" w:cs="Arial"/>
-        </w:rPr>
-        <w:t xml:space="preserve">SSADM follow six steps and if all these steps </w:t>
-      </w:r>
-      <w:proofErr w:type="gramStart"/>
-      <w:r>
-        <w:rPr>
-          <w:rFonts w:ascii="Arial" w:hAnsi="Arial" w:cs="Arial"/>
-        </w:rPr>
-        <w:t>are done</w:t>
-      </w:r>
-      <w:proofErr w:type="gramEnd"/>
-      <w:r>
-        <w:rPr>
-          <w:rFonts w:ascii="Arial" w:hAnsi="Arial" w:cs="Arial"/>
-        </w:rPr>
-        <w:t xml:space="preserve"> thoroughly it can help to produce accurate information and well-documented system. The six steps are:</w:t>
+        <w:t>Structured Systems Analysis and Design Methodology(SSADM)</w:t>
+      </w:r>
+      <w:r>
+        <w:rPr>
+          <w:rFonts w:ascii="Arial" w:hAnsi="Arial" w:cs="Arial"/>
+        </w:rPr>
+        <w:t>.  SSADM divides the developing project into stages, module, steps and provides a framework for describing projects in a way that can be managed.</w:t>
+      </w:r>
+    </w:p>
+    <w:p>
+      <w:pPr>
+        <w:pStyle w:val="ListParagraph"/>
+        <w:spacing w:line="360" w:lineRule="auto"/>
+        <w:rPr>
+          <w:rFonts w:ascii="Arial" w:hAnsi="Arial" w:cs="Arial"/>
+        </w:rPr>
+      </w:pPr>
+    </w:p>
+    <w:p>
+      <w:pPr>
+        <w:pStyle w:val="ListParagraph"/>
+        <w:spacing w:line="360" w:lineRule="auto"/>
+        <w:rPr>
+          <w:rFonts w:ascii="Arial" w:hAnsi="Arial" w:cs="Arial"/>
+        </w:rPr>
+      </w:pPr>
+      <w:r>
+        <w:rPr>
+          <w:rFonts w:ascii="Arial" w:hAnsi="Arial" w:cs="Arial"/>
+        </w:rPr>
+        <w:t>SSADM follow six steps and if all these steps are done thoroughly it can help to produce accurate information and well-documented system. The six steps are:</w:t>
       </w:r>
     </w:p>
     <w:p>
@@ -402,21 +316,7 @@
         <w:rPr>
           <w:rFonts w:ascii="Arial" w:hAnsi="Arial" w:cs="Arial"/>
         </w:rPr>
-        <w:t xml:space="preserve"> Software, hardware and other details requirements of the system </w:t>
-      </w:r>
-      <w:proofErr w:type="gramStart"/>
-      <w:r>
-        <w:rPr>
-          <w:rFonts w:ascii="Arial" w:hAnsi="Arial" w:cs="Arial"/>
-        </w:rPr>
-        <w:t>are analyzed</w:t>
-      </w:r>
-      <w:proofErr w:type="gramEnd"/>
-      <w:r>
-        <w:rPr>
-          <w:rFonts w:ascii="Arial" w:hAnsi="Arial" w:cs="Arial"/>
-        </w:rPr>
-        <w:t>. Business activity model is developed, define and investigate requirements and the logical views of the current system is obtained</w:t>
+        <w:t xml:space="preserve"> Software, hardware and other details requirements of the system are analyzed. Business activity model is developed, define and investigate requirements and the logical views of the current system is obtained</w:t>
       </w:r>
     </w:p>
     <w:p>
@@ -442,21 +342,7 @@
         <w:rPr>
           <w:rFonts w:ascii="Arial" w:hAnsi="Arial" w:cs="Arial"/>
         </w:rPr>
-        <w:t xml:space="preserve"> Design of all the aspect of the system like a behavioral, structural, user interface (UI) and database design </w:t>
-      </w:r>
-      <w:proofErr w:type="gramStart"/>
-      <w:r>
-        <w:rPr>
-          <w:rFonts w:ascii="Arial" w:hAnsi="Arial" w:cs="Arial"/>
-        </w:rPr>
-        <w:t>are done</w:t>
-      </w:r>
-      <w:proofErr w:type="gramEnd"/>
-      <w:r>
-        <w:rPr>
-          <w:rFonts w:ascii="Arial" w:hAnsi="Arial" w:cs="Arial"/>
-        </w:rPr>
-        <w:t>.</w:t>
+        <w:t xml:space="preserve"> Design of all the aspect of the system like a behavioral, structural, user interface (UI) and database design are done.</w:t>
       </w:r>
     </w:p>
     <w:p>
@@ -482,21 +368,7 @@
         <w:rPr>
           <w:rFonts w:ascii="Arial" w:hAnsi="Arial" w:cs="Arial"/>
         </w:rPr>
-        <w:t xml:space="preserve"> Once the project is completed and the system is ready. Then </w:t>
-      </w:r>
-      <w:proofErr w:type="gramStart"/>
-      <w:r>
-        <w:rPr>
-          <w:rFonts w:ascii="Arial" w:hAnsi="Arial" w:cs="Arial"/>
-        </w:rPr>
-        <w:t>the system is deployed to the company either</w:t>
-      </w:r>
-      <w:proofErr w:type="gramEnd"/>
-      <w:r>
-        <w:rPr>
-          <w:rFonts w:ascii="Arial" w:hAnsi="Arial" w:cs="Arial"/>
-        </w:rPr>
-        <w:t xml:space="preserve"> directly or running with the existing system in parallel until the new system is working successfully.</w:t>
+        <w:t xml:space="preserve"> Once the project is completed and the system is ready. Then the system is deployed to the company either directly or running with the existing system in parallel until the new system is working successfully.</w:t>
       </w:r>
     </w:p>
     <w:p>
@@ -522,35 +394,7 @@
         <w:rPr>
           <w:rFonts w:ascii="Arial" w:hAnsi="Arial" w:cs="Arial"/>
         </w:rPr>
-        <w:t xml:space="preserve"> Testing </w:t>
-      </w:r>
-      <w:proofErr w:type="gramStart"/>
-      <w:r>
-        <w:rPr>
-          <w:rFonts w:ascii="Arial" w:hAnsi="Arial" w:cs="Arial"/>
-        </w:rPr>
-        <w:t>is done</w:t>
-      </w:r>
-      <w:proofErr w:type="gramEnd"/>
-      <w:r>
-        <w:rPr>
-          <w:rFonts w:ascii="Arial" w:hAnsi="Arial" w:cs="Arial"/>
-        </w:rPr>
-        <w:t xml:space="preserve"> when the development of the system is finished. It ensures that whether or not the functionality integrated to the system is working or not and </w:t>
-      </w:r>
-      <w:proofErr w:type="gramStart"/>
-      <w:r>
-        <w:rPr>
-          <w:rFonts w:ascii="Arial" w:hAnsi="Arial" w:cs="Arial"/>
-        </w:rPr>
-        <w:t>it also</w:t>
-      </w:r>
-      <w:proofErr w:type="gramEnd"/>
-      <w:r>
-        <w:rPr>
-          <w:rFonts w:ascii="Arial" w:hAnsi="Arial" w:cs="Arial"/>
-        </w:rPr>
-        <w:t xml:space="preserve"> ensure if there are other errors.</w:t>
+        <w:t xml:space="preserve"> Testing is done when the development of the system is finished. It ensures that whether or not the functionality integrated to the system is working or not and it also ensure if there are other errors.</w:t>
       </w:r>
     </w:p>
     <w:p>
@@ -576,73 +420,31 @@
         <w:rPr>
           <w:rFonts w:ascii="Arial" w:hAnsi="Arial" w:cs="Arial"/>
         </w:rPr>
-        <w:t xml:space="preserve"> After the system is completed then it </w:t>
-      </w:r>
-      <w:proofErr w:type="gramStart"/>
-      <w:r>
-        <w:rPr>
-          <w:rFonts w:ascii="Arial" w:hAnsi="Arial" w:cs="Arial"/>
-        </w:rPr>
-        <w:t>is documented</w:t>
-      </w:r>
-      <w:proofErr w:type="gramEnd"/>
-      <w:r>
-        <w:rPr>
-          <w:rFonts w:ascii="Arial" w:hAnsi="Arial" w:cs="Arial"/>
-        </w:rPr>
-        <w:t xml:space="preserve"> mentioning all the works and things that were done during the development of the system.</w:t>
-      </w:r>
-    </w:p>
-    <w:p>
-      <w:pPr>
-        <w:pStyle w:val="ListParagraph"/>
-        <w:spacing w:line="360" w:lineRule="auto"/>
-        <w:rPr>
-          <w:rFonts w:ascii="Arial" w:hAnsi="Arial" w:cs="Arial"/>
-        </w:rPr>
-      </w:pPr>
-    </w:p>
-    <w:p>
-      <w:pPr>
-        <w:pStyle w:val="ListParagraph"/>
-        <w:spacing w:line="360" w:lineRule="auto"/>
-        <w:rPr>
-          <w:rFonts w:ascii="Arial" w:hAnsi="Arial" w:cs="Arial"/>
-        </w:rPr>
-      </w:pPr>
-      <w:r>
-        <w:rPr>
-          <w:rFonts w:ascii="Arial" w:hAnsi="Arial" w:cs="Arial"/>
-        </w:rPr>
-        <w:t xml:space="preserve">DFD is a step while undertaking this methodology. </w:t>
-      </w:r>
-      <w:proofErr w:type="gramStart"/>
-      <w:r>
-        <w:rPr>
-          <w:rFonts w:ascii="Arial" w:hAnsi="Arial" w:cs="Arial"/>
-        </w:rPr>
-        <w:t>So</w:t>
-      </w:r>
-      <w:proofErr w:type="gramEnd"/>
-      <w:r>
-        <w:rPr>
-          <w:rFonts w:ascii="Arial" w:hAnsi="Arial" w:cs="Arial"/>
-        </w:rPr>
-        <w:t xml:space="preserve">, A Data Flow Diagram is a technique of representing a flow of data of a system. DFD describes the processes or </w:t>
-      </w:r>
-      <w:proofErr w:type="gramStart"/>
-      <w:r>
-        <w:rPr>
-          <w:rFonts w:ascii="Arial" w:hAnsi="Arial" w:cs="Arial"/>
-        </w:rPr>
-        <w:t>steps which</w:t>
-      </w:r>
-      <w:proofErr w:type="gramEnd"/>
-      <w:r>
-        <w:rPr>
-          <w:rFonts w:ascii="Arial" w:hAnsi="Arial" w:cs="Arial"/>
-        </w:rPr>
-        <w:t xml:space="preserve"> are involved to transfer data to or from the system.</w:t>
+        <w:t xml:space="preserve"> After the system is completed then it is documented mentioning all the works and things that were done during the development of the system.</w:t>
+      </w:r>
+    </w:p>
+    <w:p>
+      <w:pPr>
+        <w:pStyle w:val="ListParagraph"/>
+        <w:spacing w:line="360" w:lineRule="auto"/>
+        <w:rPr>
+          <w:rFonts w:ascii="Arial" w:hAnsi="Arial" w:cs="Arial"/>
+        </w:rPr>
+      </w:pPr>
+    </w:p>
+    <w:p>
+      <w:pPr>
+        <w:pStyle w:val="ListParagraph"/>
+        <w:spacing w:line="360" w:lineRule="auto"/>
+        <w:rPr>
+          <w:rFonts w:ascii="Arial" w:hAnsi="Arial" w:cs="Arial"/>
+        </w:rPr>
+      </w:pPr>
+      <w:r>
+        <w:rPr>
+          <w:rFonts w:ascii="Arial" w:hAnsi="Arial" w:cs="Arial"/>
+        </w:rPr>
+        <w:t>DFD is a step while undertaking this methodology. So, A Data Flow Diagram is a technique of representing a flow of data of a system. DFD describes the processes or steps which are involved to transfer data to or from the system.</w:t>
       </w:r>
     </w:p>
     <w:p>
@@ -981,8 +783,6 @@
         </w:rPr>
         <w:t>Reason for choosing Hard Approach and SSADM in my project is:</w:t>
       </w:r>
-      <w:bookmarkStart w:id="0" w:name="_GoBack"/>
-      <w:bookmarkEnd w:id="0"/>
     </w:p>
     <w:p>
       <w:pPr>
@@ -1019,21 +819,7 @@
         <w:rPr>
           <w:rFonts w:ascii="Arial" w:hAnsi="Arial" w:cs="Arial"/>
         </w:rPr>
-        <w:t xml:space="preserve">As it uses the waterfall model each step </w:t>
-      </w:r>
-      <w:proofErr w:type="gramStart"/>
-      <w:r>
-        <w:rPr>
-          <w:rFonts w:ascii="Arial" w:hAnsi="Arial" w:cs="Arial"/>
-        </w:rPr>
-        <w:t>were completed</w:t>
-      </w:r>
-      <w:proofErr w:type="gramEnd"/>
-      <w:r>
-        <w:rPr>
-          <w:rFonts w:ascii="Arial" w:hAnsi="Arial" w:cs="Arial"/>
-        </w:rPr>
-        <w:t xml:space="preserve"> before starting the next steps. Which ensure that every procedure related to every step are undertaken.</w:t>
+        <w:t>As it uses the waterfall model each step were completed before starting the next steps. Which ensure that every procedure related to every step are undertaken.</w:t>
       </w:r>
     </w:p>
     <w:p>
@@ -1113,35 +899,7 @@
         <w:rPr>
           <w:rFonts w:ascii="Arial" w:hAnsi="Arial" w:cs="Arial"/>
         </w:rPr>
-        <w:t xml:space="preserve">A feasibility study is a study that is used to measure or finds out whether the project is feasible in </w:t>
-      </w:r>
-      <w:proofErr w:type="gramStart"/>
-      <w:r>
-        <w:rPr>
-          <w:rFonts w:ascii="Arial" w:hAnsi="Arial" w:cs="Arial"/>
-        </w:rPr>
-        <w:t>all the</w:t>
-      </w:r>
-      <w:proofErr w:type="gramEnd"/>
-      <w:r>
-        <w:rPr>
-          <w:rFonts w:ascii="Arial" w:hAnsi="Arial" w:cs="Arial"/>
-        </w:rPr>
-        <w:t xml:space="preserve"> relevant factor before it has been developed. Some relevant factor that the feasibility study addressed is technical, cultural, economic, </w:t>
-      </w:r>
-      <w:proofErr w:type="gramStart"/>
-      <w:r>
-        <w:rPr>
-          <w:rFonts w:ascii="Arial" w:hAnsi="Arial" w:cs="Arial"/>
-        </w:rPr>
-        <w:t>operational</w:t>
-      </w:r>
-      <w:proofErr w:type="gramEnd"/>
-      <w:r>
-        <w:rPr>
-          <w:rFonts w:ascii="Arial" w:hAnsi="Arial" w:cs="Arial"/>
-        </w:rPr>
-        <w:t xml:space="preserve"> and schedule. </w:t>
+        <w:t xml:space="preserve">A feasibility study is a study that is used to measure or finds out whether the project is feasible in all the relevant factor before it has been developed. Some relevant factor that the feasibility study addressed is technical, cultural, economic, operational and schedule. </w:t>
       </w:r>
     </w:p>
     <w:p>
@@ -1184,21 +942,7 @@
         <w:rPr>
           <w:rFonts w:ascii="Arial" w:hAnsi="Arial" w:cs="Arial"/>
         </w:rPr>
-        <w:t xml:space="preserve">By identifying almost </w:t>
-      </w:r>
-      <w:proofErr w:type="gramStart"/>
-      <w:r>
-        <w:rPr>
-          <w:rFonts w:ascii="Arial" w:hAnsi="Arial" w:cs="Arial"/>
-        </w:rPr>
-        <w:t>all</w:t>
-      </w:r>
-      <w:proofErr w:type="gramEnd"/>
-      <w:r>
-        <w:rPr>
-          <w:rFonts w:ascii="Arial" w:hAnsi="Arial" w:cs="Arial"/>
-        </w:rPr>
-        <w:t xml:space="preserve"> the project related problems and providing alternative solutions. </w:t>
+        <w:t xml:space="preserve">By identifying almost all the project related problems and providing alternative solutions. </w:t>
       </w:r>
     </w:p>
     <w:p>
@@ -1287,21 +1031,7 @@
         <w:rPr>
           <w:rFonts w:ascii="Arial" w:hAnsi="Arial" w:cs="Arial"/>
         </w:rPr>
-        <w:t xml:space="preserve"> Technical feasibility is the study about whether the technical resources required to undertake the projects successfully are available or not. It also analyzed if the existing technologies in the company can execute or support the system after it </w:t>
-      </w:r>
-      <w:proofErr w:type="gramStart"/>
-      <w:r>
-        <w:rPr>
-          <w:rFonts w:ascii="Arial" w:hAnsi="Arial" w:cs="Arial"/>
-        </w:rPr>
-        <w:t>has been developed</w:t>
-      </w:r>
-      <w:proofErr w:type="gramEnd"/>
-      <w:r>
-        <w:rPr>
-          <w:rFonts w:ascii="Arial" w:hAnsi="Arial" w:cs="Arial"/>
-        </w:rPr>
-        <w:t>.</w:t>
+        <w:t xml:space="preserve"> Technical feasibility is the study about whether the technical resources required to undertake the projects successfully are available or not. It also analyzed if the existing technologies in the company can execute or support the system after it has been developed.</w:t>
       </w:r>
     </w:p>
     <w:p>
@@ -1326,7 +1056,6 @@
           <w:rFonts w:ascii="Arial" w:hAnsi="Arial" w:cs="Arial"/>
         </w:rPr>
       </w:pPr>
-      <w:proofErr w:type="gramStart"/>
       <w:r>
         <w:rPr>
           <w:rFonts w:ascii="Arial" w:hAnsi="Arial" w:cs="Arial"/>
@@ -1338,14 +1067,7 @@
         <w:rPr>
           <w:rFonts w:ascii="Arial" w:hAnsi="Arial" w:cs="Arial"/>
         </w:rPr>
-        <w:t xml:space="preserve"> This is one of the feasibility studies that help to know whether there will be a positive or negative impact of the project on both local and general culture.</w:t>
-      </w:r>
-      <w:proofErr w:type="gramEnd"/>
-      <w:r>
-        <w:rPr>
-          <w:rFonts w:ascii="Arial" w:hAnsi="Arial" w:cs="Arial"/>
-        </w:rPr>
-        <w:t xml:space="preserve"> Once it deployed in a real environment.</w:t>
+        <w:t xml:space="preserve"> This is one of the feasibility studies that help to know whether there will be a positive or negative impact of the project on both local and general culture. Once it deployed in a real environment.</w:t>
       </w:r>
     </w:p>
     <w:p>
@@ -1389,21 +1111,7 @@
         <w:rPr>
           <w:rFonts w:ascii="Arial" w:hAnsi="Arial" w:cs="Arial"/>
         </w:rPr>
-        <w:t xml:space="preserve"> In this </w:t>
-      </w:r>
-      <w:proofErr w:type="gramStart"/>
-      <w:r>
-        <w:rPr>
-          <w:rFonts w:ascii="Arial" w:hAnsi="Arial" w:cs="Arial"/>
-        </w:rPr>
-        <w:t>feasibility</w:t>
-      </w:r>
-      <w:proofErr w:type="gramEnd"/>
-      <w:r>
-        <w:rPr>
-          <w:rFonts w:ascii="Arial" w:hAnsi="Arial" w:cs="Arial"/>
-        </w:rPr>
-        <w:t xml:space="preserve"> whether the project is economically feasible or not is measured or identified. That means do the profit gain from the new system exceeds or greater than that of the cost required to develop a new system.</w:t>
+        <w:t xml:space="preserve"> In this feasibility whether the project is economically feasible or not is measured or identified. That means do the profit gain from the new system exceeds or greater than that of the cost required to develop a new system.</w:t>
       </w:r>
     </w:p>
     <w:p>
@@ -1484,21 +1192,7 @@
         <w:rPr>
           <w:rFonts w:ascii="Arial" w:hAnsi="Arial" w:cs="Arial"/>
         </w:rPr>
-        <w:t xml:space="preserve"> The most important feasibility study for the successful completion of the project. It allocates time for the different module development and measure if there is time available to do the project. It also determines </w:t>
-      </w:r>
-      <w:proofErr w:type="gramStart"/>
-      <w:r>
-        <w:rPr>
-          <w:rFonts w:ascii="Arial" w:hAnsi="Arial" w:cs="Arial"/>
-        </w:rPr>
-        <w:t>whether or not</w:t>
-      </w:r>
-      <w:proofErr w:type="gramEnd"/>
-      <w:r>
-        <w:rPr>
-          <w:rFonts w:ascii="Arial" w:hAnsi="Arial" w:cs="Arial"/>
-        </w:rPr>
-        <w:t xml:space="preserve"> the project can be completed within the given deadline.</w:t>
+        <w:t xml:space="preserve"> The most important feasibility study for the successful completion of the project. It allocates time for the different module development and measure if there is time available to do the project. It also determines whether or not the project can be completed within the given deadline.</w:t>
       </w:r>
     </w:p>
     <w:p>
@@ -2028,107 +1722,27 @@
           <w:rFonts w:ascii="Arial" w:hAnsi="Arial" w:cs="Arial"/>
         </w:rPr>
       </w:pPr>
-      <w:proofErr w:type="gramStart"/>
       <w:r>
         <w:rPr>
           <w:rFonts w:ascii="Arial" w:hAnsi="Arial" w:cs="Arial"/>
         </w:rPr>
         <w:lastRenderedPageBreak/>
-        <w:t xml:space="preserve">2.4.3 </w:t>
-      </w:r>
-      <w:proofErr w:type="spellStart"/>
-      <w:r>
-        <w:rPr>
-          <w:rFonts w:ascii="Arial" w:hAnsi="Arial" w:cs="Arial"/>
-        </w:rPr>
-        <w:t>MoSCoW</w:t>
-      </w:r>
-      <w:proofErr w:type="spellEnd"/>
-      <w:proofErr w:type="gramEnd"/>
-      <w:r>
-        <w:rPr>
-          <w:rFonts w:ascii="Arial" w:hAnsi="Arial" w:cs="Arial"/>
-        </w:rPr>
-        <w:t xml:space="preserve"> prioritization</w:t>
-      </w:r>
-    </w:p>
-    <w:p>
-      <w:pPr>
-        <w:pStyle w:val="ListParagraph"/>
-        <w:spacing w:line="360" w:lineRule="auto"/>
-        <w:rPr>
-          <w:rFonts w:ascii="Arial" w:hAnsi="Arial" w:cs="Arial"/>
-        </w:rPr>
-      </w:pPr>
-      <w:proofErr w:type="spellStart"/>
-      <w:r>
-        <w:rPr>
-          <w:rFonts w:ascii="Arial" w:hAnsi="Arial" w:cs="Arial"/>
-        </w:rPr>
-        <w:t>MoSCoW</w:t>
-      </w:r>
-      <w:proofErr w:type="spellEnd"/>
-      <w:r>
-        <w:rPr>
-          <w:rFonts w:ascii="Arial" w:hAnsi="Arial" w:cs="Arial"/>
-        </w:rPr>
-        <w:t xml:space="preserve"> prioritization is a </w:t>
-      </w:r>
-      <w:proofErr w:type="gramStart"/>
-      <w:r>
-        <w:rPr>
-          <w:rFonts w:ascii="Arial" w:hAnsi="Arial" w:cs="Arial"/>
-        </w:rPr>
-        <w:t>technique which</w:t>
-      </w:r>
-      <w:proofErr w:type="gramEnd"/>
-      <w:r>
-        <w:rPr>
-          <w:rFonts w:ascii="Arial" w:hAnsi="Arial" w:cs="Arial"/>
-        </w:rPr>
-        <w:t xml:space="preserve"> is used to prioritize the functionality and non-functionality requirement of the system. Which means </w:t>
-      </w:r>
-      <w:proofErr w:type="gramStart"/>
-      <w:r>
-        <w:rPr>
-          <w:rFonts w:ascii="Arial" w:hAnsi="Arial" w:cs="Arial"/>
-        </w:rPr>
-        <w:t>every functionality and non-functionality of the system are not</w:t>
-      </w:r>
-      <w:proofErr w:type="gramEnd"/>
-      <w:r>
-        <w:rPr>
-          <w:rFonts w:ascii="Arial" w:hAnsi="Arial" w:cs="Arial"/>
-        </w:rPr>
-        <w:t xml:space="preserve"> equally important, some of them can highly use, some can be the least use and some may not be used. </w:t>
-      </w:r>
-      <w:proofErr w:type="gramStart"/>
-      <w:r>
-        <w:rPr>
-          <w:rFonts w:ascii="Arial" w:hAnsi="Arial" w:cs="Arial"/>
-        </w:rPr>
-        <w:t>So</w:t>
-      </w:r>
-      <w:proofErr w:type="gramEnd"/>
-      <w:r>
-        <w:rPr>
-          <w:rFonts w:ascii="Arial" w:hAnsi="Arial" w:cs="Arial"/>
-        </w:rPr>
-        <w:t xml:space="preserve">, to prioritize the functionality I used </w:t>
-      </w:r>
-      <w:proofErr w:type="spellStart"/>
-      <w:r>
-        <w:rPr>
-          <w:rFonts w:ascii="Arial" w:hAnsi="Arial" w:cs="Arial"/>
-        </w:rPr>
-        <w:t>MoSCoW</w:t>
-      </w:r>
-      <w:proofErr w:type="spellEnd"/>
-      <w:r>
-        <w:rPr>
-          <w:rFonts w:ascii="Arial" w:hAnsi="Arial" w:cs="Arial"/>
-        </w:rPr>
-        <w:t xml:space="preserve"> which means Must have, Should have, Could have and Won’t have.</w:t>
+        <w:t>2.4.3 MoSCoW prioritization</w:t>
+      </w:r>
+    </w:p>
+    <w:p>
+      <w:pPr>
+        <w:pStyle w:val="ListParagraph"/>
+        <w:spacing w:line="360" w:lineRule="auto"/>
+        <w:rPr>
+          <w:rFonts w:ascii="Arial" w:hAnsi="Arial" w:cs="Arial"/>
+        </w:rPr>
+      </w:pPr>
+      <w:r>
+        <w:rPr>
+          <w:rFonts w:ascii="Arial" w:hAnsi="Arial" w:cs="Arial"/>
+        </w:rPr>
+        <w:t>MoSCoW prioritization is a technique which is used to prioritize the functionality and non-functionality requirement of the system. Which means every functionality and non-functionality of the system are not equally important, some of them can highly use, some can be the least use and some may not be used. So, to prioritize the functionality I used MoSCoW which means Must have, Should have, Could have and Won’t have.</w:t>
       </w:r>
     </w:p>
     <w:p>
@@ -2169,21 +1783,7 @@
         <w:rPr>
           <w:rFonts w:ascii="Arial" w:hAnsi="Arial" w:cs="Arial"/>
         </w:rPr>
-        <w:t xml:space="preserve">Any functional and non-functional </w:t>
-      </w:r>
-      <w:proofErr w:type="gramStart"/>
-      <w:r>
-        <w:rPr>
-          <w:rFonts w:ascii="Arial" w:hAnsi="Arial" w:cs="Arial"/>
-        </w:rPr>
-        <w:t>requirement which</w:t>
-      </w:r>
-      <w:proofErr w:type="gramEnd"/>
-      <w:r>
-        <w:rPr>
-          <w:rFonts w:ascii="Arial" w:hAnsi="Arial" w:cs="Arial"/>
-        </w:rPr>
-        <w:t xml:space="preserve"> are guaranteed to implement and must be to make the system perform.</w:t>
+        <w:t>Any functional and non-functional requirement which are guaranteed to implement and must be to make the system perform.</w:t>
       </w:r>
     </w:p>
     <w:p>
@@ -2313,21 +1913,7 @@
         <w:rPr>
           <w:rFonts w:ascii="Arial" w:hAnsi="Arial" w:cs="Arial"/>
         </w:rPr>
-        <w:t xml:space="preserve">Any functional and non-functional </w:t>
-      </w:r>
-      <w:proofErr w:type="gramStart"/>
-      <w:r>
-        <w:rPr>
-          <w:rFonts w:ascii="Arial" w:hAnsi="Arial" w:cs="Arial"/>
-        </w:rPr>
-        <w:t>requirement which</w:t>
-      </w:r>
-      <w:proofErr w:type="gramEnd"/>
-      <w:r>
-        <w:rPr>
-          <w:rFonts w:ascii="Arial" w:hAnsi="Arial" w:cs="Arial"/>
-        </w:rPr>
-        <w:t xml:space="preserve"> are not included and prioritized in a specific version but can be included in the upcoming version.</w:t>
+        <w:t>Any functional and non-functional requirement which are not included and prioritized in a specific version but can be included in the upcoming version.</w:t>
       </w:r>
     </w:p>
     <w:p>
@@ -2408,14 +1994,12 @@
                 <w:rFonts w:ascii="Arial" w:hAnsi="Arial" w:cs="Arial"/>
               </w:rPr>
             </w:pPr>
-            <w:proofErr w:type="spellStart"/>
             <w:r>
               <w:rPr>
                 <w:rFonts w:ascii="Arial" w:hAnsi="Arial" w:cs="Arial"/>
               </w:rPr>
               <w:t>MoSCoW</w:t>
             </w:r>
-            <w:proofErr w:type="spellEnd"/>
           </w:p>
         </w:tc>
         <w:tc>
@@ -2693,21 +2277,7 @@
               <w:rPr>
                 <w:rFonts w:ascii="Arial" w:hAnsi="Arial" w:cs="Arial"/>
               </w:rPr>
-              <w:t xml:space="preserve">If by any reason users forget a password or someone knows the password then change password </w:t>
-            </w:r>
-            <w:proofErr w:type="gramStart"/>
-            <w:r>
-              <w:rPr>
-                <w:rFonts w:ascii="Arial" w:hAnsi="Arial" w:cs="Arial"/>
-              </w:rPr>
-              <w:t>is required</w:t>
-            </w:r>
-            <w:proofErr w:type="gramEnd"/>
-            <w:r>
-              <w:rPr>
-                <w:rFonts w:ascii="Arial" w:hAnsi="Arial" w:cs="Arial"/>
-              </w:rPr>
-              <w:t xml:space="preserve"> to mitigate those risk.</w:t>
+              <w:t>If by any reason users forget a password or someone knows the password then change password is required to mitigate those risk.</w:t>
             </w:r>
           </w:p>
         </w:tc>
@@ -3313,21 +2883,7 @@
               <w:rPr>
                 <w:rFonts w:ascii="Arial" w:hAnsi="Arial" w:cs="Arial"/>
               </w:rPr>
-              <w:t xml:space="preserve">The system is about selling the tiles online. </w:t>
-            </w:r>
-            <w:proofErr w:type="gramStart"/>
-            <w:r>
-              <w:rPr>
-                <w:rFonts w:ascii="Arial" w:hAnsi="Arial" w:cs="Arial"/>
-              </w:rPr>
-              <w:t>So</w:t>
-            </w:r>
-            <w:proofErr w:type="gramEnd"/>
-            <w:r>
-              <w:rPr>
-                <w:rFonts w:ascii="Arial" w:hAnsi="Arial" w:cs="Arial"/>
-              </w:rPr>
-              <w:t xml:space="preserve"> the admin adds the details of tiles online that are available.</w:t>
+              <w:t>The system is about selling the tiles online. So the admin adds the details of tiles online that are available.</w:t>
             </w:r>
           </w:p>
         </w:tc>
@@ -4016,21 +3572,7 @@
               <w:rPr>
                 <w:rFonts w:ascii="Arial" w:hAnsi="Arial" w:cs="Arial"/>
               </w:rPr>
-              <w:t xml:space="preserve">For the success of the company every report of orders, add tiles, send and deliver tiles needs to </w:t>
-            </w:r>
-            <w:proofErr w:type="gramStart"/>
-            <w:r>
-              <w:rPr>
-                <w:rFonts w:ascii="Arial" w:hAnsi="Arial" w:cs="Arial"/>
-              </w:rPr>
-              <w:t>be shown</w:t>
-            </w:r>
-            <w:proofErr w:type="gramEnd"/>
-            <w:r>
-              <w:rPr>
-                <w:rFonts w:ascii="Arial" w:hAnsi="Arial" w:cs="Arial"/>
-              </w:rPr>
-              <w:t xml:space="preserve"> in the report.</w:t>
+              <w:t>For the success of the company every report of orders, add tiles, send and deliver tiles needs to be shown in the report.</w:t>
             </w:r>
           </w:p>
         </w:tc>
@@ -4460,21 +4002,7 @@
               <w:rPr>
                 <w:rFonts w:ascii="Arial" w:hAnsi="Arial" w:cs="Arial"/>
               </w:rPr>
-              <w:t xml:space="preserve">Both users and admin need to access their information at any time so availability </w:t>
-            </w:r>
-            <w:proofErr w:type="gramStart"/>
-            <w:r>
-              <w:rPr>
-                <w:rFonts w:ascii="Arial" w:hAnsi="Arial" w:cs="Arial"/>
-              </w:rPr>
-              <w:t>is needed</w:t>
-            </w:r>
-            <w:proofErr w:type="gramEnd"/>
-            <w:r>
-              <w:rPr>
-                <w:rFonts w:ascii="Arial" w:hAnsi="Arial" w:cs="Arial"/>
-              </w:rPr>
-              <w:t>.</w:t>
+              <w:t>Both users and admin need to access their information at any time so availability is needed.</w:t>
             </w:r>
           </w:p>
         </w:tc>
@@ -5126,54 +4654,32 @@
         <w:rPr>
           <w:rFonts w:ascii="Arial" w:hAnsi="Arial" w:cs="Arial"/>
         </w:rPr>
-        <w:t xml:space="preserve">A System Requirement Specification is a complete described document of the system to be developed. Which include non-functional, functional and features of the system. System Requirement Specification also describes the user's interface, hardware, and software requirements required to develop and run the system after </w:t>
-      </w:r>
-      <w:proofErr w:type="gramStart"/>
-      <w:r>
-        <w:rPr>
-          <w:rFonts w:ascii="Arial" w:hAnsi="Arial" w:cs="Arial"/>
-        </w:rPr>
-        <w:t>being deployed</w:t>
-      </w:r>
-      <w:proofErr w:type="gramEnd"/>
-      <w:r>
-        <w:rPr>
-          <w:rFonts w:ascii="Arial" w:hAnsi="Arial" w:cs="Arial"/>
-        </w:rPr>
-        <w:t xml:space="preserve"> in the real world.</w:t>
-      </w:r>
-    </w:p>
-    <w:p>
-      <w:pPr>
-        <w:pStyle w:val="ListParagraph"/>
-        <w:spacing w:line="360" w:lineRule="auto"/>
-        <w:rPr>
-          <w:rFonts w:ascii="Arial" w:hAnsi="Arial" w:cs="Arial"/>
-        </w:rPr>
-      </w:pPr>
-    </w:p>
-    <w:p>
-      <w:pPr>
-        <w:pStyle w:val="ListParagraph"/>
-        <w:spacing w:line="360" w:lineRule="auto"/>
-        <w:rPr>
-          <w:rFonts w:ascii="Arial" w:hAnsi="Arial" w:cs="Arial"/>
-        </w:rPr>
-      </w:pPr>
-      <w:r>
-        <w:rPr>
-          <w:rFonts w:ascii="Arial" w:hAnsi="Arial" w:cs="Arial"/>
-        </w:rPr>
-        <w:t>The software and hardware required for my projects are listed bellows</w:t>
-      </w:r>
-      <w:proofErr w:type="gramStart"/>
-      <w:r>
-        <w:rPr>
-          <w:rFonts w:ascii="Arial" w:hAnsi="Arial" w:cs="Arial"/>
-        </w:rPr>
-        <w:t>:</w:t>
-      </w:r>
-      <w:proofErr w:type="gramEnd"/>
+        <w:t>A System Requirement Specification is a complete described document of the system to be developed. Which include non-functional, functional and features of the system. System Requirement Specification also describes the user's interface, hardware, and software requirements required to develop and run the system after being deployed in the real world.</w:t>
+      </w:r>
+    </w:p>
+    <w:p>
+      <w:pPr>
+        <w:pStyle w:val="ListParagraph"/>
+        <w:spacing w:line="360" w:lineRule="auto"/>
+        <w:rPr>
+          <w:rFonts w:ascii="Arial" w:hAnsi="Arial" w:cs="Arial"/>
+        </w:rPr>
+      </w:pPr>
+    </w:p>
+    <w:p>
+      <w:pPr>
+        <w:pStyle w:val="ListParagraph"/>
+        <w:spacing w:line="360" w:lineRule="auto"/>
+        <w:rPr>
+          <w:rFonts w:ascii="Arial" w:hAnsi="Arial" w:cs="Arial"/>
+        </w:rPr>
+      </w:pPr>
+      <w:r>
+        <w:rPr>
+          <w:rFonts w:ascii="Arial" w:hAnsi="Arial" w:cs="Arial"/>
+        </w:rPr>
+        <w:t>The software and hardware required for my projects are listed bellows:</w:t>
+      </w:r>
       <w:r>
         <w:rPr>
           <w:rFonts w:ascii="Arial" w:hAnsi="Arial" w:cs="Arial"/>
@@ -5387,19 +4893,11 @@
                 <w:rFonts w:ascii="Arial" w:hAnsi="Arial" w:cs="Arial"/>
               </w:rPr>
             </w:pPr>
-            <w:proofErr w:type="spellStart"/>
-            <w:r>
-              <w:rPr>
-                <w:rFonts w:ascii="Arial" w:hAnsi="Arial" w:cs="Arial"/>
-              </w:rPr>
-              <w:t>MySql</w:t>
-            </w:r>
-            <w:proofErr w:type="spellEnd"/>
-            <w:r>
-              <w:rPr>
-                <w:rFonts w:ascii="Arial" w:hAnsi="Arial" w:cs="Arial"/>
-              </w:rPr>
-              <w:t xml:space="preserve"> (Database)</w:t>
+            <w:r>
+              <w:rPr>
+                <w:rFonts w:ascii="Arial" w:hAnsi="Arial" w:cs="Arial"/>
+              </w:rPr>
+              <w:t>MySql (Database)</w:t>
             </w:r>
           </w:p>
         </w:tc>
@@ -5613,16 +5111,8 @@
               <w:rPr>
                 <w:rFonts w:ascii="Arial" w:hAnsi="Arial" w:cs="Arial"/>
               </w:rPr>
-              <w:t xml:space="preserve">Project </w:t>
-            </w:r>
-            <w:proofErr w:type="spellStart"/>
-            <w:r>
-              <w:rPr>
-                <w:rFonts w:ascii="Arial" w:hAnsi="Arial" w:cs="Arial"/>
-              </w:rPr>
-              <w:t>Libre</w:t>
-            </w:r>
-            <w:proofErr w:type="spellEnd"/>
+              <w:t>Project Libre</w:t>
+            </w:r>
           </w:p>
         </w:tc>
       </w:tr>
@@ -6022,21 +5512,7 @@
         <w:rPr>
           <w:rFonts w:ascii="Arial" w:hAnsi="Arial" w:cs="Arial"/>
         </w:rPr>
-        <w:t xml:space="preserve"> Steps or functions of the </w:t>
-      </w:r>
-      <w:proofErr w:type="gramStart"/>
-      <w:r>
-        <w:rPr>
-          <w:rFonts w:ascii="Arial" w:hAnsi="Arial" w:cs="Arial"/>
-        </w:rPr>
-        <w:t>system which</w:t>
-      </w:r>
-      <w:proofErr w:type="gramEnd"/>
-      <w:r>
-        <w:rPr>
-          <w:rFonts w:ascii="Arial" w:hAnsi="Arial" w:cs="Arial"/>
-        </w:rPr>
-        <w:t xml:space="preserve"> represents a user goal and can be achieved by accessing the system.</w:t>
+        <w:t xml:space="preserve"> Steps or functions of the system which represents a user goal and can be achieved by accessing the system.</w:t>
       </w:r>
     </w:p>
     <w:p>
@@ -6062,21 +5538,7 @@
         <w:rPr>
           <w:rFonts w:ascii="Arial" w:hAnsi="Arial" w:cs="Arial"/>
         </w:rPr>
-        <w:t xml:space="preserve"> Represent by a shape in which the system use cases </w:t>
-      </w:r>
-      <w:proofErr w:type="gramStart"/>
-      <w:r>
-        <w:rPr>
-          <w:rFonts w:ascii="Arial" w:hAnsi="Arial" w:cs="Arial"/>
-        </w:rPr>
-        <w:t>are placed</w:t>
-      </w:r>
-      <w:proofErr w:type="gramEnd"/>
-      <w:r>
-        <w:rPr>
-          <w:rFonts w:ascii="Arial" w:hAnsi="Arial" w:cs="Arial"/>
-        </w:rPr>
-        <w:t xml:space="preserve"> inside it.</w:t>
+        <w:t xml:space="preserve"> Represent by a shape in which the system use cases are placed inside it.</w:t>
       </w:r>
     </w:p>
     <w:p>
@@ -6195,21 +5657,7 @@
         <w:rPr>
           <w:rFonts w:ascii="Arial" w:hAnsi="Arial" w:cs="Arial"/>
         </w:rPr>
-        <w:t xml:space="preserve">Above use-case shows the functionality that </w:t>
-      </w:r>
-      <w:proofErr w:type="gramStart"/>
-      <w:r>
-        <w:rPr>
-          <w:rFonts w:ascii="Arial" w:hAnsi="Arial" w:cs="Arial"/>
-        </w:rPr>
-        <w:t>actor(</w:t>
-      </w:r>
-      <w:proofErr w:type="gramEnd"/>
-      <w:r>
-        <w:rPr>
-          <w:rFonts w:ascii="Arial" w:hAnsi="Arial" w:cs="Arial"/>
-        </w:rPr>
-        <w:t>Admin) can access:</w:t>
+        <w:t>Above use-case shows the functionality that actor(Admin) can access:</w:t>
       </w:r>
     </w:p>
     <w:p>
@@ -6247,21 +5695,7 @@
         <w:rPr>
           <w:rFonts w:ascii="Arial" w:hAnsi="Arial" w:cs="Arial"/>
         </w:rPr>
-        <w:t xml:space="preserve">Admin views customers detailed information and </w:t>
-      </w:r>
-      <w:proofErr w:type="gramStart"/>
-      <w:r>
-        <w:rPr>
-          <w:rFonts w:ascii="Arial" w:hAnsi="Arial" w:cs="Arial"/>
-        </w:rPr>
-        <w:t>can also</w:t>
-      </w:r>
-      <w:proofErr w:type="gramEnd"/>
-      <w:r>
-        <w:rPr>
-          <w:rFonts w:ascii="Arial" w:hAnsi="Arial" w:cs="Arial"/>
-        </w:rPr>
-        <w:t xml:space="preserve"> delete the customer as per needs.</w:t>
+        <w:t>Admin views customers detailed information and can also delete the customer as per needs.</w:t>
       </w:r>
     </w:p>
     <w:p>
@@ -6280,21 +5714,7 @@
         <w:rPr>
           <w:rFonts w:ascii="Arial" w:hAnsi="Arial" w:cs="Arial"/>
         </w:rPr>
-        <w:t xml:space="preserve">Tiles order by the customers </w:t>
-      </w:r>
-      <w:proofErr w:type="gramStart"/>
-      <w:r>
-        <w:rPr>
-          <w:rFonts w:ascii="Arial" w:hAnsi="Arial" w:cs="Arial"/>
-        </w:rPr>
-        <w:t>is also viewed</w:t>
-      </w:r>
-      <w:proofErr w:type="gramEnd"/>
-      <w:r>
-        <w:rPr>
-          <w:rFonts w:ascii="Arial" w:hAnsi="Arial" w:cs="Arial"/>
-        </w:rPr>
-        <w:t xml:space="preserve"> by admin and dispatch orders as per information provided by customers.</w:t>
+        <w:t>Tiles order by the customers is also viewed by admin and dispatch orders as per information provided by customers.</w:t>
       </w:r>
     </w:p>
     <w:p>
@@ -6427,21 +5847,7 @@
         <w:rPr>
           <w:rFonts w:ascii="Arial" w:hAnsi="Arial" w:cs="Arial"/>
         </w:rPr>
-        <w:t xml:space="preserve">Above use case also show the functionality than </w:t>
-      </w:r>
-      <w:proofErr w:type="gramStart"/>
-      <w:r>
-        <w:rPr>
-          <w:rFonts w:ascii="Arial" w:hAnsi="Arial" w:cs="Arial"/>
-        </w:rPr>
-        <w:t>actor(</w:t>
-      </w:r>
-      <w:proofErr w:type="gramEnd"/>
-      <w:r>
-        <w:rPr>
-          <w:rFonts w:ascii="Arial" w:hAnsi="Arial" w:cs="Arial"/>
-        </w:rPr>
-        <w:t>Admin) access:</w:t>
+        <w:t>Above use case also show the functionality than actor(Admin) access:</w:t>
       </w:r>
     </w:p>
     <w:p>
@@ -6562,8 +5968,8 @@
         <w:lastRenderedPageBreak/>
         <w:drawing>
           <wp:inline distT="0" distB="0" distL="0" distR="0" wp14:anchorId="7A6CAB05" wp14:editId="35E9EAEF">
-            <wp:extent cx="5347340" cy="4582164"/>
-            <wp:effectExtent l="0" t="0" r="5715" b="8890"/>
+            <wp:extent cx="4884189" cy="4582164"/>
+            <wp:effectExtent l="0" t="0" r="0" b="8890"/>
             <wp:docPr id="8" name="Picture 8"/>
             <wp:cNvGraphicFramePr>
               <a:graphicFrameLocks xmlns:a="http://schemas.openxmlformats.org/drawingml/2006/main" noChangeAspect="1"/>
@@ -6590,7 +5996,7 @@
                   <pic:spPr>
                     <a:xfrm>
                       <a:off x="0" y="0"/>
-                      <a:ext cx="5347340" cy="4582164"/>
+                      <a:ext cx="4884189" cy="4582164"/>
                     </a:xfrm>
                     <a:prstGeom prst="rect">
                       <a:avLst/>
@@ -6639,21 +6045,7 @@
         <w:rPr>
           <w:rFonts w:ascii="Arial" w:hAnsi="Arial" w:cs="Arial"/>
         </w:rPr>
-        <w:t xml:space="preserve">The above use case shows the functionality that </w:t>
-      </w:r>
-      <w:proofErr w:type="gramStart"/>
-      <w:r>
-        <w:rPr>
-          <w:rFonts w:ascii="Arial" w:hAnsi="Arial" w:cs="Arial"/>
-        </w:rPr>
-        <w:t>actor(</w:t>
-      </w:r>
-      <w:proofErr w:type="gramEnd"/>
-      <w:r>
-        <w:rPr>
-          <w:rFonts w:ascii="Arial" w:hAnsi="Arial" w:cs="Arial"/>
-        </w:rPr>
-        <w:t>Customer) can access:</w:t>
+        <w:t>The above use case shows the functionality that actor(Customer) can access:</w:t>
       </w:r>
     </w:p>
     <w:p>
@@ -6748,6 +6140,27 @@
         <w:rPr>
           <w:rFonts w:ascii="Arial" w:hAnsi="Arial" w:cs="Arial"/>
         </w:rPr>
+        <w:t>Customer can provide feedback about the systems and products.</w:t>
+      </w:r>
+      <w:bookmarkStart w:id="0" w:name="_GoBack"/>
+      <w:bookmarkEnd w:id="0"/>
+    </w:p>
+    <w:p>
+      <w:pPr>
+        <w:pStyle w:val="ListParagraph"/>
+        <w:numPr>
+          <w:ilvl w:val="0"/>
+          <w:numId w:val="27"/>
+        </w:numPr>
+        <w:spacing w:line="360" w:lineRule="auto"/>
+        <w:rPr>
+          <w:rFonts w:ascii="Arial" w:hAnsi="Arial" w:cs="Arial"/>
+        </w:rPr>
+      </w:pPr>
+      <w:r>
+        <w:rPr>
+          <w:rFonts w:ascii="Arial" w:hAnsi="Arial" w:cs="Arial"/>
+        </w:rPr>
         <w:t>Finally, customer Logout to the system to secure privacy.</w:t>
       </w:r>
     </w:p>
@@ -6808,119 +6221,22 @@
           <w:sz w:val="28"/>
           <w:szCs w:val="28"/>
         </w:rPr>
-        <w:lastRenderedPageBreak/>
-        <w:t xml:space="preserve">2.6 Natural Language </w:t>
-      </w:r>
-      <w:proofErr w:type="gramStart"/>
-      <w:r>
-        <w:rPr>
-          <w:rFonts w:ascii="Arial" w:hAnsi="Arial" w:cs="Arial"/>
-          <w:sz w:val="28"/>
-          <w:szCs w:val="28"/>
-        </w:rPr>
-        <w:t>Analysis(</w:t>
-      </w:r>
-      <w:proofErr w:type="gramEnd"/>
-      <w:r>
-        <w:rPr>
-          <w:rFonts w:ascii="Arial" w:hAnsi="Arial" w:cs="Arial"/>
-          <w:sz w:val="28"/>
-          <w:szCs w:val="28"/>
-        </w:rPr>
-        <w:t>NLA) and Initial class diagram</w:t>
-      </w:r>
-    </w:p>
-    <w:p>
-      <w:pPr>
-        <w:pStyle w:val="ListParagraph"/>
-        <w:spacing w:line="360" w:lineRule="auto"/>
-        <w:rPr>
-          <w:rFonts w:ascii="Arial" w:hAnsi="Arial" w:cs="Arial"/>
-        </w:rPr>
-      </w:pPr>
-      <w:proofErr w:type="spellStart"/>
-      <w:r>
-        <w:rPr>
-          <w:rFonts w:ascii="Arial" w:hAnsi="Arial" w:cs="Arial"/>
-        </w:rPr>
-        <w:t>Shreesh</w:t>
-      </w:r>
-      <w:proofErr w:type="spellEnd"/>
-      <w:r>
-        <w:rPr>
-          <w:rFonts w:ascii="Arial" w:hAnsi="Arial" w:cs="Arial"/>
-        </w:rPr>
-        <w:t xml:space="preserve"> Tiles Company is a </w:t>
-      </w:r>
-      <w:proofErr w:type="gramStart"/>
-      <w:r>
-        <w:rPr>
-          <w:rFonts w:ascii="Arial" w:hAnsi="Arial" w:cs="Arial"/>
-        </w:rPr>
-        <w:t>small scale</w:t>
-      </w:r>
-      <w:proofErr w:type="gramEnd"/>
-      <w:r>
-        <w:rPr>
-          <w:rFonts w:ascii="Arial" w:hAnsi="Arial" w:cs="Arial"/>
-        </w:rPr>
-        <w:t xml:space="preserve"> industry located in </w:t>
-      </w:r>
-      <w:proofErr w:type="spellStart"/>
-      <w:r>
-        <w:rPr>
-          <w:rFonts w:ascii="Arial" w:hAnsi="Arial" w:cs="Arial"/>
-        </w:rPr>
-        <w:t>Galkot</w:t>
-      </w:r>
-      <w:proofErr w:type="spellEnd"/>
-      <w:r>
-        <w:rPr>
-          <w:rFonts w:ascii="Arial" w:hAnsi="Arial" w:cs="Arial"/>
-        </w:rPr>
-        <w:t xml:space="preserve">, </w:t>
-      </w:r>
-      <w:proofErr w:type="spellStart"/>
-      <w:r>
-        <w:rPr>
-          <w:rFonts w:ascii="Arial" w:hAnsi="Arial" w:cs="Arial"/>
-        </w:rPr>
-        <w:t>Baglung</w:t>
-      </w:r>
-      <w:proofErr w:type="spellEnd"/>
-      <w:r>
-        <w:rPr>
-          <w:rFonts w:ascii="Arial" w:hAnsi="Arial" w:cs="Arial"/>
-        </w:rPr>
-        <w:t xml:space="preserve">. </w:t>
-      </w:r>
-      <w:proofErr w:type="gramStart"/>
-      <w:r>
-        <w:rPr>
-          <w:rFonts w:ascii="Arial" w:hAnsi="Arial" w:cs="Arial"/>
-        </w:rPr>
-        <w:t>Till</w:t>
-      </w:r>
-      <w:proofErr w:type="gramEnd"/>
-      <w:r>
-        <w:rPr>
-          <w:rFonts w:ascii="Arial" w:hAnsi="Arial" w:cs="Arial"/>
-        </w:rPr>
-        <w:t xml:space="preserve"> now all the works of the company is done manually and with phone calls. </w:t>
-      </w:r>
-      <w:proofErr w:type="gramStart"/>
-      <w:r>
-        <w:rPr>
-          <w:rFonts w:ascii="Arial" w:hAnsi="Arial" w:cs="Arial"/>
-        </w:rPr>
-        <w:t>So</w:t>
-      </w:r>
-      <w:proofErr w:type="gramEnd"/>
-      <w:r>
-        <w:rPr>
-          <w:rFonts w:ascii="Arial" w:hAnsi="Arial" w:cs="Arial"/>
-        </w:rPr>
-        <w:t xml:space="preserve"> the owners of the company now want to computerized whole systems.</w:t>
+        <w:t>2.6 Natural Language Analysis(NLA) and Initial class diagram</w:t>
+      </w:r>
+    </w:p>
+    <w:p>
+      <w:pPr>
+        <w:pStyle w:val="ListParagraph"/>
+        <w:spacing w:line="360" w:lineRule="auto"/>
+        <w:rPr>
+          <w:rFonts w:ascii="Arial" w:hAnsi="Arial" w:cs="Arial"/>
+        </w:rPr>
+      </w:pPr>
+      <w:r>
+        <w:rPr>
+          <w:rFonts w:ascii="Arial" w:hAnsi="Arial" w:cs="Arial"/>
+        </w:rPr>
+        <w:t>Shreesh Tiles Company is a small scale industry located in Galkot, Baglung. Till now all the works of the company is done manually and with phone calls. So the owners of the company now want to computerized whole systems.</w:t>
       </w:r>
     </w:p>
     <w:p>
@@ -6950,59 +6266,31 @@
         <w:rPr>
           <w:rFonts w:ascii="Arial" w:hAnsi="Arial" w:cs="Arial"/>
         </w:rPr>
-        <w:t xml:space="preserve">In the other side, customer can see all the details of tiles available in the company but need to register to place an order. Once they register and place an </w:t>
-      </w:r>
-      <w:proofErr w:type="gramStart"/>
-      <w:r>
-        <w:rPr>
-          <w:rFonts w:ascii="Arial" w:hAnsi="Arial" w:cs="Arial"/>
-        </w:rPr>
-        <w:t>order</w:t>
-      </w:r>
-      <w:proofErr w:type="gramEnd"/>
-      <w:r>
-        <w:rPr>
-          <w:rFonts w:ascii="Arial" w:hAnsi="Arial" w:cs="Arial"/>
-        </w:rPr>
-        <w:t xml:space="preserve"> they can edit or delete their profiles and order as their needs.</w:t>
-      </w:r>
-    </w:p>
-    <w:p>
-      <w:pPr>
-        <w:pStyle w:val="ListParagraph"/>
-        <w:spacing w:line="360" w:lineRule="auto"/>
-        <w:rPr>
-          <w:rFonts w:ascii="Arial" w:hAnsi="Arial" w:cs="Arial"/>
-        </w:rPr>
-      </w:pPr>
-    </w:p>
-    <w:p>
-      <w:pPr>
-        <w:pStyle w:val="ListParagraph"/>
-        <w:spacing w:line="360" w:lineRule="auto"/>
-        <w:rPr>
-          <w:rFonts w:ascii="Arial" w:hAnsi="Arial" w:cs="Arial"/>
-        </w:rPr>
-      </w:pPr>
-      <w:r>
-        <w:rPr>
-          <w:rFonts w:ascii="Arial" w:hAnsi="Arial" w:cs="Arial"/>
-        </w:rPr>
-        <w:t xml:space="preserve">From the above scenarios, Natural Language </w:t>
-      </w:r>
-      <w:proofErr w:type="gramStart"/>
-      <w:r>
-        <w:rPr>
-          <w:rFonts w:ascii="Arial" w:hAnsi="Arial" w:cs="Arial"/>
-        </w:rPr>
-        <w:t>Analysis(</w:t>
-      </w:r>
-      <w:proofErr w:type="gramEnd"/>
-      <w:r>
-        <w:rPr>
-          <w:rFonts w:ascii="Arial" w:hAnsi="Arial" w:cs="Arial"/>
-        </w:rPr>
-        <w:t>NLA) is performed and candidate classes and method are separate from nouns and verbs.</w:t>
+        <w:t>In the other side, customer can see all the details of tiles available in the company but need to register to place an order. Once they register and place an order they can edit or delete their profiles and order as their needs.</w:t>
+      </w:r>
+    </w:p>
+    <w:p>
+      <w:pPr>
+        <w:pStyle w:val="ListParagraph"/>
+        <w:spacing w:line="360" w:lineRule="auto"/>
+        <w:rPr>
+          <w:rFonts w:ascii="Arial" w:hAnsi="Arial" w:cs="Arial"/>
+        </w:rPr>
+      </w:pPr>
+    </w:p>
+    <w:p>
+      <w:pPr>
+        <w:pStyle w:val="ListParagraph"/>
+        <w:spacing w:line="360" w:lineRule="auto"/>
+        <w:rPr>
+          <w:rFonts w:ascii="Arial" w:hAnsi="Arial" w:cs="Arial"/>
+        </w:rPr>
+      </w:pPr>
+      <w:r>
+        <w:rPr>
+          <w:rFonts w:ascii="Arial" w:hAnsi="Arial" w:cs="Arial"/>
+        </w:rPr>
+        <w:t>From the above scenarios, Natural Language Analysis(NLA) is performed and candidate classes and method are separate from nouns and verbs.</w:t>
       </w:r>
     </w:p>
     <w:tbl>
@@ -7475,7 +6763,6 @@
           <w:sz w:val="28"/>
           <w:szCs w:val="28"/>
         </w:rPr>
-        <w:lastRenderedPageBreak/>
         <w:t xml:space="preserve">         </w:t>
       </w:r>
       <w:r>
@@ -11784,7 +11071,7 @@
 </file>
 
 <file path=customXml/itemProps1.xml><?xml version="1.0" encoding="utf-8"?>
-<ds:datastoreItem xmlns:ds="http://schemas.openxmlformats.org/officeDocument/2006/customXml" ds:itemID="{5769954B-E78F-4EB6-8C36-4ADB92E49096}">
+<ds:datastoreItem xmlns:ds="http://schemas.openxmlformats.org/officeDocument/2006/customXml" ds:itemID="{D5B11C7A-4CD9-461D-ABB1-39E20BBE3A16}">
   <ds:schemaRefs>
     <ds:schemaRef ds:uri="http://schemas.openxmlformats.org/officeDocument/2006/bibliography"/>
   </ds:schemaRefs>

</xml_diff>